<commit_message>
Completed Report on ERD, added new query idea.
</commit_message>
<xml_diff>
--- a/Documentation/report48.docx
+++ b/Documentation/report48.docx
@@ -703,10 +703,10 @@
           <w:noProof/>
         </w:rPr>
         <w:drawing>
-          <wp:inline distT="0" distB="0" distL="0" distR="0" wp14:anchorId="0380C9DF" wp14:editId="09EC48DF">
-            <wp:extent cx="5931323" cy="5247249"/>
-            <wp:effectExtent l="0" t="0" r="0" b="0"/>
-            <wp:docPr id="1" name="Picture 1"/>
+          <wp:inline distT="0" distB="0" distL="0" distR="0" wp14:anchorId="5FBD3743" wp14:editId="572BED45">
+            <wp:extent cx="5731510" cy="5128895"/>
+            <wp:effectExtent l="0" t="0" r="2540" b="0"/>
+            <wp:docPr id="2" name="Picture 2"/>
             <wp:cNvGraphicFramePr>
               <a:graphicFrameLocks xmlns:a="http://schemas.openxmlformats.org/drawingml/2006/main" noChangeAspect="1"/>
             </wp:cNvGraphicFramePr>
@@ -714,7 +714,7 @@
               <a:graphicData uri="http://schemas.openxmlformats.org/drawingml/2006/picture">
                 <pic:pic xmlns:pic="http://schemas.openxmlformats.org/drawingml/2006/picture">
                   <pic:nvPicPr>
-                    <pic:cNvPr id="1" name="Draft_4_16_10_19.png"/>
+                    <pic:cNvPr id="2" name="Draft_5_21_10_19.png"/>
                     <pic:cNvPicPr/>
                   </pic:nvPicPr>
                   <pic:blipFill>
@@ -732,7 +732,7 @@
                   <pic:spPr>
                     <a:xfrm>
                       <a:off x="0" y="0"/>
-                      <a:ext cx="5996397" cy="5304818"/>
+                      <a:ext cx="5731510" cy="5128895"/>
                     </a:xfrm>
                     <a:prstGeom prst="rect">
                       <a:avLst/>
@@ -759,29 +759,305 @@
     </w:p>
     <w:p/>
     <w:p>
-      <w:r>
+      <w:pPr>
+        <w:rPr>
+          <w:sz w:val="24"/>
+        </w:rPr>
+      </w:pPr>
+      <w:r>
+        <w:rPr>
+          <w:sz w:val="24"/>
+        </w:rPr>
+        <w:t xml:space="preserve">A building owned by Queens University Accommodation </w:t>
+      </w:r>
+      <w:r>
+        <w:rPr>
+          <w:sz w:val="24"/>
+        </w:rPr>
+        <w:t xml:space="preserve">will contain one or many </w:t>
+      </w:r>
+      <w:r>
+        <w:rPr>
+          <w:sz w:val="24"/>
+        </w:rPr>
+        <w:t>apartments,</w:t>
+      </w:r>
+      <w:r>
+        <w:rPr>
+          <w:sz w:val="24"/>
+        </w:rPr>
+        <w:t xml:space="preserve"> but </w:t>
+      </w:r>
+      <w:r>
+        <w:rPr>
+          <w:sz w:val="24"/>
+        </w:rPr>
+        <w:t xml:space="preserve">an apartment must be contained within an apartment building. </w:t>
+      </w:r>
+    </w:p>
+    <w:p>
+      <w:pPr>
+        <w:rPr>
+          <w:sz w:val="24"/>
+        </w:rPr>
+      </w:pPr>
+      <w:r>
+        <w:rPr>
+          <w:sz w:val="24"/>
+        </w:rPr>
         <w:t>It has been assumed that</w:t>
       </w:r>
       <w:r>
+        <w:rPr>
+          <w:sz w:val="24"/>
+        </w:rPr>
         <w:t xml:space="preserve"> in reference to the document, a person is an entity that</w:t>
       </w:r>
       <w:r>
+        <w:rPr>
+          <w:sz w:val="24"/>
+        </w:rPr>
         <w:t xml:space="preserve"> can be zero or one tenant or an employee. </w:t>
       </w:r>
       <w:r>
+        <w:rPr>
+          <w:sz w:val="24"/>
+        </w:rPr>
         <w:t xml:space="preserve">A person will have a separate set of bank details as a tenant needs to pay rent from a bank account and an employee needs a salary payed into their account. A person will have one and only one </w:t>
       </w:r>
       <w:r>
+        <w:rPr>
+          <w:sz w:val="24"/>
+        </w:rPr>
         <w:t>set of bank details.</w:t>
       </w:r>
     </w:p>
-    <w:p/>
-    <w:p>
-      <w:r>
+    <w:p>
+      <w:pPr>
+        <w:rPr>
+          <w:sz w:val="24"/>
+        </w:rPr>
+      </w:pPr>
+      <w:r>
+        <w:rPr>
+          <w:sz w:val="24"/>
+        </w:rPr>
         <w:t xml:space="preserve">As is stated in the assignment </w:t>
+      </w:r>
+      <w:r>
+        <w:rPr>
+          <w:sz w:val="24"/>
+        </w:rPr>
+        <w:t xml:space="preserve">a person can be a tenant, hence a zero or one relation and the same is to be said for an employee. Both an employee and tenant must be one person. Hypothetically a person can be a tenant and employee. </w:t>
+      </w:r>
+      <w:r>
+        <w:rPr>
+          <w:sz w:val="24"/>
+        </w:rPr>
+        <w:t xml:space="preserve">Tenants and employees can do many </w:t>
+      </w:r>
+      <w:r>
+        <w:rPr>
+          <w:sz w:val="24"/>
+        </w:rPr>
+        <w:t>different things.</w:t>
+      </w:r>
+    </w:p>
+    <w:p>
+      <w:pPr>
+        <w:rPr>
+          <w:sz w:val="24"/>
+        </w:rPr>
+      </w:pPr>
+      <w:r>
+        <w:rPr>
+          <w:sz w:val="24"/>
+        </w:rPr>
+        <w:t xml:space="preserve">Employees </w:t>
+      </w:r>
+      <w:r>
+        <w:rPr>
+          <w:sz w:val="24"/>
+        </w:rPr>
+        <w:t xml:space="preserve">may have zero or many skills, implying them to be an engineer of some degree. A list of skills will be available to be assigned to one employee. </w:t>
+      </w:r>
+      <w:r>
+        <w:rPr>
+          <w:sz w:val="24"/>
+        </w:rPr>
+        <w:t xml:space="preserve">The role of a manager must exist within the structure of the database as inferred from the </w:t>
+      </w:r>
+      <w:r>
+        <w:rPr>
+          <w:sz w:val="24"/>
+        </w:rPr>
+        <w:t xml:space="preserve">assignment documentation. It is then assumed that a manager is derived from employee meaning that an employee is or is not one manager, but a manager must be one and only one employee. </w:t>
+      </w:r>
+    </w:p>
+    <w:p>
+      <w:pPr>
+        <w:rPr>
+          <w:sz w:val="24"/>
+        </w:rPr>
+      </w:pPr>
+      <w:r>
+        <w:rPr>
+          <w:sz w:val="24"/>
+        </w:rPr>
+        <w:t xml:space="preserve">The role of a manager is twofold according to the assignment documentation. </w:t>
+      </w:r>
+      <w:r>
+        <w:rPr>
+          <w:sz w:val="24"/>
+        </w:rPr>
+        <w:t>Firstly,</w:t>
+      </w:r>
+      <w:r>
+        <w:rPr>
+          <w:sz w:val="24"/>
+        </w:rPr>
+        <w:t xml:space="preserve"> they are responsible for the signing and approval of lease</w:t>
+      </w:r>
+      <w:r>
+        <w:rPr>
+          <w:sz w:val="24"/>
+        </w:rPr>
+        <w:t xml:space="preserve">s; a lease must be </w:t>
+      </w:r>
+      <w:r>
+        <w:rPr>
+          <w:sz w:val="24"/>
+        </w:rPr>
+        <w:t xml:space="preserve">approved by one manager, but a manger can approve many leases in their tenure; hence the approval relationship in the ERD. Secondly, a manager manages at least one apartment in a building or range of buildings as it can be assumed that an apartment requires one and only one manager. Hence a manger may manage one or many apartments while employed. </w:t>
+      </w:r>
+      <w:r>
+        <w:rPr>
+          <w:sz w:val="24"/>
+        </w:rPr>
+        <w:t>A perk of being a manger means you have an office</w:t>
+      </w:r>
+      <w:r>
+        <w:rPr>
+          <w:sz w:val="24"/>
+        </w:rPr>
+        <w:t xml:space="preserve"> in one of the buildings</w:t>
+      </w:r>
+      <w:r>
+        <w:rPr>
+          <w:sz w:val="24"/>
+        </w:rPr>
+        <w:t xml:space="preserve"> according to the assignment</w:t>
+      </w:r>
+      <w:r>
+        <w:rPr>
+          <w:sz w:val="24"/>
+        </w:rPr>
+        <w:t>. So</w:t>
+      </w:r>
+      <w:r>
+        <w:rPr>
+          <w:sz w:val="24"/>
+        </w:rPr>
+        <w:t>,</w:t>
+      </w:r>
+      <w:r>
+        <w:rPr>
+          <w:sz w:val="24"/>
+        </w:rPr>
+        <w:t xml:space="preserve"> a manager will have one office and an office will belong to one manager at any one time. </w:t>
+      </w:r>
+      <w:r>
+        <w:rPr>
+          <w:sz w:val="24"/>
+        </w:rPr>
+        <w:t xml:space="preserve">Since </w:t>
+      </w:r>
+      <w:proofErr w:type="gramStart"/>
+      <w:r>
+        <w:rPr>
+          <w:sz w:val="24"/>
+        </w:rPr>
+        <w:t>a</w:t>
+      </w:r>
+      <w:proofErr w:type="gramEnd"/>
+      <w:r>
+        <w:rPr>
+          <w:sz w:val="24"/>
+        </w:rPr>
+        <w:t xml:space="preserve"> office is one of the apartments then an office is one apartment and one apartment can be an office. </w:t>
+      </w:r>
+    </w:p>
+    <w:p>
+      <w:pPr>
+        <w:rPr>
+          <w:sz w:val="24"/>
+        </w:rPr>
+      </w:pPr>
+      <w:r>
+        <w:rPr>
+          <w:sz w:val="24"/>
+        </w:rPr>
+        <w:t>In relation to the role of tenants in the database, when a tenant moves into an apartment, they must sign a lease. A tenant can assign zero or many leases if they wish to rent multiple facilities.</w:t>
+      </w:r>
+      <w:r>
+        <w:rPr>
+          <w:sz w:val="24"/>
+        </w:rPr>
+        <w:t xml:space="preserve"> </w:t>
+      </w:r>
+      <w:r>
+        <w:rPr>
+          <w:sz w:val="24"/>
+        </w:rPr>
+        <w:t xml:space="preserve">A lease must be assigned by a minimum of one tenant. Leases will belong to one and only one </w:t>
+      </w:r>
+      <w:r>
+        <w:rPr>
+          <w:sz w:val="24"/>
+        </w:rPr>
+        <w:t>apartment,</w:t>
+      </w:r>
+      <w:r>
+        <w:rPr>
+          <w:sz w:val="24"/>
+        </w:rPr>
+        <w:t xml:space="preserve"> but it can be assumed over time multiple leases will be taken out for an apartment therefore an apartment can have </w:t>
+      </w:r>
+      <w:r>
+        <w:rPr>
+          <w:sz w:val="24"/>
+        </w:rPr>
+        <w:t xml:space="preserve">no </w:t>
+      </w:r>
+      <w:r>
+        <w:rPr>
+          <w:sz w:val="24"/>
+        </w:rPr>
+        <w:t>leases,</w:t>
+      </w:r>
+      <w:r>
+        <w:rPr>
+          <w:sz w:val="24"/>
+        </w:rPr>
+        <w:t xml:space="preserve"> or many leases linked to it. </w:t>
+      </w:r>
+    </w:p>
+    <w:p>
+      <w:pPr>
+        <w:rPr>
+          <w:sz w:val="24"/>
+        </w:rPr>
+      </w:pPr>
+      <w:r>
+        <w:rPr>
+          <w:sz w:val="24"/>
+        </w:rPr>
+        <w:t>Such is the relational structure of this database system.</w:t>
       </w:r>
       <w:bookmarkStart w:id="0" w:name="_GoBack"/>
       <w:bookmarkEnd w:id="0"/>
+    </w:p>
+    <w:p>
       <w:r>
         <w:br w:type="page"/>
       </w:r>
@@ -1828,7 +2104,7 @@
 </file>
 
 <file path=customXml/itemProps2.xml><?xml version="1.0" encoding="utf-8"?>
-<ds:datastoreItem xmlns:ds="http://schemas.openxmlformats.org/officeDocument/2006/customXml" ds:itemID="{BFEDFFF3-B310-4B87-B3EE-27A474302B30}">
+<ds:datastoreItem xmlns:ds="http://schemas.openxmlformats.org/officeDocument/2006/customXml" ds:itemID="{FC80DA02-53E3-465F-9BC7-6C5FCE086D5C}">
   <ds:schemaRefs>
     <ds:schemaRef ds:uri="http://schemas.openxmlformats.org/officeDocument/2006/bibliography"/>
   </ds:schemaRefs>

</xml_diff>

<commit_message>
All files up to date after meeting
</commit_message>
<xml_diff>
--- a/Documentation/report48.docx
+++ b/Documentation/report48.docx
@@ -1054,8 +1054,6 @@
         </w:rPr>
         <w:t>Such is the relational structure of this database system.</w:t>
       </w:r>
-      <w:bookmarkStart w:id="0" w:name="_GoBack"/>
-      <w:bookmarkEnd w:id="0"/>
     </w:p>
     <w:p>
       <w:r>
@@ -1165,6 +1163,97 @@
     <w:p>
       <w:pPr>
         <w:rPr>
+          <w:u w:val="single"/>
+        </w:rPr>
+      </w:pPr>
+      <w:r>
+        <w:rPr>
+          <w:u w:val="single"/>
+        </w:rPr>
+        <w:t xml:space="preserve">Expansion Plan: </w:t>
+      </w:r>
+    </w:p>
+    <w:p>
+      <w:r>
+        <w:t xml:space="preserve">Queens Accommodation </w:t>
+      </w:r>
+      <w:r>
+        <w:t xml:space="preserve">has a requirement for better management of their </w:t>
+      </w:r>
+      <w:proofErr w:type="gramStart"/>
+      <w:r>
+        <w:t>employees</w:t>
+      </w:r>
+      <w:r>
+        <w:t xml:space="preserve"> </w:t>
+      </w:r>
+      <w:r>
+        <w:t>,</w:t>
+      </w:r>
+      <w:proofErr w:type="gramEnd"/>
+      <w:r>
+        <w:t xml:space="preserve"> in particular, </w:t>
+      </w:r>
+      <w:r>
+        <w:t>the</w:t>
+      </w:r>
+      <w:r>
+        <w:t xml:space="preserve"> managers.</w:t>
+      </w:r>
+      <w:r>
+        <w:t xml:space="preserve"> </w:t>
+      </w:r>
+      <w:r>
+        <w:t xml:space="preserve">Seeking for ways to distinguish different roles within the company more clearly than the current system provides. </w:t>
+      </w:r>
+      <w:r>
+        <w:t>Therefore,</w:t>
+      </w:r>
+      <w:r>
+        <w:t xml:space="preserve"> they can place people in the correct roles, </w:t>
+      </w:r>
+      <w:r>
+        <w:t xml:space="preserve">more suited to their ability and experience. QA are also in search of </w:t>
+      </w:r>
+      <w:r>
+        <w:t xml:space="preserve">more experienced staff with broader skill sets and in conjunction; a system to track such experience and manage </w:t>
+      </w:r>
+      <w:r>
+        <w:t xml:space="preserve">it </w:t>
+      </w:r>
+      <w:r>
+        <w:t>appropriately.</w:t>
+      </w:r>
+      <w:r>
+        <w:t xml:space="preserve"> A system to better determine who is fit management positions based on relevant skills, tenure and various other quantifiers that will be explained later.</w:t>
+      </w:r>
+      <w:r>
+        <w:t xml:space="preserve"> </w:t>
+      </w:r>
+      <w:r>
+        <w:t xml:space="preserve">The may also be required to keep </w:t>
+      </w:r>
+      <w:r>
+        <w:t>track of staff conduct, rewarding or disciplining accordingly.</w:t>
+      </w:r>
+    </w:p>
+    <w:p>
+      <w:pPr>
+        <w:rPr>
+          <w:u w:val="single"/>
+        </w:rPr>
+      </w:pPr>
+      <w:r>
+        <w:rPr>
+          <w:u w:val="single"/>
+        </w:rPr>
+        <w:t>System Changes:</w:t>
+      </w:r>
+    </w:p>
+    <w:p/>
+    <w:p>
+      <w:pPr>
+        <w:rPr>
           <w:rFonts w:asciiTheme="majorHAnsi" w:eastAsiaTheme="majorEastAsia" w:hAnsiTheme="majorHAnsi" w:cstheme="majorBidi"/>
           <w:color w:val="535356" w:themeColor="accent1" w:themeShade="BF"/>
           <w:sz w:val="32"/>
@@ -1181,32 +1270,493 @@
       </w:pPr>
       <w:r>
         <w:lastRenderedPageBreak/>
-        <w:t>Answers to Hardness Questions</w:t>
-      </w:r>
-    </w:p>
-    <w:p>
-      <w:pPr>
-        <w:rPr>
-          <w:rFonts w:asciiTheme="majorHAnsi" w:eastAsiaTheme="majorEastAsia" w:hAnsiTheme="majorHAnsi" w:cstheme="majorBidi"/>
-          <w:color w:val="535356" w:themeColor="accent1" w:themeShade="BF"/>
-          <w:sz w:val="32"/>
-          <w:szCs w:val="32"/>
-        </w:rPr>
-      </w:pPr>
-      <w:r>
-        <w:br w:type="page"/>
-      </w:r>
-    </w:p>
-    <w:p>
-      <w:pPr>
-        <w:pStyle w:val="Heading1"/>
-      </w:pPr>
-      <w:r>
-        <w:lastRenderedPageBreak/>
         <w:t>Individual Contributions Record</w:t>
       </w:r>
     </w:p>
     <w:p/>
+    <w:tbl>
+      <w:tblPr>
+        <w:tblStyle w:val="TableGrid"/>
+        <w:tblW w:w="0" w:type="auto"/>
+        <w:tblLook w:val="04A0" w:firstRow="1" w:lastRow="0" w:firstColumn="1" w:lastColumn="0" w:noHBand="0" w:noVBand="1"/>
+      </w:tblPr>
+      <w:tblGrid>
+        <w:gridCol w:w="1502"/>
+        <w:gridCol w:w="1502"/>
+        <w:gridCol w:w="1503"/>
+        <w:gridCol w:w="1503"/>
+        <w:gridCol w:w="1503"/>
+        <w:gridCol w:w="1503"/>
+      </w:tblGrid>
+      <w:tr>
+        <w:tc>
+          <w:tcPr>
+            <w:tcW w:w="1502" w:type="dxa"/>
+          </w:tcPr>
+          <w:p>
+            <w:r>
+              <w:t>Group Member St. Number</w:t>
+            </w:r>
+          </w:p>
+        </w:tc>
+        <w:tc>
+          <w:tcPr>
+            <w:tcW w:w="1502" w:type="dxa"/>
+          </w:tcPr>
+          <w:p>
+            <w:r>
+              <w:t>Tas</w:t>
+            </w:r>
+            <w:r>
+              <w:t>k</w:t>
+            </w:r>
+            <w:r>
+              <w:t>(i)</w:t>
+            </w:r>
+          </w:p>
+        </w:tc>
+        <w:tc>
+          <w:tcPr>
+            <w:tcW w:w="1503" w:type="dxa"/>
+          </w:tcPr>
+          <w:p>
+            <w:r>
+              <w:t>Task(ii)</w:t>
+            </w:r>
+          </w:p>
+        </w:tc>
+        <w:tc>
+          <w:tcPr>
+            <w:tcW w:w="1503" w:type="dxa"/>
+          </w:tcPr>
+          <w:p>
+            <w:r>
+              <w:t>Task(iii)</w:t>
+            </w:r>
+          </w:p>
+        </w:tc>
+        <w:tc>
+          <w:tcPr>
+            <w:tcW w:w="1503" w:type="dxa"/>
+          </w:tcPr>
+          <w:p>
+            <w:r>
+              <w:t>Task(iv)</w:t>
+            </w:r>
+          </w:p>
+        </w:tc>
+        <w:tc>
+          <w:tcPr>
+            <w:tcW w:w="1503" w:type="dxa"/>
+          </w:tcPr>
+          <w:p>
+            <w:r>
+              <w:t>Group Member Totals</w:t>
+            </w:r>
+          </w:p>
+        </w:tc>
+      </w:tr>
+      <w:tr>
+        <w:tc>
+          <w:tcPr>
+            <w:tcW w:w="1502" w:type="dxa"/>
+          </w:tcPr>
+          <w:p>
+            <w:r>
+              <w:t>40226787</w:t>
+            </w:r>
+          </w:p>
+        </w:tc>
+        <w:tc>
+          <w:tcPr>
+            <w:tcW w:w="1502" w:type="dxa"/>
+          </w:tcPr>
+          <w:p>
+            <w:r>
+              <w:t>60</w:t>
+            </w:r>
+          </w:p>
+        </w:tc>
+        <w:tc>
+          <w:tcPr>
+            <w:tcW w:w="1503" w:type="dxa"/>
+          </w:tcPr>
+          <w:p>
+            <w:r>
+              <w:t>5</w:t>
+            </w:r>
+          </w:p>
+        </w:tc>
+        <w:tc>
+          <w:tcPr>
+            <w:tcW w:w="1503" w:type="dxa"/>
+          </w:tcPr>
+          <w:p>
+            <w:r>
+              <w:t>1</w:t>
+            </w:r>
+            <w:r>
+              <w:t>7</w:t>
+            </w:r>
+            <w:r>
+              <w:t>.5</w:t>
+            </w:r>
+          </w:p>
+        </w:tc>
+        <w:tc>
+          <w:tcPr>
+            <w:tcW w:w="1503" w:type="dxa"/>
+          </w:tcPr>
+          <w:p>
+            <w:r>
+              <w:t>15</w:t>
+            </w:r>
+          </w:p>
+        </w:tc>
+        <w:tc>
+          <w:tcPr>
+            <w:tcW w:w="1503" w:type="dxa"/>
+          </w:tcPr>
+          <w:p>
+            <w:r>
+              <w:t>97.5</w:t>
+            </w:r>
+          </w:p>
+        </w:tc>
+      </w:tr>
+      <w:tr>
+        <w:tc>
+          <w:tcPr>
+            <w:tcW w:w="1502" w:type="dxa"/>
+          </w:tcPr>
+          <w:p>
+            <w:r>
+              <w:t>40231585</w:t>
+            </w:r>
+          </w:p>
+        </w:tc>
+        <w:tc>
+          <w:tcPr>
+            <w:tcW w:w="1502" w:type="dxa"/>
+          </w:tcPr>
+          <w:p>
+            <w:r>
+              <w:t>10</w:t>
+            </w:r>
+          </w:p>
+        </w:tc>
+        <w:tc>
+          <w:tcPr>
+            <w:tcW w:w="1503" w:type="dxa"/>
+          </w:tcPr>
+          <w:p>
+            <w:r>
+              <w:t>37.5</w:t>
+            </w:r>
+          </w:p>
+        </w:tc>
+        <w:tc>
+          <w:tcPr>
+            <w:tcW w:w="1503" w:type="dxa"/>
+          </w:tcPr>
+          <w:p>
+            <w:r>
+              <w:t>1</w:t>
+            </w:r>
+            <w:r>
+              <w:t>7</w:t>
+            </w:r>
+            <w:r>
+              <w:t>.5</w:t>
+            </w:r>
+          </w:p>
+        </w:tc>
+        <w:tc>
+          <w:tcPr>
+            <w:tcW w:w="1503" w:type="dxa"/>
+          </w:tcPr>
+          <w:p>
+            <w:r>
+              <w:t>15</w:t>
+            </w:r>
+          </w:p>
+        </w:tc>
+        <w:tc>
+          <w:tcPr>
+            <w:tcW w:w="1503" w:type="dxa"/>
+          </w:tcPr>
+          <w:p>
+            <w:r>
+              <w:t>80</w:t>
+            </w:r>
+          </w:p>
+        </w:tc>
+      </w:tr>
+      <w:tr>
+        <w:tc>
+          <w:tcPr>
+            <w:tcW w:w="1502" w:type="dxa"/>
+          </w:tcPr>
+          <w:p>
+            <w:r>
+              <w:t>40247459</w:t>
+            </w:r>
+          </w:p>
+        </w:tc>
+        <w:tc>
+          <w:tcPr>
+            <w:tcW w:w="1502" w:type="dxa"/>
+          </w:tcPr>
+          <w:p>
+            <w:r>
+              <w:t>10</w:t>
+            </w:r>
+          </w:p>
+        </w:tc>
+        <w:tc>
+          <w:tcPr>
+            <w:tcW w:w="1503" w:type="dxa"/>
+          </w:tcPr>
+          <w:p>
+            <w:r>
+              <w:t>3</w:t>
+            </w:r>
+            <w:r>
+              <w:t>0</w:t>
+            </w:r>
+          </w:p>
+        </w:tc>
+        <w:tc>
+          <w:tcPr>
+            <w:tcW w:w="1503" w:type="dxa"/>
+          </w:tcPr>
+          <w:p>
+            <w:r>
+              <w:t>1</w:t>
+            </w:r>
+            <w:r>
+              <w:t>7</w:t>
+            </w:r>
+            <w:r>
+              <w:t>.5</w:t>
+            </w:r>
+          </w:p>
+        </w:tc>
+        <w:tc>
+          <w:tcPr>
+            <w:tcW w:w="1503" w:type="dxa"/>
+          </w:tcPr>
+          <w:p>
+            <w:r>
+              <w:t>15</w:t>
+            </w:r>
+          </w:p>
+        </w:tc>
+        <w:tc>
+          <w:tcPr>
+            <w:tcW w:w="1503" w:type="dxa"/>
+          </w:tcPr>
+          <w:p>
+            <w:r>
+              <w:t>72.5</w:t>
+            </w:r>
+          </w:p>
+        </w:tc>
+      </w:tr>
+      <w:tr>
+        <w:tc>
+          <w:tcPr>
+            <w:tcW w:w="1502" w:type="dxa"/>
+          </w:tcPr>
+          <w:p>
+            <w:r>
+              <w:t>40204680</w:t>
+            </w:r>
+          </w:p>
+        </w:tc>
+        <w:tc>
+          <w:tcPr>
+            <w:tcW w:w="1502" w:type="dxa"/>
+          </w:tcPr>
+          <w:p>
+            <w:r>
+              <w:t>10</w:t>
+            </w:r>
+          </w:p>
+        </w:tc>
+        <w:tc>
+          <w:tcPr>
+            <w:tcW w:w="1503" w:type="dxa"/>
+          </w:tcPr>
+          <w:p>
+            <w:r>
+              <w:t>0</w:t>
+            </w:r>
+          </w:p>
+        </w:tc>
+        <w:tc>
+          <w:tcPr>
+            <w:tcW w:w="1503" w:type="dxa"/>
+          </w:tcPr>
+          <w:p>
+            <w:r>
+              <w:t>30</w:t>
+            </w:r>
+          </w:p>
+        </w:tc>
+        <w:tc>
+          <w:tcPr>
+            <w:tcW w:w="1503" w:type="dxa"/>
+          </w:tcPr>
+          <w:p>
+            <w:r>
+              <w:t>40</w:t>
+            </w:r>
+          </w:p>
+        </w:tc>
+        <w:tc>
+          <w:tcPr>
+            <w:tcW w:w="1503" w:type="dxa"/>
+          </w:tcPr>
+          <w:p>
+            <w:r>
+              <w:t>80</w:t>
+            </w:r>
+          </w:p>
+        </w:tc>
+      </w:tr>
+      <w:tr>
+        <w:tc>
+          <w:tcPr>
+            <w:tcW w:w="1502" w:type="dxa"/>
+          </w:tcPr>
+          <w:p/>
+        </w:tc>
+        <w:tc>
+          <w:tcPr>
+            <w:tcW w:w="1502" w:type="dxa"/>
+          </w:tcPr>
+          <w:p>
+            <w:r>
+              <w:t>10</w:t>
+            </w:r>
+          </w:p>
+        </w:tc>
+        <w:tc>
+          <w:tcPr>
+            <w:tcW w:w="1503" w:type="dxa"/>
+          </w:tcPr>
+          <w:p>
+            <w:r>
+              <w:t>2</w:t>
+            </w:r>
+            <w:r>
+              <w:t>7.5</w:t>
+            </w:r>
+          </w:p>
+        </w:tc>
+        <w:tc>
+          <w:tcPr>
+            <w:tcW w:w="1503" w:type="dxa"/>
+          </w:tcPr>
+          <w:p>
+            <w:r>
+              <w:t>1</w:t>
+            </w:r>
+            <w:r>
+              <w:t>7</w:t>
+            </w:r>
+            <w:r>
+              <w:t>.5</w:t>
+            </w:r>
+          </w:p>
+        </w:tc>
+        <w:tc>
+          <w:tcPr>
+            <w:tcW w:w="1503" w:type="dxa"/>
+          </w:tcPr>
+          <w:p>
+            <w:r>
+              <w:t>15</w:t>
+            </w:r>
+          </w:p>
+        </w:tc>
+        <w:tc>
+          <w:tcPr>
+            <w:tcW w:w="1503" w:type="dxa"/>
+          </w:tcPr>
+          <w:p>
+            <w:r>
+              <w:t>70</w:t>
+            </w:r>
+            <w:bookmarkStart w:id="0" w:name="_GoBack"/>
+            <w:bookmarkEnd w:id="0"/>
+          </w:p>
+        </w:tc>
+      </w:tr>
+      <w:tr>
+        <w:tc>
+          <w:tcPr>
+            <w:tcW w:w="1502" w:type="dxa"/>
+          </w:tcPr>
+          <w:p>
+            <w:r>
+              <w:t>Total</w:t>
+            </w:r>
+          </w:p>
+        </w:tc>
+        <w:tc>
+          <w:tcPr>
+            <w:tcW w:w="1502" w:type="dxa"/>
+          </w:tcPr>
+          <w:p>
+            <w:r>
+              <w:t>100</w:t>
+            </w:r>
+          </w:p>
+        </w:tc>
+        <w:tc>
+          <w:tcPr>
+            <w:tcW w:w="1503" w:type="dxa"/>
+          </w:tcPr>
+          <w:p>
+            <w:r>
+              <w:t>100</w:t>
+            </w:r>
+          </w:p>
+        </w:tc>
+        <w:tc>
+          <w:tcPr>
+            <w:tcW w:w="1503" w:type="dxa"/>
+          </w:tcPr>
+          <w:p>
+            <w:r>
+              <w:t>100</w:t>
+            </w:r>
+          </w:p>
+        </w:tc>
+        <w:tc>
+          <w:tcPr>
+            <w:tcW w:w="1503" w:type="dxa"/>
+          </w:tcPr>
+          <w:p>
+            <w:r>
+              <w:t>100</w:t>
+            </w:r>
+          </w:p>
+        </w:tc>
+        <w:tc>
+          <w:tcPr>
+            <w:tcW w:w="1503" w:type="dxa"/>
+          </w:tcPr>
+          <w:p>
+            <w:r>
+              <w:t>400</w:t>
+            </w:r>
+          </w:p>
+        </w:tc>
+      </w:tr>
+    </w:tbl>
     <w:p>
       <w:r>
         <w:br w:type="page"/>
@@ -1824,6 +2374,25 @@
       <w:szCs w:val="32"/>
     </w:rPr>
   </w:style>
+  <w:style w:type="table" w:styleId="TableGrid">
+    <w:name w:val="Table Grid"/>
+    <w:basedOn w:val="TableNormal"/>
+    <w:uiPriority w:val="39"/>
+    <w:rsid w:val="00631FCC"/>
+    <w:pPr>
+      <w:spacing w:after="0" w:line="240" w:lineRule="auto"/>
+    </w:pPr>
+    <w:tblPr>
+      <w:tblBorders>
+        <w:top w:val="single" w:sz="4" w:space="0" w:color="auto"/>
+        <w:left w:val="single" w:sz="4" w:space="0" w:color="auto"/>
+        <w:bottom w:val="single" w:sz="4" w:space="0" w:color="auto"/>
+        <w:right w:val="single" w:sz="4" w:space="0" w:color="auto"/>
+        <w:insideH w:val="single" w:sz="4" w:space="0" w:color="auto"/>
+        <w:insideV w:val="single" w:sz="4" w:space="0" w:color="auto"/>
+      </w:tblBorders>
+    </w:tblPr>
+  </w:style>
 </w:styles>
 </file>
 
@@ -2104,7 +2673,7 @@
 </file>
 
 <file path=customXml/itemProps2.xml><?xml version="1.0" encoding="utf-8"?>
-<ds:datastoreItem xmlns:ds="http://schemas.openxmlformats.org/officeDocument/2006/customXml" ds:itemID="{FC80DA02-53E3-465F-9BC7-6C5FCE086D5C}">
+<ds:datastoreItem xmlns:ds="http://schemas.openxmlformats.org/officeDocument/2006/customXml" ds:itemID="{1138CE5F-275D-4F0E-B951-E74F405CFD25}">
   <ds:schemaRefs>
     <ds:schemaRef ds:uri="http://schemas.openxmlformats.org/officeDocument/2006/bibliography"/>
   </ds:schemaRefs>

</xml_diff>

<commit_message>
Report up to date as of now
</commit_message>
<xml_diff>
--- a/Documentation/report48.docx
+++ b/Documentation/report48.docx
@@ -703,10 +703,10 @@
           <w:noProof/>
         </w:rPr>
         <w:drawing>
-          <wp:inline distT="0" distB="0" distL="0" distR="0" wp14:anchorId="5FBD3743" wp14:editId="572BED45">
-            <wp:extent cx="5731510" cy="5128895"/>
-            <wp:effectExtent l="0" t="0" r="2540" b="0"/>
-            <wp:docPr id="2" name="Picture 2"/>
+          <wp:inline distT="0" distB="0" distL="0" distR="0" wp14:anchorId="63525A3B" wp14:editId="391B6499">
+            <wp:extent cx="5608806" cy="4961050"/>
+            <wp:effectExtent l="0" t="0" r="0" b="0"/>
+            <wp:docPr id="1" name="Picture 1"/>
             <wp:cNvGraphicFramePr>
               <a:graphicFrameLocks xmlns:a="http://schemas.openxmlformats.org/drawingml/2006/main" noChangeAspect="1"/>
             </wp:cNvGraphicFramePr>
@@ -714,11 +714,11 @@
               <a:graphicData uri="http://schemas.openxmlformats.org/drawingml/2006/picture">
                 <pic:pic xmlns:pic="http://schemas.openxmlformats.org/drawingml/2006/picture">
                   <pic:nvPicPr>
-                    <pic:cNvPr id="2" name="Draft_5_21_10_19.png"/>
+                    <pic:cNvPr id="1" name="Draft_6_21_10_19.png"/>
                     <pic:cNvPicPr/>
                   </pic:nvPicPr>
                   <pic:blipFill>
-                    <a:blip r:embed="rId6">
+                    <a:blip r:embed="rId7">
                       <a:extLst>
                         <a:ext uri="{28A0092B-C50C-407E-A947-70E740481C1C}">
                           <a14:useLocalDpi xmlns:a14="http://schemas.microsoft.com/office/drawing/2010/main" val="0"/>
@@ -732,7 +732,7 @@
                   <pic:spPr>
                     <a:xfrm>
                       <a:off x="0" y="0"/>
-                      <a:ext cx="5731510" cy="5128895"/>
+                      <a:ext cx="5608806" cy="4961050"/>
                     </a:xfrm>
                     <a:prstGeom prst="rect">
                       <a:avLst/>
@@ -1071,6 +1071,566 @@
     </w:p>
     <w:p/>
     <w:p>
+      <w:proofErr w:type="gramStart"/>
+      <w:r>
+        <w:t>Building(</w:t>
+      </w:r>
+      <w:proofErr w:type="spellStart"/>
+      <w:proofErr w:type="gramEnd"/>
+      <w:r>
+        <w:rPr>
+          <w:b/>
+          <w:bCs/>
+        </w:rPr>
+        <w:t>BuildingID</w:t>
+      </w:r>
+      <w:proofErr w:type="spellEnd"/>
+      <w:r>
+        <w:t xml:space="preserve">, </w:t>
+      </w:r>
+      <w:r>
+        <w:t>Address</w:t>
+      </w:r>
+      <w:r>
+        <w:t>, Postcode)</w:t>
+      </w:r>
+    </w:p>
+    <w:p>
+      <w:proofErr w:type="gramStart"/>
+      <w:r>
+        <w:t>Apartment(</w:t>
+      </w:r>
+      <w:proofErr w:type="gramEnd"/>
+      <w:r>
+        <w:rPr>
+          <w:u w:val="single"/>
+        </w:rPr>
+        <w:t>Apt. ID</w:t>
+      </w:r>
+      <w:r>
+        <w:t xml:space="preserve">, Apt. No, Bedrooms, Bathrooms, Total Area, </w:t>
+      </w:r>
+      <w:proofErr w:type="spellStart"/>
+      <w:r>
+        <w:rPr>
+          <w:b/>
+          <w:bCs/>
+        </w:rPr>
+        <w:t>ManagerID</w:t>
+      </w:r>
+      <w:proofErr w:type="spellEnd"/>
+      <w:r>
+        <w:t>)</w:t>
+      </w:r>
+    </w:p>
+    <w:p>
+      <w:pPr>
+        <w:spacing w:before="240"/>
+      </w:pPr>
+      <w:proofErr w:type="spellStart"/>
+      <w:proofErr w:type="gramStart"/>
+      <w:r>
+        <w:t>ApartmentBuilding</w:t>
+      </w:r>
+      <w:proofErr w:type="spellEnd"/>
+      <w:r>
+        <w:t>(</w:t>
+      </w:r>
+      <w:proofErr w:type="spellStart"/>
+      <w:proofErr w:type="gramEnd"/>
+      <w:r>
+        <w:rPr>
+          <w:b/>
+          <w:bCs/>
+        </w:rPr>
+        <w:t>AptID</w:t>
+      </w:r>
+      <w:proofErr w:type="spellEnd"/>
+      <w:r>
+        <w:rPr>
+          <w:b/>
+          <w:bCs/>
+        </w:rPr>
+        <w:t xml:space="preserve">, </w:t>
+      </w:r>
+      <w:proofErr w:type="spellStart"/>
+      <w:r>
+        <w:rPr>
+          <w:b/>
+          <w:bCs/>
+        </w:rPr>
+        <w:t>BuildingID</w:t>
+      </w:r>
+      <w:proofErr w:type="spellEnd"/>
+      <w:r>
+        <w:t>)</w:t>
+      </w:r>
+    </w:p>
+    <w:p>
+      <w:proofErr w:type="gramStart"/>
+      <w:r>
+        <w:t>Office(</w:t>
+      </w:r>
+      <w:proofErr w:type="spellStart"/>
+      <w:proofErr w:type="gramEnd"/>
+      <w:r>
+        <w:rPr>
+          <w:u w:val="single"/>
+        </w:rPr>
+        <w:t>OfficeID</w:t>
+      </w:r>
+      <w:proofErr w:type="spellEnd"/>
+      <w:r>
+        <w:t xml:space="preserve">, </w:t>
+      </w:r>
+      <w:proofErr w:type="spellStart"/>
+      <w:r>
+        <w:rPr>
+          <w:b/>
+          <w:bCs/>
+        </w:rPr>
+        <w:t>AptID</w:t>
+      </w:r>
+      <w:proofErr w:type="spellEnd"/>
+      <w:r>
+        <w:t>)</w:t>
+      </w:r>
+    </w:p>
+    <w:p>
+      <w:proofErr w:type="spellStart"/>
+      <w:proofErr w:type="gramStart"/>
+      <w:r>
+        <w:t>ManagerOffic</w:t>
+      </w:r>
+      <w:r>
+        <w:t>e</w:t>
+      </w:r>
+      <w:proofErr w:type="spellEnd"/>
+      <w:r>
+        <w:t>(</w:t>
+      </w:r>
+      <w:proofErr w:type="spellStart"/>
+      <w:proofErr w:type="gramEnd"/>
+      <w:r>
+        <w:rPr>
+          <w:b/>
+          <w:bCs/>
+        </w:rPr>
+        <w:t>ManagerID</w:t>
+      </w:r>
+      <w:proofErr w:type="spellEnd"/>
+      <w:r>
+        <w:rPr>
+          <w:b/>
+          <w:bCs/>
+        </w:rPr>
+        <w:t xml:space="preserve">, </w:t>
+      </w:r>
+      <w:proofErr w:type="spellStart"/>
+      <w:r>
+        <w:rPr>
+          <w:b/>
+          <w:bCs/>
+        </w:rPr>
+        <w:t>OfficeID</w:t>
+      </w:r>
+      <w:proofErr w:type="spellEnd"/>
+      <w:r>
+        <w:rPr>
+          <w:b/>
+          <w:bCs/>
+        </w:rPr>
+        <w:t>)</w:t>
+      </w:r>
+    </w:p>
+    <w:p>
+      <w:proofErr w:type="spellStart"/>
+      <w:proofErr w:type="gramStart"/>
+      <w:r>
+        <w:t>ApartmentManager</w:t>
+      </w:r>
+      <w:proofErr w:type="spellEnd"/>
+      <w:r>
+        <w:t>(</w:t>
+      </w:r>
+      <w:proofErr w:type="spellStart"/>
+      <w:proofErr w:type="gramEnd"/>
+      <w:r>
+        <w:rPr>
+          <w:b/>
+          <w:bCs/>
+        </w:rPr>
+        <w:t>AptID</w:t>
+      </w:r>
+      <w:proofErr w:type="spellEnd"/>
+      <w:r>
+        <w:rPr>
+          <w:b/>
+          <w:bCs/>
+        </w:rPr>
+        <w:t xml:space="preserve">, </w:t>
+      </w:r>
+      <w:proofErr w:type="spellStart"/>
+      <w:r>
+        <w:rPr>
+          <w:b/>
+          <w:bCs/>
+        </w:rPr>
+        <w:t>ManagerID</w:t>
+      </w:r>
+      <w:proofErr w:type="spellEnd"/>
+      <w:r>
+        <w:t>)</w:t>
+      </w:r>
+    </w:p>
+    <w:p>
+      <w:pPr>
+        <w:tabs>
+          <w:tab w:val="left" w:pos="7320"/>
+        </w:tabs>
+      </w:pPr>
+      <w:proofErr w:type="gramStart"/>
+      <w:r>
+        <w:t>Person(</w:t>
+      </w:r>
+      <w:proofErr w:type="spellStart"/>
+      <w:proofErr w:type="gramEnd"/>
+      <w:r>
+        <w:rPr>
+          <w:u w:val="single"/>
+        </w:rPr>
+        <w:t>PersonID</w:t>
+      </w:r>
+      <w:proofErr w:type="spellEnd"/>
+      <w:r>
+        <w:t xml:space="preserve">, FirstName, Surname, Emergency Contact Name, Emergency </w:t>
+      </w:r>
+      <w:proofErr w:type="spellStart"/>
+      <w:r>
+        <w:t>Conatct</w:t>
+      </w:r>
+      <w:proofErr w:type="spellEnd"/>
+      <w:r>
+        <w:t xml:space="preserve"> </w:t>
+      </w:r>
+      <w:proofErr w:type="spellStart"/>
+      <w:r>
+        <w:t>Numer</w:t>
+      </w:r>
+      <w:proofErr w:type="spellEnd"/>
+      <w:r>
+        <w:t xml:space="preserve">, Emergency Contact Relation, </w:t>
+      </w:r>
+      <w:proofErr w:type="spellStart"/>
+      <w:r>
+        <w:t>BankAccNo</w:t>
+      </w:r>
+      <w:proofErr w:type="spellEnd"/>
+      <w:r>
+        <w:t>)</w:t>
+      </w:r>
+      <w:r>
+        <w:tab/>
+      </w:r>
+    </w:p>
+    <w:p>
+      <w:proofErr w:type="gramStart"/>
+      <w:r>
+        <w:t>Tenant(</w:t>
+      </w:r>
+      <w:proofErr w:type="gramEnd"/>
+      <w:r>
+        <w:rPr>
+          <w:u w:val="single"/>
+        </w:rPr>
+        <w:t>TenantID</w:t>
+      </w:r>
+      <w:r>
+        <w:t xml:space="preserve">, </w:t>
+      </w:r>
+      <w:proofErr w:type="spellStart"/>
+      <w:r>
+        <w:rPr>
+          <w:b/>
+          <w:bCs/>
+        </w:rPr>
+        <w:t>PersonID</w:t>
+      </w:r>
+      <w:proofErr w:type="spellEnd"/>
+      <w:r>
+        <w:t>)</w:t>
+      </w:r>
+    </w:p>
+    <w:p>
+      <w:proofErr w:type="gramStart"/>
+      <w:r>
+        <w:t>Employee(</w:t>
+      </w:r>
+      <w:proofErr w:type="spellStart"/>
+      <w:proofErr w:type="gramEnd"/>
+      <w:r>
+        <w:rPr>
+          <w:u w:val="single"/>
+        </w:rPr>
+        <w:t>EmployeeID</w:t>
+      </w:r>
+      <w:proofErr w:type="spellEnd"/>
+      <w:r>
+        <w:t xml:space="preserve">, </w:t>
+      </w:r>
+      <w:proofErr w:type="spellStart"/>
+      <w:r>
+        <w:rPr>
+          <w:b/>
+          <w:bCs/>
+        </w:rPr>
+        <w:t>PersonID</w:t>
+      </w:r>
+      <w:proofErr w:type="spellEnd"/>
+      <w:r>
+        <w:t>, Pay)</w:t>
+      </w:r>
+    </w:p>
+    <w:p>
+      <w:proofErr w:type="gramStart"/>
+      <w:r>
+        <w:t>Manager(</w:t>
+      </w:r>
+      <w:proofErr w:type="spellStart"/>
+      <w:proofErr w:type="gramEnd"/>
+      <w:r>
+        <w:rPr>
+          <w:u w:val="single"/>
+        </w:rPr>
+        <w:t>ManagerID</w:t>
+      </w:r>
+      <w:proofErr w:type="spellEnd"/>
+      <w:r>
+        <w:t xml:space="preserve">, </w:t>
+      </w:r>
+      <w:proofErr w:type="spellStart"/>
+      <w:r>
+        <w:rPr>
+          <w:b/>
+          <w:bCs/>
+        </w:rPr>
+        <w:t>EmployeeID</w:t>
+      </w:r>
+      <w:proofErr w:type="spellEnd"/>
+      <w:r>
+        <w:t>)</w:t>
+      </w:r>
+    </w:p>
+    <w:p>
+      <w:proofErr w:type="spellStart"/>
+      <w:proofErr w:type="gramStart"/>
+      <w:r>
+        <w:t>TechnicianSkill</w:t>
+      </w:r>
+      <w:proofErr w:type="spellEnd"/>
+      <w:r>
+        <w:t>(</w:t>
+      </w:r>
+      <w:proofErr w:type="spellStart"/>
+      <w:proofErr w:type="gramEnd"/>
+      <w:r>
+        <w:rPr>
+          <w:b/>
+          <w:bCs/>
+        </w:rPr>
+        <w:t>EmployeeID</w:t>
+      </w:r>
+      <w:proofErr w:type="spellEnd"/>
+      <w:r>
+        <w:t xml:space="preserve">, </w:t>
+      </w:r>
+      <w:r>
+        <w:rPr>
+          <w:b/>
+          <w:bCs/>
+        </w:rPr>
+        <w:t>SkillID</w:t>
+      </w:r>
+      <w:r>
+        <w:rPr>
+          <w:b/>
+          <w:bCs/>
+        </w:rPr>
+        <w:t>)</w:t>
+      </w:r>
+    </w:p>
+    <w:p>
+      <w:proofErr w:type="gramStart"/>
+      <w:r>
+        <w:t>Skill(</w:t>
+      </w:r>
+      <w:proofErr w:type="gramEnd"/>
+      <w:r>
+        <w:rPr>
+          <w:b/>
+          <w:bCs/>
+        </w:rPr>
+        <w:t>SkillID</w:t>
+      </w:r>
+      <w:r>
+        <w:t xml:space="preserve">, </w:t>
+      </w:r>
+      <w:proofErr w:type="spellStart"/>
+      <w:r>
+        <w:t>SkillName</w:t>
+      </w:r>
+      <w:proofErr w:type="spellEnd"/>
+      <w:r>
+        <w:t>)</w:t>
+      </w:r>
+    </w:p>
+    <w:p>
+      <w:proofErr w:type="gramStart"/>
+      <w:r>
+        <w:t>Lease(</w:t>
+      </w:r>
+      <w:proofErr w:type="gramEnd"/>
+      <w:r>
+        <w:rPr>
+          <w:u w:val="single"/>
+        </w:rPr>
+        <w:t>LeaseID</w:t>
+      </w:r>
+      <w:r>
+        <w:t xml:space="preserve">, </w:t>
+      </w:r>
+      <w:proofErr w:type="spellStart"/>
+      <w:r>
+        <w:rPr>
+          <w:b/>
+          <w:bCs/>
+        </w:rPr>
+        <w:t>AptID</w:t>
+      </w:r>
+      <w:proofErr w:type="spellEnd"/>
+      <w:r>
+        <w:t>, StartDate, Duration, Rent)</w:t>
+      </w:r>
+    </w:p>
+    <w:p>
+      <w:proofErr w:type="gramStart"/>
+      <w:r>
+        <w:t>LeaseTenant(</w:t>
+      </w:r>
+      <w:proofErr w:type="spellStart"/>
+      <w:proofErr w:type="gramEnd"/>
+      <w:r>
+        <w:t>LeaseTenantID</w:t>
+      </w:r>
+      <w:proofErr w:type="spellEnd"/>
+      <w:r>
+        <w:rPr>
+          <w:b/>
+          <w:bCs/>
+        </w:rPr>
+        <w:t>, LeaseID</w:t>
+      </w:r>
+      <w:r>
+        <w:t xml:space="preserve">, </w:t>
+      </w:r>
+      <w:r>
+        <w:rPr>
+          <w:b/>
+          <w:bCs/>
+        </w:rPr>
+        <w:t>TenantID</w:t>
+      </w:r>
+      <w:r>
+        <w:t>)</w:t>
+      </w:r>
+    </w:p>
+    <w:p>
+      <w:pPr>
+        <w:spacing w:before="240"/>
+        <w:rPr>
+          <w:b/>
+          <w:bCs/>
+        </w:rPr>
+      </w:pPr>
+      <w:proofErr w:type="spellStart"/>
+      <w:proofErr w:type="gramStart"/>
+      <w:r>
+        <w:t>LeaseManager</w:t>
+      </w:r>
+      <w:proofErr w:type="spellEnd"/>
+      <w:r>
+        <w:t>(</w:t>
+      </w:r>
+      <w:proofErr w:type="gramEnd"/>
+      <w:r>
+        <w:rPr>
+          <w:b/>
+          <w:bCs/>
+        </w:rPr>
+        <w:t xml:space="preserve">LeaseID, </w:t>
+      </w:r>
+      <w:proofErr w:type="spellStart"/>
+      <w:r>
+        <w:rPr>
+          <w:b/>
+          <w:bCs/>
+        </w:rPr>
+        <w:t>ManagerID</w:t>
+      </w:r>
+      <w:proofErr w:type="spellEnd"/>
+      <w:r>
+        <w:rPr>
+          <w:b/>
+          <w:bCs/>
+        </w:rPr>
+        <w:t>)</w:t>
+      </w:r>
+    </w:p>
+    <w:p>
+      <w:pPr>
+        <w:ind w:left="720" w:hanging="720"/>
+      </w:pPr>
+    </w:p>
+    <w:p>
+      <w:pPr>
+        <w:ind w:left="720" w:hanging="720"/>
+      </w:pPr>
+    </w:p>
+    <w:p>
+      <w:pPr>
+        <w:pStyle w:val="ListParagraph"/>
+        <w:numPr>
+          <w:ilvl w:val="0"/>
+          <w:numId w:val="1"/>
+        </w:numPr>
+        <w:rPr>
+          <w:u w:val="single"/>
+        </w:rPr>
+      </w:pPr>
+      <w:r>
+        <w:rPr>
+          <w:u w:val="single"/>
+        </w:rPr>
+        <w:t>Primary Key</w:t>
+      </w:r>
+    </w:p>
+    <w:p>
+      <w:pPr>
+        <w:pStyle w:val="ListParagraph"/>
+        <w:numPr>
+          <w:ilvl w:val="0"/>
+          <w:numId w:val="1"/>
+        </w:numPr>
+      </w:pPr>
+      <w:r>
+        <w:rPr>
+          <w:b/>
+          <w:bCs/>
+        </w:rPr>
+        <w:t>Foreign Key</w:t>
+      </w:r>
+    </w:p>
+    <w:p>
       <w:r>
         <w:br w:type="page"/>
       </w:r>
@@ -1086,13 +1646,154 @@
     </w:p>
     <w:p>
       <w:pPr>
-        <w:rPr>
-          <w:rFonts w:asciiTheme="majorHAnsi" w:eastAsiaTheme="majorEastAsia" w:hAnsiTheme="majorHAnsi" w:cstheme="majorBidi"/>
-          <w:color w:val="535356" w:themeColor="accent1" w:themeShade="BF"/>
-          <w:sz w:val="32"/>
-          <w:szCs w:val="32"/>
-        </w:rPr>
-      </w:pPr>
+        <w:pStyle w:val="Heading2"/>
+      </w:pPr>
+      <w:r>
+        <w:t xml:space="preserve">Query 1: </w:t>
+      </w:r>
+      <w:r>
+        <w:t xml:space="preserve">Find the number of apartments in a building with </w:t>
+      </w:r>
+      <w:r>
+        <w:t>ensuites</w:t>
+      </w:r>
+      <w:r>
+        <w:t xml:space="preserve">. </w:t>
+      </w:r>
+    </w:p>
+    <w:p>
+      <w:pPr>
+        <w:pStyle w:val="Heading2"/>
+      </w:pPr>
+    </w:p>
+    <w:p>
+      <w:r>
+        <w:t xml:space="preserve">SELECT </w:t>
+      </w:r>
+      <w:proofErr w:type="spellStart"/>
+      <w:proofErr w:type="gramStart"/>
+      <w:r>
+        <w:t>apartmentbuilding.BuildingID</w:t>
+      </w:r>
+      <w:proofErr w:type="spellEnd"/>
+      <w:proofErr w:type="gramEnd"/>
+      <w:r>
+        <w:t xml:space="preserve"> AS "Building" , </w:t>
+      </w:r>
+      <w:proofErr w:type="spellStart"/>
+      <w:r>
+        <w:t>apartment.AptNo</w:t>
+      </w:r>
+      <w:proofErr w:type="spellEnd"/>
+      <w:r>
+        <w:t xml:space="preserve"> AS "Apartment No.", </w:t>
+      </w:r>
+      <w:proofErr w:type="spellStart"/>
+      <w:r>
+        <w:t>apartment.Bedrooms</w:t>
+      </w:r>
+      <w:proofErr w:type="spellEnd"/>
+      <w:r>
+        <w:t xml:space="preserve"> AS "Bedrooms", </w:t>
+      </w:r>
+      <w:proofErr w:type="spellStart"/>
+      <w:r>
+        <w:t>apartment.Bathrooms</w:t>
+      </w:r>
+      <w:proofErr w:type="spellEnd"/>
+      <w:r>
+        <w:t xml:space="preserve"> AS "Bathrooms"</w:t>
+      </w:r>
+    </w:p>
+    <w:p>
+      <w:r>
+        <w:t xml:space="preserve">FROM </w:t>
+      </w:r>
+      <w:proofErr w:type="spellStart"/>
+      <w:r>
+        <w:t>apartmentbuilding</w:t>
+      </w:r>
+      <w:proofErr w:type="spellEnd"/>
+      <w:r>
+        <w:t xml:space="preserve"> </w:t>
+      </w:r>
+    </w:p>
+    <w:p>
+      <w:r>
+        <w:t xml:space="preserve">LEFT JOIN apartment ON </w:t>
+      </w:r>
+      <w:proofErr w:type="spellStart"/>
+      <w:proofErr w:type="gramStart"/>
+      <w:r>
+        <w:t>apartmentbuilding.AptID</w:t>
+      </w:r>
+      <w:proofErr w:type="spellEnd"/>
+      <w:proofErr w:type="gramEnd"/>
+      <w:r>
+        <w:t xml:space="preserve"> = </w:t>
+      </w:r>
+      <w:proofErr w:type="spellStart"/>
+      <w:r>
+        <w:t>apartment.AptID</w:t>
+      </w:r>
+      <w:proofErr w:type="spellEnd"/>
+    </w:p>
+    <w:p>
+      <w:r>
+        <w:t xml:space="preserve">LEFT JOIN building ON </w:t>
+      </w:r>
+      <w:proofErr w:type="spellStart"/>
+      <w:proofErr w:type="gramStart"/>
+      <w:r>
+        <w:t>apartmentbuilding.BuildingID</w:t>
+      </w:r>
+      <w:proofErr w:type="spellEnd"/>
+      <w:proofErr w:type="gramEnd"/>
+      <w:r>
+        <w:t xml:space="preserve"> = </w:t>
+      </w:r>
+      <w:proofErr w:type="spellStart"/>
+      <w:r>
+        <w:t>building.BuildingID</w:t>
+      </w:r>
+      <w:proofErr w:type="spellEnd"/>
+      <w:r>
+        <w:t xml:space="preserve"> </w:t>
+      </w:r>
+    </w:p>
+    <w:p>
+      <w:r>
+        <w:t xml:space="preserve">WHERE </w:t>
+      </w:r>
+      <w:proofErr w:type="spellStart"/>
+      <w:proofErr w:type="gramStart"/>
+      <w:r>
+        <w:t>apartment.Bedrooms</w:t>
+      </w:r>
+      <w:proofErr w:type="spellEnd"/>
+      <w:proofErr w:type="gramEnd"/>
+      <w:r>
+        <w:t xml:space="preserve"> = </w:t>
+      </w:r>
+      <w:proofErr w:type="spellStart"/>
+      <w:r>
+        <w:t>apartment.Bathrooms</w:t>
+      </w:r>
+      <w:proofErr w:type="spellEnd"/>
+      <w:r>
+        <w:t>;</w:t>
+      </w:r>
+    </w:p>
+    <w:p/>
+    <w:p>
+      <w:pPr>
+        <w:rPr>
+          <w:sz w:val="26"/>
+          <w:szCs w:val="26"/>
+        </w:rPr>
+      </w:pPr>
+      <w:bookmarkStart w:id="0" w:name="_GoBack"/>
+      <w:bookmarkEnd w:id="0"/>
       <w:r>
         <w:br w:type="page"/>
       </w:r>
@@ -1630,7 +2331,14 @@
           <w:tcPr>
             <w:tcW w:w="1502" w:type="dxa"/>
           </w:tcPr>
-          <w:p/>
+          <w:p>
+            <w:pPr>
+              <w:pStyle w:val="NoSpacing"/>
+            </w:pPr>
+            <w:r>
+              <w:t>40227918</w:t>
+            </w:r>
+          </w:p>
         </w:tc>
         <w:tc>
           <w:tcPr>
@@ -1689,8 +2397,6 @@
             <w:r>
               <w:t>70</w:t>
             </w:r>
-            <w:bookmarkStart w:id="0" w:name="_GoBack"/>
-            <w:bookmarkEnd w:id="0"/>
           </w:p>
         </w:tc>
       </w:tr>
@@ -1771,11 +2477,7 @@
         <w:t xml:space="preserve">Individual </w:t>
       </w:r>
     </w:p>
-    <w:p>
-      <w:pPr>
-        <w:pStyle w:val="Heading1"/>
-      </w:pPr>
-    </w:p>
+    <w:p/>
     <w:p/>
     <w:sectPr>
       <w:pgSz w:w="11906" w:h="16838"/>
@@ -1787,6 +2489,127 @@
     </w:sectPr>
   </w:body>
 </w:document>
+</file>
+
+<file path=word/numbering.xml><?xml version="1.0" encoding="utf-8"?>
+<w:numbering xmlns:wpc="http://schemas.microsoft.com/office/word/2010/wordprocessingCanvas" xmlns:cx="http://schemas.microsoft.com/office/drawing/2014/chartex" xmlns:cx1="http://schemas.microsoft.com/office/drawing/2015/9/8/chartex" xmlns:cx2="http://schemas.microsoft.com/office/drawing/2015/10/21/chartex" xmlns:cx3="http://schemas.microsoft.com/office/drawing/2016/5/9/chartex" xmlns:cx4="http://schemas.microsoft.com/office/drawing/2016/5/10/chartex" xmlns:cx5="http://schemas.microsoft.com/office/drawing/2016/5/11/chartex" xmlns:cx6="http://schemas.microsoft.com/office/drawing/2016/5/12/chartex" xmlns:cx7="http://schemas.microsoft.com/office/drawing/2016/5/13/chartex" xmlns:cx8="http://schemas.microsoft.com/office/drawing/2016/5/14/chartex" xmlns:mc="http://schemas.openxmlformats.org/markup-compatibility/2006" xmlns:aink="http://schemas.microsoft.com/office/drawing/2016/ink" xmlns:am3d="http://schemas.microsoft.com/office/drawing/2017/model3d" xmlns:o="urn:schemas-microsoft-com:office:office" xmlns:r="http://schemas.openxmlformats.org/officeDocument/2006/relationships" xmlns:m="http://schemas.openxmlformats.org/officeDocument/2006/math" xmlns:v="urn:schemas-microsoft-com:vml" xmlns:wp14="http://schemas.microsoft.com/office/word/2010/wordprocessingDrawing" xmlns:wp="http://schemas.openxmlformats.org/drawingml/2006/wordprocessingDrawing" xmlns:w10="urn:schemas-microsoft-com:office:word" xmlns:w="http://schemas.openxmlformats.org/wordprocessingml/2006/main" xmlns:w14="http://schemas.microsoft.com/office/word/2010/wordml" xmlns:w15="http://schemas.microsoft.com/office/word/2012/wordml" xmlns:w16cid="http://schemas.microsoft.com/office/word/2016/wordml/cid" xmlns:w16se="http://schemas.microsoft.com/office/word/2015/wordml/symex" xmlns:wpg="http://schemas.microsoft.com/office/word/2010/wordprocessingGroup" xmlns:wpi="http://schemas.microsoft.com/office/word/2010/wordprocessingInk" xmlns:wne="http://schemas.microsoft.com/office/word/2006/wordml" xmlns:wps="http://schemas.microsoft.com/office/word/2010/wordprocessingShape" mc:Ignorable="w14 w15 w16se w16cid wp14">
+  <w:abstractNum w:abstractNumId="0" w15:restartNumberingAfterBreak="0">
+    <w:nsid w:val="6EEB0B9E"/>
+    <w:multiLevelType w:val="hybridMultilevel"/>
+    <w:tmpl w:val="CC2AED00"/>
+    <w:lvl w:ilvl="0" w:tplc="08090009">
+      <w:start w:val="1"/>
+      <w:numFmt w:val="bullet"/>
+      <w:lvlText w:val=""/>
+      <w:lvlJc w:val="left"/>
+      <w:pPr>
+        <w:ind w:left="720" w:hanging="360"/>
+      </w:pPr>
+      <w:rPr>
+        <w:rFonts w:ascii="Wingdings" w:hAnsi="Wingdings" w:hint="default"/>
+      </w:rPr>
+    </w:lvl>
+    <w:lvl w:ilvl="1" w:tplc="08090003" w:tentative="1">
+      <w:start w:val="1"/>
+      <w:numFmt w:val="bullet"/>
+      <w:lvlText w:val="o"/>
+      <w:lvlJc w:val="left"/>
+      <w:pPr>
+        <w:ind w:left="1440" w:hanging="360"/>
+      </w:pPr>
+      <w:rPr>
+        <w:rFonts w:ascii="Courier New" w:hAnsi="Courier New" w:cs="Courier New" w:hint="default"/>
+      </w:rPr>
+    </w:lvl>
+    <w:lvl w:ilvl="2" w:tplc="08090005" w:tentative="1">
+      <w:start w:val="1"/>
+      <w:numFmt w:val="bullet"/>
+      <w:lvlText w:val=""/>
+      <w:lvlJc w:val="left"/>
+      <w:pPr>
+        <w:ind w:left="2160" w:hanging="360"/>
+      </w:pPr>
+      <w:rPr>
+        <w:rFonts w:ascii="Wingdings" w:hAnsi="Wingdings" w:hint="default"/>
+      </w:rPr>
+    </w:lvl>
+    <w:lvl w:ilvl="3" w:tplc="08090001" w:tentative="1">
+      <w:start w:val="1"/>
+      <w:numFmt w:val="bullet"/>
+      <w:lvlText w:val=""/>
+      <w:lvlJc w:val="left"/>
+      <w:pPr>
+        <w:ind w:left="2880" w:hanging="360"/>
+      </w:pPr>
+      <w:rPr>
+        <w:rFonts w:ascii="Symbol" w:hAnsi="Symbol" w:hint="default"/>
+      </w:rPr>
+    </w:lvl>
+    <w:lvl w:ilvl="4" w:tplc="08090003" w:tentative="1">
+      <w:start w:val="1"/>
+      <w:numFmt w:val="bullet"/>
+      <w:lvlText w:val="o"/>
+      <w:lvlJc w:val="left"/>
+      <w:pPr>
+        <w:ind w:left="3600" w:hanging="360"/>
+      </w:pPr>
+      <w:rPr>
+        <w:rFonts w:ascii="Courier New" w:hAnsi="Courier New" w:cs="Courier New" w:hint="default"/>
+      </w:rPr>
+    </w:lvl>
+    <w:lvl w:ilvl="5" w:tplc="08090005" w:tentative="1">
+      <w:start w:val="1"/>
+      <w:numFmt w:val="bullet"/>
+      <w:lvlText w:val=""/>
+      <w:lvlJc w:val="left"/>
+      <w:pPr>
+        <w:ind w:left="4320" w:hanging="360"/>
+      </w:pPr>
+      <w:rPr>
+        <w:rFonts w:ascii="Wingdings" w:hAnsi="Wingdings" w:hint="default"/>
+      </w:rPr>
+    </w:lvl>
+    <w:lvl w:ilvl="6" w:tplc="08090001" w:tentative="1">
+      <w:start w:val="1"/>
+      <w:numFmt w:val="bullet"/>
+      <w:lvlText w:val=""/>
+      <w:lvlJc w:val="left"/>
+      <w:pPr>
+        <w:ind w:left="5040" w:hanging="360"/>
+      </w:pPr>
+      <w:rPr>
+        <w:rFonts w:ascii="Symbol" w:hAnsi="Symbol" w:hint="default"/>
+      </w:rPr>
+    </w:lvl>
+    <w:lvl w:ilvl="7" w:tplc="08090003" w:tentative="1">
+      <w:start w:val="1"/>
+      <w:numFmt w:val="bullet"/>
+      <w:lvlText w:val="o"/>
+      <w:lvlJc w:val="left"/>
+      <w:pPr>
+        <w:ind w:left="5760" w:hanging="360"/>
+      </w:pPr>
+      <w:rPr>
+        <w:rFonts w:ascii="Courier New" w:hAnsi="Courier New" w:cs="Courier New" w:hint="default"/>
+      </w:rPr>
+    </w:lvl>
+    <w:lvl w:ilvl="8" w:tplc="08090005" w:tentative="1">
+      <w:start w:val="1"/>
+      <w:numFmt w:val="bullet"/>
+      <w:lvlText w:val=""/>
+      <w:lvlJc w:val="left"/>
+      <w:pPr>
+        <w:ind w:left="6480" w:hanging="360"/>
+      </w:pPr>
+      <w:rPr>
+        <w:rFonts w:ascii="Wingdings" w:hAnsi="Wingdings" w:hint="default"/>
+      </w:rPr>
+    </w:lvl>
+  </w:abstractNum>
+  <w:num w:numId="1">
+    <w:abstractNumId w:val="0"/>
+  </w:num>
+</w:numbering>
 </file>
 
 <file path=word/styles.xml><?xml version="1.0" encoding="utf-8"?>
@@ -2208,6 +3031,28 @@
       <w:szCs w:val="32"/>
     </w:rPr>
   </w:style>
+  <w:style w:type="paragraph" w:styleId="Heading2">
+    <w:name w:val="heading 2"/>
+    <w:basedOn w:val="Normal"/>
+    <w:next w:val="Normal"/>
+    <w:link w:val="Heading2Char"/>
+    <w:uiPriority w:val="9"/>
+    <w:unhideWhenUsed/>
+    <w:qFormat/>
+    <w:rsid w:val="00012EDB"/>
+    <w:pPr>
+      <w:keepNext/>
+      <w:keepLines/>
+      <w:spacing w:before="40" w:after="0"/>
+      <w:outlineLvl w:val="1"/>
+    </w:pPr>
+    <w:rPr>
+      <w:rFonts w:asciiTheme="majorHAnsi" w:eastAsiaTheme="majorEastAsia" w:hAnsiTheme="majorHAnsi" w:cstheme="majorBidi"/>
+      <w:color w:val="535356" w:themeColor="accent1" w:themeShade="BF"/>
+      <w:sz w:val="26"/>
+      <w:szCs w:val="26"/>
+    </w:rPr>
+  </w:style>
   <w:style w:type="character" w:default="1" w:styleId="DefaultParagraphFont">
     <w:name w:val="Default Paragraph Font"/>
     <w:uiPriority w:val="1"/>
@@ -2392,6 +3237,30 @@
         <w:insideV w:val="single" w:sz="4" w:space="0" w:color="auto"/>
       </w:tblBorders>
     </w:tblPr>
+  </w:style>
+  <w:style w:type="paragraph" w:styleId="ListParagraph">
+    <w:name w:val="List Paragraph"/>
+    <w:basedOn w:val="Normal"/>
+    <w:uiPriority w:val="34"/>
+    <w:qFormat/>
+    <w:rsid w:val="00917D54"/>
+    <w:pPr>
+      <w:ind w:left="720"/>
+      <w:contextualSpacing/>
+    </w:pPr>
+  </w:style>
+  <w:style w:type="character" w:customStyle="1" w:styleId="Heading2Char">
+    <w:name w:val="Heading 2 Char"/>
+    <w:basedOn w:val="DefaultParagraphFont"/>
+    <w:link w:val="Heading2"/>
+    <w:uiPriority w:val="9"/>
+    <w:rsid w:val="00012EDB"/>
+    <w:rPr>
+      <w:rFonts w:asciiTheme="majorHAnsi" w:eastAsiaTheme="majorEastAsia" w:hAnsiTheme="majorHAnsi" w:cstheme="majorBidi"/>
+      <w:color w:val="535356" w:themeColor="accent1" w:themeShade="BF"/>
+      <w:sz w:val="26"/>
+      <w:szCs w:val="26"/>
+    </w:rPr>
   </w:style>
 </w:styles>
 </file>
@@ -2673,7 +3542,7 @@
 </file>
 
 <file path=customXml/itemProps2.xml><?xml version="1.0" encoding="utf-8"?>
-<ds:datastoreItem xmlns:ds="http://schemas.openxmlformats.org/officeDocument/2006/customXml" ds:itemID="{1138CE5F-275D-4F0E-B951-E74F405CFD25}">
+<ds:datastoreItem xmlns:ds="http://schemas.openxmlformats.org/officeDocument/2006/customXml" ds:itemID="{3F6FAE7E-2223-4B41-830B-CFBF30E4F9E7}">
   <ds:schemaRefs>
     <ds:schemaRef ds:uri="http://schemas.openxmlformats.org/officeDocument/2006/bibliography"/>
   </ds:schemaRefs>

</xml_diff>

<commit_message>
Added Queries to Report, Finished Query 1 Fully, Added more inserts for apartments/apartment buildings
</commit_message>
<xml_diff>
--- a/Documentation/report48.docx
+++ b/Documentation/report48.docx
@@ -1678,23 +1678,93 @@
       <w:proofErr w:type="spellEnd"/>
       <w:proofErr w:type="gramEnd"/>
       <w:r>
-        <w:t xml:space="preserve"> AS "Building" , </w:t>
-      </w:r>
-      <w:proofErr w:type="spellStart"/>
-      <w:r>
-        <w:t>apartment.AptNo</w:t>
-      </w:r>
-      <w:proofErr w:type="spellEnd"/>
-      <w:r>
-        <w:t xml:space="preserve"> AS "Apartment No.", </w:t>
-      </w:r>
-      <w:proofErr w:type="spellStart"/>
+        <w:t xml:space="preserve"> AS "Building", </w:t>
+      </w:r>
+    </w:p>
+    <w:p>
+      <w:proofErr w:type="gramStart"/>
+      <w:r>
+        <w:t>COUNT(</w:t>
+      </w:r>
+      <w:proofErr w:type="spellStart"/>
+      <w:proofErr w:type="gramEnd"/>
+      <w:r>
+        <w:t>apartmentbuilding.AptID</w:t>
+      </w:r>
+      <w:proofErr w:type="spellEnd"/>
+      <w:r>
+        <w:t xml:space="preserve">) AS "Number of </w:t>
+      </w:r>
+      <w:proofErr w:type="spellStart"/>
+      <w:r>
+        <w:t>Ensuite</w:t>
+      </w:r>
+      <w:proofErr w:type="spellEnd"/>
+      <w:r>
+        <w:t xml:space="preserve"> Apartment" FROM </w:t>
+      </w:r>
+      <w:proofErr w:type="spellStart"/>
+      <w:r>
+        <w:t>apartmentbuilding</w:t>
+      </w:r>
+      <w:proofErr w:type="spellEnd"/>
+    </w:p>
+    <w:p>
+      <w:r>
+        <w:t xml:space="preserve">INNER JOIN apartment ON </w:t>
+      </w:r>
+      <w:proofErr w:type="spellStart"/>
+      <w:proofErr w:type="gramStart"/>
+      <w:r>
+        <w:t>apartmentbuilding.AptID</w:t>
+      </w:r>
+      <w:proofErr w:type="spellEnd"/>
+      <w:proofErr w:type="gramEnd"/>
+      <w:r>
+        <w:t xml:space="preserve"> = </w:t>
+      </w:r>
+      <w:proofErr w:type="spellStart"/>
+      <w:r>
+        <w:t>apartment.AptID</w:t>
+      </w:r>
+      <w:proofErr w:type="spellEnd"/>
+    </w:p>
+    <w:p>
+      <w:r>
+        <w:t xml:space="preserve">INNER JOIN building ON </w:t>
+      </w:r>
+      <w:proofErr w:type="spellStart"/>
+      <w:proofErr w:type="gramStart"/>
+      <w:r>
+        <w:t>apartmentbuilding.BuildingID</w:t>
+      </w:r>
+      <w:proofErr w:type="spellEnd"/>
+      <w:proofErr w:type="gramEnd"/>
+      <w:r>
+        <w:t xml:space="preserve"> = </w:t>
+      </w:r>
+      <w:proofErr w:type="spellStart"/>
+      <w:r>
+        <w:t>building.BuildingID</w:t>
+      </w:r>
+      <w:proofErr w:type="spellEnd"/>
+      <w:r>
+        <w:t xml:space="preserve"> </w:t>
+      </w:r>
+    </w:p>
+    <w:p>
+      <w:r>
+        <w:t xml:space="preserve">WHERE </w:t>
+      </w:r>
+      <w:proofErr w:type="spellStart"/>
+      <w:proofErr w:type="gramStart"/>
       <w:r>
         <w:t>apartment.Bedrooms</w:t>
       </w:r>
       <w:proofErr w:type="spellEnd"/>
-      <w:r>
-        <w:t xml:space="preserve"> AS "Bedrooms", </w:t>
+      <w:proofErr w:type="gramEnd"/>
+      <w:r>
+        <w:t xml:space="preserve"> = </w:t>
       </w:r>
       <w:proofErr w:type="spellStart"/>
       <w:r>
@@ -1702,89 +1772,24 @@
       </w:r>
       <w:proofErr w:type="spellEnd"/>
       <w:r>
-        <w:t xml:space="preserve"> AS "Bathrooms"</w:t>
-      </w:r>
-    </w:p>
-    <w:p>
-      <w:r>
-        <w:t xml:space="preserve">FROM </w:t>
-      </w:r>
-      <w:proofErr w:type="spellStart"/>
-      <w:r>
-        <w:t>apartmentbuilding</w:t>
-      </w:r>
-      <w:proofErr w:type="spellEnd"/>
-      <w:r>
         <w:t xml:space="preserve"> </w:t>
       </w:r>
     </w:p>
     <w:p>
       <w:r>
-        <w:t xml:space="preserve">LEFT JOIN apartment ON </w:t>
+        <w:t xml:space="preserve">GROUP BY </w:t>
       </w:r>
       <w:proofErr w:type="spellStart"/>
       <w:proofErr w:type="gramStart"/>
       <w:r>
-        <w:t>apartmentbuilding.AptID</w:t>
+        <w:t>apartmentbuilding.buildingid</w:t>
       </w:r>
       <w:proofErr w:type="spellEnd"/>
       <w:proofErr w:type="gramEnd"/>
       <w:r>
-        <w:t xml:space="preserve"> = </w:t>
-      </w:r>
-      <w:proofErr w:type="spellStart"/>
-      <w:r>
-        <w:t>apartment.AptID</w:t>
-      </w:r>
-      <w:proofErr w:type="spellEnd"/>
-    </w:p>
-    <w:p>
-      <w:r>
-        <w:t xml:space="preserve">LEFT JOIN building ON </w:t>
-      </w:r>
-      <w:proofErr w:type="spellStart"/>
-      <w:proofErr w:type="gramStart"/>
-      <w:r>
-        <w:t>apartmentbuilding.BuildingID</w:t>
-      </w:r>
-      <w:proofErr w:type="spellEnd"/>
-      <w:proofErr w:type="gramEnd"/>
-      <w:r>
-        <w:t xml:space="preserve"> = </w:t>
-      </w:r>
-      <w:proofErr w:type="spellStart"/>
-      <w:r>
-        <w:t>building.BuildingID</w:t>
-      </w:r>
-      <w:proofErr w:type="spellEnd"/>
-      <w:r>
-        <w:t xml:space="preserve"> </w:t>
-      </w:r>
-    </w:p>
-    <w:p>
-      <w:r>
-        <w:t xml:space="preserve">WHERE </w:t>
-      </w:r>
-      <w:proofErr w:type="spellStart"/>
-      <w:proofErr w:type="gramStart"/>
-      <w:r>
-        <w:t>apartment.Bedrooms</w:t>
-      </w:r>
-      <w:proofErr w:type="spellEnd"/>
-      <w:proofErr w:type="gramEnd"/>
-      <w:r>
-        <w:t xml:space="preserve"> = </w:t>
-      </w:r>
-      <w:proofErr w:type="spellStart"/>
-      <w:r>
-        <w:t>apartment.Bathrooms</w:t>
-      </w:r>
-      <w:proofErr w:type="spellEnd"/>
-      <w:r>
         <w:t>;</w:t>
       </w:r>
     </w:p>
-    <w:p/>
     <w:p>
       <w:pPr>
         <w:rPr>
@@ -1792,16 +1797,29 @@
           <w:szCs w:val="26"/>
         </w:rPr>
       </w:pPr>
-      <w:bookmarkStart w:id="0" w:name="_GoBack"/>
-      <w:bookmarkEnd w:id="0"/>
       <w:r>
         <w:br w:type="page"/>
       </w:r>
     </w:p>
     <w:p>
       <w:pPr>
-        <w:pStyle w:val="Heading1"/>
-      </w:pPr>
+        <w:pStyle w:val="Heading2"/>
+      </w:pPr>
+      <w:r>
+        <w:lastRenderedPageBreak/>
+        <w:t xml:space="preserve">Query </w:t>
+      </w:r>
+      <w:proofErr w:type="gramStart"/>
+      <w:r>
+        <w:t>2 :</w:t>
+      </w:r>
+      <w:proofErr w:type="gramEnd"/>
+      <w:r>
+        <w:t xml:space="preserve"> </w:t>
+      </w:r>
+      <w:r>
+        <w:t>Find managers managing multiple apartments over multiple buildings.</w:t>
+      </w:r>
     </w:p>
     <w:p>
       <w:pPr>
@@ -1818,8 +1836,17 @@
     </w:p>
     <w:p>
       <w:pPr>
-        <w:pStyle w:val="Heading1"/>
-      </w:pPr>
+        <w:pStyle w:val="Heading2"/>
+      </w:pPr>
+      <w:r>
+        <w:lastRenderedPageBreak/>
+        <w:t xml:space="preserve">Query 3 : </w:t>
+      </w:r>
+      <w:r>
+        <w:t>Find employees with two or more skills and increase their pay appropriately.</w:t>
+      </w:r>
+      <w:bookmarkStart w:id="0" w:name="_GoBack"/>
+      <w:bookmarkEnd w:id="0"/>
     </w:p>
     <w:p>
       <w:pPr>
@@ -3542,7 +3569,7 @@
 </file>
 
 <file path=customXml/itemProps2.xml><?xml version="1.0" encoding="utf-8"?>
-<ds:datastoreItem xmlns:ds="http://schemas.openxmlformats.org/officeDocument/2006/customXml" ds:itemID="{3F6FAE7E-2223-4B41-830B-CFBF30E4F9E7}">
+<ds:datastoreItem xmlns:ds="http://schemas.openxmlformats.org/officeDocument/2006/customXml" ds:itemID="{34A5B420-B728-46E3-B854-A8D92395E304}">
   <ds:schemaRefs>
     <ds:schemaRef ds:uri="http://schemas.openxmlformats.org/officeDocument/2006/bibliography"/>
   </ds:schemaRefs>

</xml_diff>

<commit_message>
Add documentation for query 2.
Reformat document to comply with submission guidelines
</commit_message>
<xml_diff>
--- a/Documentation/report48.docx
+++ b/Documentation/report48.docx
@@ -5,6 +5,7 @@
     <w:sdt>
       <w:sdtPr>
         <w:rPr>
+          <w:rFonts w:ascii="Times New Roman" w:hAnsi="Times New Roman" w:cs="Times New Roman"/>
           <w:color w:val="FFFFFF" w:themeColor="background1"/>
           <w:sz w:val="21"/>
           <w:szCs w:val="21"/>
@@ -15,11 +16,11 @@
           <w:docPartUnique/>
         </w:docPartObj>
       </w:sdtPr>
-      <w:sdtEndPr/>
       <w:sdtContent>
         <w:p>
           <w:pPr>
             <w:rPr>
+              <w:rFonts w:ascii="Times New Roman" w:hAnsi="Times New Roman" w:cs="Times New Roman"/>
               <w:color w:val="FFFFFF" w:themeColor="background1"/>
               <w:sz w:val="21"/>
               <w:szCs w:val="21"/>
@@ -27,6 +28,7 @@
           </w:pPr>
           <w:r>
             <w:rPr>
+              <w:rFonts w:ascii="Times New Roman" w:hAnsi="Times New Roman" w:cs="Times New Roman"/>
               <w:noProof/>
               <w:color w:val="FFFFFF" w:themeColor="background1"/>
               <w:sz w:val="21"/>
@@ -35,7 +37,7 @@
             <mc:AlternateContent>
               <mc:Choice Requires="wps">
                 <w:drawing>
-                  <wp:anchor distT="0" distB="0" distL="114300" distR="114300" simplePos="0" relativeHeight="251659264" behindDoc="0" locked="0" layoutInCell="1" allowOverlap="1" wp14:anchorId="43B66AFC" wp14:editId="48331E09">
+                  <wp:anchor distT="0" distB="0" distL="114300" distR="114300" simplePos="0" relativeHeight="251658240" behindDoc="0" locked="0" layoutInCell="1" allowOverlap="1" wp14:anchorId="43B66AFC" wp14:editId="48331E09">
                     <wp:simplePos x="0" y="0"/>
                     <wp:positionH relativeFrom="page">
                       <wp:align>center</wp:align>
@@ -120,6 +122,7 @@
                                     <w:sdt>
                                       <w:sdtPr>
                                         <w:rPr>
+                                          <w:rFonts w:ascii="Times New Roman" w:hAnsi="Times New Roman" w:cs="Times New Roman"/>
                                           <w:caps/>
                                           <w:color w:val="191919" w:themeColor="text1" w:themeTint="E6"/>
                                           <w:sz w:val="72"/>
@@ -131,7 +134,6 @@
                                         <w:dataBinding w:prefixMappings="xmlns:ns0='http://purl.org/dc/elements/1.1/' xmlns:ns1='http://schemas.openxmlformats.org/package/2006/metadata/core-properties' " w:xpath="/ns1:coreProperties[1]/ns0:title[1]" w:storeItemID="{6C3C8BC8-F283-45AE-878A-BAB7291924A1}"/>
                                         <w:text/>
                                       </w:sdtPr>
-                                      <w:sdtEndPr/>
                                       <w:sdtContent>
                                         <w:p>
                                           <w:pPr>
@@ -139,6 +141,7 @@
                                             <w:spacing w:line="312" w:lineRule="auto"/>
                                             <w:jc w:val="right"/>
                                             <w:rPr>
+                                              <w:rFonts w:ascii="Times New Roman" w:hAnsi="Times New Roman" w:cs="Times New Roman"/>
                                               <w:caps/>
                                               <w:color w:val="191919" w:themeColor="text1" w:themeTint="E6"/>
                                               <w:sz w:val="72"/>
@@ -147,6 +150,7 @@
                                           </w:pPr>
                                           <w:r>
                                             <w:rPr>
+                                              <w:rFonts w:ascii="Times New Roman" w:hAnsi="Times New Roman" w:cs="Times New Roman"/>
                                               <w:caps/>
                                               <w:color w:val="191919" w:themeColor="text1" w:themeTint="E6"/>
                                               <w:sz w:val="72"/>
@@ -160,6 +164,7 @@
                                     <w:sdt>
                                       <w:sdtPr>
                                         <w:rPr>
+                                          <w:rFonts w:ascii="Times New Roman" w:hAnsi="Times New Roman" w:cs="Times New Roman"/>
                                           <w:color w:val="000000" w:themeColor="text1"/>
                                           <w:sz w:val="24"/>
                                           <w:szCs w:val="24"/>
@@ -170,7 +175,6 @@
                                         <w:dataBinding w:prefixMappings="xmlns:ns0='http://purl.org/dc/elements/1.1/' xmlns:ns1='http://schemas.openxmlformats.org/package/2006/metadata/core-properties' " w:xpath="/ns1:coreProperties[1]/ns0:subject[1]" w:storeItemID="{6C3C8BC8-F283-45AE-878A-BAB7291924A1}"/>
                                         <w:text/>
                                       </w:sdtPr>
-                                      <w:sdtEndPr/>
                                       <w:sdtContent>
                                         <w:p>
                                           <w:pPr>
@@ -182,6 +186,7 @@
                                           </w:pPr>
                                           <w:r>
                                             <w:rPr>
+                                              <w:rFonts w:ascii="Times New Roman" w:hAnsi="Times New Roman" w:cs="Times New Roman"/>
                                               <w:color w:val="000000" w:themeColor="text1"/>
                                               <w:sz w:val="24"/>
                                               <w:szCs w:val="24"/>
@@ -200,12 +205,172 @@
                                     <w:p>
                                       <w:pPr>
                                         <w:pStyle w:val="NoSpacing"/>
+                                        <w:rPr>
+                                          <w:rFonts w:ascii="Times New Roman" w:hAnsi="Times New Roman" w:cs="Times New Roman"/>
+                                        </w:rPr>
                                       </w:pPr>
                                       <w:r>
-                                        <w:t>Rowan Adair</w:t>
+                                        <w:rPr>
+                                          <w:rFonts w:ascii="Times New Roman" w:hAnsi="Times New Roman" w:cs="Times New Roman"/>
+                                        </w:rPr>
+                                        <w:t>Rowan Adair 40226787</w:t>
                                       </w:r>
+                                    </w:p>
+                                    <w:p>
+                                      <w:pPr>
+                                        <w:pStyle w:val="NoSpacing"/>
+                                        <w:rPr>
+                                          <w:rFonts w:ascii="Times New Roman" w:hAnsi="Times New Roman" w:cs="Times New Roman"/>
+                                        </w:rPr>
+                                      </w:pPr>
                                       <w:r>
-                                        <w:t xml:space="preserve"> 40226787</w:t>
+                                        <w:rPr>
+                                          <w:rFonts w:ascii="Times New Roman" w:hAnsi="Times New Roman" w:cs="Times New Roman"/>
+                                        </w:rPr>
+                                        <w:t>radair10@qub.ac.uk</w:t>
+                                      </w:r>
+                                    </w:p>
+                                    <w:p>
+                                      <w:pPr>
+                                        <w:pStyle w:val="NoSpacing"/>
+                                        <w:rPr>
+                                          <w:rFonts w:ascii="Times New Roman" w:hAnsi="Times New Roman" w:cs="Times New Roman"/>
+                                        </w:rPr>
+                                      </w:pPr>
+                                    </w:p>
+                                    <w:p>
+                                      <w:pPr>
+                                        <w:pStyle w:val="NoSpacing"/>
+                                        <w:rPr>
+                                          <w:rFonts w:ascii="Times New Roman" w:hAnsi="Times New Roman" w:cs="Times New Roman"/>
+                                        </w:rPr>
+                                      </w:pPr>
+                                      <w:r>
+                                        <w:rPr>
+                                          <w:rFonts w:ascii="Times New Roman" w:hAnsi="Times New Roman" w:cs="Times New Roman"/>
+                                        </w:rPr>
+                                        <w:t>Barney Young 40231585</w:t>
+                                      </w:r>
+                                    </w:p>
+                                    <w:p>
+                                      <w:pPr>
+                                        <w:pStyle w:val="NoSpacing"/>
+                                        <w:rPr>
+                                          <w:rFonts w:ascii="Times New Roman" w:hAnsi="Times New Roman" w:cs="Times New Roman"/>
+                                        </w:rPr>
+                                      </w:pPr>
+                                      <w:r>
+                                        <w:rPr>
+                                          <w:rFonts w:ascii="Times New Roman" w:hAnsi="Times New Roman" w:cs="Times New Roman"/>
+                                        </w:rPr>
+                                        <w:t>byoung03@qub.ac.uk</w:t>
+                                      </w:r>
+                                    </w:p>
+                                    <w:p>
+                                      <w:pPr>
+                                        <w:pStyle w:val="NoSpacing"/>
+                                        <w:rPr>
+                                          <w:rFonts w:ascii="Times New Roman" w:hAnsi="Times New Roman" w:cs="Times New Roman"/>
+                                        </w:rPr>
+                                      </w:pPr>
+                                    </w:p>
+                                    <w:p>
+                                      <w:pPr>
+                                        <w:pStyle w:val="NoSpacing"/>
+                                        <w:rPr>
+                                          <w:rFonts w:ascii="Times New Roman" w:hAnsi="Times New Roman" w:cs="Times New Roman"/>
+                                        </w:rPr>
+                                      </w:pPr>
+                                      <w:r>
+                                        <w:rPr>
+                                          <w:rFonts w:ascii="Times New Roman" w:hAnsi="Times New Roman" w:cs="Times New Roman"/>
+                                        </w:rPr>
+                                        <w:t>Scott Lam McGonnell 40227918</w:t>
+                                      </w:r>
+                                    </w:p>
+                                    <w:p>
+                                      <w:pPr>
+                                        <w:pStyle w:val="NoSpacing"/>
+                                        <w:rPr>
+                                          <w:rFonts w:ascii="Times New Roman" w:hAnsi="Times New Roman" w:cs="Times New Roman"/>
+                                        </w:rPr>
+                                      </w:pPr>
+                                      <w:r>
+                                        <w:rPr>
+                                          <w:rFonts w:ascii="Times New Roman" w:hAnsi="Times New Roman" w:cs="Times New Roman"/>
+                                        </w:rPr>
+                                        <w:t>slammcgonnell01@qub.ac.uk</w:t>
+                                      </w:r>
+                                    </w:p>
+                                    <w:p>
+                                      <w:pPr>
+                                        <w:pStyle w:val="NoSpacing"/>
+                                        <w:rPr>
+                                          <w:rFonts w:ascii="Times New Roman" w:hAnsi="Times New Roman" w:cs="Times New Roman"/>
+                                        </w:rPr>
+                                      </w:pPr>
+                                    </w:p>
+                                    <w:p>
+                                      <w:pPr>
+                                        <w:pStyle w:val="NoSpacing"/>
+                                        <w:rPr>
+                                          <w:rFonts w:ascii="Times New Roman" w:hAnsi="Times New Roman" w:cs="Times New Roman"/>
+                                          <w:lang w:val="de-DE"/>
+                                        </w:rPr>
+                                      </w:pPr>
+                                      <w:r>
+                                        <w:rPr>
+                                          <w:rFonts w:ascii="Times New Roman" w:hAnsi="Times New Roman" w:cs="Times New Roman"/>
+                                          <w:lang w:val="de-DE"/>
+                                        </w:rPr>
+                                        <w:t>Youssef Emam 40247459</w:t>
+                                      </w:r>
+                                    </w:p>
+                                    <w:p>
+                                      <w:pPr>
+                                        <w:pStyle w:val="NoSpacing"/>
+                                        <w:rPr>
+                                          <w:rFonts w:ascii="Times New Roman" w:hAnsi="Times New Roman" w:cs="Times New Roman"/>
+                                          <w:lang w:val="de-DE"/>
+                                        </w:rPr>
+                                      </w:pPr>
+                                      <w:r>
+                                        <w:rPr>
+                                          <w:rFonts w:ascii="Times New Roman" w:hAnsi="Times New Roman" w:cs="Times New Roman"/>
+                                          <w:lang w:val="de-DE"/>
+                                        </w:rPr>
+                                        <w:t>yemanmohammedsaber01@qub.ac.uk</w:t>
+                                      </w:r>
+                                    </w:p>
+                                    <w:p>
+                                      <w:pPr>
+                                        <w:pStyle w:val="NoSpacing"/>
+                                        <w:rPr>
+                                          <w:rFonts w:ascii="Times New Roman" w:hAnsi="Times New Roman" w:cs="Times New Roman"/>
+                                          <w:lang w:val="de-DE"/>
+                                        </w:rPr>
+                                      </w:pPr>
+                                    </w:p>
+                                    <w:p>
+                                      <w:pPr>
+                                        <w:pStyle w:val="NoSpacing"/>
+                                        <w:rPr>
+                                          <w:rFonts w:ascii="Times New Roman" w:hAnsi="Times New Roman" w:cs="Times New Roman"/>
+                                        </w:rPr>
+                                      </w:pPr>
+                                      <w:proofErr w:type="spellStart"/>
+                                      <w:r>
+                                        <w:rPr>
+                                          <w:rFonts w:ascii="Times New Roman" w:hAnsi="Times New Roman" w:cs="Times New Roman"/>
+                                        </w:rPr>
+                                        <w:t>Connall</w:t>
+                                      </w:r>
+                                      <w:proofErr w:type="spellEnd"/>
+                                      <w:r>
+                                        <w:rPr>
+                                          <w:rFonts w:ascii="Times New Roman" w:hAnsi="Times New Roman" w:cs="Times New Roman"/>
+                                        </w:rPr>
+                                        <w:t xml:space="preserve"> Carlin 40204680</w:t>
                                       </w:r>
                                     </w:p>
                                     <w:p>
@@ -213,133 +378,9 @@
                                         <w:pStyle w:val="NoSpacing"/>
                                       </w:pPr>
                                       <w:r>
-                                        <w:t>radair10@qub.ac.uk</w:t>
-                                      </w:r>
-                                    </w:p>
-                                    <w:p>
-                                      <w:pPr>
-                                        <w:pStyle w:val="NoSpacing"/>
-                                      </w:pPr>
-                                    </w:p>
-                                    <w:p>
-                                      <w:pPr>
-                                        <w:pStyle w:val="NoSpacing"/>
-                                      </w:pPr>
-                                      <w:r>
-                                        <w:t>Barney Young</w:t>
-                                      </w:r>
-                                      <w:r>
-                                        <w:t xml:space="preserve"> </w:t>
-                                      </w:r>
-                                      <w:r>
-                                        <w:t>40231585</w:t>
-                                      </w:r>
-                                    </w:p>
-                                    <w:p>
-                                      <w:pPr>
-                                        <w:pStyle w:val="NoSpacing"/>
-                                      </w:pPr>
-                                      <w:r>
-                                        <w:t>byoung03@qub.ac.uk</w:t>
-                                      </w:r>
-                                    </w:p>
-                                    <w:p>
-                                      <w:pPr>
-                                        <w:pStyle w:val="NoSpacing"/>
-                                      </w:pPr>
-                                    </w:p>
-                                    <w:p>
-                                      <w:pPr>
-                                        <w:pStyle w:val="NoSpacing"/>
-                                      </w:pPr>
-                                      <w:r>
-                                        <w:t>Scott Lam McGonnell</w:t>
-                                      </w:r>
-                                      <w:r>
-                                        <w:t xml:space="preserve"> </w:t>
-                                      </w:r>
-                                      <w:r>
-                                        <w:t>40227918</w:t>
-                                      </w:r>
-                                    </w:p>
-                                    <w:p>
-                                      <w:pPr>
-                                        <w:pStyle w:val="NoSpacing"/>
-                                      </w:pPr>
-                                      <w:r>
-                                        <w:t>slammcgonnell01@qub.ac.uk</w:t>
-                                      </w:r>
-                                    </w:p>
-                                    <w:p>
-                                      <w:pPr>
-                                        <w:pStyle w:val="NoSpacing"/>
-                                      </w:pPr>
-                                    </w:p>
-                                    <w:p>
-                                      <w:pPr>
-                                        <w:pStyle w:val="NoSpacing"/>
-                                      </w:pPr>
-                                      <w:r>
-                                        <w:t>You</w:t>
-                                      </w:r>
-                                      <w:r>
-                                        <w:t>ss</w:t>
-                                      </w:r>
-                                      <w:r>
-                                        <w:t xml:space="preserve">ef </w:t>
-                                      </w:r>
-                                      <w:proofErr w:type="spellStart"/>
-                                      <w:r>
-                                        <w:t>Emam</w:t>
-                                      </w:r>
-                                      <w:proofErr w:type="spellEnd"/>
-                                      <w:r>
-                                        <w:t xml:space="preserve"> </w:t>
-                                      </w:r>
-                                      <w:r>
-                                        <w:t>40247459</w:t>
-                                      </w:r>
-                                    </w:p>
-                                    <w:p>
-                                      <w:pPr>
-                                        <w:pStyle w:val="NoSpacing"/>
-                                      </w:pPr>
-                                      <w:r>
-                                        <w:t>yemanmohammedsaber01@qub.ac.uk</w:t>
-                                      </w:r>
-                                    </w:p>
-                                    <w:p>
-                                      <w:pPr>
-                                        <w:pStyle w:val="NoSpacing"/>
-                                      </w:pPr>
-                                    </w:p>
-                                    <w:p>
-                                      <w:pPr>
-                                        <w:pStyle w:val="NoSpacing"/>
-                                      </w:pPr>
-                                      <w:proofErr w:type="spellStart"/>
-                                      <w:r>
-                                        <w:t>Connal</w:t>
-                                      </w:r>
-                                      <w:r>
-                                        <w:t>l</w:t>
-                                      </w:r>
-                                      <w:proofErr w:type="spellEnd"/>
-                                      <w:r>
-                                        <w:t xml:space="preserve"> Carlin</w:t>
-                                      </w:r>
-                                      <w:r>
-                                        <w:t xml:space="preserve"> </w:t>
-                                      </w:r>
-                                      <w:r>
-                                        <w:t>40204680</w:t>
-                                      </w:r>
-                                    </w:p>
-                                    <w:p>
-                                      <w:pPr>
-                                        <w:pStyle w:val="NoSpacing"/>
-                                      </w:pPr>
-                                      <w:r>
+                                        <w:rPr>
+                                          <w:rFonts w:ascii="Times New Roman" w:hAnsi="Times New Roman" w:cs="Times New Roman"/>
+                                        </w:rPr>
                                         <w:t>ccarlin17@qub.ac.uk</w:t>
                                       </w:r>
                                     </w:p>
@@ -379,7 +420,7 @@
                     <v:stroke joinstyle="miter"/>
                     <v:path gradientshapeok="t" o:connecttype="rect"/>
                   </v:shapetype>
-                  <v:shape id="Text Box 138" o:spid="_x0000_s1026" type="#_x0000_t202" style="position:absolute;margin-left:0;margin-top:0;width:134.85pt;height:302.4pt;z-index:251659264;visibility:visible;mso-wrap-style:square;mso-width-percent:941;mso-height-percent:773;mso-wrap-distance-left:9pt;mso-wrap-distance-top:0;mso-wrap-distance-right:9pt;mso-wrap-distance-bottom:0;mso-position-horizontal:center;mso-position-horizontal-relative:page;mso-position-vertical:center;mso-position-vertical-relative:page;mso-width-percent:941;mso-height-percent:773;mso-width-relative:page;mso-height-relative:page;v-text-anchor:middle" o:gfxdata="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" fillcolor="white [3201]" stroked="f" strokeweight=".5pt">
+                  <v:shape id="Text Box 138" o:spid="_x0000_s1026" type="#_x0000_t202" style="position:absolute;margin-left:0;margin-top:0;width:134.85pt;height:302.4pt;z-index:251658240;visibility:visible;mso-wrap-style:square;mso-width-percent:941;mso-height-percent:773;mso-wrap-distance-left:9pt;mso-wrap-distance-top:0;mso-wrap-distance-right:9pt;mso-wrap-distance-bottom:0;mso-position-horizontal:center;mso-position-horizontal-relative:page;mso-position-vertical:center;mso-position-vertical-relative:page;mso-width-percent:941;mso-height-percent:773;mso-width-relative:page;mso-height-relative:page;v-text-anchor:middle" o:gfxdata="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" fillcolor="white [3201]" stroked="f" strokeweight=".5pt">
                     <v:textbox inset="0,0,0,0">
                       <w:txbxContent>
                         <w:tbl>
@@ -418,6 +459,7 @@
                               <w:sdt>
                                 <w:sdtPr>
                                   <w:rPr>
+                                    <w:rFonts w:ascii="Times New Roman" w:hAnsi="Times New Roman" w:cs="Times New Roman"/>
                                     <w:caps/>
                                     <w:color w:val="191919" w:themeColor="text1" w:themeTint="E6"/>
                                     <w:sz w:val="72"/>
@@ -429,7 +471,6 @@
                                   <w:dataBinding w:prefixMappings="xmlns:ns0='http://purl.org/dc/elements/1.1/' xmlns:ns1='http://schemas.openxmlformats.org/package/2006/metadata/core-properties' " w:xpath="/ns1:coreProperties[1]/ns0:title[1]" w:storeItemID="{6C3C8BC8-F283-45AE-878A-BAB7291924A1}"/>
                                   <w:text/>
                                 </w:sdtPr>
-                                <w:sdtEndPr/>
                                 <w:sdtContent>
                                   <w:p>
                                     <w:pPr>
@@ -437,6 +478,7 @@
                                       <w:spacing w:line="312" w:lineRule="auto"/>
                                       <w:jc w:val="right"/>
                                       <w:rPr>
+                                        <w:rFonts w:ascii="Times New Roman" w:hAnsi="Times New Roman" w:cs="Times New Roman"/>
                                         <w:caps/>
                                         <w:color w:val="191919" w:themeColor="text1" w:themeTint="E6"/>
                                         <w:sz w:val="72"/>
@@ -445,6 +487,7 @@
                                     </w:pPr>
                                     <w:r>
                                       <w:rPr>
+                                        <w:rFonts w:ascii="Times New Roman" w:hAnsi="Times New Roman" w:cs="Times New Roman"/>
                                         <w:caps/>
                                         <w:color w:val="191919" w:themeColor="text1" w:themeTint="E6"/>
                                         <w:sz w:val="72"/>
@@ -458,6 +501,7 @@
                               <w:sdt>
                                 <w:sdtPr>
                                   <w:rPr>
+                                    <w:rFonts w:ascii="Times New Roman" w:hAnsi="Times New Roman" w:cs="Times New Roman"/>
                                     <w:color w:val="000000" w:themeColor="text1"/>
                                     <w:sz w:val="24"/>
                                     <w:szCs w:val="24"/>
@@ -468,7 +512,6 @@
                                   <w:dataBinding w:prefixMappings="xmlns:ns0='http://purl.org/dc/elements/1.1/' xmlns:ns1='http://schemas.openxmlformats.org/package/2006/metadata/core-properties' " w:xpath="/ns1:coreProperties[1]/ns0:subject[1]" w:storeItemID="{6C3C8BC8-F283-45AE-878A-BAB7291924A1}"/>
                                   <w:text/>
                                 </w:sdtPr>
-                                <w:sdtEndPr/>
                                 <w:sdtContent>
                                   <w:p>
                                     <w:pPr>
@@ -480,6 +523,7 @@
                                     </w:pPr>
                                     <w:r>
                                       <w:rPr>
+                                        <w:rFonts w:ascii="Times New Roman" w:hAnsi="Times New Roman" w:cs="Times New Roman"/>
                                         <w:color w:val="000000" w:themeColor="text1"/>
                                         <w:sz w:val="24"/>
                                         <w:szCs w:val="24"/>
@@ -498,12 +542,172 @@
                               <w:p>
                                 <w:pPr>
                                   <w:pStyle w:val="NoSpacing"/>
+                                  <w:rPr>
+                                    <w:rFonts w:ascii="Times New Roman" w:hAnsi="Times New Roman" w:cs="Times New Roman"/>
+                                  </w:rPr>
                                 </w:pPr>
                                 <w:r>
-                                  <w:t>Rowan Adair</w:t>
+                                  <w:rPr>
+                                    <w:rFonts w:ascii="Times New Roman" w:hAnsi="Times New Roman" w:cs="Times New Roman"/>
+                                  </w:rPr>
+                                  <w:t>Rowan Adair 40226787</w:t>
                                 </w:r>
+                              </w:p>
+                              <w:p>
+                                <w:pPr>
+                                  <w:pStyle w:val="NoSpacing"/>
+                                  <w:rPr>
+                                    <w:rFonts w:ascii="Times New Roman" w:hAnsi="Times New Roman" w:cs="Times New Roman"/>
+                                  </w:rPr>
+                                </w:pPr>
                                 <w:r>
-                                  <w:t xml:space="preserve"> 40226787</w:t>
+                                  <w:rPr>
+                                    <w:rFonts w:ascii="Times New Roman" w:hAnsi="Times New Roman" w:cs="Times New Roman"/>
+                                  </w:rPr>
+                                  <w:t>radair10@qub.ac.uk</w:t>
+                                </w:r>
+                              </w:p>
+                              <w:p>
+                                <w:pPr>
+                                  <w:pStyle w:val="NoSpacing"/>
+                                  <w:rPr>
+                                    <w:rFonts w:ascii="Times New Roman" w:hAnsi="Times New Roman" w:cs="Times New Roman"/>
+                                  </w:rPr>
+                                </w:pPr>
+                              </w:p>
+                              <w:p>
+                                <w:pPr>
+                                  <w:pStyle w:val="NoSpacing"/>
+                                  <w:rPr>
+                                    <w:rFonts w:ascii="Times New Roman" w:hAnsi="Times New Roman" w:cs="Times New Roman"/>
+                                  </w:rPr>
+                                </w:pPr>
+                                <w:r>
+                                  <w:rPr>
+                                    <w:rFonts w:ascii="Times New Roman" w:hAnsi="Times New Roman" w:cs="Times New Roman"/>
+                                  </w:rPr>
+                                  <w:t>Barney Young 40231585</w:t>
+                                </w:r>
+                              </w:p>
+                              <w:p>
+                                <w:pPr>
+                                  <w:pStyle w:val="NoSpacing"/>
+                                  <w:rPr>
+                                    <w:rFonts w:ascii="Times New Roman" w:hAnsi="Times New Roman" w:cs="Times New Roman"/>
+                                  </w:rPr>
+                                </w:pPr>
+                                <w:r>
+                                  <w:rPr>
+                                    <w:rFonts w:ascii="Times New Roman" w:hAnsi="Times New Roman" w:cs="Times New Roman"/>
+                                  </w:rPr>
+                                  <w:t>byoung03@qub.ac.uk</w:t>
+                                </w:r>
+                              </w:p>
+                              <w:p>
+                                <w:pPr>
+                                  <w:pStyle w:val="NoSpacing"/>
+                                  <w:rPr>
+                                    <w:rFonts w:ascii="Times New Roman" w:hAnsi="Times New Roman" w:cs="Times New Roman"/>
+                                  </w:rPr>
+                                </w:pPr>
+                              </w:p>
+                              <w:p>
+                                <w:pPr>
+                                  <w:pStyle w:val="NoSpacing"/>
+                                  <w:rPr>
+                                    <w:rFonts w:ascii="Times New Roman" w:hAnsi="Times New Roman" w:cs="Times New Roman"/>
+                                  </w:rPr>
+                                </w:pPr>
+                                <w:r>
+                                  <w:rPr>
+                                    <w:rFonts w:ascii="Times New Roman" w:hAnsi="Times New Roman" w:cs="Times New Roman"/>
+                                  </w:rPr>
+                                  <w:t>Scott Lam McGonnell 40227918</w:t>
+                                </w:r>
+                              </w:p>
+                              <w:p>
+                                <w:pPr>
+                                  <w:pStyle w:val="NoSpacing"/>
+                                  <w:rPr>
+                                    <w:rFonts w:ascii="Times New Roman" w:hAnsi="Times New Roman" w:cs="Times New Roman"/>
+                                  </w:rPr>
+                                </w:pPr>
+                                <w:r>
+                                  <w:rPr>
+                                    <w:rFonts w:ascii="Times New Roman" w:hAnsi="Times New Roman" w:cs="Times New Roman"/>
+                                  </w:rPr>
+                                  <w:t>slammcgonnell01@qub.ac.uk</w:t>
+                                </w:r>
+                              </w:p>
+                              <w:p>
+                                <w:pPr>
+                                  <w:pStyle w:val="NoSpacing"/>
+                                  <w:rPr>
+                                    <w:rFonts w:ascii="Times New Roman" w:hAnsi="Times New Roman" w:cs="Times New Roman"/>
+                                  </w:rPr>
+                                </w:pPr>
+                              </w:p>
+                              <w:p>
+                                <w:pPr>
+                                  <w:pStyle w:val="NoSpacing"/>
+                                  <w:rPr>
+                                    <w:rFonts w:ascii="Times New Roman" w:hAnsi="Times New Roman" w:cs="Times New Roman"/>
+                                    <w:lang w:val="de-DE"/>
+                                  </w:rPr>
+                                </w:pPr>
+                                <w:r>
+                                  <w:rPr>
+                                    <w:rFonts w:ascii="Times New Roman" w:hAnsi="Times New Roman" w:cs="Times New Roman"/>
+                                    <w:lang w:val="de-DE"/>
+                                  </w:rPr>
+                                  <w:t>Youssef Emam 40247459</w:t>
+                                </w:r>
+                              </w:p>
+                              <w:p>
+                                <w:pPr>
+                                  <w:pStyle w:val="NoSpacing"/>
+                                  <w:rPr>
+                                    <w:rFonts w:ascii="Times New Roman" w:hAnsi="Times New Roman" w:cs="Times New Roman"/>
+                                    <w:lang w:val="de-DE"/>
+                                  </w:rPr>
+                                </w:pPr>
+                                <w:r>
+                                  <w:rPr>
+                                    <w:rFonts w:ascii="Times New Roman" w:hAnsi="Times New Roman" w:cs="Times New Roman"/>
+                                    <w:lang w:val="de-DE"/>
+                                  </w:rPr>
+                                  <w:t>yemanmohammedsaber01@qub.ac.uk</w:t>
+                                </w:r>
+                              </w:p>
+                              <w:p>
+                                <w:pPr>
+                                  <w:pStyle w:val="NoSpacing"/>
+                                  <w:rPr>
+                                    <w:rFonts w:ascii="Times New Roman" w:hAnsi="Times New Roman" w:cs="Times New Roman"/>
+                                    <w:lang w:val="de-DE"/>
+                                  </w:rPr>
+                                </w:pPr>
+                              </w:p>
+                              <w:p>
+                                <w:pPr>
+                                  <w:pStyle w:val="NoSpacing"/>
+                                  <w:rPr>
+                                    <w:rFonts w:ascii="Times New Roman" w:hAnsi="Times New Roman" w:cs="Times New Roman"/>
+                                  </w:rPr>
+                                </w:pPr>
+                                <w:proofErr w:type="spellStart"/>
+                                <w:r>
+                                  <w:rPr>
+                                    <w:rFonts w:ascii="Times New Roman" w:hAnsi="Times New Roman" w:cs="Times New Roman"/>
+                                  </w:rPr>
+                                  <w:t>Connall</w:t>
+                                </w:r>
+                                <w:proofErr w:type="spellEnd"/>
+                                <w:r>
+                                  <w:rPr>
+                                    <w:rFonts w:ascii="Times New Roman" w:hAnsi="Times New Roman" w:cs="Times New Roman"/>
+                                  </w:rPr>
+                                  <w:t xml:space="preserve"> Carlin 40204680</w:t>
                                 </w:r>
                               </w:p>
                               <w:p>
@@ -511,133 +715,9 @@
                                   <w:pStyle w:val="NoSpacing"/>
                                 </w:pPr>
                                 <w:r>
-                                  <w:t>radair10@qub.ac.uk</w:t>
-                                </w:r>
-                              </w:p>
-                              <w:p>
-                                <w:pPr>
-                                  <w:pStyle w:val="NoSpacing"/>
-                                </w:pPr>
-                              </w:p>
-                              <w:p>
-                                <w:pPr>
-                                  <w:pStyle w:val="NoSpacing"/>
-                                </w:pPr>
-                                <w:r>
-                                  <w:t>Barney Young</w:t>
-                                </w:r>
-                                <w:r>
-                                  <w:t xml:space="preserve"> </w:t>
-                                </w:r>
-                                <w:r>
-                                  <w:t>40231585</w:t>
-                                </w:r>
-                              </w:p>
-                              <w:p>
-                                <w:pPr>
-                                  <w:pStyle w:val="NoSpacing"/>
-                                </w:pPr>
-                                <w:r>
-                                  <w:t>byoung03@qub.ac.uk</w:t>
-                                </w:r>
-                              </w:p>
-                              <w:p>
-                                <w:pPr>
-                                  <w:pStyle w:val="NoSpacing"/>
-                                </w:pPr>
-                              </w:p>
-                              <w:p>
-                                <w:pPr>
-                                  <w:pStyle w:val="NoSpacing"/>
-                                </w:pPr>
-                                <w:r>
-                                  <w:t>Scott Lam McGonnell</w:t>
-                                </w:r>
-                                <w:r>
-                                  <w:t xml:space="preserve"> </w:t>
-                                </w:r>
-                                <w:r>
-                                  <w:t>40227918</w:t>
-                                </w:r>
-                              </w:p>
-                              <w:p>
-                                <w:pPr>
-                                  <w:pStyle w:val="NoSpacing"/>
-                                </w:pPr>
-                                <w:r>
-                                  <w:t>slammcgonnell01@qub.ac.uk</w:t>
-                                </w:r>
-                              </w:p>
-                              <w:p>
-                                <w:pPr>
-                                  <w:pStyle w:val="NoSpacing"/>
-                                </w:pPr>
-                              </w:p>
-                              <w:p>
-                                <w:pPr>
-                                  <w:pStyle w:val="NoSpacing"/>
-                                </w:pPr>
-                                <w:r>
-                                  <w:t>You</w:t>
-                                </w:r>
-                                <w:r>
-                                  <w:t>ss</w:t>
-                                </w:r>
-                                <w:r>
-                                  <w:t xml:space="preserve">ef </w:t>
-                                </w:r>
-                                <w:proofErr w:type="spellStart"/>
-                                <w:r>
-                                  <w:t>Emam</w:t>
-                                </w:r>
-                                <w:proofErr w:type="spellEnd"/>
-                                <w:r>
-                                  <w:t xml:space="preserve"> </w:t>
-                                </w:r>
-                                <w:r>
-                                  <w:t>40247459</w:t>
-                                </w:r>
-                              </w:p>
-                              <w:p>
-                                <w:pPr>
-                                  <w:pStyle w:val="NoSpacing"/>
-                                </w:pPr>
-                                <w:r>
-                                  <w:t>yemanmohammedsaber01@qub.ac.uk</w:t>
-                                </w:r>
-                              </w:p>
-                              <w:p>
-                                <w:pPr>
-                                  <w:pStyle w:val="NoSpacing"/>
-                                </w:pPr>
-                              </w:p>
-                              <w:p>
-                                <w:pPr>
-                                  <w:pStyle w:val="NoSpacing"/>
-                                </w:pPr>
-                                <w:proofErr w:type="spellStart"/>
-                                <w:r>
-                                  <w:t>Connal</w:t>
-                                </w:r>
-                                <w:r>
-                                  <w:t>l</w:t>
-                                </w:r>
-                                <w:proofErr w:type="spellEnd"/>
-                                <w:r>
-                                  <w:t xml:space="preserve"> Carlin</w:t>
-                                </w:r>
-                                <w:r>
-                                  <w:t xml:space="preserve"> </w:t>
-                                </w:r>
-                                <w:r>
-                                  <w:t>40204680</w:t>
-                                </w:r>
-                              </w:p>
-                              <w:p>
-                                <w:pPr>
-                                  <w:pStyle w:val="NoSpacing"/>
-                                </w:pPr>
-                                <w:r>
+                                  <w:rPr>
+                                    <w:rFonts w:ascii="Times New Roman" w:hAnsi="Times New Roman" w:cs="Times New Roman"/>
+                                  </w:rPr>
                                   <w:t>ccarlin17@qub.ac.uk</w:t>
                                 </w:r>
                               </w:p>
@@ -665,6 +745,7 @@
     <w:p>
       <w:pPr>
         <w:rPr>
+          <w:rFonts w:ascii="Times New Roman" w:hAnsi="Times New Roman" w:cs="Times New Roman"/>
           <w:color w:val="FFFFFF" w:themeColor="background1"/>
           <w:sz w:val="21"/>
           <w:szCs w:val="21"/>
@@ -672,6 +753,7 @@
       </w:pPr>
       <w:r>
         <w:rPr>
+          <w:rFonts w:ascii="Times New Roman" w:hAnsi="Times New Roman" w:cs="Times New Roman"/>
           <w:color w:val="FFFFFF" w:themeColor="background1"/>
           <w:sz w:val="21"/>
           <w:szCs w:val="21"/>
@@ -682,6 +764,7 @@
     <w:p>
       <w:pPr>
         <w:rPr>
+          <w:rFonts w:ascii="Times New Roman" w:hAnsi="Times New Roman" w:cs="Times New Roman"/>
           <w:color w:val="FFFFFF" w:themeColor="background1"/>
           <w:sz w:val="21"/>
           <w:szCs w:val="21"/>
@@ -691,15 +774,33 @@
     <w:p>
       <w:pPr>
         <w:pStyle w:val="Heading1"/>
-      </w:pPr>
-      <w:r>
+        <w:rPr>
+          <w:rFonts w:ascii="Times New Roman" w:hAnsi="Times New Roman" w:cs="Times New Roman"/>
+        </w:rPr>
+      </w:pPr>
+      <w:r>
+        <w:rPr>
+          <w:rFonts w:ascii="Times New Roman" w:hAnsi="Times New Roman" w:cs="Times New Roman"/>
+        </w:rPr>
         <w:t>Entity Relationship Diagram</w:t>
       </w:r>
     </w:p>
-    <w:p/>
-    <w:p>
-      <w:r>
-        <w:rPr>
+    <w:p>
+      <w:pPr>
+        <w:rPr>
+          <w:rFonts w:ascii="Times New Roman" w:hAnsi="Times New Roman" w:cs="Times New Roman"/>
+        </w:rPr>
+      </w:pPr>
+    </w:p>
+    <w:p>
+      <w:pPr>
+        <w:rPr>
+          <w:rFonts w:ascii="Times New Roman" w:hAnsi="Times New Roman" w:cs="Times New Roman"/>
+        </w:rPr>
+      </w:pPr>
+      <w:r>
+        <w:rPr>
+          <w:rFonts w:ascii="Times New Roman" w:hAnsi="Times New Roman" w:cs="Times New Roman"/>
           <w:noProof/>
         </w:rPr>
         <w:drawing>
@@ -745,52 +846,67 @@
         </w:drawing>
       </w:r>
       <w:r>
+        <w:rPr>
+          <w:rFonts w:ascii="Times New Roman" w:hAnsi="Times New Roman" w:cs="Times New Roman"/>
+        </w:rPr>
         <w:br w:type="page"/>
       </w:r>
     </w:p>
     <w:p>
       <w:pPr>
         <w:pStyle w:val="Heading1"/>
-      </w:pPr>
-      <w:r>
+        <w:rPr>
+          <w:rFonts w:ascii="Times New Roman" w:hAnsi="Times New Roman" w:cs="Times New Roman"/>
+        </w:rPr>
+      </w:pPr>
+      <w:r>
+        <w:rPr>
+          <w:rFonts w:ascii="Times New Roman" w:hAnsi="Times New Roman" w:cs="Times New Roman"/>
+        </w:rPr>
         <w:lastRenderedPageBreak/>
         <w:t>Constraints and About the Entity Relationship Diagram</w:t>
       </w:r>
     </w:p>
-    <w:p/>
-    <w:p>
-      <w:pPr>
-        <w:rPr>
-          <w:sz w:val="24"/>
-        </w:rPr>
-      </w:pPr>
-      <w:r>
-        <w:rPr>
-          <w:sz w:val="24"/>
+    <w:p>
+      <w:pPr>
+        <w:rPr>
+          <w:rFonts w:ascii="Times New Roman" w:hAnsi="Times New Roman" w:cs="Times New Roman"/>
+        </w:rPr>
+      </w:pPr>
+    </w:p>
+    <w:p>
+      <w:pPr>
+        <w:rPr>
+          <w:rFonts w:ascii="Times New Roman" w:hAnsi="Times New Roman" w:cs="Times New Roman"/>
+        </w:rPr>
+      </w:pPr>
+      <w:r>
+        <w:rPr>
+          <w:rFonts w:ascii="Times New Roman" w:hAnsi="Times New Roman" w:cs="Times New Roman"/>
         </w:rPr>
         <w:t xml:space="preserve">A building owned by Queens University Accommodation </w:t>
       </w:r>
       <w:r>
         <w:rPr>
-          <w:sz w:val="24"/>
+          <w:rFonts w:ascii="Times New Roman" w:hAnsi="Times New Roman" w:cs="Times New Roman"/>
         </w:rPr>
         <w:t xml:space="preserve">will contain one or many </w:t>
       </w:r>
       <w:r>
         <w:rPr>
-          <w:sz w:val="24"/>
+          <w:rFonts w:ascii="Times New Roman" w:hAnsi="Times New Roman" w:cs="Times New Roman"/>
         </w:rPr>
         <w:t>apartments,</w:t>
       </w:r>
       <w:r>
         <w:rPr>
-          <w:sz w:val="24"/>
+          <w:rFonts w:ascii="Times New Roman" w:hAnsi="Times New Roman" w:cs="Times New Roman"/>
         </w:rPr>
         <w:t xml:space="preserve"> but </w:t>
       </w:r>
       <w:r>
         <w:rPr>
-          <w:sz w:val="24"/>
+          <w:rFonts w:ascii="Times New Roman" w:hAnsi="Times New Roman" w:cs="Times New Roman"/>
         </w:rPr>
         <w:t xml:space="preserve">an apartment must be contained within an apartment building. </w:t>
       </w:r>
@@ -798,36 +914,36 @@
     <w:p>
       <w:pPr>
         <w:rPr>
-          <w:sz w:val="24"/>
-        </w:rPr>
-      </w:pPr>
-      <w:r>
-        <w:rPr>
-          <w:sz w:val="24"/>
+          <w:rFonts w:ascii="Times New Roman" w:hAnsi="Times New Roman" w:cs="Times New Roman"/>
+        </w:rPr>
+      </w:pPr>
+      <w:r>
+        <w:rPr>
+          <w:rFonts w:ascii="Times New Roman" w:hAnsi="Times New Roman" w:cs="Times New Roman"/>
         </w:rPr>
         <w:t>It has been assumed that</w:t>
       </w:r>
       <w:r>
         <w:rPr>
-          <w:sz w:val="24"/>
+          <w:rFonts w:ascii="Times New Roman" w:hAnsi="Times New Roman" w:cs="Times New Roman"/>
         </w:rPr>
         <w:t xml:space="preserve"> in reference to the document, a person is an entity that</w:t>
       </w:r>
       <w:r>
         <w:rPr>
-          <w:sz w:val="24"/>
+          <w:rFonts w:ascii="Times New Roman" w:hAnsi="Times New Roman" w:cs="Times New Roman"/>
         </w:rPr>
         <w:t xml:space="preserve"> can be zero or one tenant or an employee. </w:t>
       </w:r>
       <w:r>
         <w:rPr>
-          <w:sz w:val="24"/>
+          <w:rFonts w:ascii="Times New Roman" w:hAnsi="Times New Roman" w:cs="Times New Roman"/>
         </w:rPr>
         <w:t xml:space="preserve">A person will have a separate set of bank details as a tenant needs to pay rent from a bank account and an employee needs a salary payed into their account. A person will have one and only one </w:t>
       </w:r>
       <w:r>
         <w:rPr>
-          <w:sz w:val="24"/>
+          <w:rFonts w:ascii="Times New Roman" w:hAnsi="Times New Roman" w:cs="Times New Roman"/>
         </w:rPr>
         <w:t>set of bank details.</w:t>
       </w:r>
@@ -835,30 +951,30 @@
     <w:p>
       <w:pPr>
         <w:rPr>
-          <w:sz w:val="24"/>
-        </w:rPr>
-      </w:pPr>
-      <w:r>
-        <w:rPr>
-          <w:sz w:val="24"/>
+          <w:rFonts w:ascii="Times New Roman" w:hAnsi="Times New Roman" w:cs="Times New Roman"/>
+        </w:rPr>
+      </w:pPr>
+      <w:r>
+        <w:rPr>
+          <w:rFonts w:ascii="Times New Roman" w:hAnsi="Times New Roman" w:cs="Times New Roman"/>
         </w:rPr>
         <w:t xml:space="preserve">As is stated in the assignment </w:t>
       </w:r>
       <w:r>
         <w:rPr>
-          <w:sz w:val="24"/>
+          <w:rFonts w:ascii="Times New Roman" w:hAnsi="Times New Roman" w:cs="Times New Roman"/>
         </w:rPr>
         <w:t xml:space="preserve">a person can be a tenant, hence a zero or one relation and the same is to be said for an employee. Both an employee and tenant must be one person. Hypothetically a person can be a tenant and employee. </w:t>
       </w:r>
       <w:r>
         <w:rPr>
-          <w:sz w:val="24"/>
+          <w:rFonts w:ascii="Times New Roman" w:hAnsi="Times New Roman" w:cs="Times New Roman"/>
         </w:rPr>
         <w:t xml:space="preserve">Tenants and employees can do many </w:t>
       </w:r>
       <w:r>
         <w:rPr>
-          <w:sz w:val="24"/>
+          <w:rFonts w:ascii="Times New Roman" w:hAnsi="Times New Roman" w:cs="Times New Roman"/>
         </w:rPr>
         <w:t>different things.</w:t>
       </w:r>
@@ -866,30 +982,30 @@
     <w:p>
       <w:pPr>
         <w:rPr>
-          <w:sz w:val="24"/>
-        </w:rPr>
-      </w:pPr>
-      <w:r>
-        <w:rPr>
-          <w:sz w:val="24"/>
+          <w:rFonts w:ascii="Times New Roman" w:hAnsi="Times New Roman" w:cs="Times New Roman"/>
+        </w:rPr>
+      </w:pPr>
+      <w:r>
+        <w:rPr>
+          <w:rFonts w:ascii="Times New Roman" w:hAnsi="Times New Roman" w:cs="Times New Roman"/>
         </w:rPr>
         <w:t xml:space="preserve">Employees </w:t>
       </w:r>
       <w:r>
         <w:rPr>
-          <w:sz w:val="24"/>
+          <w:rFonts w:ascii="Times New Roman" w:hAnsi="Times New Roman" w:cs="Times New Roman"/>
         </w:rPr>
         <w:t xml:space="preserve">may have zero or many skills, implying them to be an engineer of some degree. A list of skills will be available to be assigned to one employee. </w:t>
       </w:r>
       <w:r>
         <w:rPr>
-          <w:sz w:val="24"/>
+          <w:rFonts w:ascii="Times New Roman" w:hAnsi="Times New Roman" w:cs="Times New Roman"/>
         </w:rPr>
         <w:t xml:space="preserve">The role of a manager must exist within the structure of the database as inferred from the </w:t>
       </w:r>
       <w:r>
         <w:rPr>
-          <w:sz w:val="24"/>
+          <w:rFonts w:ascii="Times New Roman" w:hAnsi="Times New Roman" w:cs="Times New Roman"/>
         </w:rPr>
         <w:t xml:space="preserve">assignment documentation. It is then assumed that a manager is derived from employee meaning that an employee is or is not one manager, but a manager must be one and only one employee. </w:t>
       </w:r>
@@ -897,92 +1013,92 @@
     <w:p>
       <w:pPr>
         <w:rPr>
-          <w:sz w:val="24"/>
-        </w:rPr>
-      </w:pPr>
-      <w:r>
-        <w:rPr>
-          <w:sz w:val="24"/>
+          <w:rFonts w:ascii="Times New Roman" w:hAnsi="Times New Roman" w:cs="Times New Roman"/>
+        </w:rPr>
+      </w:pPr>
+      <w:r>
+        <w:rPr>
+          <w:rFonts w:ascii="Times New Roman" w:hAnsi="Times New Roman" w:cs="Times New Roman"/>
         </w:rPr>
         <w:t xml:space="preserve">The role of a manager is twofold according to the assignment documentation. </w:t>
       </w:r>
       <w:r>
         <w:rPr>
-          <w:sz w:val="24"/>
+          <w:rFonts w:ascii="Times New Roman" w:hAnsi="Times New Roman" w:cs="Times New Roman"/>
         </w:rPr>
         <w:t>Firstly,</w:t>
       </w:r>
       <w:r>
         <w:rPr>
-          <w:sz w:val="24"/>
+          <w:rFonts w:ascii="Times New Roman" w:hAnsi="Times New Roman" w:cs="Times New Roman"/>
         </w:rPr>
         <w:t xml:space="preserve"> they are responsible for the signing and approval of lease</w:t>
       </w:r>
       <w:r>
         <w:rPr>
-          <w:sz w:val="24"/>
+          <w:rFonts w:ascii="Times New Roman" w:hAnsi="Times New Roman" w:cs="Times New Roman"/>
         </w:rPr>
         <w:t xml:space="preserve">s; a lease must be </w:t>
       </w:r>
       <w:r>
         <w:rPr>
-          <w:sz w:val="24"/>
+          <w:rFonts w:ascii="Times New Roman" w:hAnsi="Times New Roman" w:cs="Times New Roman"/>
         </w:rPr>
         <w:t xml:space="preserve">approved by one manager, but a manger can approve many leases in their tenure; hence the approval relationship in the ERD. Secondly, a manager manages at least one apartment in a building or range of buildings as it can be assumed that an apartment requires one and only one manager. Hence a manger may manage one or many apartments while employed. </w:t>
       </w:r>
       <w:r>
         <w:rPr>
-          <w:sz w:val="24"/>
+          <w:rFonts w:ascii="Times New Roman" w:hAnsi="Times New Roman" w:cs="Times New Roman"/>
         </w:rPr>
         <w:t>A perk of being a manger means you have an office</w:t>
       </w:r>
       <w:r>
         <w:rPr>
-          <w:sz w:val="24"/>
+          <w:rFonts w:ascii="Times New Roman" w:hAnsi="Times New Roman" w:cs="Times New Roman"/>
         </w:rPr>
         <w:t xml:space="preserve"> in one of the buildings</w:t>
       </w:r>
       <w:r>
         <w:rPr>
-          <w:sz w:val="24"/>
+          <w:rFonts w:ascii="Times New Roman" w:hAnsi="Times New Roman" w:cs="Times New Roman"/>
         </w:rPr>
         <w:t xml:space="preserve"> according to the assignment</w:t>
       </w:r>
       <w:r>
         <w:rPr>
-          <w:sz w:val="24"/>
+          <w:rFonts w:ascii="Times New Roman" w:hAnsi="Times New Roman" w:cs="Times New Roman"/>
         </w:rPr>
         <w:t>. So</w:t>
       </w:r>
       <w:r>
         <w:rPr>
-          <w:sz w:val="24"/>
+          <w:rFonts w:ascii="Times New Roman" w:hAnsi="Times New Roman" w:cs="Times New Roman"/>
         </w:rPr>
         <w:t>,</w:t>
       </w:r>
       <w:r>
         <w:rPr>
-          <w:sz w:val="24"/>
+          <w:rFonts w:ascii="Times New Roman" w:hAnsi="Times New Roman" w:cs="Times New Roman"/>
         </w:rPr>
         <w:t xml:space="preserve"> a manager will have one office and an office will belong to one manager at any one time. </w:t>
       </w:r>
       <w:r>
         <w:rPr>
-          <w:sz w:val="24"/>
+          <w:rFonts w:ascii="Times New Roman" w:hAnsi="Times New Roman" w:cs="Times New Roman"/>
         </w:rPr>
         <w:t xml:space="preserve">Since </w:t>
       </w:r>
       <w:proofErr w:type="gramStart"/>
       <w:r>
         <w:rPr>
-          <w:sz w:val="24"/>
+          <w:rFonts w:ascii="Times New Roman" w:hAnsi="Times New Roman" w:cs="Times New Roman"/>
         </w:rPr>
         <w:t>a</w:t>
       </w:r>
       <w:proofErr w:type="gramEnd"/>
       <w:r>
         <w:rPr>
-          <w:sz w:val="24"/>
+          <w:rFonts w:ascii="Times New Roman" w:hAnsi="Times New Roman" w:cs="Times New Roman"/>
         </w:rPr>
         <w:t xml:space="preserve"> office is one of the apartments then an office is one apartment and one apartment can be an office. </w:t>
       </w:r>
@@ -990,54 +1106,54 @@
     <w:p>
       <w:pPr>
         <w:rPr>
-          <w:sz w:val="24"/>
-        </w:rPr>
-      </w:pPr>
-      <w:r>
-        <w:rPr>
-          <w:sz w:val="24"/>
+          <w:rFonts w:ascii="Times New Roman" w:hAnsi="Times New Roman" w:cs="Times New Roman"/>
+        </w:rPr>
+      </w:pPr>
+      <w:r>
+        <w:rPr>
+          <w:rFonts w:ascii="Times New Roman" w:hAnsi="Times New Roman" w:cs="Times New Roman"/>
         </w:rPr>
         <w:t>In relation to the role of tenants in the database, when a tenant moves into an apartment, they must sign a lease. A tenant can assign zero or many leases if they wish to rent multiple facilities.</w:t>
       </w:r>
       <w:r>
         <w:rPr>
-          <w:sz w:val="24"/>
+          <w:rFonts w:ascii="Times New Roman" w:hAnsi="Times New Roman" w:cs="Times New Roman"/>
         </w:rPr>
         <w:t xml:space="preserve"> </w:t>
       </w:r>
       <w:r>
         <w:rPr>
-          <w:sz w:val="24"/>
+          <w:rFonts w:ascii="Times New Roman" w:hAnsi="Times New Roman" w:cs="Times New Roman"/>
         </w:rPr>
         <w:t xml:space="preserve">A lease must be assigned by a minimum of one tenant. Leases will belong to one and only one </w:t>
       </w:r>
       <w:r>
         <w:rPr>
-          <w:sz w:val="24"/>
+          <w:rFonts w:ascii="Times New Roman" w:hAnsi="Times New Roman" w:cs="Times New Roman"/>
         </w:rPr>
         <w:t>apartment,</w:t>
       </w:r>
       <w:r>
         <w:rPr>
-          <w:sz w:val="24"/>
+          <w:rFonts w:ascii="Times New Roman" w:hAnsi="Times New Roman" w:cs="Times New Roman"/>
         </w:rPr>
         <w:t xml:space="preserve"> but it can be assumed over time multiple leases will be taken out for an apartment therefore an apartment can have </w:t>
       </w:r>
       <w:r>
         <w:rPr>
-          <w:sz w:val="24"/>
+          <w:rFonts w:ascii="Times New Roman" w:hAnsi="Times New Roman" w:cs="Times New Roman"/>
         </w:rPr>
         <w:t xml:space="preserve">no </w:t>
       </w:r>
       <w:r>
         <w:rPr>
-          <w:sz w:val="24"/>
+          <w:rFonts w:ascii="Times New Roman" w:hAnsi="Times New Roman" w:cs="Times New Roman"/>
         </w:rPr>
         <w:t>leases,</w:t>
       </w:r>
       <w:r>
         <w:rPr>
-          <w:sz w:val="24"/>
+          <w:rFonts w:ascii="Times New Roman" w:hAnsi="Times New Roman" w:cs="Times New Roman"/>
         </w:rPr>
         <w:t xml:space="preserve"> or many leases linked to it. </w:t>
       </w:r>
@@ -1045,40 +1161,69 @@
     <w:p>
       <w:pPr>
         <w:rPr>
-          <w:sz w:val="24"/>
-        </w:rPr>
-      </w:pPr>
-      <w:r>
-        <w:rPr>
-          <w:sz w:val="24"/>
+          <w:rFonts w:ascii="Times New Roman" w:hAnsi="Times New Roman" w:cs="Times New Roman"/>
+        </w:rPr>
+      </w:pPr>
+      <w:r>
+        <w:rPr>
+          <w:rFonts w:ascii="Times New Roman" w:hAnsi="Times New Roman" w:cs="Times New Roman"/>
         </w:rPr>
         <w:t>Such is the relational structure of this database system.</w:t>
       </w:r>
     </w:p>
     <w:p>
-      <w:r>
+      <w:pPr>
+        <w:rPr>
+          <w:rFonts w:ascii="Times New Roman" w:hAnsi="Times New Roman" w:cs="Times New Roman"/>
+        </w:rPr>
+      </w:pPr>
+      <w:r>
+        <w:rPr>
+          <w:rFonts w:ascii="Times New Roman" w:hAnsi="Times New Roman" w:cs="Times New Roman"/>
+        </w:rPr>
         <w:br w:type="page"/>
       </w:r>
     </w:p>
     <w:p>
       <w:pPr>
         <w:pStyle w:val="Heading1"/>
-      </w:pPr>
-      <w:r>
+        <w:rPr>
+          <w:rFonts w:ascii="Times New Roman" w:hAnsi="Times New Roman" w:cs="Times New Roman"/>
+        </w:rPr>
+      </w:pPr>
+      <w:r>
+        <w:rPr>
+          <w:rFonts w:ascii="Times New Roman" w:hAnsi="Times New Roman" w:cs="Times New Roman"/>
+        </w:rPr>
         <w:lastRenderedPageBreak/>
         <w:t xml:space="preserve">Database Design </w:t>
       </w:r>
     </w:p>
-    <w:p/>
-    <w:p>
+    <w:p>
+      <w:pPr>
+        <w:rPr>
+          <w:rFonts w:ascii="Times New Roman" w:hAnsi="Times New Roman" w:cs="Times New Roman"/>
+        </w:rPr>
+      </w:pPr>
+    </w:p>
+    <w:p>
+      <w:pPr>
+        <w:rPr>
+          <w:rFonts w:ascii="Times New Roman" w:hAnsi="Times New Roman" w:cs="Times New Roman"/>
+        </w:rPr>
+      </w:pPr>
       <w:proofErr w:type="gramStart"/>
       <w:r>
+        <w:rPr>
+          <w:rFonts w:ascii="Times New Roman" w:hAnsi="Times New Roman" w:cs="Times New Roman"/>
+        </w:rPr>
         <w:t>Building(</w:t>
       </w:r>
       <w:proofErr w:type="spellStart"/>
       <w:proofErr w:type="gramEnd"/>
       <w:r>
         <w:rPr>
+          <w:rFonts w:ascii="Times New Roman" w:hAnsi="Times New Roman" w:cs="Times New Roman"/>
           <w:b/>
           <w:bCs/>
         </w:rPr>
@@ -1086,33 +1231,43 @@
       </w:r>
       <w:proofErr w:type="spellEnd"/>
       <w:r>
-        <w:t xml:space="preserve">, </w:t>
-      </w:r>
-      <w:r>
-        <w:t>Address</w:t>
-      </w:r>
-      <w:r>
-        <w:t>, Postcode)</w:t>
-      </w:r>
-    </w:p>
-    <w:p>
+        <w:rPr>
+          <w:rFonts w:ascii="Times New Roman" w:hAnsi="Times New Roman" w:cs="Times New Roman"/>
+        </w:rPr>
+        <w:t>, Address, Postcode)</w:t>
+      </w:r>
+    </w:p>
+    <w:p>
+      <w:pPr>
+        <w:rPr>
+          <w:rFonts w:ascii="Times New Roman" w:hAnsi="Times New Roman" w:cs="Times New Roman"/>
+        </w:rPr>
+      </w:pPr>
       <w:proofErr w:type="gramStart"/>
       <w:r>
+        <w:rPr>
+          <w:rFonts w:ascii="Times New Roman" w:hAnsi="Times New Roman" w:cs="Times New Roman"/>
+        </w:rPr>
         <w:t>Apartment(</w:t>
       </w:r>
       <w:proofErr w:type="gramEnd"/>
       <w:r>
         <w:rPr>
+          <w:rFonts w:ascii="Times New Roman" w:hAnsi="Times New Roman" w:cs="Times New Roman"/>
           <w:u w:val="single"/>
         </w:rPr>
         <w:t>Apt. ID</w:t>
       </w:r>
       <w:r>
+        <w:rPr>
+          <w:rFonts w:ascii="Times New Roman" w:hAnsi="Times New Roman" w:cs="Times New Roman"/>
+        </w:rPr>
         <w:t xml:space="preserve">, Apt. No, Bedrooms, Bathrooms, Total Area, </w:t>
       </w:r>
       <w:proofErr w:type="spellStart"/>
       <w:r>
         <w:rPr>
+          <w:rFonts w:ascii="Times New Roman" w:hAnsi="Times New Roman" w:cs="Times New Roman"/>
           <w:b/>
           <w:bCs/>
         </w:rPr>
@@ -1120,26 +1275,39 @@
       </w:r>
       <w:proofErr w:type="spellEnd"/>
       <w:r>
+        <w:rPr>
+          <w:rFonts w:ascii="Times New Roman" w:hAnsi="Times New Roman" w:cs="Times New Roman"/>
+        </w:rPr>
         <w:t>)</w:t>
       </w:r>
     </w:p>
     <w:p>
       <w:pPr>
         <w:spacing w:before="240"/>
+        <w:rPr>
+          <w:rFonts w:ascii="Times New Roman" w:hAnsi="Times New Roman" w:cs="Times New Roman"/>
+        </w:rPr>
       </w:pPr>
       <w:proofErr w:type="spellStart"/>
       <w:proofErr w:type="gramStart"/>
       <w:r>
+        <w:rPr>
+          <w:rFonts w:ascii="Times New Roman" w:hAnsi="Times New Roman" w:cs="Times New Roman"/>
+        </w:rPr>
         <w:t>ApartmentBuilding</w:t>
       </w:r>
       <w:proofErr w:type="spellEnd"/>
       <w:r>
+        <w:rPr>
+          <w:rFonts w:ascii="Times New Roman" w:hAnsi="Times New Roman" w:cs="Times New Roman"/>
+        </w:rPr>
         <w:t>(</w:t>
       </w:r>
       <w:proofErr w:type="spellStart"/>
       <w:proofErr w:type="gramEnd"/>
       <w:r>
         <w:rPr>
+          <w:rFonts w:ascii="Times New Roman" w:hAnsi="Times New Roman" w:cs="Times New Roman"/>
           <w:b/>
           <w:bCs/>
         </w:rPr>
@@ -1148,6 +1316,7 @@
       <w:proofErr w:type="spellEnd"/>
       <w:r>
         <w:rPr>
+          <w:rFonts w:ascii="Times New Roman" w:hAnsi="Times New Roman" w:cs="Times New Roman"/>
           <w:b/>
           <w:bCs/>
         </w:rPr>
@@ -1156,6 +1325,7 @@
       <w:proofErr w:type="spellStart"/>
       <w:r>
         <w:rPr>
+          <w:rFonts w:ascii="Times New Roman" w:hAnsi="Times New Roman" w:cs="Times New Roman"/>
           <w:b/>
           <w:bCs/>
         </w:rPr>
@@ -1163,29 +1333,45 @@
       </w:r>
       <w:proofErr w:type="spellEnd"/>
       <w:r>
+        <w:rPr>
+          <w:rFonts w:ascii="Times New Roman" w:hAnsi="Times New Roman" w:cs="Times New Roman"/>
+        </w:rPr>
         <w:t>)</w:t>
       </w:r>
     </w:p>
     <w:p>
+      <w:pPr>
+        <w:rPr>
+          <w:rFonts w:ascii="Times New Roman" w:hAnsi="Times New Roman" w:cs="Times New Roman"/>
+        </w:rPr>
+      </w:pPr>
       <w:proofErr w:type="gramStart"/>
       <w:r>
+        <w:rPr>
+          <w:rFonts w:ascii="Times New Roman" w:hAnsi="Times New Roman" w:cs="Times New Roman"/>
+        </w:rPr>
         <w:t>Office(</w:t>
       </w:r>
       <w:proofErr w:type="spellStart"/>
       <w:proofErr w:type="gramEnd"/>
       <w:r>
         <w:rPr>
+          <w:rFonts w:ascii="Times New Roman" w:hAnsi="Times New Roman" w:cs="Times New Roman"/>
           <w:u w:val="single"/>
         </w:rPr>
         <w:t>OfficeID</w:t>
       </w:r>
       <w:proofErr w:type="spellEnd"/>
       <w:r>
+        <w:rPr>
+          <w:rFonts w:ascii="Times New Roman" w:hAnsi="Times New Roman" w:cs="Times New Roman"/>
+        </w:rPr>
         <w:t xml:space="preserve">, </w:t>
       </w:r>
       <w:proofErr w:type="spellStart"/>
       <w:r>
         <w:rPr>
+          <w:rFonts w:ascii="Times New Roman" w:hAnsi="Times New Roman" w:cs="Times New Roman"/>
           <w:b/>
           <w:bCs/>
         </w:rPr>
@@ -1193,26 +1379,44 @@
       </w:r>
       <w:proofErr w:type="spellEnd"/>
       <w:r>
+        <w:rPr>
+          <w:rFonts w:ascii="Times New Roman" w:hAnsi="Times New Roman" w:cs="Times New Roman"/>
+        </w:rPr>
         <w:t>)</w:t>
       </w:r>
     </w:p>
     <w:p>
+      <w:pPr>
+        <w:rPr>
+          <w:rFonts w:ascii="Times New Roman" w:hAnsi="Times New Roman" w:cs="Times New Roman"/>
+        </w:rPr>
+      </w:pPr>
       <w:proofErr w:type="spellStart"/>
       <w:proofErr w:type="gramStart"/>
       <w:r>
+        <w:rPr>
+          <w:rFonts w:ascii="Times New Roman" w:hAnsi="Times New Roman" w:cs="Times New Roman"/>
+        </w:rPr>
         <w:t>ManagerOffic</w:t>
       </w:r>
       <w:r>
+        <w:rPr>
+          <w:rFonts w:ascii="Times New Roman" w:hAnsi="Times New Roman" w:cs="Times New Roman"/>
+        </w:rPr>
         <w:t>e</w:t>
       </w:r>
       <w:proofErr w:type="spellEnd"/>
       <w:r>
+        <w:rPr>
+          <w:rFonts w:ascii="Times New Roman" w:hAnsi="Times New Roman" w:cs="Times New Roman"/>
+        </w:rPr>
         <w:t>(</w:t>
       </w:r>
       <w:proofErr w:type="spellStart"/>
       <w:proofErr w:type="gramEnd"/>
       <w:r>
         <w:rPr>
+          <w:rFonts w:ascii="Times New Roman" w:hAnsi="Times New Roman" w:cs="Times New Roman"/>
           <w:b/>
           <w:bCs/>
         </w:rPr>
@@ -1221,6 +1425,7 @@
       <w:proofErr w:type="spellEnd"/>
       <w:r>
         <w:rPr>
+          <w:rFonts w:ascii="Times New Roman" w:hAnsi="Times New Roman" w:cs="Times New Roman"/>
           <w:b/>
           <w:bCs/>
         </w:rPr>
@@ -1229,6 +1434,7 @@
       <w:proofErr w:type="spellStart"/>
       <w:r>
         <w:rPr>
+          <w:rFonts w:ascii="Times New Roman" w:hAnsi="Times New Roman" w:cs="Times New Roman"/>
           <w:b/>
           <w:bCs/>
         </w:rPr>
@@ -1237,6 +1443,7 @@
       <w:proofErr w:type="spellEnd"/>
       <w:r>
         <w:rPr>
+          <w:rFonts w:ascii="Times New Roman" w:hAnsi="Times New Roman" w:cs="Times New Roman"/>
           <w:b/>
           <w:bCs/>
         </w:rPr>
@@ -1244,19 +1451,31 @@
       </w:r>
     </w:p>
     <w:p>
+      <w:pPr>
+        <w:rPr>
+          <w:rFonts w:ascii="Times New Roman" w:hAnsi="Times New Roman" w:cs="Times New Roman"/>
+        </w:rPr>
+      </w:pPr>
       <w:proofErr w:type="spellStart"/>
       <w:proofErr w:type="gramStart"/>
       <w:r>
+        <w:rPr>
+          <w:rFonts w:ascii="Times New Roman" w:hAnsi="Times New Roman" w:cs="Times New Roman"/>
+        </w:rPr>
         <w:t>ApartmentManager</w:t>
       </w:r>
       <w:proofErr w:type="spellEnd"/>
       <w:r>
+        <w:rPr>
+          <w:rFonts w:ascii="Times New Roman" w:hAnsi="Times New Roman" w:cs="Times New Roman"/>
+        </w:rPr>
         <w:t>(</w:t>
       </w:r>
       <w:proofErr w:type="spellStart"/>
       <w:proofErr w:type="gramEnd"/>
       <w:r>
         <w:rPr>
+          <w:rFonts w:ascii="Times New Roman" w:hAnsi="Times New Roman" w:cs="Times New Roman"/>
           <w:b/>
           <w:bCs/>
         </w:rPr>
@@ -1265,6 +1484,7 @@
       <w:proofErr w:type="spellEnd"/>
       <w:r>
         <w:rPr>
+          <w:rFonts w:ascii="Times New Roman" w:hAnsi="Times New Roman" w:cs="Times New Roman"/>
           <w:b/>
           <w:bCs/>
         </w:rPr>
@@ -1273,6 +1493,7 @@
       <w:proofErr w:type="spellStart"/>
       <w:r>
         <w:rPr>
+          <w:rFonts w:ascii="Times New Roman" w:hAnsi="Times New Roman" w:cs="Times New Roman"/>
           <w:b/>
           <w:bCs/>
         </w:rPr>
@@ -1280,6 +1501,9 @@
       </w:r>
       <w:proofErr w:type="spellEnd"/>
       <w:r>
+        <w:rPr>
+          <w:rFonts w:ascii="Times New Roman" w:hAnsi="Times New Roman" w:cs="Times New Roman"/>
+        </w:rPr>
         <w:t>)</w:t>
       </w:r>
     </w:p>
@@ -1288,69 +1512,115 @@
         <w:tabs>
           <w:tab w:val="left" w:pos="7320"/>
         </w:tabs>
+        <w:rPr>
+          <w:rFonts w:ascii="Times New Roman" w:hAnsi="Times New Roman" w:cs="Times New Roman"/>
+        </w:rPr>
       </w:pPr>
       <w:proofErr w:type="gramStart"/>
       <w:r>
+        <w:rPr>
+          <w:rFonts w:ascii="Times New Roman" w:hAnsi="Times New Roman" w:cs="Times New Roman"/>
+        </w:rPr>
         <w:t>Person(</w:t>
       </w:r>
       <w:proofErr w:type="spellStart"/>
       <w:proofErr w:type="gramEnd"/>
       <w:r>
         <w:rPr>
+          <w:rFonts w:ascii="Times New Roman" w:hAnsi="Times New Roman" w:cs="Times New Roman"/>
           <w:u w:val="single"/>
         </w:rPr>
         <w:t>PersonID</w:t>
       </w:r>
       <w:proofErr w:type="spellEnd"/>
       <w:r>
+        <w:rPr>
+          <w:rFonts w:ascii="Times New Roman" w:hAnsi="Times New Roman" w:cs="Times New Roman"/>
+        </w:rPr>
         <w:t xml:space="preserve">, FirstName, Surname, Emergency Contact Name, Emergency </w:t>
       </w:r>
       <w:proofErr w:type="spellStart"/>
       <w:r>
+        <w:rPr>
+          <w:rFonts w:ascii="Times New Roman" w:hAnsi="Times New Roman" w:cs="Times New Roman"/>
+        </w:rPr>
         <w:t>Conatct</w:t>
       </w:r>
       <w:proofErr w:type="spellEnd"/>
       <w:r>
+        <w:rPr>
+          <w:rFonts w:ascii="Times New Roman" w:hAnsi="Times New Roman" w:cs="Times New Roman"/>
+        </w:rPr>
         <w:t xml:space="preserve"> </w:t>
       </w:r>
       <w:proofErr w:type="spellStart"/>
       <w:r>
+        <w:rPr>
+          <w:rFonts w:ascii="Times New Roman" w:hAnsi="Times New Roman" w:cs="Times New Roman"/>
+        </w:rPr>
         <w:t>Numer</w:t>
       </w:r>
       <w:proofErr w:type="spellEnd"/>
       <w:r>
+        <w:rPr>
+          <w:rFonts w:ascii="Times New Roman" w:hAnsi="Times New Roman" w:cs="Times New Roman"/>
+        </w:rPr>
         <w:t xml:space="preserve">, Emergency Contact Relation, </w:t>
       </w:r>
       <w:proofErr w:type="spellStart"/>
       <w:r>
+        <w:rPr>
+          <w:rFonts w:ascii="Times New Roman" w:hAnsi="Times New Roman" w:cs="Times New Roman"/>
+        </w:rPr>
         <w:t>BankAccNo</w:t>
       </w:r>
       <w:proofErr w:type="spellEnd"/>
       <w:r>
+        <w:rPr>
+          <w:rFonts w:ascii="Times New Roman" w:hAnsi="Times New Roman" w:cs="Times New Roman"/>
+        </w:rPr>
         <w:t>)</w:t>
       </w:r>
       <w:r>
+        <w:rPr>
+          <w:rFonts w:ascii="Times New Roman" w:hAnsi="Times New Roman" w:cs="Times New Roman"/>
+        </w:rPr>
         <w:tab/>
       </w:r>
     </w:p>
     <w:p>
+      <w:pPr>
+        <w:rPr>
+          <w:rFonts w:ascii="Times New Roman" w:hAnsi="Times New Roman" w:cs="Times New Roman"/>
+        </w:rPr>
+      </w:pPr>
       <w:proofErr w:type="gramStart"/>
       <w:r>
+        <w:rPr>
+          <w:rFonts w:ascii="Times New Roman" w:hAnsi="Times New Roman" w:cs="Times New Roman"/>
+        </w:rPr>
         <w:t>Tenant(</w:t>
       </w:r>
+      <w:proofErr w:type="spellStart"/>
       <w:proofErr w:type="gramEnd"/>
       <w:r>
         <w:rPr>
+          <w:rFonts w:ascii="Times New Roman" w:hAnsi="Times New Roman" w:cs="Times New Roman"/>
           <w:u w:val="single"/>
         </w:rPr>
         <w:t>TenantID</w:t>
       </w:r>
-      <w:r>
+      <w:proofErr w:type="spellEnd"/>
+      <w:r>
+        <w:rPr>
+          <w:rFonts w:ascii="Times New Roman" w:hAnsi="Times New Roman" w:cs="Times New Roman"/>
+        </w:rPr>
         <w:t xml:space="preserve">, </w:t>
       </w:r>
       <w:proofErr w:type="spellStart"/>
       <w:r>
         <w:rPr>
+          <w:rFonts w:ascii="Times New Roman" w:hAnsi="Times New Roman" w:cs="Times New Roman"/>
           <w:b/>
           <w:bCs/>
         </w:rPr>
@@ -1358,29 +1628,45 @@
       </w:r>
       <w:proofErr w:type="spellEnd"/>
       <w:r>
+        <w:rPr>
+          <w:rFonts w:ascii="Times New Roman" w:hAnsi="Times New Roman" w:cs="Times New Roman"/>
+        </w:rPr>
         <w:t>)</w:t>
       </w:r>
     </w:p>
     <w:p>
+      <w:pPr>
+        <w:rPr>
+          <w:rFonts w:ascii="Times New Roman" w:hAnsi="Times New Roman" w:cs="Times New Roman"/>
+        </w:rPr>
+      </w:pPr>
       <w:proofErr w:type="gramStart"/>
       <w:r>
+        <w:rPr>
+          <w:rFonts w:ascii="Times New Roman" w:hAnsi="Times New Roman" w:cs="Times New Roman"/>
+        </w:rPr>
         <w:t>Employee(</w:t>
       </w:r>
       <w:proofErr w:type="spellStart"/>
       <w:proofErr w:type="gramEnd"/>
       <w:r>
         <w:rPr>
+          <w:rFonts w:ascii="Times New Roman" w:hAnsi="Times New Roman" w:cs="Times New Roman"/>
           <w:u w:val="single"/>
         </w:rPr>
         <w:t>EmployeeID</w:t>
       </w:r>
       <w:proofErr w:type="spellEnd"/>
       <w:r>
+        <w:rPr>
+          <w:rFonts w:ascii="Times New Roman" w:hAnsi="Times New Roman" w:cs="Times New Roman"/>
+        </w:rPr>
         <w:t xml:space="preserve">, </w:t>
       </w:r>
       <w:proofErr w:type="spellStart"/>
       <w:r>
         <w:rPr>
+          <w:rFonts w:ascii="Times New Roman" w:hAnsi="Times New Roman" w:cs="Times New Roman"/>
           <w:b/>
           <w:bCs/>
         </w:rPr>
@@ -1388,29 +1674,45 @@
       </w:r>
       <w:proofErr w:type="spellEnd"/>
       <w:r>
+        <w:rPr>
+          <w:rFonts w:ascii="Times New Roman" w:hAnsi="Times New Roman" w:cs="Times New Roman"/>
+        </w:rPr>
         <w:t>, Pay)</w:t>
       </w:r>
     </w:p>
     <w:p>
+      <w:pPr>
+        <w:rPr>
+          <w:rFonts w:ascii="Times New Roman" w:hAnsi="Times New Roman" w:cs="Times New Roman"/>
+        </w:rPr>
+      </w:pPr>
       <w:proofErr w:type="gramStart"/>
       <w:r>
+        <w:rPr>
+          <w:rFonts w:ascii="Times New Roman" w:hAnsi="Times New Roman" w:cs="Times New Roman"/>
+        </w:rPr>
         <w:t>Manager(</w:t>
       </w:r>
       <w:proofErr w:type="spellStart"/>
       <w:proofErr w:type="gramEnd"/>
       <w:r>
         <w:rPr>
+          <w:rFonts w:ascii="Times New Roman" w:hAnsi="Times New Roman" w:cs="Times New Roman"/>
           <w:u w:val="single"/>
         </w:rPr>
         <w:t>ManagerID</w:t>
       </w:r>
       <w:proofErr w:type="spellEnd"/>
       <w:r>
+        <w:rPr>
+          <w:rFonts w:ascii="Times New Roman" w:hAnsi="Times New Roman" w:cs="Times New Roman"/>
+        </w:rPr>
         <w:t xml:space="preserve">, </w:t>
       </w:r>
       <w:proofErr w:type="spellStart"/>
       <w:r>
         <w:rPr>
+          <w:rFonts w:ascii="Times New Roman" w:hAnsi="Times New Roman" w:cs="Times New Roman"/>
           <w:b/>
           <w:bCs/>
         </w:rPr>
@@ -1418,23 +1720,38 @@
       </w:r>
       <w:proofErr w:type="spellEnd"/>
       <w:r>
+        <w:rPr>
+          <w:rFonts w:ascii="Times New Roman" w:hAnsi="Times New Roman" w:cs="Times New Roman"/>
+        </w:rPr>
         <w:t>)</w:t>
       </w:r>
     </w:p>
     <w:p>
+      <w:pPr>
+        <w:rPr>
+          <w:rFonts w:ascii="Times New Roman" w:hAnsi="Times New Roman" w:cs="Times New Roman"/>
+        </w:rPr>
+      </w:pPr>
       <w:proofErr w:type="spellStart"/>
       <w:proofErr w:type="gramStart"/>
       <w:r>
+        <w:rPr>
+          <w:rFonts w:ascii="Times New Roman" w:hAnsi="Times New Roman" w:cs="Times New Roman"/>
+        </w:rPr>
         <w:t>TechnicianSkill</w:t>
       </w:r>
       <w:proofErr w:type="spellEnd"/>
       <w:r>
+        <w:rPr>
+          <w:rFonts w:ascii="Times New Roman" w:hAnsi="Times New Roman" w:cs="Times New Roman"/>
+        </w:rPr>
         <w:t>(</w:t>
       </w:r>
       <w:proofErr w:type="spellStart"/>
       <w:proofErr w:type="gramEnd"/>
       <w:r>
         <w:rPr>
+          <w:rFonts w:ascii="Times New Roman" w:hAnsi="Times New Roman" w:cs="Times New Roman"/>
           <w:b/>
           <w:bCs/>
         </w:rPr>
@@ -1442,17 +1759,24 @@
       </w:r>
       <w:proofErr w:type="spellEnd"/>
       <w:r>
+        <w:rPr>
+          <w:rFonts w:ascii="Times New Roman" w:hAnsi="Times New Roman" w:cs="Times New Roman"/>
+        </w:rPr>
         <w:t xml:space="preserve">, </w:t>
       </w:r>
-      <w:r>
-        <w:rPr>
+      <w:proofErr w:type="spellStart"/>
+      <w:r>
+        <w:rPr>
+          <w:rFonts w:ascii="Times New Roman" w:hAnsi="Times New Roman" w:cs="Times New Roman"/>
           <w:b/>
           <w:bCs/>
         </w:rPr>
         <w:t>SkillID</w:t>
       </w:r>
-      <w:r>
-        <w:rPr>
+      <w:proofErr w:type="spellEnd"/>
+      <w:r>
+        <w:rPr>
+          <w:rFonts w:ascii="Times New Roman" w:hAnsi="Times New Roman" w:cs="Times New Roman"/>
           <w:b/>
           <w:bCs/>
         </w:rPr>
@@ -1460,48 +1784,83 @@
       </w:r>
     </w:p>
     <w:p>
+      <w:pPr>
+        <w:rPr>
+          <w:rFonts w:ascii="Times New Roman" w:hAnsi="Times New Roman" w:cs="Times New Roman"/>
+        </w:rPr>
+      </w:pPr>
       <w:proofErr w:type="gramStart"/>
       <w:r>
+        <w:rPr>
+          <w:rFonts w:ascii="Times New Roman" w:hAnsi="Times New Roman" w:cs="Times New Roman"/>
+        </w:rPr>
         <w:t>Skill(</w:t>
       </w:r>
+      <w:proofErr w:type="spellStart"/>
       <w:proofErr w:type="gramEnd"/>
       <w:r>
         <w:rPr>
+          <w:rFonts w:ascii="Times New Roman" w:hAnsi="Times New Roman" w:cs="Times New Roman"/>
           <w:b/>
           <w:bCs/>
         </w:rPr>
         <w:t>SkillID</w:t>
       </w:r>
-      <w:r>
+      <w:proofErr w:type="spellEnd"/>
+      <w:r>
+        <w:rPr>
+          <w:rFonts w:ascii="Times New Roman" w:hAnsi="Times New Roman" w:cs="Times New Roman"/>
+        </w:rPr>
         <w:t xml:space="preserve">, </w:t>
       </w:r>
       <w:proofErr w:type="spellStart"/>
       <w:r>
+        <w:rPr>
+          <w:rFonts w:ascii="Times New Roman" w:hAnsi="Times New Roman" w:cs="Times New Roman"/>
+        </w:rPr>
         <w:t>SkillName</w:t>
       </w:r>
       <w:proofErr w:type="spellEnd"/>
       <w:r>
+        <w:rPr>
+          <w:rFonts w:ascii="Times New Roman" w:hAnsi="Times New Roman" w:cs="Times New Roman"/>
+        </w:rPr>
         <w:t>)</w:t>
       </w:r>
     </w:p>
     <w:p>
+      <w:pPr>
+        <w:rPr>
+          <w:rFonts w:ascii="Times New Roman" w:hAnsi="Times New Roman" w:cs="Times New Roman"/>
+        </w:rPr>
+      </w:pPr>
       <w:proofErr w:type="gramStart"/>
       <w:r>
+        <w:rPr>
+          <w:rFonts w:ascii="Times New Roman" w:hAnsi="Times New Roman" w:cs="Times New Roman"/>
+        </w:rPr>
         <w:t>Lease(</w:t>
       </w:r>
+      <w:proofErr w:type="spellStart"/>
       <w:proofErr w:type="gramEnd"/>
       <w:r>
         <w:rPr>
+          <w:rFonts w:ascii="Times New Roman" w:hAnsi="Times New Roman" w:cs="Times New Roman"/>
           <w:u w:val="single"/>
         </w:rPr>
         <w:t>LeaseID</w:t>
       </w:r>
-      <w:r>
+      <w:proofErr w:type="spellEnd"/>
+      <w:r>
+        <w:rPr>
+          <w:rFonts w:ascii="Times New Roman" w:hAnsi="Times New Roman" w:cs="Times New Roman"/>
+        </w:rPr>
         <w:t xml:space="preserve">, </w:t>
       </w:r>
       <w:proofErr w:type="spellStart"/>
       <w:r>
         <w:rPr>
+          <w:rFonts w:ascii="Times New Roman" w:hAnsi="Times New Roman" w:cs="Times New Roman"/>
           <w:b/>
           <w:bCs/>
         </w:rPr>
@@ -1509,91 +1868,159 @@
       </w:r>
       <w:proofErr w:type="spellEnd"/>
       <w:r>
+        <w:rPr>
+          <w:rFonts w:ascii="Times New Roman" w:hAnsi="Times New Roman" w:cs="Times New Roman"/>
+        </w:rPr>
         <w:t>, StartDate, Duration, Rent)</w:t>
       </w:r>
     </w:p>
     <w:p>
+      <w:pPr>
+        <w:rPr>
+          <w:rFonts w:ascii="Times New Roman" w:hAnsi="Times New Roman" w:cs="Times New Roman"/>
+        </w:rPr>
+      </w:pPr>
+      <w:proofErr w:type="spellStart"/>
       <w:proofErr w:type="gramStart"/>
       <w:r>
-        <w:t>LeaseTenant(</w:t>
+        <w:rPr>
+          <w:rFonts w:ascii="Times New Roman" w:hAnsi="Times New Roman" w:cs="Times New Roman"/>
+        </w:rPr>
+        <w:t>LeaseTenant</w:t>
+      </w:r>
+      <w:proofErr w:type="spellEnd"/>
+      <w:r>
+        <w:rPr>
+          <w:rFonts w:ascii="Times New Roman" w:hAnsi="Times New Roman" w:cs="Times New Roman"/>
+        </w:rPr>
+        <w:t>(</w:t>
       </w:r>
       <w:proofErr w:type="spellStart"/>
       <w:proofErr w:type="gramEnd"/>
       <w:r>
+        <w:rPr>
+          <w:rFonts w:ascii="Times New Roman" w:hAnsi="Times New Roman" w:cs="Times New Roman"/>
+        </w:rPr>
         <w:t>LeaseTenantID</w:t>
       </w:r>
       <w:proofErr w:type="spellEnd"/>
       <w:r>
         <w:rPr>
+          <w:rFonts w:ascii="Times New Roman" w:hAnsi="Times New Roman" w:cs="Times New Roman"/>
           <w:b/>
           <w:bCs/>
         </w:rPr>
-        <w:t>, LeaseID</w:t>
-      </w:r>
-      <w:r>
         <w:t xml:space="preserve">, </w:t>
       </w:r>
-      <w:r>
-        <w:rPr>
+      <w:proofErr w:type="spellStart"/>
+      <w:r>
+        <w:rPr>
+          <w:rFonts w:ascii="Times New Roman" w:hAnsi="Times New Roman" w:cs="Times New Roman"/>
           <w:b/>
           <w:bCs/>
         </w:rPr>
-        <w:t>TenantID</w:t>
-      </w:r>
-      <w:r>
-        <w:t>)</w:t>
-      </w:r>
-    </w:p>
-    <w:p>
-      <w:pPr>
-        <w:spacing w:before="240"/>
-        <w:rPr>
+        <w:t>LeaseID</w:t>
+      </w:r>
+      <w:proofErr w:type="spellEnd"/>
+      <w:r>
+        <w:rPr>
+          <w:rFonts w:ascii="Times New Roman" w:hAnsi="Times New Roman" w:cs="Times New Roman"/>
+        </w:rPr>
+        <w:t xml:space="preserve">, </w:t>
+      </w:r>
+      <w:proofErr w:type="spellStart"/>
+      <w:r>
+        <w:rPr>
+          <w:rFonts w:ascii="Times New Roman" w:hAnsi="Times New Roman" w:cs="Times New Roman"/>
           <w:b/>
           <w:bCs/>
         </w:rPr>
-      </w:pPr>
-      <w:proofErr w:type="spellStart"/>
-      <w:proofErr w:type="gramStart"/>
-      <w:r>
-        <w:t>LeaseManager</w:t>
-      </w:r>
-      <w:proofErr w:type="spellEnd"/>
-      <w:r>
-        <w:t>(</w:t>
-      </w:r>
-      <w:proofErr w:type="gramEnd"/>
-      <w:r>
-        <w:rPr>
+        <w:t>TenantID</w:t>
+      </w:r>
+      <w:proofErr w:type="spellEnd"/>
+      <w:r>
+        <w:rPr>
+          <w:rFonts w:ascii="Times New Roman" w:hAnsi="Times New Roman" w:cs="Times New Roman"/>
+        </w:rPr>
+        <w:t>)</w:t>
+      </w:r>
+    </w:p>
+    <w:p>
+      <w:pPr>
+        <w:spacing w:before="240"/>
+        <w:rPr>
+          <w:rFonts w:ascii="Times New Roman" w:hAnsi="Times New Roman" w:cs="Times New Roman"/>
           <w:b/>
           <w:bCs/>
         </w:rPr>
-        <w:t xml:space="preserve">LeaseID, </w:t>
-      </w:r>
-      <w:proofErr w:type="spellStart"/>
-      <w:r>
-        <w:rPr>
+      </w:pPr>
+      <w:proofErr w:type="spellStart"/>
+      <w:proofErr w:type="gramStart"/>
+      <w:r>
+        <w:rPr>
+          <w:rFonts w:ascii="Times New Roman" w:hAnsi="Times New Roman" w:cs="Times New Roman"/>
+        </w:rPr>
+        <w:t>LeaseManager</w:t>
+      </w:r>
+      <w:proofErr w:type="spellEnd"/>
+      <w:r>
+        <w:rPr>
+          <w:rFonts w:ascii="Times New Roman" w:hAnsi="Times New Roman" w:cs="Times New Roman"/>
+        </w:rPr>
+        <w:t>(</w:t>
+      </w:r>
+      <w:proofErr w:type="spellStart"/>
+      <w:proofErr w:type="gramEnd"/>
+      <w:r>
+        <w:rPr>
+          <w:rFonts w:ascii="Times New Roman" w:hAnsi="Times New Roman" w:cs="Times New Roman"/>
           <w:b/>
           <w:bCs/>
         </w:rPr>
-        <w:t>ManagerID</w:t>
-      </w:r>
-      <w:proofErr w:type="spellEnd"/>
-      <w:r>
-        <w:rPr>
+        <w:t>LeaseID</w:t>
+      </w:r>
+      <w:proofErr w:type="spellEnd"/>
+      <w:r>
+        <w:rPr>
+          <w:rFonts w:ascii="Times New Roman" w:hAnsi="Times New Roman" w:cs="Times New Roman"/>
           <w:b/>
           <w:bCs/>
         </w:rPr>
+        <w:t xml:space="preserve">, </w:t>
+      </w:r>
+      <w:proofErr w:type="spellStart"/>
+      <w:r>
+        <w:rPr>
+          <w:rFonts w:ascii="Times New Roman" w:hAnsi="Times New Roman" w:cs="Times New Roman"/>
+          <w:b/>
+          <w:bCs/>
+        </w:rPr>
+        <w:t>ManagerID</w:t>
+      </w:r>
+      <w:proofErr w:type="spellEnd"/>
+      <w:r>
+        <w:rPr>
+          <w:rFonts w:ascii="Times New Roman" w:hAnsi="Times New Roman" w:cs="Times New Roman"/>
+          <w:b/>
+          <w:bCs/>
+        </w:rPr>
         <w:t>)</w:t>
       </w:r>
     </w:p>
     <w:p>
       <w:pPr>
         <w:ind w:left="720" w:hanging="720"/>
+        <w:rPr>
+          <w:rFonts w:ascii="Times New Roman" w:hAnsi="Times New Roman" w:cs="Times New Roman"/>
+        </w:rPr>
       </w:pPr>
     </w:p>
     <w:p>
       <w:pPr>
         <w:ind w:left="720" w:hanging="720"/>
+        <w:rPr>
+          <w:rFonts w:ascii="Times New Roman" w:hAnsi="Times New Roman" w:cs="Times New Roman"/>
+        </w:rPr>
       </w:pPr>
     </w:p>
     <w:p>
@@ -1604,11 +2031,13 @@
           <w:numId w:val="1"/>
         </w:numPr>
         <w:rPr>
+          <w:rFonts w:ascii="Times New Roman" w:hAnsi="Times New Roman" w:cs="Times New Roman"/>
           <w:u w:val="single"/>
         </w:rPr>
       </w:pPr>
       <w:r>
         <w:rPr>
+          <w:rFonts w:ascii="Times New Roman" w:hAnsi="Times New Roman" w:cs="Times New Roman"/>
           <w:u w:val="single"/>
         </w:rPr>
         <w:t>Primary Key</w:t>
@@ -1621,9 +2050,13 @@
           <w:ilvl w:val="0"/>
           <w:numId w:val="1"/>
         </w:numPr>
-      </w:pPr>
-      <w:r>
-        <w:rPr>
+        <w:rPr>
+          <w:rFonts w:ascii="Times New Roman" w:hAnsi="Times New Roman" w:cs="Times New Roman"/>
+        </w:rPr>
+      </w:pPr>
+      <w:r>
+        <w:rPr>
+          <w:rFonts w:ascii="Times New Roman" w:hAnsi="Times New Roman" w:cs="Times New Roman"/>
           <w:b/>
           <w:bCs/>
         </w:rPr>
@@ -1631,15 +2064,29 @@
       </w:r>
     </w:p>
     <w:p>
-      <w:r>
+      <w:pPr>
+        <w:rPr>
+          <w:rFonts w:ascii="Times New Roman" w:hAnsi="Times New Roman" w:cs="Times New Roman"/>
+        </w:rPr>
+      </w:pPr>
+      <w:r>
+        <w:rPr>
+          <w:rFonts w:ascii="Times New Roman" w:hAnsi="Times New Roman" w:cs="Times New Roman"/>
+        </w:rPr>
         <w:br w:type="page"/>
       </w:r>
     </w:p>
     <w:p>
       <w:pPr>
         <w:pStyle w:val="Heading1"/>
-      </w:pPr>
-      <w:r>
+        <w:rPr>
+          <w:rFonts w:ascii="Times New Roman" w:hAnsi="Times New Roman" w:cs="Times New Roman"/>
+        </w:rPr>
+      </w:pPr>
+      <w:r>
+        <w:rPr>
+          <w:rFonts w:ascii="Times New Roman" w:hAnsi="Times New Roman" w:cs="Times New Roman"/>
+        </w:rPr>
         <w:lastRenderedPageBreak/>
         <w:t>SQL Queries</w:t>
       </w:r>
@@ -1647,243 +2094,1001 @@
     <w:p>
       <w:pPr>
         <w:pStyle w:val="Heading2"/>
-      </w:pPr>
-      <w:r>
+        <w:rPr>
+          <w:rFonts w:ascii="Times New Roman" w:hAnsi="Times New Roman" w:cs="Times New Roman"/>
+        </w:rPr>
+      </w:pPr>
+      <w:r>
+        <w:rPr>
+          <w:rFonts w:ascii="Times New Roman" w:hAnsi="Times New Roman" w:cs="Times New Roman"/>
+        </w:rPr>
         <w:t xml:space="preserve">Query 1: </w:t>
       </w:r>
       <w:r>
+        <w:rPr>
+          <w:rFonts w:ascii="Times New Roman" w:hAnsi="Times New Roman" w:cs="Times New Roman"/>
+        </w:rPr>
         <w:t xml:space="preserve">Find the number of apartments in a building with </w:t>
       </w:r>
       <w:r>
-        <w:t>ensuites</w:t>
-      </w:r>
-      <w:r>
-        <w:t xml:space="preserve">. </w:t>
+        <w:rPr>
+          <w:rFonts w:ascii="Times New Roman" w:hAnsi="Times New Roman" w:cs="Times New Roman"/>
+        </w:rPr>
+        <w:t xml:space="preserve">ensuites. </w:t>
       </w:r>
     </w:p>
     <w:p>
       <w:pPr>
         <w:pStyle w:val="Heading2"/>
-      </w:pPr>
-    </w:p>
-    <w:p>
-      <w:r>
+        <w:rPr>
+          <w:rFonts w:ascii="Times New Roman" w:hAnsi="Times New Roman" w:cs="Times New Roman"/>
+        </w:rPr>
+      </w:pPr>
+    </w:p>
+    <w:p>
+      <w:pPr>
+        <w:rPr>
+          <w:rFonts w:ascii="Times New Roman" w:hAnsi="Times New Roman" w:cs="Times New Roman"/>
+        </w:rPr>
+      </w:pPr>
+      <w:r>
+        <w:rPr>
+          <w:rFonts w:ascii="Times New Roman" w:hAnsi="Times New Roman" w:cs="Times New Roman"/>
+        </w:rPr>
         <w:t xml:space="preserve">SELECT </w:t>
       </w:r>
       <w:proofErr w:type="spellStart"/>
       <w:proofErr w:type="gramStart"/>
       <w:r>
+        <w:rPr>
+          <w:rFonts w:ascii="Times New Roman" w:hAnsi="Times New Roman" w:cs="Times New Roman"/>
+        </w:rPr>
         <w:t>apartmentbuilding.BuildingID</w:t>
       </w:r>
       <w:proofErr w:type="spellEnd"/>
       <w:proofErr w:type="gramEnd"/>
       <w:r>
+        <w:rPr>
+          <w:rFonts w:ascii="Times New Roman" w:hAnsi="Times New Roman" w:cs="Times New Roman"/>
+        </w:rPr>
         <w:t xml:space="preserve"> AS "Building", </w:t>
       </w:r>
     </w:p>
     <w:p>
+      <w:pPr>
+        <w:rPr>
+          <w:rFonts w:ascii="Times New Roman" w:hAnsi="Times New Roman" w:cs="Times New Roman"/>
+        </w:rPr>
+      </w:pPr>
       <w:proofErr w:type="gramStart"/>
       <w:r>
+        <w:rPr>
+          <w:rFonts w:ascii="Times New Roman" w:hAnsi="Times New Roman" w:cs="Times New Roman"/>
+        </w:rPr>
         <w:t>COUNT(</w:t>
       </w:r>
       <w:proofErr w:type="spellStart"/>
       <w:proofErr w:type="gramEnd"/>
       <w:r>
+        <w:rPr>
+          <w:rFonts w:ascii="Times New Roman" w:hAnsi="Times New Roman" w:cs="Times New Roman"/>
+        </w:rPr>
         <w:t>apartmentbuilding.AptID</w:t>
       </w:r>
       <w:proofErr w:type="spellEnd"/>
       <w:r>
+        <w:rPr>
+          <w:rFonts w:ascii="Times New Roman" w:hAnsi="Times New Roman" w:cs="Times New Roman"/>
+        </w:rPr>
         <w:t xml:space="preserve">) AS "Number of </w:t>
       </w:r>
       <w:proofErr w:type="spellStart"/>
       <w:r>
+        <w:rPr>
+          <w:rFonts w:ascii="Times New Roman" w:hAnsi="Times New Roman" w:cs="Times New Roman"/>
+        </w:rPr>
         <w:t>Ensuite</w:t>
       </w:r>
       <w:proofErr w:type="spellEnd"/>
       <w:r>
+        <w:rPr>
+          <w:rFonts w:ascii="Times New Roman" w:hAnsi="Times New Roman" w:cs="Times New Roman"/>
+        </w:rPr>
         <w:t xml:space="preserve"> Apartment" FROM </w:t>
       </w:r>
       <w:proofErr w:type="spellStart"/>
       <w:r>
+        <w:rPr>
+          <w:rFonts w:ascii="Times New Roman" w:hAnsi="Times New Roman" w:cs="Times New Roman"/>
+        </w:rPr>
         <w:t>apartmentbuilding</w:t>
       </w:r>
       <w:proofErr w:type="spellEnd"/>
     </w:p>
     <w:p>
-      <w:r>
+      <w:pPr>
+        <w:rPr>
+          <w:rFonts w:ascii="Times New Roman" w:hAnsi="Times New Roman" w:cs="Times New Roman"/>
+        </w:rPr>
+      </w:pPr>
+      <w:r>
+        <w:rPr>
+          <w:rFonts w:ascii="Times New Roman" w:hAnsi="Times New Roman" w:cs="Times New Roman"/>
+        </w:rPr>
         <w:t xml:space="preserve">INNER JOIN apartment ON </w:t>
       </w:r>
       <w:proofErr w:type="spellStart"/>
       <w:proofErr w:type="gramStart"/>
       <w:r>
+        <w:rPr>
+          <w:rFonts w:ascii="Times New Roman" w:hAnsi="Times New Roman" w:cs="Times New Roman"/>
+        </w:rPr>
         <w:t>apartmentbuilding.AptID</w:t>
       </w:r>
       <w:proofErr w:type="spellEnd"/>
       <w:proofErr w:type="gramEnd"/>
       <w:r>
+        <w:rPr>
+          <w:rFonts w:ascii="Times New Roman" w:hAnsi="Times New Roman" w:cs="Times New Roman"/>
+        </w:rPr>
         <w:t xml:space="preserve"> = </w:t>
       </w:r>
       <w:proofErr w:type="spellStart"/>
       <w:r>
+        <w:rPr>
+          <w:rFonts w:ascii="Times New Roman" w:hAnsi="Times New Roman" w:cs="Times New Roman"/>
+        </w:rPr>
         <w:t>apartment.AptID</w:t>
       </w:r>
       <w:proofErr w:type="spellEnd"/>
     </w:p>
     <w:p>
-      <w:r>
+      <w:pPr>
+        <w:rPr>
+          <w:rFonts w:ascii="Times New Roman" w:hAnsi="Times New Roman" w:cs="Times New Roman"/>
+        </w:rPr>
+      </w:pPr>
+      <w:r>
+        <w:rPr>
+          <w:rFonts w:ascii="Times New Roman" w:hAnsi="Times New Roman" w:cs="Times New Roman"/>
+        </w:rPr>
         <w:t xml:space="preserve">INNER JOIN building ON </w:t>
       </w:r>
       <w:proofErr w:type="spellStart"/>
       <w:proofErr w:type="gramStart"/>
       <w:r>
+        <w:rPr>
+          <w:rFonts w:ascii="Times New Roman" w:hAnsi="Times New Roman" w:cs="Times New Roman"/>
+        </w:rPr>
         <w:t>apartmentbuilding.BuildingID</w:t>
       </w:r>
       <w:proofErr w:type="spellEnd"/>
       <w:proofErr w:type="gramEnd"/>
       <w:r>
+        <w:rPr>
+          <w:rFonts w:ascii="Times New Roman" w:hAnsi="Times New Roman" w:cs="Times New Roman"/>
+        </w:rPr>
         <w:t xml:space="preserve"> = </w:t>
       </w:r>
       <w:proofErr w:type="spellStart"/>
       <w:r>
+        <w:rPr>
+          <w:rFonts w:ascii="Times New Roman" w:hAnsi="Times New Roman" w:cs="Times New Roman"/>
+        </w:rPr>
         <w:t>building.BuildingID</w:t>
       </w:r>
       <w:proofErr w:type="spellEnd"/>
       <w:r>
+        <w:rPr>
+          <w:rFonts w:ascii="Times New Roman" w:hAnsi="Times New Roman" w:cs="Times New Roman"/>
+        </w:rPr>
         <w:t xml:space="preserve"> </w:t>
       </w:r>
     </w:p>
     <w:p>
-      <w:r>
+      <w:pPr>
+        <w:rPr>
+          <w:rFonts w:ascii="Times New Roman" w:hAnsi="Times New Roman" w:cs="Times New Roman"/>
+        </w:rPr>
+      </w:pPr>
+      <w:r>
+        <w:rPr>
+          <w:rFonts w:ascii="Times New Roman" w:hAnsi="Times New Roman" w:cs="Times New Roman"/>
+        </w:rPr>
         <w:t xml:space="preserve">WHERE </w:t>
       </w:r>
       <w:proofErr w:type="spellStart"/>
       <w:proofErr w:type="gramStart"/>
       <w:r>
+        <w:rPr>
+          <w:rFonts w:ascii="Times New Roman" w:hAnsi="Times New Roman" w:cs="Times New Roman"/>
+        </w:rPr>
         <w:t>apartment.Bedrooms</w:t>
       </w:r>
       <w:proofErr w:type="spellEnd"/>
       <w:proofErr w:type="gramEnd"/>
       <w:r>
+        <w:rPr>
+          <w:rFonts w:ascii="Times New Roman" w:hAnsi="Times New Roman" w:cs="Times New Roman"/>
+        </w:rPr>
         <w:t xml:space="preserve"> = </w:t>
       </w:r>
       <w:proofErr w:type="spellStart"/>
       <w:r>
+        <w:rPr>
+          <w:rFonts w:ascii="Times New Roman" w:hAnsi="Times New Roman" w:cs="Times New Roman"/>
+        </w:rPr>
         <w:t>apartment.Bathrooms</w:t>
       </w:r>
       <w:proofErr w:type="spellEnd"/>
       <w:r>
+        <w:rPr>
+          <w:rFonts w:ascii="Times New Roman" w:hAnsi="Times New Roman" w:cs="Times New Roman"/>
+        </w:rPr>
         <w:t xml:space="preserve"> </w:t>
       </w:r>
     </w:p>
     <w:p>
-      <w:r>
+      <w:pPr>
+        <w:rPr>
+          <w:rFonts w:ascii="Times New Roman" w:hAnsi="Times New Roman" w:cs="Times New Roman"/>
+        </w:rPr>
+      </w:pPr>
+      <w:r>
+        <w:rPr>
+          <w:rFonts w:ascii="Times New Roman" w:hAnsi="Times New Roman" w:cs="Times New Roman"/>
+        </w:rPr>
         <w:t xml:space="preserve">GROUP BY </w:t>
       </w:r>
       <w:proofErr w:type="spellStart"/>
       <w:proofErr w:type="gramStart"/>
       <w:r>
+        <w:rPr>
+          <w:rFonts w:ascii="Times New Roman" w:hAnsi="Times New Roman" w:cs="Times New Roman"/>
+        </w:rPr>
         <w:t>apartmentbuilding.buildingid</w:t>
       </w:r>
       <w:proofErr w:type="spellEnd"/>
       <w:proofErr w:type="gramEnd"/>
       <w:r>
+        <w:rPr>
+          <w:rFonts w:ascii="Times New Roman" w:hAnsi="Times New Roman" w:cs="Times New Roman"/>
+        </w:rPr>
         <w:t>;</w:t>
       </w:r>
     </w:p>
     <w:p>
       <w:pPr>
         <w:rPr>
+          <w:rFonts w:ascii="Times New Roman" w:hAnsi="Times New Roman" w:cs="Times New Roman"/>
           <w:sz w:val="26"/>
           <w:szCs w:val="26"/>
         </w:rPr>
       </w:pPr>
       <w:r>
+        <w:rPr>
+          <w:rFonts w:ascii="Times New Roman" w:hAnsi="Times New Roman" w:cs="Times New Roman"/>
+        </w:rPr>
         <w:br w:type="page"/>
       </w:r>
     </w:p>
     <w:p>
       <w:pPr>
         <w:pStyle w:val="Heading2"/>
-      </w:pPr>
-      <w:r>
+        <w:rPr>
+          <w:rFonts w:ascii="Times New Roman" w:hAnsi="Times New Roman" w:cs="Times New Roman"/>
+        </w:rPr>
+      </w:pPr>
+      <w:r>
+        <w:rPr>
+          <w:rFonts w:ascii="Times New Roman" w:hAnsi="Times New Roman" w:cs="Times New Roman"/>
+        </w:rPr>
         <w:lastRenderedPageBreak/>
-        <w:t xml:space="preserve">Query </w:t>
+        <w:t>Query 2:</w:t>
+      </w:r>
+      <w:r>
+        <w:rPr>
+          <w:rFonts w:ascii="Times New Roman" w:hAnsi="Times New Roman" w:cs="Times New Roman"/>
+        </w:rPr>
+        <w:t xml:space="preserve"> Find managers managing multiple apartments over multiple buildings.</w:t>
+      </w:r>
+    </w:p>
+    <w:p>
+      <w:pPr>
+        <w:rPr>
+          <w:rFonts w:ascii="Times New Roman" w:hAnsi="Times New Roman" w:cs="Times New Roman"/>
+        </w:rPr>
+      </w:pPr>
+    </w:p>
+    <w:p>
+      <w:pPr>
+        <w:rPr>
+          <w:rFonts w:ascii="Times New Roman" w:hAnsi="Times New Roman" w:cs="Times New Roman"/>
+        </w:rPr>
+      </w:pPr>
+      <w:r>
+        <w:rPr>
+          <w:rFonts w:ascii="Times New Roman" w:hAnsi="Times New Roman" w:cs="Times New Roman"/>
+        </w:rPr>
+        <w:t xml:space="preserve">Queen’s Accommodation wish to </w:t>
+      </w:r>
+      <w:r>
+        <w:rPr>
+          <w:rFonts w:ascii="Times New Roman" w:hAnsi="Times New Roman" w:cs="Times New Roman"/>
+        </w:rPr>
+        <w:t>find out which managers are managing apartment</w:t>
+      </w:r>
+      <w:r>
+        <w:rPr>
+          <w:rFonts w:ascii="Times New Roman" w:hAnsi="Times New Roman" w:cs="Times New Roman"/>
+        </w:rPr>
+        <w:t xml:space="preserve">s </w:t>
+      </w:r>
+      <w:r>
+        <w:rPr>
+          <w:rFonts w:ascii="Times New Roman" w:hAnsi="Times New Roman" w:cs="Times New Roman"/>
+        </w:rPr>
+        <w:t>that</w:t>
+      </w:r>
+      <w:r>
+        <w:rPr>
+          <w:rFonts w:ascii="Times New Roman" w:hAnsi="Times New Roman" w:cs="Times New Roman"/>
+        </w:rPr>
+        <w:t xml:space="preserve"> </w:t>
       </w:r>
       <w:proofErr w:type="gramStart"/>
       <w:r>
-        <w:t>2 :</w:t>
+        <w:rPr>
+          <w:rFonts w:ascii="Times New Roman" w:hAnsi="Times New Roman" w:cs="Times New Roman"/>
+        </w:rPr>
+        <w:t>are located in</w:t>
       </w:r>
       <w:proofErr w:type="gramEnd"/>
       <w:r>
+        <w:rPr>
+          <w:rFonts w:ascii="Times New Roman" w:hAnsi="Times New Roman" w:cs="Times New Roman"/>
+        </w:rPr>
+        <w:t xml:space="preserve"> different buildings to each other. With this information they would </w:t>
+      </w:r>
+      <w:r>
+        <w:rPr>
+          <w:rFonts w:ascii="Times New Roman" w:hAnsi="Times New Roman" w:cs="Times New Roman"/>
+        </w:rPr>
+        <w:t>be able to keep track of</w:t>
+      </w:r>
+      <w:r>
+        <w:rPr>
+          <w:rFonts w:ascii="Times New Roman" w:hAnsi="Times New Roman" w:cs="Times New Roman"/>
+        </w:rPr>
+        <w:t xml:space="preserve"> how difficult it is for the manager to manage their designated </w:t>
+      </w:r>
+      <w:proofErr w:type="gramStart"/>
+      <w:r>
+        <w:rPr>
+          <w:rFonts w:ascii="Times New Roman" w:hAnsi="Times New Roman" w:cs="Times New Roman"/>
+        </w:rPr>
+        <w:t>apartments</w:t>
+      </w:r>
+      <w:r>
+        <w:rPr>
+          <w:rFonts w:ascii="Times New Roman" w:hAnsi="Times New Roman" w:cs="Times New Roman"/>
+        </w:rPr>
+        <w:t>, and</w:t>
+      </w:r>
+      <w:proofErr w:type="gramEnd"/>
+      <w:r>
+        <w:rPr>
+          <w:rFonts w:ascii="Times New Roman" w:hAnsi="Times New Roman" w:cs="Times New Roman"/>
+        </w:rPr>
+        <w:t xml:space="preserve"> redistribute the management of apartments accordingly</w:t>
+      </w:r>
+      <w:r>
+        <w:rPr>
+          <w:rFonts w:ascii="Times New Roman" w:hAnsi="Times New Roman" w:cs="Times New Roman"/>
+        </w:rPr>
+        <w:t xml:space="preserve"> to ease the workload of their staff</w:t>
+      </w:r>
+      <w:r>
+        <w:rPr>
+          <w:rFonts w:ascii="Times New Roman" w:hAnsi="Times New Roman" w:cs="Times New Roman"/>
+        </w:rPr>
+        <w:t>.</w:t>
+      </w:r>
+    </w:p>
+    <w:p>
+      <w:pPr>
+        <w:rPr>
+          <w:rFonts w:ascii="Times New Roman" w:hAnsi="Times New Roman" w:cs="Times New Roman"/>
+        </w:rPr>
+      </w:pPr>
+    </w:p>
+    <w:p>
+      <w:pPr>
+        <w:rPr>
+          <w:rFonts w:ascii="Times New Roman" w:hAnsi="Times New Roman" w:cs="Times New Roman"/>
+        </w:rPr>
+      </w:pPr>
+      <w:r>
+        <w:rPr>
+          <w:rFonts w:ascii="Times New Roman" w:hAnsi="Times New Roman" w:cs="Times New Roman"/>
+        </w:rPr>
+        <w:t xml:space="preserve">SELECT </w:t>
+      </w:r>
+      <w:proofErr w:type="spellStart"/>
+      <w:r>
+        <w:rPr>
+          <w:rFonts w:ascii="Times New Roman" w:hAnsi="Times New Roman" w:cs="Times New Roman"/>
+        </w:rPr>
+        <w:t>Person.FirstName</w:t>
+      </w:r>
+      <w:proofErr w:type="spellEnd"/>
+      <w:r>
+        <w:rPr>
+          <w:rFonts w:ascii="Times New Roman" w:hAnsi="Times New Roman" w:cs="Times New Roman"/>
+        </w:rPr>
+        <w:t xml:space="preserve"> AS "First name", </w:t>
+      </w:r>
+      <w:proofErr w:type="spellStart"/>
+      <w:r>
+        <w:rPr>
+          <w:rFonts w:ascii="Times New Roman" w:hAnsi="Times New Roman" w:cs="Times New Roman"/>
+        </w:rPr>
+        <w:t>Person.LastName</w:t>
+      </w:r>
+      <w:proofErr w:type="spellEnd"/>
+      <w:r>
+        <w:rPr>
+          <w:rFonts w:ascii="Times New Roman" w:hAnsi="Times New Roman" w:cs="Times New Roman"/>
+        </w:rPr>
+        <w:t xml:space="preserve"> AS "Last name", </w:t>
+      </w:r>
+      <w:proofErr w:type="spellStart"/>
+      <w:r>
+        <w:rPr>
+          <w:rFonts w:ascii="Times New Roman" w:hAnsi="Times New Roman" w:cs="Times New Roman"/>
+        </w:rPr>
+        <w:t>Manager.ManagerID</w:t>
+      </w:r>
+      <w:proofErr w:type="spellEnd"/>
+      <w:r>
+        <w:rPr>
+          <w:rFonts w:ascii="Times New Roman" w:hAnsi="Times New Roman" w:cs="Times New Roman"/>
+        </w:rPr>
+        <w:t xml:space="preserve"> AS "</w:t>
+      </w:r>
+      <w:proofErr w:type="spellStart"/>
+      <w:r>
+        <w:rPr>
+          <w:rFonts w:ascii="Times New Roman" w:hAnsi="Times New Roman" w:cs="Times New Roman"/>
+        </w:rPr>
+        <w:t>ManagerID</w:t>
+      </w:r>
+      <w:proofErr w:type="spellEnd"/>
+      <w:r>
+        <w:rPr>
+          <w:rFonts w:ascii="Times New Roman" w:hAnsi="Times New Roman" w:cs="Times New Roman"/>
+        </w:rPr>
+        <w:t>"</w:t>
+      </w:r>
+    </w:p>
+    <w:p>
+      <w:pPr>
+        <w:rPr>
+          <w:rFonts w:ascii="Times New Roman" w:hAnsi="Times New Roman" w:cs="Times New Roman"/>
+        </w:rPr>
+      </w:pPr>
+      <w:r>
+        <w:rPr>
+          <w:rFonts w:ascii="Times New Roman" w:hAnsi="Times New Roman" w:cs="Times New Roman"/>
+        </w:rPr>
+        <w:t>FROM Person</w:t>
+      </w:r>
+    </w:p>
+    <w:p>
+      <w:pPr>
+        <w:rPr>
+          <w:rFonts w:ascii="Times New Roman" w:hAnsi="Times New Roman" w:cs="Times New Roman"/>
+        </w:rPr>
+      </w:pPr>
+      <w:r>
+        <w:rPr>
+          <w:rFonts w:ascii="Times New Roman" w:hAnsi="Times New Roman" w:cs="Times New Roman"/>
+        </w:rPr>
+        <w:t xml:space="preserve">JOIN Employee ON </w:t>
+      </w:r>
+      <w:proofErr w:type="spellStart"/>
+      <w:r>
+        <w:rPr>
+          <w:rFonts w:ascii="Times New Roman" w:hAnsi="Times New Roman" w:cs="Times New Roman"/>
+        </w:rPr>
+        <w:t>Person.PersonID</w:t>
+      </w:r>
+      <w:proofErr w:type="spellEnd"/>
+      <w:r>
+        <w:rPr>
+          <w:rFonts w:ascii="Times New Roman" w:hAnsi="Times New Roman" w:cs="Times New Roman"/>
+        </w:rPr>
+        <w:t xml:space="preserve"> = </w:t>
+      </w:r>
+      <w:proofErr w:type="spellStart"/>
+      <w:r>
+        <w:rPr>
+          <w:rFonts w:ascii="Times New Roman" w:hAnsi="Times New Roman" w:cs="Times New Roman"/>
+        </w:rPr>
+        <w:t>Employee.PersonID</w:t>
+      </w:r>
+      <w:proofErr w:type="spellEnd"/>
+    </w:p>
+    <w:p>
+      <w:pPr>
+        <w:rPr>
+          <w:rFonts w:ascii="Times New Roman" w:hAnsi="Times New Roman" w:cs="Times New Roman"/>
+        </w:rPr>
+      </w:pPr>
+      <w:r>
+        <w:rPr>
+          <w:rFonts w:ascii="Times New Roman" w:hAnsi="Times New Roman" w:cs="Times New Roman"/>
+        </w:rPr>
+        <w:t xml:space="preserve">JOIN Manager ON </w:t>
+      </w:r>
+      <w:proofErr w:type="spellStart"/>
+      <w:r>
+        <w:rPr>
+          <w:rFonts w:ascii="Times New Roman" w:hAnsi="Times New Roman" w:cs="Times New Roman"/>
+        </w:rPr>
+        <w:t>Employee.EmployeeID</w:t>
+      </w:r>
+      <w:proofErr w:type="spellEnd"/>
+      <w:r>
+        <w:rPr>
+          <w:rFonts w:ascii="Times New Roman" w:hAnsi="Times New Roman" w:cs="Times New Roman"/>
+        </w:rPr>
+        <w:t xml:space="preserve"> = </w:t>
+      </w:r>
+      <w:proofErr w:type="spellStart"/>
+      <w:r>
+        <w:rPr>
+          <w:rFonts w:ascii="Times New Roman" w:hAnsi="Times New Roman" w:cs="Times New Roman"/>
+        </w:rPr>
+        <w:t>Manager.EmployeeID</w:t>
+      </w:r>
+      <w:proofErr w:type="spellEnd"/>
+    </w:p>
+    <w:p>
+      <w:pPr>
+        <w:rPr>
+          <w:rFonts w:ascii="Times New Roman" w:hAnsi="Times New Roman" w:cs="Times New Roman"/>
+        </w:rPr>
+      </w:pPr>
+      <w:r>
+        <w:rPr>
+          <w:rFonts w:ascii="Times New Roman" w:hAnsi="Times New Roman" w:cs="Times New Roman"/>
+        </w:rPr>
+        <w:t>JOIN (</w:t>
+      </w:r>
+    </w:p>
+    <w:p>
+      <w:pPr>
+        <w:rPr>
+          <w:rFonts w:ascii="Times New Roman" w:hAnsi="Times New Roman" w:cs="Times New Roman"/>
+        </w:rPr>
+      </w:pPr>
+      <w:r>
+        <w:rPr>
+          <w:rFonts w:ascii="Times New Roman" w:hAnsi="Times New Roman" w:cs="Times New Roman"/>
+        </w:rPr>
+        <w:t xml:space="preserve">    SELECT </w:t>
+      </w:r>
+      <w:proofErr w:type="spellStart"/>
+      <w:r>
+        <w:rPr>
+          <w:rFonts w:ascii="Times New Roman" w:hAnsi="Times New Roman" w:cs="Times New Roman"/>
+        </w:rPr>
+        <w:t>ApartmentManager.ManagerID</w:t>
+      </w:r>
+      <w:proofErr w:type="spellEnd"/>
+      <w:r>
+        <w:rPr>
+          <w:rFonts w:ascii="Times New Roman" w:hAnsi="Times New Roman" w:cs="Times New Roman"/>
+        </w:rPr>
+        <w:t xml:space="preserve">, </w:t>
+      </w:r>
+      <w:proofErr w:type="gramStart"/>
+      <w:r>
+        <w:rPr>
+          <w:rFonts w:ascii="Times New Roman" w:hAnsi="Times New Roman" w:cs="Times New Roman"/>
+        </w:rPr>
+        <w:t>COUNT(</w:t>
+      </w:r>
+      <w:proofErr w:type="gramEnd"/>
+      <w:r>
+        <w:rPr>
+          <w:rFonts w:ascii="Times New Roman" w:hAnsi="Times New Roman" w:cs="Times New Roman"/>
+        </w:rPr>
+        <w:t xml:space="preserve">DISTINCT </w:t>
+      </w:r>
+      <w:proofErr w:type="spellStart"/>
+      <w:r>
+        <w:rPr>
+          <w:rFonts w:ascii="Times New Roman" w:hAnsi="Times New Roman" w:cs="Times New Roman"/>
+        </w:rPr>
+        <w:t>ApartmentBuilding.BuildingID</w:t>
+      </w:r>
+      <w:proofErr w:type="spellEnd"/>
+      <w:r>
+        <w:rPr>
+          <w:rFonts w:ascii="Times New Roman" w:hAnsi="Times New Roman" w:cs="Times New Roman"/>
+        </w:rPr>
+        <w:t>) AS "Number of buildings"</w:t>
+      </w:r>
+    </w:p>
+    <w:p>
+      <w:pPr>
+        <w:rPr>
+          <w:rFonts w:ascii="Times New Roman" w:hAnsi="Times New Roman" w:cs="Times New Roman"/>
+        </w:rPr>
+      </w:pPr>
+      <w:r>
+        <w:rPr>
+          <w:rFonts w:ascii="Times New Roman" w:hAnsi="Times New Roman" w:cs="Times New Roman"/>
+        </w:rPr>
+        <w:t xml:space="preserve">    From </w:t>
+      </w:r>
+      <w:proofErr w:type="spellStart"/>
+      <w:r>
+        <w:rPr>
+          <w:rFonts w:ascii="Times New Roman" w:hAnsi="Times New Roman" w:cs="Times New Roman"/>
+        </w:rPr>
+        <w:t>ApartmentManager</w:t>
+      </w:r>
+      <w:proofErr w:type="spellEnd"/>
+    </w:p>
+    <w:p>
+      <w:pPr>
+        <w:rPr>
+          <w:rFonts w:ascii="Times New Roman" w:hAnsi="Times New Roman" w:cs="Times New Roman"/>
+        </w:rPr>
+      </w:pPr>
+      <w:r>
+        <w:rPr>
+          <w:rFonts w:ascii="Times New Roman" w:hAnsi="Times New Roman" w:cs="Times New Roman"/>
+        </w:rPr>
+        <w:t xml:space="preserve">    JOIN </w:t>
+      </w:r>
+      <w:proofErr w:type="spellStart"/>
+      <w:r>
+        <w:rPr>
+          <w:rFonts w:ascii="Times New Roman" w:hAnsi="Times New Roman" w:cs="Times New Roman"/>
+        </w:rPr>
+        <w:t>ApartmentBuilding</w:t>
+      </w:r>
+      <w:proofErr w:type="spellEnd"/>
+      <w:r>
+        <w:rPr>
+          <w:rFonts w:ascii="Times New Roman" w:hAnsi="Times New Roman" w:cs="Times New Roman"/>
+        </w:rPr>
+        <w:t xml:space="preserve"> ON </w:t>
+      </w:r>
+      <w:proofErr w:type="spellStart"/>
+      <w:r>
+        <w:rPr>
+          <w:rFonts w:ascii="Times New Roman" w:hAnsi="Times New Roman" w:cs="Times New Roman"/>
+        </w:rPr>
+        <w:t>ApartmentManager.AptID</w:t>
+      </w:r>
+      <w:proofErr w:type="spellEnd"/>
+      <w:r>
+        <w:rPr>
+          <w:rFonts w:ascii="Times New Roman" w:hAnsi="Times New Roman" w:cs="Times New Roman"/>
+        </w:rPr>
+        <w:t xml:space="preserve"> = </w:t>
+      </w:r>
+      <w:proofErr w:type="spellStart"/>
+      <w:r>
+        <w:rPr>
+          <w:rFonts w:ascii="Times New Roman" w:hAnsi="Times New Roman" w:cs="Times New Roman"/>
+        </w:rPr>
+        <w:t>ApartmentBuilding.AptID</w:t>
+      </w:r>
+      <w:proofErr w:type="spellEnd"/>
+    </w:p>
+    <w:p>
+      <w:pPr>
+        <w:rPr>
+          <w:rFonts w:ascii="Times New Roman" w:hAnsi="Times New Roman" w:cs="Times New Roman"/>
+        </w:rPr>
+      </w:pPr>
+      <w:r>
+        <w:rPr>
+          <w:rFonts w:ascii="Times New Roman" w:hAnsi="Times New Roman" w:cs="Times New Roman"/>
+        </w:rPr>
+        <w:t xml:space="preserve">    GROUP BY </w:t>
+      </w:r>
+      <w:proofErr w:type="spellStart"/>
+      <w:r>
+        <w:rPr>
+          <w:rFonts w:ascii="Times New Roman" w:hAnsi="Times New Roman" w:cs="Times New Roman"/>
+        </w:rPr>
+        <w:t>ManagerID</w:t>
+      </w:r>
+      <w:proofErr w:type="spellEnd"/>
+    </w:p>
+    <w:p>
+      <w:pPr>
+        <w:rPr>
+          <w:rFonts w:ascii="Times New Roman" w:hAnsi="Times New Roman" w:cs="Times New Roman"/>
+        </w:rPr>
+      </w:pPr>
+      <w:r>
+        <w:rPr>
+          <w:rFonts w:ascii="Times New Roman" w:hAnsi="Times New Roman" w:cs="Times New Roman"/>
+        </w:rPr>
+        <w:t xml:space="preserve">    HAVING `Number of buildings` &gt; 1</w:t>
+      </w:r>
+    </w:p>
+    <w:p>
+      <w:pPr>
+        <w:rPr>
+          <w:rFonts w:ascii="Times New Roman" w:hAnsi="Times New Roman" w:cs="Times New Roman"/>
+        </w:rPr>
+      </w:pPr>
+      <w:r>
+        <w:rPr>
+          <w:rFonts w:ascii="Times New Roman" w:hAnsi="Times New Roman" w:cs="Times New Roman"/>
+        </w:rPr>
+        <w:t xml:space="preserve">    ) </w:t>
+      </w:r>
+      <w:proofErr w:type="spellStart"/>
+      <w:r>
+        <w:rPr>
+          <w:rFonts w:ascii="Times New Roman" w:hAnsi="Times New Roman" w:cs="Times New Roman"/>
+        </w:rPr>
+        <w:t>dataTbl</w:t>
+      </w:r>
+      <w:proofErr w:type="spellEnd"/>
+      <w:r>
+        <w:rPr>
+          <w:rFonts w:ascii="Times New Roman" w:hAnsi="Times New Roman" w:cs="Times New Roman"/>
+        </w:rPr>
+        <w:t xml:space="preserve"> ON </w:t>
+      </w:r>
+      <w:proofErr w:type="spellStart"/>
+      <w:r>
+        <w:rPr>
+          <w:rFonts w:ascii="Times New Roman" w:hAnsi="Times New Roman" w:cs="Times New Roman"/>
+        </w:rPr>
+        <w:t>Manager.ManagerID</w:t>
+      </w:r>
+      <w:proofErr w:type="spellEnd"/>
+      <w:r>
+        <w:rPr>
+          <w:rFonts w:ascii="Times New Roman" w:hAnsi="Times New Roman" w:cs="Times New Roman"/>
+        </w:rPr>
+        <w:t xml:space="preserve"> = </w:t>
+      </w:r>
+      <w:proofErr w:type="spellStart"/>
+      <w:r>
+        <w:rPr>
+          <w:rFonts w:ascii="Times New Roman" w:hAnsi="Times New Roman" w:cs="Times New Roman"/>
+        </w:rPr>
+        <w:t>dataTbl.ManagerID</w:t>
+      </w:r>
+      <w:proofErr w:type="spellEnd"/>
+      <w:r>
+        <w:rPr>
+          <w:rFonts w:ascii="Times New Roman" w:hAnsi="Times New Roman" w:cs="Times New Roman"/>
+        </w:rPr>
+        <w:t>;</w:t>
+      </w:r>
+    </w:p>
+    <w:p>
+      <w:pPr>
+        <w:rPr>
+          <w:rFonts w:ascii="Times New Roman" w:hAnsi="Times New Roman" w:cs="Times New Roman"/>
+        </w:rPr>
+      </w:pPr>
+    </w:p>
+    <w:p>
+      <w:pPr>
+        <w:rPr>
+          <w:rFonts w:ascii="Times New Roman" w:hAnsi="Times New Roman" w:cs="Times New Roman"/>
+        </w:rPr>
+      </w:pPr>
+      <w:r>
+        <w:rPr>
+          <w:rFonts w:ascii="Times New Roman" w:hAnsi="Times New Roman" w:cs="Times New Roman"/>
+        </w:rPr>
+        <w:t xml:space="preserve">The first </w:t>
+      </w:r>
+      <w:r>
+        <w:rPr>
+          <w:rFonts w:ascii="Times New Roman" w:hAnsi="Times New Roman" w:cs="Times New Roman"/>
+        </w:rPr>
+        <w:t>SQL query will return a table of</w:t>
+      </w:r>
+      <w:r>
+        <w:rPr>
+          <w:rFonts w:ascii="Times New Roman" w:hAnsi="Times New Roman" w:cs="Times New Roman"/>
+        </w:rPr>
+        <w:t xml:space="preserve"> all</w:t>
+      </w:r>
+      <w:r>
+        <w:rPr>
+          <w:rFonts w:ascii="Times New Roman" w:hAnsi="Times New Roman" w:cs="Times New Roman"/>
+        </w:rPr>
+        <w:t xml:space="preserve"> manager</w:t>
+      </w:r>
+      <w:r>
+        <w:rPr>
+          <w:rFonts w:ascii="Times New Roman" w:hAnsi="Times New Roman" w:cs="Times New Roman"/>
+        </w:rPr>
+        <w:t>s’ first names, last names, and manager</w:t>
+      </w:r>
+      <w:r>
+        <w:rPr>
+          <w:rFonts w:ascii="Times New Roman" w:hAnsi="Times New Roman" w:cs="Times New Roman"/>
+        </w:rPr>
         <w:t xml:space="preserve"> </w:t>
       </w:r>
       <w:r>
-        <w:t>Find managers managing multiple apartments over multiple buildings.</w:t>
-      </w:r>
-    </w:p>
-    <w:p>
-      <w:pPr>
-        <w:rPr>
-          <w:rFonts w:asciiTheme="majorHAnsi" w:eastAsiaTheme="majorEastAsia" w:hAnsiTheme="majorHAnsi" w:cstheme="majorBidi"/>
+        <w:rPr>
+          <w:rFonts w:ascii="Times New Roman" w:hAnsi="Times New Roman" w:cs="Times New Roman"/>
+        </w:rPr>
+        <w:t>IDs</w:t>
+      </w:r>
+      <w:r>
+        <w:rPr>
+          <w:rFonts w:ascii="Times New Roman" w:hAnsi="Times New Roman" w:cs="Times New Roman"/>
+        </w:rPr>
+        <w:t>.</w:t>
+      </w:r>
+    </w:p>
+    <w:p>
+      <w:pPr>
+        <w:rPr>
+          <w:rFonts w:ascii="Times New Roman" w:hAnsi="Times New Roman" w:cs="Times New Roman"/>
+        </w:rPr>
+      </w:pPr>
+      <w:r>
+        <w:rPr>
+          <w:rFonts w:ascii="Times New Roman" w:hAnsi="Times New Roman" w:cs="Times New Roman"/>
+        </w:rPr>
+        <w:t>The nested query retu</w:t>
+      </w:r>
+      <w:bookmarkStart w:id="0" w:name="_GoBack"/>
+      <w:bookmarkEnd w:id="0"/>
+      <w:r>
+        <w:rPr>
+          <w:rFonts w:ascii="Times New Roman" w:hAnsi="Times New Roman" w:cs="Times New Roman"/>
+        </w:rPr>
+        <w:t>rns a table</w:t>
+      </w:r>
+      <w:r>
+        <w:rPr>
+          <w:rFonts w:ascii="Times New Roman" w:hAnsi="Times New Roman" w:cs="Times New Roman"/>
+        </w:rPr>
+        <w:t xml:space="preserve"> with managers’ IDs, </w:t>
+      </w:r>
+      <w:r>
+        <w:rPr>
+          <w:rFonts w:ascii="Times New Roman" w:hAnsi="Times New Roman" w:cs="Times New Roman"/>
+        </w:rPr>
+        <w:t>and a numerical value, which is the number of buildings, across which, they manage apartments.</w:t>
+      </w:r>
+    </w:p>
+    <w:p>
+      <w:pPr>
+        <w:rPr>
+          <w:rFonts w:ascii="Times New Roman" w:hAnsi="Times New Roman" w:cs="Times New Roman"/>
+        </w:rPr>
+      </w:pPr>
+      <w:r>
+        <w:rPr>
+          <w:rFonts w:ascii="Times New Roman" w:hAnsi="Times New Roman" w:cs="Times New Roman"/>
+        </w:rPr>
+        <w:t>The two tables are then joined to provide an output of only the managers’ first names, last names, and manager</w:t>
+      </w:r>
+      <w:r>
+        <w:rPr>
+          <w:rFonts w:ascii="Times New Roman" w:hAnsi="Times New Roman" w:cs="Times New Roman"/>
+        </w:rPr>
+        <w:t xml:space="preserve"> </w:t>
+      </w:r>
+      <w:r>
+        <w:rPr>
+          <w:rFonts w:ascii="Times New Roman" w:hAnsi="Times New Roman" w:cs="Times New Roman"/>
+        </w:rPr>
+        <w:t>IDs who manage apartments</w:t>
+      </w:r>
+      <w:r>
+        <w:rPr>
+          <w:rFonts w:ascii="Times New Roman" w:hAnsi="Times New Roman" w:cs="Times New Roman"/>
+        </w:rPr>
+        <w:t xml:space="preserve"> across more than one building.</w:t>
+      </w:r>
+    </w:p>
+    <w:p>
+      <w:pPr>
+        <w:rPr>
+          <w:rFonts w:ascii="Times New Roman" w:eastAsiaTheme="majorEastAsia" w:hAnsi="Times New Roman" w:cs="Times New Roman"/>
           <w:color w:val="535356" w:themeColor="accent1" w:themeShade="BF"/>
           <w:sz w:val="32"/>
           <w:szCs w:val="32"/>
         </w:rPr>
       </w:pPr>
       <w:r>
+        <w:rPr>
+          <w:rFonts w:ascii="Times New Roman" w:hAnsi="Times New Roman" w:cs="Times New Roman"/>
+        </w:rPr>
         <w:br w:type="page"/>
       </w:r>
     </w:p>
     <w:p>
       <w:pPr>
         <w:pStyle w:val="Heading2"/>
-      </w:pPr>
-      <w:r>
+        <w:rPr>
+          <w:rFonts w:ascii="Times New Roman" w:hAnsi="Times New Roman" w:cs="Times New Roman"/>
+        </w:rPr>
+      </w:pPr>
+      <w:r>
+        <w:rPr>
+          <w:rFonts w:ascii="Times New Roman" w:hAnsi="Times New Roman" w:cs="Times New Roman"/>
+        </w:rPr>
         <w:lastRenderedPageBreak/>
-        <w:t xml:space="preserve">Query 3 : </w:t>
-      </w:r>
-      <w:r>
-        <w:t>Find employees with two or more skills and increase their pay appropriately.</w:t>
-      </w:r>
-      <w:bookmarkStart w:id="0" w:name="_GoBack"/>
-      <w:bookmarkEnd w:id="0"/>
-    </w:p>
-    <w:p>
-      <w:pPr>
-        <w:rPr>
-          <w:rFonts w:asciiTheme="majorHAnsi" w:eastAsiaTheme="majorEastAsia" w:hAnsiTheme="majorHAnsi" w:cstheme="majorBidi"/>
+        <w:t>Query 3: Find employees with two or more skills and increase their pay appropriately.</w:t>
+      </w:r>
+    </w:p>
+    <w:p>
+      <w:pPr>
+        <w:rPr>
+          <w:rFonts w:ascii="Times New Roman" w:eastAsiaTheme="majorEastAsia" w:hAnsi="Times New Roman" w:cs="Times New Roman"/>
           <w:color w:val="535356" w:themeColor="accent1" w:themeShade="BF"/>
           <w:sz w:val="32"/>
           <w:szCs w:val="32"/>
         </w:rPr>
       </w:pPr>
       <w:r>
+        <w:rPr>
+          <w:rFonts w:ascii="Times New Roman" w:hAnsi="Times New Roman" w:cs="Times New Roman"/>
+        </w:rPr>
         <w:br w:type="page"/>
       </w:r>
     </w:p>
     <w:p>
       <w:pPr>
         <w:pStyle w:val="Heading1"/>
-      </w:pPr>
-    </w:p>
-    <w:p>
-      <w:pPr>
-        <w:rPr>
-          <w:rFonts w:asciiTheme="majorHAnsi" w:eastAsiaTheme="majorEastAsia" w:hAnsiTheme="majorHAnsi" w:cstheme="majorBidi"/>
+        <w:rPr>
+          <w:rFonts w:ascii="Times New Roman" w:hAnsi="Times New Roman" w:cs="Times New Roman"/>
+        </w:rPr>
+      </w:pPr>
+    </w:p>
+    <w:p>
+      <w:pPr>
+        <w:rPr>
+          <w:rFonts w:ascii="Times New Roman" w:eastAsiaTheme="majorEastAsia" w:hAnsi="Times New Roman" w:cs="Times New Roman"/>
           <w:color w:val="535356" w:themeColor="accent1" w:themeShade="BF"/>
           <w:sz w:val="32"/>
           <w:szCs w:val="32"/>
         </w:rPr>
       </w:pPr>
       <w:r>
+        <w:rPr>
+          <w:rFonts w:ascii="Times New Roman" w:hAnsi="Times New Roman" w:cs="Times New Roman"/>
+        </w:rPr>
         <w:br w:type="page"/>
       </w:r>
     </w:p>
     <w:p>
       <w:pPr>
         <w:pStyle w:val="Heading1"/>
-      </w:pPr>
-      <w:r>
+        <w:rPr>
+          <w:rFonts w:ascii="Times New Roman" w:hAnsi="Times New Roman" w:cs="Times New Roman"/>
+        </w:rPr>
+      </w:pPr>
+      <w:r>
+        <w:rPr>
+          <w:rFonts w:ascii="Times New Roman" w:hAnsi="Times New Roman" w:cs="Times New Roman"/>
+        </w:rPr>
         <w:lastRenderedPageBreak/>
         <w:t>Coping with Changes</w:t>
       </w:r>
@@ -1891,117 +3096,195 @@
     <w:p>
       <w:pPr>
         <w:rPr>
+          <w:rFonts w:ascii="Times New Roman" w:hAnsi="Times New Roman" w:cs="Times New Roman"/>
           <w:u w:val="single"/>
         </w:rPr>
       </w:pPr>
       <w:r>
         <w:rPr>
+          <w:rFonts w:ascii="Times New Roman" w:hAnsi="Times New Roman" w:cs="Times New Roman"/>
           <w:u w:val="single"/>
         </w:rPr>
         <w:t xml:space="preserve">Expansion Plan: </w:t>
       </w:r>
     </w:p>
     <w:p>
-      <w:r>
+      <w:pPr>
+        <w:rPr>
+          <w:rFonts w:ascii="Times New Roman" w:hAnsi="Times New Roman" w:cs="Times New Roman"/>
+        </w:rPr>
+      </w:pPr>
+      <w:r>
+        <w:rPr>
+          <w:rFonts w:ascii="Times New Roman" w:hAnsi="Times New Roman" w:cs="Times New Roman"/>
+        </w:rPr>
         <w:t xml:space="preserve">Queens Accommodation </w:t>
       </w:r>
       <w:r>
+        <w:rPr>
+          <w:rFonts w:ascii="Times New Roman" w:hAnsi="Times New Roman" w:cs="Times New Roman"/>
+        </w:rPr>
         <w:t xml:space="preserve">has a requirement for better management of their </w:t>
       </w:r>
+      <w:r>
+        <w:rPr>
+          <w:rFonts w:ascii="Times New Roman" w:hAnsi="Times New Roman" w:cs="Times New Roman"/>
+        </w:rPr>
+        <w:t>employees</w:t>
+      </w:r>
       <w:proofErr w:type="gramStart"/>
       <w:r>
-        <w:t>employees</w:t>
-      </w:r>
-      <w:r>
+        <w:rPr>
+          <w:rFonts w:ascii="Times New Roman" w:hAnsi="Times New Roman" w:cs="Times New Roman"/>
+        </w:rPr>
+        <w:t xml:space="preserve">, in particular, </w:t>
+      </w:r>
+      <w:r>
+        <w:rPr>
+          <w:rFonts w:ascii="Times New Roman" w:hAnsi="Times New Roman" w:cs="Times New Roman"/>
+        </w:rPr>
+        <w:t>the</w:t>
+      </w:r>
+      <w:proofErr w:type="gramEnd"/>
+      <w:r>
+        <w:rPr>
+          <w:rFonts w:ascii="Times New Roman" w:hAnsi="Times New Roman" w:cs="Times New Roman"/>
+        </w:rPr>
+        <w:t xml:space="preserve"> managers.</w:t>
+      </w:r>
+      <w:r>
+        <w:rPr>
+          <w:rFonts w:ascii="Times New Roman" w:hAnsi="Times New Roman" w:cs="Times New Roman"/>
+        </w:rPr>
         <w:t xml:space="preserve"> </w:t>
       </w:r>
       <w:r>
-        <w:t>,</w:t>
-      </w:r>
-      <w:proofErr w:type="gramEnd"/>
-      <w:r>
-        <w:t xml:space="preserve"> in particular, </w:t>
-      </w:r>
-      <w:r>
-        <w:t>the</w:t>
-      </w:r>
-      <w:r>
-        <w:t xml:space="preserve"> managers.</w:t>
-      </w:r>
-      <w:r>
+        <w:rPr>
+          <w:rFonts w:ascii="Times New Roman" w:hAnsi="Times New Roman" w:cs="Times New Roman"/>
+        </w:rPr>
+        <w:t xml:space="preserve">Seeking for ways to distinguish different roles within the company more clearly than the current system provides. </w:t>
+      </w:r>
+      <w:r>
+        <w:rPr>
+          <w:rFonts w:ascii="Times New Roman" w:hAnsi="Times New Roman" w:cs="Times New Roman"/>
+        </w:rPr>
+        <w:t>Therefore,</w:t>
+      </w:r>
+      <w:r>
+        <w:rPr>
+          <w:rFonts w:ascii="Times New Roman" w:hAnsi="Times New Roman" w:cs="Times New Roman"/>
+        </w:rPr>
+        <w:t xml:space="preserve"> they can place people in the correct roles, </w:t>
+      </w:r>
+      <w:r>
+        <w:rPr>
+          <w:rFonts w:ascii="Times New Roman" w:hAnsi="Times New Roman" w:cs="Times New Roman"/>
+        </w:rPr>
+        <w:t xml:space="preserve">more suited to their ability and experience. QA are also in search of </w:t>
+      </w:r>
+      <w:r>
+        <w:rPr>
+          <w:rFonts w:ascii="Times New Roman" w:hAnsi="Times New Roman" w:cs="Times New Roman"/>
+        </w:rPr>
+        <w:t xml:space="preserve">more experienced staff with broader skill sets and in conjunction; a system to track such experience and manage </w:t>
+      </w:r>
+      <w:r>
+        <w:rPr>
+          <w:rFonts w:ascii="Times New Roman" w:hAnsi="Times New Roman" w:cs="Times New Roman"/>
+        </w:rPr>
+        <w:t xml:space="preserve">it </w:t>
+      </w:r>
+      <w:r>
+        <w:rPr>
+          <w:rFonts w:ascii="Times New Roman" w:hAnsi="Times New Roman" w:cs="Times New Roman"/>
+        </w:rPr>
+        <w:t>appropriately.</w:t>
+      </w:r>
+      <w:r>
+        <w:rPr>
+          <w:rFonts w:ascii="Times New Roman" w:hAnsi="Times New Roman" w:cs="Times New Roman"/>
+        </w:rPr>
+        <w:t xml:space="preserve"> A system to better determine who is fit management positions based on relevant skills, tenure and various other quantifiers that will be explained later.</w:t>
+      </w:r>
+      <w:r>
+        <w:rPr>
+          <w:rFonts w:ascii="Times New Roman" w:hAnsi="Times New Roman" w:cs="Times New Roman"/>
+        </w:rPr>
         <w:t xml:space="preserve"> </w:t>
       </w:r>
       <w:r>
-        <w:t xml:space="preserve">Seeking for ways to distinguish different roles within the company more clearly than the current system provides. </w:t>
-      </w:r>
-      <w:r>
-        <w:t>Therefore,</w:t>
-      </w:r>
-      <w:r>
-        <w:t xml:space="preserve"> they can place people in the correct roles, </w:t>
-      </w:r>
-      <w:r>
-        <w:t xml:space="preserve">more suited to their ability and experience. QA are also in search of </w:t>
-      </w:r>
-      <w:r>
-        <w:t xml:space="preserve">more experienced staff with broader skill sets and in conjunction; a system to track such experience and manage </w:t>
-      </w:r>
-      <w:r>
-        <w:t xml:space="preserve">it </w:t>
-      </w:r>
-      <w:r>
-        <w:t>appropriately.</w:t>
-      </w:r>
-      <w:r>
-        <w:t xml:space="preserve"> A system to better determine who is fit management positions based on relevant skills, tenure and various other quantifiers that will be explained later.</w:t>
-      </w:r>
-      <w:r>
-        <w:t xml:space="preserve"> </w:t>
-      </w:r>
-      <w:r>
+        <w:rPr>
+          <w:rFonts w:ascii="Times New Roman" w:hAnsi="Times New Roman" w:cs="Times New Roman"/>
+        </w:rPr>
         <w:t xml:space="preserve">The may also be required to keep </w:t>
       </w:r>
       <w:r>
+        <w:rPr>
+          <w:rFonts w:ascii="Times New Roman" w:hAnsi="Times New Roman" w:cs="Times New Roman"/>
+        </w:rPr>
         <w:t>track of staff conduct, rewarding or disciplining accordingly.</w:t>
       </w:r>
     </w:p>
     <w:p>
       <w:pPr>
         <w:rPr>
+          <w:rFonts w:ascii="Times New Roman" w:hAnsi="Times New Roman" w:cs="Times New Roman"/>
           <w:u w:val="single"/>
         </w:rPr>
       </w:pPr>
       <w:r>
         <w:rPr>
+          <w:rFonts w:ascii="Times New Roman" w:hAnsi="Times New Roman" w:cs="Times New Roman"/>
           <w:u w:val="single"/>
         </w:rPr>
         <w:t>System Changes:</w:t>
       </w:r>
     </w:p>
-    <w:p/>
-    <w:p>
-      <w:pPr>
-        <w:rPr>
-          <w:rFonts w:asciiTheme="majorHAnsi" w:eastAsiaTheme="majorEastAsia" w:hAnsiTheme="majorHAnsi" w:cstheme="majorBidi"/>
+    <w:p>
+      <w:pPr>
+        <w:rPr>
+          <w:rFonts w:ascii="Times New Roman" w:hAnsi="Times New Roman" w:cs="Times New Roman"/>
+        </w:rPr>
+      </w:pPr>
+    </w:p>
+    <w:p>
+      <w:pPr>
+        <w:rPr>
+          <w:rFonts w:ascii="Times New Roman" w:eastAsiaTheme="majorEastAsia" w:hAnsi="Times New Roman" w:cs="Times New Roman"/>
           <w:color w:val="535356" w:themeColor="accent1" w:themeShade="BF"/>
           <w:sz w:val="32"/>
           <w:szCs w:val="32"/>
         </w:rPr>
       </w:pPr>
       <w:r>
+        <w:rPr>
+          <w:rFonts w:ascii="Times New Roman" w:hAnsi="Times New Roman" w:cs="Times New Roman"/>
+        </w:rPr>
         <w:br w:type="page"/>
       </w:r>
     </w:p>
     <w:p>
       <w:pPr>
         <w:pStyle w:val="Heading1"/>
-      </w:pPr>
-      <w:r>
+        <w:rPr>
+          <w:rFonts w:ascii="Times New Roman" w:hAnsi="Times New Roman" w:cs="Times New Roman"/>
+        </w:rPr>
+      </w:pPr>
+      <w:r>
+        <w:rPr>
+          <w:rFonts w:ascii="Times New Roman" w:hAnsi="Times New Roman" w:cs="Times New Roman"/>
+        </w:rPr>
         <w:lastRenderedPageBreak/>
         <w:t>Individual Contributions Record</w:t>
       </w:r>
     </w:p>
-    <w:p/>
+    <w:p>
+      <w:pPr>
+        <w:rPr>
+          <w:rFonts w:ascii="Times New Roman" w:hAnsi="Times New Roman" w:cs="Times New Roman"/>
+        </w:rPr>
+      </w:pPr>
+    </w:p>
     <w:tbl>
       <w:tblPr>
         <w:tblStyle w:val="TableGrid"/>
@@ -2022,7 +3305,15 @@
             <w:tcW w:w="1502" w:type="dxa"/>
           </w:tcPr>
           <w:p>
-            <w:r>
+            <w:pPr>
+              <w:rPr>
+                <w:rFonts w:ascii="Times New Roman" w:hAnsi="Times New Roman" w:cs="Times New Roman"/>
+              </w:rPr>
+            </w:pPr>
+            <w:r>
+              <w:rPr>
+                <w:rFonts w:ascii="Times New Roman" w:hAnsi="Times New Roman" w:cs="Times New Roman"/>
+              </w:rPr>
               <w:t>Group Member St. Number</w:t>
             </w:r>
           </w:p>
@@ -2032,13 +3323,27 @@
             <w:tcW w:w="1502" w:type="dxa"/>
           </w:tcPr>
           <w:p>
-            <w:r>
+            <w:pPr>
+              <w:rPr>
+                <w:rFonts w:ascii="Times New Roman" w:hAnsi="Times New Roman" w:cs="Times New Roman"/>
+              </w:rPr>
+            </w:pPr>
+            <w:r>
+              <w:rPr>
+                <w:rFonts w:ascii="Times New Roman" w:hAnsi="Times New Roman" w:cs="Times New Roman"/>
+              </w:rPr>
               <w:t>Tas</w:t>
             </w:r>
             <w:r>
+              <w:rPr>
+                <w:rFonts w:ascii="Times New Roman" w:hAnsi="Times New Roman" w:cs="Times New Roman"/>
+              </w:rPr>
               <w:t>k</w:t>
             </w:r>
             <w:r>
+              <w:rPr>
+                <w:rFonts w:ascii="Times New Roman" w:hAnsi="Times New Roman" w:cs="Times New Roman"/>
+              </w:rPr>
               <w:t>(i)</w:t>
             </w:r>
           </w:p>
@@ -2048,7 +3353,15 @@
             <w:tcW w:w="1503" w:type="dxa"/>
           </w:tcPr>
           <w:p>
-            <w:r>
+            <w:pPr>
+              <w:rPr>
+                <w:rFonts w:ascii="Times New Roman" w:hAnsi="Times New Roman" w:cs="Times New Roman"/>
+              </w:rPr>
+            </w:pPr>
+            <w:r>
+              <w:rPr>
+                <w:rFonts w:ascii="Times New Roman" w:hAnsi="Times New Roman" w:cs="Times New Roman"/>
+              </w:rPr>
               <w:t>Task(ii)</w:t>
             </w:r>
           </w:p>
@@ -2058,7 +3371,15 @@
             <w:tcW w:w="1503" w:type="dxa"/>
           </w:tcPr>
           <w:p>
-            <w:r>
+            <w:pPr>
+              <w:rPr>
+                <w:rFonts w:ascii="Times New Roman" w:hAnsi="Times New Roman" w:cs="Times New Roman"/>
+              </w:rPr>
+            </w:pPr>
+            <w:r>
+              <w:rPr>
+                <w:rFonts w:ascii="Times New Roman" w:hAnsi="Times New Roman" w:cs="Times New Roman"/>
+              </w:rPr>
               <w:t>Task(iii)</w:t>
             </w:r>
           </w:p>
@@ -2068,7 +3389,15 @@
             <w:tcW w:w="1503" w:type="dxa"/>
           </w:tcPr>
           <w:p>
-            <w:r>
+            <w:pPr>
+              <w:rPr>
+                <w:rFonts w:ascii="Times New Roman" w:hAnsi="Times New Roman" w:cs="Times New Roman"/>
+              </w:rPr>
+            </w:pPr>
+            <w:r>
+              <w:rPr>
+                <w:rFonts w:ascii="Times New Roman" w:hAnsi="Times New Roman" w:cs="Times New Roman"/>
+              </w:rPr>
               <w:t>Task(iv)</w:t>
             </w:r>
           </w:p>
@@ -2078,7 +3407,15 @@
             <w:tcW w:w="1503" w:type="dxa"/>
           </w:tcPr>
           <w:p>
-            <w:r>
+            <w:pPr>
+              <w:rPr>
+                <w:rFonts w:ascii="Times New Roman" w:hAnsi="Times New Roman" w:cs="Times New Roman"/>
+              </w:rPr>
+            </w:pPr>
+            <w:r>
+              <w:rPr>
+                <w:rFonts w:ascii="Times New Roman" w:hAnsi="Times New Roman" w:cs="Times New Roman"/>
+              </w:rPr>
               <w:t>Group Member Totals</w:t>
             </w:r>
           </w:p>
@@ -2090,7 +3427,15 @@
             <w:tcW w:w="1502" w:type="dxa"/>
           </w:tcPr>
           <w:p>
-            <w:r>
+            <w:pPr>
+              <w:rPr>
+                <w:rFonts w:ascii="Times New Roman" w:hAnsi="Times New Roman" w:cs="Times New Roman"/>
+              </w:rPr>
+            </w:pPr>
+            <w:r>
+              <w:rPr>
+                <w:rFonts w:ascii="Times New Roman" w:hAnsi="Times New Roman" w:cs="Times New Roman"/>
+              </w:rPr>
               <w:t>40226787</w:t>
             </w:r>
           </w:p>
@@ -2100,7 +3445,15 @@
             <w:tcW w:w="1502" w:type="dxa"/>
           </w:tcPr>
           <w:p>
-            <w:r>
+            <w:pPr>
+              <w:rPr>
+                <w:rFonts w:ascii="Times New Roman" w:hAnsi="Times New Roman" w:cs="Times New Roman"/>
+              </w:rPr>
+            </w:pPr>
+            <w:r>
+              <w:rPr>
+                <w:rFonts w:ascii="Times New Roman" w:hAnsi="Times New Roman" w:cs="Times New Roman"/>
+              </w:rPr>
               <w:t>60</w:t>
             </w:r>
           </w:p>
@@ -2110,7 +3463,15 @@
             <w:tcW w:w="1503" w:type="dxa"/>
           </w:tcPr>
           <w:p>
-            <w:r>
+            <w:pPr>
+              <w:rPr>
+                <w:rFonts w:ascii="Times New Roman" w:hAnsi="Times New Roman" w:cs="Times New Roman"/>
+              </w:rPr>
+            </w:pPr>
+            <w:r>
+              <w:rPr>
+                <w:rFonts w:ascii="Times New Roman" w:hAnsi="Times New Roman" w:cs="Times New Roman"/>
+              </w:rPr>
               <w:t>5</w:t>
             </w:r>
           </w:p>
@@ -2120,13 +3481,27 @@
             <w:tcW w:w="1503" w:type="dxa"/>
           </w:tcPr>
           <w:p>
-            <w:r>
+            <w:pPr>
+              <w:rPr>
+                <w:rFonts w:ascii="Times New Roman" w:hAnsi="Times New Roman" w:cs="Times New Roman"/>
+              </w:rPr>
+            </w:pPr>
+            <w:r>
+              <w:rPr>
+                <w:rFonts w:ascii="Times New Roman" w:hAnsi="Times New Roman" w:cs="Times New Roman"/>
+              </w:rPr>
               <w:t>1</w:t>
             </w:r>
             <w:r>
+              <w:rPr>
+                <w:rFonts w:ascii="Times New Roman" w:hAnsi="Times New Roman" w:cs="Times New Roman"/>
+              </w:rPr>
               <w:t>7</w:t>
             </w:r>
             <w:r>
+              <w:rPr>
+                <w:rFonts w:ascii="Times New Roman" w:hAnsi="Times New Roman" w:cs="Times New Roman"/>
+              </w:rPr>
               <w:t>.5</w:t>
             </w:r>
           </w:p>
@@ -2136,7 +3511,15 @@
             <w:tcW w:w="1503" w:type="dxa"/>
           </w:tcPr>
           <w:p>
-            <w:r>
+            <w:pPr>
+              <w:rPr>
+                <w:rFonts w:ascii="Times New Roman" w:hAnsi="Times New Roman" w:cs="Times New Roman"/>
+              </w:rPr>
+            </w:pPr>
+            <w:r>
+              <w:rPr>
+                <w:rFonts w:ascii="Times New Roman" w:hAnsi="Times New Roman" w:cs="Times New Roman"/>
+              </w:rPr>
               <w:t>15</w:t>
             </w:r>
           </w:p>
@@ -2146,7 +3529,15 @@
             <w:tcW w:w="1503" w:type="dxa"/>
           </w:tcPr>
           <w:p>
-            <w:r>
+            <w:pPr>
+              <w:rPr>
+                <w:rFonts w:ascii="Times New Roman" w:hAnsi="Times New Roman" w:cs="Times New Roman"/>
+              </w:rPr>
+            </w:pPr>
+            <w:r>
+              <w:rPr>
+                <w:rFonts w:ascii="Times New Roman" w:hAnsi="Times New Roman" w:cs="Times New Roman"/>
+              </w:rPr>
               <w:t>97.5</w:t>
             </w:r>
           </w:p>
@@ -2158,7 +3549,15 @@
             <w:tcW w:w="1502" w:type="dxa"/>
           </w:tcPr>
           <w:p>
-            <w:r>
+            <w:pPr>
+              <w:rPr>
+                <w:rFonts w:ascii="Times New Roman" w:hAnsi="Times New Roman" w:cs="Times New Roman"/>
+              </w:rPr>
+            </w:pPr>
+            <w:r>
+              <w:rPr>
+                <w:rFonts w:ascii="Times New Roman" w:hAnsi="Times New Roman" w:cs="Times New Roman"/>
+              </w:rPr>
               <w:t>40231585</w:t>
             </w:r>
           </w:p>
@@ -2168,7 +3567,15 @@
             <w:tcW w:w="1502" w:type="dxa"/>
           </w:tcPr>
           <w:p>
-            <w:r>
+            <w:pPr>
+              <w:rPr>
+                <w:rFonts w:ascii="Times New Roman" w:hAnsi="Times New Roman" w:cs="Times New Roman"/>
+              </w:rPr>
+            </w:pPr>
+            <w:r>
+              <w:rPr>
+                <w:rFonts w:ascii="Times New Roman" w:hAnsi="Times New Roman" w:cs="Times New Roman"/>
+              </w:rPr>
               <w:t>10</w:t>
             </w:r>
           </w:p>
@@ -2178,7 +3585,15 @@
             <w:tcW w:w="1503" w:type="dxa"/>
           </w:tcPr>
           <w:p>
-            <w:r>
+            <w:pPr>
+              <w:rPr>
+                <w:rFonts w:ascii="Times New Roman" w:hAnsi="Times New Roman" w:cs="Times New Roman"/>
+              </w:rPr>
+            </w:pPr>
+            <w:r>
+              <w:rPr>
+                <w:rFonts w:ascii="Times New Roman" w:hAnsi="Times New Roman" w:cs="Times New Roman"/>
+              </w:rPr>
               <w:t>37.5</w:t>
             </w:r>
           </w:p>
@@ -2188,13 +3603,27 @@
             <w:tcW w:w="1503" w:type="dxa"/>
           </w:tcPr>
           <w:p>
-            <w:r>
+            <w:pPr>
+              <w:rPr>
+                <w:rFonts w:ascii="Times New Roman" w:hAnsi="Times New Roman" w:cs="Times New Roman"/>
+              </w:rPr>
+            </w:pPr>
+            <w:r>
+              <w:rPr>
+                <w:rFonts w:ascii="Times New Roman" w:hAnsi="Times New Roman" w:cs="Times New Roman"/>
+              </w:rPr>
               <w:t>1</w:t>
             </w:r>
             <w:r>
+              <w:rPr>
+                <w:rFonts w:ascii="Times New Roman" w:hAnsi="Times New Roman" w:cs="Times New Roman"/>
+              </w:rPr>
               <w:t>7</w:t>
             </w:r>
             <w:r>
+              <w:rPr>
+                <w:rFonts w:ascii="Times New Roman" w:hAnsi="Times New Roman" w:cs="Times New Roman"/>
+              </w:rPr>
               <w:t>.5</w:t>
             </w:r>
           </w:p>
@@ -2204,7 +3633,15 @@
             <w:tcW w:w="1503" w:type="dxa"/>
           </w:tcPr>
           <w:p>
-            <w:r>
+            <w:pPr>
+              <w:rPr>
+                <w:rFonts w:ascii="Times New Roman" w:hAnsi="Times New Roman" w:cs="Times New Roman"/>
+              </w:rPr>
+            </w:pPr>
+            <w:r>
+              <w:rPr>
+                <w:rFonts w:ascii="Times New Roman" w:hAnsi="Times New Roman" w:cs="Times New Roman"/>
+              </w:rPr>
               <w:t>15</w:t>
             </w:r>
           </w:p>
@@ -2214,7 +3651,15 @@
             <w:tcW w:w="1503" w:type="dxa"/>
           </w:tcPr>
           <w:p>
-            <w:r>
+            <w:pPr>
+              <w:rPr>
+                <w:rFonts w:ascii="Times New Roman" w:hAnsi="Times New Roman" w:cs="Times New Roman"/>
+              </w:rPr>
+            </w:pPr>
+            <w:r>
+              <w:rPr>
+                <w:rFonts w:ascii="Times New Roman" w:hAnsi="Times New Roman" w:cs="Times New Roman"/>
+              </w:rPr>
               <w:t>80</w:t>
             </w:r>
           </w:p>
@@ -2226,7 +3671,15 @@
             <w:tcW w:w="1502" w:type="dxa"/>
           </w:tcPr>
           <w:p>
-            <w:r>
+            <w:pPr>
+              <w:rPr>
+                <w:rFonts w:ascii="Times New Roman" w:hAnsi="Times New Roman" w:cs="Times New Roman"/>
+              </w:rPr>
+            </w:pPr>
+            <w:r>
+              <w:rPr>
+                <w:rFonts w:ascii="Times New Roman" w:hAnsi="Times New Roman" w:cs="Times New Roman"/>
+              </w:rPr>
               <w:t>40247459</w:t>
             </w:r>
           </w:p>
@@ -2236,7 +3689,15 @@
             <w:tcW w:w="1502" w:type="dxa"/>
           </w:tcPr>
           <w:p>
-            <w:r>
+            <w:pPr>
+              <w:rPr>
+                <w:rFonts w:ascii="Times New Roman" w:hAnsi="Times New Roman" w:cs="Times New Roman"/>
+              </w:rPr>
+            </w:pPr>
+            <w:r>
+              <w:rPr>
+                <w:rFonts w:ascii="Times New Roman" w:hAnsi="Times New Roman" w:cs="Times New Roman"/>
+              </w:rPr>
               <w:t>10</w:t>
             </w:r>
           </w:p>
@@ -2246,10 +3707,21 @@
             <w:tcW w:w="1503" w:type="dxa"/>
           </w:tcPr>
           <w:p>
-            <w:r>
+            <w:pPr>
+              <w:rPr>
+                <w:rFonts w:ascii="Times New Roman" w:hAnsi="Times New Roman" w:cs="Times New Roman"/>
+              </w:rPr>
+            </w:pPr>
+            <w:r>
+              <w:rPr>
+                <w:rFonts w:ascii="Times New Roman" w:hAnsi="Times New Roman" w:cs="Times New Roman"/>
+              </w:rPr>
               <w:t>3</w:t>
             </w:r>
             <w:r>
+              <w:rPr>
+                <w:rFonts w:ascii="Times New Roman" w:hAnsi="Times New Roman" w:cs="Times New Roman"/>
+              </w:rPr>
               <w:t>0</w:t>
             </w:r>
           </w:p>
@@ -2259,13 +3731,27 @@
             <w:tcW w:w="1503" w:type="dxa"/>
           </w:tcPr>
           <w:p>
-            <w:r>
+            <w:pPr>
+              <w:rPr>
+                <w:rFonts w:ascii="Times New Roman" w:hAnsi="Times New Roman" w:cs="Times New Roman"/>
+              </w:rPr>
+            </w:pPr>
+            <w:r>
+              <w:rPr>
+                <w:rFonts w:ascii="Times New Roman" w:hAnsi="Times New Roman" w:cs="Times New Roman"/>
+              </w:rPr>
               <w:t>1</w:t>
             </w:r>
             <w:r>
+              <w:rPr>
+                <w:rFonts w:ascii="Times New Roman" w:hAnsi="Times New Roman" w:cs="Times New Roman"/>
+              </w:rPr>
               <w:t>7</w:t>
             </w:r>
             <w:r>
+              <w:rPr>
+                <w:rFonts w:ascii="Times New Roman" w:hAnsi="Times New Roman" w:cs="Times New Roman"/>
+              </w:rPr>
               <w:t>.5</w:t>
             </w:r>
           </w:p>
@@ -2275,7 +3761,15 @@
             <w:tcW w:w="1503" w:type="dxa"/>
           </w:tcPr>
           <w:p>
-            <w:r>
+            <w:pPr>
+              <w:rPr>
+                <w:rFonts w:ascii="Times New Roman" w:hAnsi="Times New Roman" w:cs="Times New Roman"/>
+              </w:rPr>
+            </w:pPr>
+            <w:r>
+              <w:rPr>
+                <w:rFonts w:ascii="Times New Roman" w:hAnsi="Times New Roman" w:cs="Times New Roman"/>
+              </w:rPr>
               <w:t>15</w:t>
             </w:r>
           </w:p>
@@ -2285,7 +3779,15 @@
             <w:tcW w:w="1503" w:type="dxa"/>
           </w:tcPr>
           <w:p>
-            <w:r>
+            <w:pPr>
+              <w:rPr>
+                <w:rFonts w:ascii="Times New Roman" w:hAnsi="Times New Roman" w:cs="Times New Roman"/>
+              </w:rPr>
+            </w:pPr>
+            <w:r>
+              <w:rPr>
+                <w:rFonts w:ascii="Times New Roman" w:hAnsi="Times New Roman" w:cs="Times New Roman"/>
+              </w:rPr>
               <w:t>72.5</w:t>
             </w:r>
           </w:p>
@@ -2297,7 +3799,15 @@
             <w:tcW w:w="1502" w:type="dxa"/>
           </w:tcPr>
           <w:p>
-            <w:r>
+            <w:pPr>
+              <w:rPr>
+                <w:rFonts w:ascii="Times New Roman" w:hAnsi="Times New Roman" w:cs="Times New Roman"/>
+              </w:rPr>
+            </w:pPr>
+            <w:r>
+              <w:rPr>
+                <w:rFonts w:ascii="Times New Roman" w:hAnsi="Times New Roman" w:cs="Times New Roman"/>
+              </w:rPr>
               <w:t>40204680</w:t>
             </w:r>
           </w:p>
@@ -2307,7 +3817,15 @@
             <w:tcW w:w="1502" w:type="dxa"/>
           </w:tcPr>
           <w:p>
-            <w:r>
+            <w:pPr>
+              <w:rPr>
+                <w:rFonts w:ascii="Times New Roman" w:hAnsi="Times New Roman" w:cs="Times New Roman"/>
+              </w:rPr>
+            </w:pPr>
+            <w:r>
+              <w:rPr>
+                <w:rFonts w:ascii="Times New Roman" w:hAnsi="Times New Roman" w:cs="Times New Roman"/>
+              </w:rPr>
               <w:t>10</w:t>
             </w:r>
           </w:p>
@@ -2317,7 +3835,15 @@
             <w:tcW w:w="1503" w:type="dxa"/>
           </w:tcPr>
           <w:p>
-            <w:r>
+            <w:pPr>
+              <w:rPr>
+                <w:rFonts w:ascii="Times New Roman" w:hAnsi="Times New Roman" w:cs="Times New Roman"/>
+              </w:rPr>
+            </w:pPr>
+            <w:r>
+              <w:rPr>
+                <w:rFonts w:ascii="Times New Roman" w:hAnsi="Times New Roman" w:cs="Times New Roman"/>
+              </w:rPr>
               <w:t>0</w:t>
             </w:r>
           </w:p>
@@ -2327,7 +3853,15 @@
             <w:tcW w:w="1503" w:type="dxa"/>
           </w:tcPr>
           <w:p>
-            <w:r>
+            <w:pPr>
+              <w:rPr>
+                <w:rFonts w:ascii="Times New Roman" w:hAnsi="Times New Roman" w:cs="Times New Roman"/>
+              </w:rPr>
+            </w:pPr>
+            <w:r>
+              <w:rPr>
+                <w:rFonts w:ascii="Times New Roman" w:hAnsi="Times New Roman" w:cs="Times New Roman"/>
+              </w:rPr>
               <w:t>30</w:t>
             </w:r>
           </w:p>
@@ -2337,7 +3871,15 @@
             <w:tcW w:w="1503" w:type="dxa"/>
           </w:tcPr>
           <w:p>
-            <w:r>
+            <w:pPr>
+              <w:rPr>
+                <w:rFonts w:ascii="Times New Roman" w:hAnsi="Times New Roman" w:cs="Times New Roman"/>
+              </w:rPr>
+            </w:pPr>
+            <w:r>
+              <w:rPr>
+                <w:rFonts w:ascii="Times New Roman" w:hAnsi="Times New Roman" w:cs="Times New Roman"/>
+              </w:rPr>
               <w:t>40</w:t>
             </w:r>
           </w:p>
@@ -2347,7 +3889,15 @@
             <w:tcW w:w="1503" w:type="dxa"/>
           </w:tcPr>
           <w:p>
-            <w:r>
+            <w:pPr>
+              <w:rPr>
+                <w:rFonts w:ascii="Times New Roman" w:hAnsi="Times New Roman" w:cs="Times New Roman"/>
+              </w:rPr>
+            </w:pPr>
+            <w:r>
+              <w:rPr>
+                <w:rFonts w:ascii="Times New Roman" w:hAnsi="Times New Roman" w:cs="Times New Roman"/>
+              </w:rPr>
               <w:t>80</w:t>
             </w:r>
           </w:p>
@@ -2361,8 +3911,14 @@
           <w:p>
             <w:pPr>
               <w:pStyle w:val="NoSpacing"/>
+              <w:rPr>
+                <w:rFonts w:ascii="Times New Roman" w:hAnsi="Times New Roman" w:cs="Times New Roman"/>
+              </w:rPr>
             </w:pPr>
             <w:r>
+              <w:rPr>
+                <w:rFonts w:ascii="Times New Roman" w:hAnsi="Times New Roman" w:cs="Times New Roman"/>
+              </w:rPr>
               <w:t>40227918</w:t>
             </w:r>
           </w:p>
@@ -2372,7 +3928,15 @@
             <w:tcW w:w="1502" w:type="dxa"/>
           </w:tcPr>
           <w:p>
-            <w:r>
+            <w:pPr>
+              <w:rPr>
+                <w:rFonts w:ascii="Times New Roman" w:hAnsi="Times New Roman" w:cs="Times New Roman"/>
+              </w:rPr>
+            </w:pPr>
+            <w:r>
+              <w:rPr>
+                <w:rFonts w:ascii="Times New Roman" w:hAnsi="Times New Roman" w:cs="Times New Roman"/>
+              </w:rPr>
               <w:t>10</w:t>
             </w:r>
           </w:p>
@@ -2382,10 +3946,21 @@
             <w:tcW w:w="1503" w:type="dxa"/>
           </w:tcPr>
           <w:p>
-            <w:r>
+            <w:pPr>
+              <w:rPr>
+                <w:rFonts w:ascii="Times New Roman" w:hAnsi="Times New Roman" w:cs="Times New Roman"/>
+              </w:rPr>
+            </w:pPr>
+            <w:r>
+              <w:rPr>
+                <w:rFonts w:ascii="Times New Roman" w:hAnsi="Times New Roman" w:cs="Times New Roman"/>
+              </w:rPr>
               <w:t>2</w:t>
             </w:r>
             <w:r>
+              <w:rPr>
+                <w:rFonts w:ascii="Times New Roman" w:hAnsi="Times New Roman" w:cs="Times New Roman"/>
+              </w:rPr>
               <w:t>7.5</w:t>
             </w:r>
           </w:p>
@@ -2395,13 +3970,27 @@
             <w:tcW w:w="1503" w:type="dxa"/>
           </w:tcPr>
           <w:p>
-            <w:r>
+            <w:pPr>
+              <w:rPr>
+                <w:rFonts w:ascii="Times New Roman" w:hAnsi="Times New Roman" w:cs="Times New Roman"/>
+              </w:rPr>
+            </w:pPr>
+            <w:r>
+              <w:rPr>
+                <w:rFonts w:ascii="Times New Roman" w:hAnsi="Times New Roman" w:cs="Times New Roman"/>
+              </w:rPr>
               <w:t>1</w:t>
             </w:r>
             <w:r>
+              <w:rPr>
+                <w:rFonts w:ascii="Times New Roman" w:hAnsi="Times New Roman" w:cs="Times New Roman"/>
+              </w:rPr>
               <w:t>7</w:t>
             </w:r>
             <w:r>
+              <w:rPr>
+                <w:rFonts w:ascii="Times New Roman" w:hAnsi="Times New Roman" w:cs="Times New Roman"/>
+              </w:rPr>
               <w:t>.5</w:t>
             </w:r>
           </w:p>
@@ -2411,7 +4000,15 @@
             <w:tcW w:w="1503" w:type="dxa"/>
           </w:tcPr>
           <w:p>
-            <w:r>
+            <w:pPr>
+              <w:rPr>
+                <w:rFonts w:ascii="Times New Roman" w:hAnsi="Times New Roman" w:cs="Times New Roman"/>
+              </w:rPr>
+            </w:pPr>
+            <w:r>
+              <w:rPr>
+                <w:rFonts w:ascii="Times New Roman" w:hAnsi="Times New Roman" w:cs="Times New Roman"/>
+              </w:rPr>
               <w:t>15</w:t>
             </w:r>
           </w:p>
@@ -2421,7 +4018,15 @@
             <w:tcW w:w="1503" w:type="dxa"/>
           </w:tcPr>
           <w:p>
-            <w:r>
+            <w:pPr>
+              <w:rPr>
+                <w:rFonts w:ascii="Times New Roman" w:hAnsi="Times New Roman" w:cs="Times New Roman"/>
+              </w:rPr>
+            </w:pPr>
+            <w:r>
+              <w:rPr>
+                <w:rFonts w:ascii="Times New Roman" w:hAnsi="Times New Roman" w:cs="Times New Roman"/>
+              </w:rPr>
               <w:t>70</w:t>
             </w:r>
           </w:p>
@@ -2433,7 +4038,15 @@
             <w:tcW w:w="1502" w:type="dxa"/>
           </w:tcPr>
           <w:p>
-            <w:r>
+            <w:pPr>
+              <w:rPr>
+                <w:rFonts w:ascii="Times New Roman" w:hAnsi="Times New Roman" w:cs="Times New Roman"/>
+              </w:rPr>
+            </w:pPr>
+            <w:r>
+              <w:rPr>
+                <w:rFonts w:ascii="Times New Roman" w:hAnsi="Times New Roman" w:cs="Times New Roman"/>
+              </w:rPr>
               <w:t>Total</w:t>
             </w:r>
           </w:p>
@@ -2443,7 +4056,15 @@
             <w:tcW w:w="1502" w:type="dxa"/>
           </w:tcPr>
           <w:p>
-            <w:r>
+            <w:pPr>
+              <w:rPr>
+                <w:rFonts w:ascii="Times New Roman" w:hAnsi="Times New Roman" w:cs="Times New Roman"/>
+              </w:rPr>
+            </w:pPr>
+            <w:r>
+              <w:rPr>
+                <w:rFonts w:ascii="Times New Roman" w:hAnsi="Times New Roman" w:cs="Times New Roman"/>
+              </w:rPr>
               <w:t>100</w:t>
             </w:r>
           </w:p>
@@ -2453,7 +4074,15 @@
             <w:tcW w:w="1503" w:type="dxa"/>
           </w:tcPr>
           <w:p>
-            <w:r>
+            <w:pPr>
+              <w:rPr>
+                <w:rFonts w:ascii="Times New Roman" w:hAnsi="Times New Roman" w:cs="Times New Roman"/>
+              </w:rPr>
+            </w:pPr>
+            <w:r>
+              <w:rPr>
+                <w:rFonts w:ascii="Times New Roman" w:hAnsi="Times New Roman" w:cs="Times New Roman"/>
+              </w:rPr>
               <w:t>100</w:t>
             </w:r>
           </w:p>
@@ -2463,7 +4092,15 @@
             <w:tcW w:w="1503" w:type="dxa"/>
           </w:tcPr>
           <w:p>
-            <w:r>
+            <w:pPr>
+              <w:rPr>
+                <w:rFonts w:ascii="Times New Roman" w:hAnsi="Times New Roman" w:cs="Times New Roman"/>
+              </w:rPr>
+            </w:pPr>
+            <w:r>
+              <w:rPr>
+                <w:rFonts w:ascii="Times New Roman" w:hAnsi="Times New Roman" w:cs="Times New Roman"/>
+              </w:rPr>
               <w:t>100</w:t>
             </w:r>
           </w:p>
@@ -2473,7 +4110,15 @@
             <w:tcW w:w="1503" w:type="dxa"/>
           </w:tcPr>
           <w:p>
-            <w:r>
+            <w:pPr>
+              <w:rPr>
+                <w:rFonts w:ascii="Times New Roman" w:hAnsi="Times New Roman" w:cs="Times New Roman"/>
+              </w:rPr>
+            </w:pPr>
+            <w:r>
+              <w:rPr>
+                <w:rFonts w:ascii="Times New Roman" w:hAnsi="Times New Roman" w:cs="Times New Roman"/>
+              </w:rPr>
               <w:t>100</w:t>
             </w:r>
           </w:p>
@@ -2483,7 +4128,15 @@
             <w:tcW w:w="1503" w:type="dxa"/>
           </w:tcPr>
           <w:p>
-            <w:r>
+            <w:pPr>
+              <w:rPr>
+                <w:rFonts w:ascii="Times New Roman" w:hAnsi="Times New Roman" w:cs="Times New Roman"/>
+              </w:rPr>
+            </w:pPr>
+            <w:r>
+              <w:rPr>
+                <w:rFonts w:ascii="Times New Roman" w:hAnsi="Times New Roman" w:cs="Times New Roman"/>
+              </w:rPr>
               <w:t>400</w:t>
             </w:r>
           </w:p>
@@ -2491,21 +4144,47 @@
       </w:tr>
     </w:tbl>
     <w:p>
-      <w:r>
+      <w:pPr>
+        <w:rPr>
+          <w:rFonts w:ascii="Times New Roman" w:hAnsi="Times New Roman" w:cs="Times New Roman"/>
+        </w:rPr>
+      </w:pPr>
+      <w:r>
+        <w:rPr>
+          <w:rFonts w:ascii="Times New Roman" w:hAnsi="Times New Roman" w:cs="Times New Roman"/>
+        </w:rPr>
         <w:br w:type="page"/>
       </w:r>
     </w:p>
     <w:p>
       <w:pPr>
         <w:pStyle w:val="Heading1"/>
-      </w:pPr>
-      <w:r>
+        <w:rPr>
+          <w:rFonts w:ascii="Times New Roman" w:hAnsi="Times New Roman" w:cs="Times New Roman"/>
+        </w:rPr>
+      </w:pPr>
+      <w:r>
+        <w:rPr>
+          <w:rFonts w:ascii="Times New Roman" w:hAnsi="Times New Roman" w:cs="Times New Roman"/>
+        </w:rPr>
         <w:lastRenderedPageBreak/>
         <w:t xml:space="preserve">Individual </w:t>
       </w:r>
     </w:p>
-    <w:p/>
-    <w:p/>
+    <w:p>
+      <w:pPr>
+        <w:rPr>
+          <w:rFonts w:ascii="Times New Roman" w:hAnsi="Times New Roman" w:cs="Times New Roman"/>
+        </w:rPr>
+      </w:pPr>
+    </w:p>
+    <w:p>
+      <w:pPr>
+        <w:rPr>
+          <w:rFonts w:ascii="Times New Roman" w:hAnsi="Times New Roman" w:cs="Times New Roman"/>
+        </w:rPr>
+      </w:pPr>
+    </w:p>
     <w:sectPr>
       <w:pgSz w:w="11906" w:h="16838"/>
       <w:pgMar w:top="1440" w:right="1440" w:bottom="1440" w:left="1440" w:header="708" w:footer="708" w:gutter="0"/>
@@ -3569,7 +5248,7 @@
 </file>
 
 <file path=customXml/itemProps2.xml><?xml version="1.0" encoding="utf-8"?>
-<ds:datastoreItem xmlns:ds="http://schemas.openxmlformats.org/officeDocument/2006/customXml" ds:itemID="{34A5B420-B728-46E3-B854-A8D92395E304}">
+<ds:datastoreItem xmlns:ds="http://schemas.openxmlformats.org/officeDocument/2006/customXml" ds:itemID="{47164F5A-C278-48C4-B9D0-7F1C79294090}">
   <ds:schemaRefs>
     <ds:schemaRef ds:uri="http://schemas.openxmlformats.org/officeDocument/2006/bibliography"/>
   </ds:schemaRefs>

</xml_diff>

<commit_message>
Report pdf & docx up to date
</commit_message>
<xml_diff>
--- a/Documentation/report48.docx
+++ b/Documentation/report48.docx
@@ -286,13 +286,8 @@
                                         <w:t>ss</w:t>
                                       </w:r>
                                       <w:r>
-                                        <w:t xml:space="preserve">ef </w:t>
+                                        <w:t>ef Emam</w:t>
                                       </w:r>
-                                      <w:proofErr w:type="spellStart"/>
-                                      <w:r>
-                                        <w:t>Emam</w:t>
-                                      </w:r>
-                                      <w:proofErr w:type="spellEnd"/>
                                       <w:r>
                                         <w:t xml:space="preserve"> </w:t>
                                       </w:r>
@@ -317,16 +312,11 @@
                                       <w:pPr>
                                         <w:pStyle w:val="NoSpacing"/>
                                       </w:pPr>
-                                      <w:proofErr w:type="spellStart"/>
                                       <w:r>
                                         <w:t>Connal</w:t>
                                       </w:r>
                                       <w:r>
-                                        <w:t>l</w:t>
-                                      </w:r>
-                                      <w:proofErr w:type="spellEnd"/>
-                                      <w:r>
-                                        <w:t xml:space="preserve"> Carlin</w:t>
+                                        <w:t>l Carlin</w:t>
                                       </w:r>
                                       <w:r>
                                         <w:t xml:space="preserve"> </w:t>
@@ -584,13 +574,8 @@
                                   <w:t>ss</w:t>
                                 </w:r>
                                 <w:r>
-                                  <w:t xml:space="preserve">ef </w:t>
+                                  <w:t>ef Emam</w:t>
                                 </w:r>
-                                <w:proofErr w:type="spellStart"/>
-                                <w:r>
-                                  <w:t>Emam</w:t>
-                                </w:r>
-                                <w:proofErr w:type="spellEnd"/>
                                 <w:r>
                                   <w:t xml:space="preserve"> </w:t>
                                 </w:r>
@@ -615,16 +600,11 @@
                                 <w:pPr>
                                   <w:pStyle w:val="NoSpacing"/>
                                 </w:pPr>
-                                <w:proofErr w:type="spellStart"/>
                                 <w:r>
                                   <w:t>Connal</w:t>
                                 </w:r>
                                 <w:r>
-                                  <w:t>l</w:t>
-                                </w:r>
-                                <w:proofErr w:type="spellEnd"/>
-                                <w:r>
-                                  <w:t xml:space="preserve"> Carlin</w:t>
+                                  <w:t>l Carlin</w:t>
                                 </w:r>
                                 <w:r>
                                   <w:t xml:space="preserve"> </w:t>
@@ -1589,13 +1569,7 @@
         <w:t xml:space="preserve">Query 1: </w:t>
       </w:r>
       <w:r>
-        <w:t>Find the number of apartments with/without ensuites and the</w:t>
-      </w:r>
-      <w:r>
-        <w:t xml:space="preserve"> </w:t>
-      </w:r>
-      <w:r>
-        <w:t>total apartments in the building.</w:t>
+        <w:t>Find the number of apartments with/without ensuites and the total apartments in the building.</w:t>
       </w:r>
     </w:p>
     <w:p>
@@ -1608,6 +1582,9 @@
         <w:jc w:val="center"/>
       </w:pPr>
       <w:r>
+        <w:rPr>
+          <w:noProof/>
+        </w:rPr>
         <w:drawing>
           <wp:inline distT="0" distB="0" distL="0" distR="0" wp14:anchorId="1856C710" wp14:editId="3DA82BA6">
             <wp:extent cx="3322320" cy="2001583"/>
@@ -1789,8 +1766,6 @@
       <w:r>
         <w:t>.</w:t>
       </w:r>
-      <w:bookmarkStart w:id="0" w:name="_GoBack"/>
-      <w:bookmarkEnd w:id="0"/>
       <w:r>
         <w:br w:type="page"/>
       </w:r>
@@ -1811,7 +1786,64 @@
       </w:r>
     </w:p>
     <w:p>
-      <w:r>
+      <w:pPr>
+        <w:pStyle w:val="Default"/>
+        <w:rPr>
+          <w:sz w:val="22"/>
+          <w:szCs w:val="22"/>
+        </w:rPr>
+      </w:pPr>
+    </w:p>
+    <w:p>
+      <w:pPr>
+        <w:pStyle w:val="Default"/>
+        <w:rPr>
+          <w:sz w:val="22"/>
+          <w:szCs w:val="22"/>
+        </w:rPr>
+      </w:pPr>
+      <w:r>
+        <w:rPr>
+          <w:sz w:val="22"/>
+          <w:szCs w:val="22"/>
+        </w:rPr>
+        <w:t xml:space="preserve">Queen’s Accommodation wish to find out which managers are managing apartments that </w:t>
+      </w:r>
+      <w:r>
+        <w:rPr>
+          <w:sz w:val="22"/>
+          <w:szCs w:val="22"/>
+        </w:rPr>
+        <w:t>are in</w:t>
+      </w:r>
+      <w:r>
+        <w:rPr>
+          <w:sz w:val="22"/>
+          <w:szCs w:val="22"/>
+        </w:rPr>
+        <w:t xml:space="preserve"> different buildings to each other. With this information they would be able to keep track of how difficult it is for the manager to manage their designated </w:t>
+      </w:r>
+      <w:r>
+        <w:rPr>
+          <w:sz w:val="22"/>
+          <w:szCs w:val="22"/>
+        </w:rPr>
+        <w:t>apartments and</w:t>
+      </w:r>
+      <w:r>
+        <w:rPr>
+          <w:sz w:val="22"/>
+          <w:szCs w:val="22"/>
+        </w:rPr>
+        <w:t xml:space="preserve"> redistribute the management of apartments accordingly to ease the workload of their staff. </w:t>
+      </w:r>
+    </w:p>
+    <w:p/>
+    <w:p>
+      <w:r>
+        <w:rPr>
+          <w:noProof/>
+        </w:rPr>
         <w:drawing>
           <wp:inline distT="0" distB="0" distL="0" distR="0" wp14:anchorId="471DF9DF" wp14:editId="015768D8">
             <wp:extent cx="5731510" cy="1707515"/>
@@ -1851,6 +1883,48 @@
     </w:p>
     <w:p>
       <w:pPr>
+        <w:pStyle w:val="Default"/>
+        <w:rPr>
+          <w:sz w:val="22"/>
+          <w:szCs w:val="22"/>
+        </w:rPr>
+      </w:pPr>
+    </w:p>
+    <w:p>
+      <w:pPr>
+        <w:pStyle w:val="Default"/>
+        <w:rPr>
+          <w:sz w:val="22"/>
+          <w:szCs w:val="22"/>
+        </w:rPr>
+      </w:pPr>
+      <w:r>
+        <w:rPr>
+          <w:sz w:val="22"/>
+          <w:szCs w:val="22"/>
+        </w:rPr>
+        <w:t xml:space="preserve">The first SQL query will return a table of all managers’ first names, last names, and manager IDs. </w:t>
+      </w:r>
+    </w:p>
+    <w:p>
+      <w:pPr>
+        <w:pStyle w:val="Default"/>
+        <w:rPr>
+          <w:sz w:val="22"/>
+          <w:szCs w:val="22"/>
+        </w:rPr>
+      </w:pPr>
+      <w:r>
+        <w:rPr>
+          <w:sz w:val="22"/>
+          <w:szCs w:val="22"/>
+        </w:rPr>
+        <w:t xml:space="preserve">The nested query returns a table with managers’ IDs, and a numerical value, which is the number of buildings, across which, they manage apartments. </w:t>
+      </w:r>
+    </w:p>
+    <w:p/>
+    <w:p>
+      <w:pPr>
         <w:rPr>
           <w:rFonts w:asciiTheme="majorHAnsi" w:eastAsiaTheme="majorEastAsia" w:hAnsiTheme="majorHAnsi" w:cstheme="majorBidi"/>
           <w:color w:val="535356" w:themeColor="accent1" w:themeShade="BF"/>
@@ -1859,6 +1933,14 @@
         </w:rPr>
       </w:pPr>
       <w:r>
+        <w:t>The two tables are then joined to provide an output of only the managers’ first names, last names, and manager IDs who manag</w:t>
+      </w:r>
+      <w:bookmarkStart w:id="0" w:name="_GoBack"/>
+      <w:bookmarkEnd w:id="0"/>
+      <w:r>
+        <w:t xml:space="preserve">e apartments across more than one building. </w:t>
+      </w:r>
+      <w:r>
         <w:br w:type="page"/>
       </w:r>
     </w:p>
@@ -1884,6 +1966,9 @@
         </w:rPr>
       </w:pPr>
       <w:r>
+        <w:rPr>
+          <w:noProof/>
+        </w:rPr>
         <w:drawing>
           <wp:inline distT="0" distB="0" distL="0" distR="0" wp14:anchorId="7CEDBAA7" wp14:editId="471EA190">
             <wp:extent cx="4663844" cy="1859441"/>
@@ -2621,64 +2706,7 @@
               <w:t>Connall Carlin:</w:t>
             </w:r>
             <w:r>
-              <w:t xml:space="preserve"> </w:t>
-            </w:r>
-            <w:r>
-              <w:t>My roles within this project range from assisting group members in tasks listed for this project</w:t>
-            </w:r>
-            <w:r>
-              <w:t xml:space="preserve"> </w:t>
-            </w:r>
-            <w:r>
-              <w:t>where appropriate. My specific roles in which I invested the largest amount of time was in</w:t>
-            </w:r>
-            <w:r>
-              <w:t xml:space="preserve"> </w:t>
-            </w:r>
-            <w:r>
-              <w:t>creating the insert script for the database which I quickly learned this was a long task if done</w:t>
-            </w:r>
-            <w:r>
-              <w:t xml:space="preserve"> </w:t>
-            </w:r>
-            <w:r>
-              <w:t xml:space="preserve">insufficiently. As a </w:t>
-            </w:r>
-            <w:r>
-              <w:t>result,</w:t>
-            </w:r>
-            <w:r>
-              <w:t xml:space="preserve"> I designed small java programs to generate random</w:t>
-            </w:r>
-            <w:r>
-              <w:t xml:space="preserve"> </w:t>
-            </w:r>
-            <w:r>
-              <w:t>values based off a</w:t>
-            </w:r>
-            <w:r>
-              <w:t xml:space="preserve"> </w:t>
-            </w:r>
-            <w:r>
-              <w:t>defined array or random numbers in order to speed up the creation process and ensure</w:t>
-            </w:r>
-            <w:r>
-              <w:t xml:space="preserve"> </w:t>
-            </w:r>
-            <w:r>
-              <w:t>accurate yet plentiful test data. Once finalised we as a group discussed coping with changes</w:t>
-            </w:r>
-            <w:r>
-              <w:t xml:space="preserve"> </w:t>
-            </w:r>
-            <w:r>
-              <w:t>within the database as well as allowing for/looking in to possible areas for expansion and it was</w:t>
-            </w:r>
-            <w:r>
-              <w:t xml:space="preserve"> </w:t>
-            </w:r>
-            <w:r>
-              <w:t>my role to bring these ideas together into a coherent analysis for future proofing.</w:t>
+              <w:t xml:space="preserve"> My roles within this project range from assisting group members in tasks listed for this project where appropriate. My specific roles in which I invested the largest amount of time was in creating the insert script for the database which I quickly learned this was a long task if done insufficiently. As a result, I designed small java programs to generate random values based off a defined array or random numbers in order to speed up the creation process and ensure accurate yet plentiful test data. Once finalised we as a group discussed coping with changes within the database as well as allowing for/looking in to possible areas for expansion and it was my role to bring these ideas together into a coherent analysis for future proofing.</w:t>
             </w:r>
           </w:p>
           <w:p/>
@@ -3789,6 +3817,22 @@
       <w:szCs w:val="26"/>
     </w:rPr>
   </w:style>
+  <w:style w:type="paragraph" w:customStyle="1" w:styleId="Default">
+    <w:name w:val="Default"/>
+    <w:rsid w:val="00B17E95"/>
+    <w:pPr>
+      <w:autoSpaceDE w:val="0"/>
+      <w:autoSpaceDN w:val="0"/>
+      <w:adjustRightInd w:val="0"/>
+      <w:spacing w:after="0" w:line="240" w:lineRule="auto"/>
+    </w:pPr>
+    <w:rPr>
+      <w:rFonts w:ascii="Times New Roman" w:hAnsi="Times New Roman" w:cs="Times New Roman"/>
+      <w:color w:val="000000"/>
+      <w:sz w:val="24"/>
+      <w:szCs w:val="24"/>
+    </w:rPr>
+  </w:style>
 </w:styles>
 </file>
 
@@ -4069,7 +4113,7 @@
 </file>
 
 <file path=customXml/itemProps2.xml><?xml version="1.0" encoding="utf-8"?>
-<ds:datastoreItem xmlns:ds="http://schemas.openxmlformats.org/officeDocument/2006/customXml" ds:itemID="{368F5527-3A0C-4A1C-A134-EDEB1FA7EA95}">
+<ds:datastoreItem xmlns:ds="http://schemas.openxmlformats.org/officeDocument/2006/customXml" ds:itemID="{0C61A480-7E19-4A4F-9099-A5C3C32B39ED}">
   <ds:schemaRefs>
     <ds:schemaRef ds:uri="http://schemas.openxmlformats.org/officeDocument/2006/bibliography"/>
   </ds:schemaRefs>

</xml_diff>

<commit_message>
Doc changes after final meeting
</commit_message>
<xml_diff>
--- a/Documentation/report48.docx
+++ b/Documentation/report48.docx
@@ -5,6 +5,7 @@
     <w:sdt>
       <w:sdtPr>
         <w:rPr>
+          <w:rFonts w:ascii="Times New Roman" w:hAnsi="Times New Roman" w:cs="Times New Roman"/>
           <w:color w:val="FFFFFF" w:themeColor="background1"/>
           <w:sz w:val="21"/>
           <w:szCs w:val="21"/>
@@ -20,6 +21,7 @@
         <w:p>
           <w:pPr>
             <w:rPr>
+              <w:rFonts w:ascii="Times New Roman" w:hAnsi="Times New Roman" w:cs="Times New Roman"/>
               <w:color w:val="FFFFFF" w:themeColor="background1"/>
               <w:sz w:val="21"/>
               <w:szCs w:val="21"/>
@@ -27,6 +29,7 @@
           </w:pPr>
           <w:r>
             <w:rPr>
+              <w:rFonts w:ascii="Times New Roman" w:hAnsi="Times New Roman" w:cs="Times New Roman"/>
               <w:noProof/>
               <w:color w:val="FFFFFF" w:themeColor="background1"/>
               <w:sz w:val="21"/>
@@ -100,8 +103,8 @@
                                   <w:tblLook w:val="04A0" w:firstRow="1" w:lastRow="0" w:firstColumn="1" w:lastColumn="0" w:noHBand="0" w:noVBand="1"/>
                                 </w:tblPr>
                                 <w:tblGrid>
-                                  <w:gridCol w:w="5748"/>
-                                  <w:gridCol w:w="5444"/>
+                                  <w:gridCol w:w="2920"/>
+                                  <w:gridCol w:w="4538"/>
                                 </w:tblGrid>
                                 <w:tr>
                                   <w:trPr>
@@ -313,7 +316,12 @@
                                         <w:pStyle w:val="NoSpacing"/>
                                       </w:pPr>
                                       <w:r>
-                                        <w:t>Connal</w:t>
+                                        <w:t>Co</w:t>
+                                      </w:r>
+                                      <w:bookmarkStart w:id="0" w:name="_GoBack"/>
+                                      <w:bookmarkEnd w:id="0"/>
+                                      <w:r>
+                                        <w:t>nal</w:t>
                                       </w:r>
                                       <w:r>
                                         <w:t>l Carlin</w:t>
@@ -388,8 +396,8 @@
                             <w:tblLook w:val="04A0" w:firstRow="1" w:lastRow="0" w:firstColumn="1" w:lastColumn="0" w:noHBand="0" w:noVBand="1"/>
                           </w:tblPr>
                           <w:tblGrid>
-                            <w:gridCol w:w="5748"/>
-                            <w:gridCol w:w="5444"/>
+                            <w:gridCol w:w="2920"/>
+                            <w:gridCol w:w="4538"/>
                           </w:tblGrid>
                           <w:tr>
                             <w:trPr>
@@ -601,7 +609,12 @@
                                   <w:pStyle w:val="NoSpacing"/>
                                 </w:pPr>
                                 <w:r>
-                                  <w:t>Connal</w:t>
+                                  <w:t>Co</w:t>
+                                </w:r>
+                                <w:bookmarkStart w:id="1" w:name="_GoBack"/>
+                                <w:bookmarkEnd w:id="1"/>
+                                <w:r>
+                                  <w:t>nal</w:t>
                                 </w:r>
                                 <w:r>
                                   <w:t>l Carlin</w:t>
@@ -645,6 +658,7 @@
     <w:p>
       <w:pPr>
         <w:rPr>
+          <w:rFonts w:ascii="Times New Roman" w:hAnsi="Times New Roman" w:cs="Times New Roman"/>
           <w:color w:val="FFFFFF" w:themeColor="background1"/>
           <w:sz w:val="21"/>
           <w:szCs w:val="21"/>
@@ -652,6 +666,7 @@
       </w:pPr>
       <w:r>
         <w:rPr>
+          <w:rFonts w:ascii="Times New Roman" w:hAnsi="Times New Roman" w:cs="Times New Roman"/>
           <w:color w:val="FFFFFF" w:themeColor="background1"/>
           <w:sz w:val="21"/>
           <w:szCs w:val="21"/>
@@ -662,6 +677,7 @@
     <w:p>
       <w:pPr>
         <w:rPr>
+          <w:rFonts w:ascii="Times New Roman" w:hAnsi="Times New Roman" w:cs="Times New Roman"/>
           <w:color w:val="FFFFFF" w:themeColor="background1"/>
           <w:sz w:val="21"/>
           <w:szCs w:val="21"/>
@@ -671,15 +687,33 @@
     <w:p>
       <w:pPr>
         <w:pStyle w:val="Heading1"/>
-      </w:pPr>
-      <w:r>
+        <w:rPr>
+          <w:rFonts w:ascii="Times New Roman" w:hAnsi="Times New Roman" w:cs="Times New Roman"/>
+        </w:rPr>
+      </w:pPr>
+      <w:r>
+        <w:rPr>
+          <w:rFonts w:ascii="Times New Roman" w:hAnsi="Times New Roman" w:cs="Times New Roman"/>
+        </w:rPr>
         <w:t>Entity Relationship Diagram</w:t>
       </w:r>
     </w:p>
-    <w:p/>
-    <w:p>
-      <w:r>
-        <w:rPr>
+    <w:p>
+      <w:pPr>
+        <w:rPr>
+          <w:rFonts w:ascii="Times New Roman" w:hAnsi="Times New Roman" w:cs="Times New Roman"/>
+        </w:rPr>
+      </w:pPr>
+    </w:p>
+    <w:p>
+      <w:pPr>
+        <w:rPr>
+          <w:rFonts w:ascii="Times New Roman" w:hAnsi="Times New Roman" w:cs="Times New Roman"/>
+        </w:rPr>
+      </w:pPr>
+      <w:r>
+        <w:rPr>
+          <w:rFonts w:ascii="Times New Roman" w:hAnsi="Times New Roman" w:cs="Times New Roman"/>
           <w:noProof/>
         </w:rPr>
         <w:drawing>
@@ -725,51 +759,72 @@
         </w:drawing>
       </w:r>
       <w:r>
+        <w:rPr>
+          <w:rFonts w:ascii="Times New Roman" w:hAnsi="Times New Roman" w:cs="Times New Roman"/>
+        </w:rPr>
         <w:br w:type="page"/>
       </w:r>
     </w:p>
     <w:p>
       <w:pPr>
         <w:pStyle w:val="Heading1"/>
-      </w:pPr>
-      <w:r>
+        <w:rPr>
+          <w:rFonts w:ascii="Times New Roman" w:hAnsi="Times New Roman" w:cs="Times New Roman"/>
+        </w:rPr>
+      </w:pPr>
+      <w:r>
+        <w:rPr>
+          <w:rFonts w:ascii="Times New Roman" w:hAnsi="Times New Roman" w:cs="Times New Roman"/>
+        </w:rPr>
         <w:lastRenderedPageBreak/>
         <w:t>Constraints and About the Entity Relationship Diagram</w:t>
       </w:r>
     </w:p>
-    <w:p/>
-    <w:p>
-      <w:pPr>
-        <w:rPr>
+    <w:p>
+      <w:pPr>
+        <w:rPr>
+          <w:rFonts w:ascii="Times New Roman" w:hAnsi="Times New Roman" w:cs="Times New Roman"/>
+        </w:rPr>
+      </w:pPr>
+    </w:p>
+    <w:p>
+      <w:pPr>
+        <w:rPr>
+          <w:rFonts w:ascii="Times New Roman" w:hAnsi="Times New Roman" w:cs="Times New Roman"/>
           <w:sz w:val="24"/>
         </w:rPr>
       </w:pPr>
       <w:r>
         <w:rPr>
+          <w:rFonts w:ascii="Times New Roman" w:hAnsi="Times New Roman" w:cs="Times New Roman"/>
           <w:sz w:val="24"/>
         </w:rPr>
         <w:t xml:space="preserve">A building owned by Queens University Accommodation </w:t>
       </w:r>
       <w:r>
         <w:rPr>
+          <w:rFonts w:ascii="Times New Roman" w:hAnsi="Times New Roman" w:cs="Times New Roman"/>
           <w:sz w:val="24"/>
         </w:rPr>
         <w:t xml:space="preserve">will contain one or many </w:t>
       </w:r>
       <w:r>
         <w:rPr>
+          <w:rFonts w:ascii="Times New Roman" w:hAnsi="Times New Roman" w:cs="Times New Roman"/>
           <w:sz w:val="24"/>
         </w:rPr>
         <w:t>apartments,</w:t>
       </w:r>
       <w:r>
         <w:rPr>
+          <w:rFonts w:ascii="Times New Roman" w:hAnsi="Times New Roman" w:cs="Times New Roman"/>
           <w:sz w:val="24"/>
         </w:rPr>
         <w:t xml:space="preserve"> but </w:t>
       </w:r>
       <w:r>
         <w:rPr>
+          <w:rFonts w:ascii="Times New Roman" w:hAnsi="Times New Roman" w:cs="Times New Roman"/>
           <w:sz w:val="24"/>
         </w:rPr>
         <w:t xml:space="preserve">an apartment must be contained within an apartment building. </w:t>
@@ -778,35 +833,41 @@
     <w:p>
       <w:pPr>
         <w:rPr>
+          <w:rFonts w:ascii="Times New Roman" w:hAnsi="Times New Roman" w:cs="Times New Roman"/>
           <w:sz w:val="24"/>
         </w:rPr>
       </w:pPr>
       <w:r>
         <w:rPr>
+          <w:rFonts w:ascii="Times New Roman" w:hAnsi="Times New Roman" w:cs="Times New Roman"/>
           <w:sz w:val="24"/>
         </w:rPr>
         <w:t>It has been assumed that</w:t>
       </w:r>
       <w:r>
         <w:rPr>
+          <w:rFonts w:ascii="Times New Roman" w:hAnsi="Times New Roman" w:cs="Times New Roman"/>
           <w:sz w:val="24"/>
         </w:rPr>
         <w:t xml:space="preserve"> in reference to the document, a person is an entity that</w:t>
       </w:r>
       <w:r>
         <w:rPr>
+          <w:rFonts w:ascii="Times New Roman" w:hAnsi="Times New Roman" w:cs="Times New Roman"/>
           <w:sz w:val="24"/>
         </w:rPr>
         <w:t xml:space="preserve"> can be zero or one tenant or an employee. </w:t>
       </w:r>
       <w:r>
         <w:rPr>
+          <w:rFonts w:ascii="Times New Roman" w:hAnsi="Times New Roman" w:cs="Times New Roman"/>
           <w:sz w:val="24"/>
         </w:rPr>
         <w:t xml:space="preserve">A person will have a separate set of bank details as a tenant needs to pay rent from a bank account and an employee needs a salary payed into their account. A person will have one and only one </w:t>
       </w:r>
       <w:r>
         <w:rPr>
+          <w:rFonts w:ascii="Times New Roman" w:hAnsi="Times New Roman" w:cs="Times New Roman"/>
           <w:sz w:val="24"/>
         </w:rPr>
         <w:t>set of bank details.</w:t>
@@ -815,29 +876,34 @@
     <w:p>
       <w:pPr>
         <w:rPr>
+          <w:rFonts w:ascii="Times New Roman" w:hAnsi="Times New Roman" w:cs="Times New Roman"/>
           <w:sz w:val="24"/>
         </w:rPr>
       </w:pPr>
       <w:r>
         <w:rPr>
+          <w:rFonts w:ascii="Times New Roman" w:hAnsi="Times New Roman" w:cs="Times New Roman"/>
           <w:sz w:val="24"/>
         </w:rPr>
         <w:t xml:space="preserve">As is stated in the assignment </w:t>
       </w:r>
       <w:r>
         <w:rPr>
+          <w:rFonts w:ascii="Times New Roman" w:hAnsi="Times New Roman" w:cs="Times New Roman"/>
           <w:sz w:val="24"/>
         </w:rPr>
         <w:t xml:space="preserve">a person can be a tenant, hence a zero or one relation and the same is to be said for an employee. Both an employee and tenant must be one person. Hypothetically a person can be a tenant and employee. </w:t>
       </w:r>
       <w:r>
         <w:rPr>
+          <w:rFonts w:ascii="Times New Roman" w:hAnsi="Times New Roman" w:cs="Times New Roman"/>
           <w:sz w:val="24"/>
         </w:rPr>
         <w:t xml:space="preserve">Tenants and employees can do many </w:t>
       </w:r>
       <w:r>
         <w:rPr>
+          <w:rFonts w:ascii="Times New Roman" w:hAnsi="Times New Roman" w:cs="Times New Roman"/>
           <w:sz w:val="24"/>
         </w:rPr>
         <w:t>different things.</w:t>
@@ -846,29 +912,34 @@
     <w:p>
       <w:pPr>
         <w:rPr>
+          <w:rFonts w:ascii="Times New Roman" w:hAnsi="Times New Roman" w:cs="Times New Roman"/>
           <w:sz w:val="24"/>
         </w:rPr>
       </w:pPr>
       <w:r>
         <w:rPr>
+          <w:rFonts w:ascii="Times New Roman" w:hAnsi="Times New Roman" w:cs="Times New Roman"/>
           <w:sz w:val="24"/>
         </w:rPr>
         <w:t xml:space="preserve">Employees </w:t>
       </w:r>
       <w:r>
         <w:rPr>
+          <w:rFonts w:ascii="Times New Roman" w:hAnsi="Times New Roman" w:cs="Times New Roman"/>
           <w:sz w:val="24"/>
         </w:rPr>
         <w:t xml:space="preserve">may have zero or many skills, implying them to be an engineer of some degree. A list of skills will be available to be assigned to one employee. </w:t>
       </w:r>
       <w:r>
         <w:rPr>
+          <w:rFonts w:ascii="Times New Roman" w:hAnsi="Times New Roman" w:cs="Times New Roman"/>
           <w:sz w:val="24"/>
         </w:rPr>
         <w:t xml:space="preserve">The role of a manager must exist within the structure of the database as inferred from the </w:t>
       </w:r>
       <w:r>
         <w:rPr>
+          <w:rFonts w:ascii="Times New Roman" w:hAnsi="Times New Roman" w:cs="Times New Roman"/>
           <w:sz w:val="24"/>
         </w:rPr>
         <w:t xml:space="preserve">assignment documentation. It is then assumed that a manager is derived from employee meaning that an employee is or is not one manager, but a manager must be one and only one employee. </w:t>
@@ -877,77 +948,90 @@
     <w:p>
       <w:pPr>
         <w:rPr>
+          <w:rFonts w:ascii="Times New Roman" w:hAnsi="Times New Roman" w:cs="Times New Roman"/>
           <w:sz w:val="24"/>
         </w:rPr>
       </w:pPr>
       <w:r>
         <w:rPr>
+          <w:rFonts w:ascii="Times New Roman" w:hAnsi="Times New Roman" w:cs="Times New Roman"/>
           <w:sz w:val="24"/>
         </w:rPr>
         <w:t xml:space="preserve">The role of a manager is twofold according to the assignment documentation. </w:t>
       </w:r>
       <w:r>
         <w:rPr>
+          <w:rFonts w:ascii="Times New Roman" w:hAnsi="Times New Roman" w:cs="Times New Roman"/>
           <w:sz w:val="24"/>
         </w:rPr>
         <w:t>Firstly,</w:t>
       </w:r>
       <w:r>
         <w:rPr>
+          <w:rFonts w:ascii="Times New Roman" w:hAnsi="Times New Roman" w:cs="Times New Roman"/>
           <w:sz w:val="24"/>
         </w:rPr>
         <w:t xml:space="preserve"> they are responsible for the signing and approval of lease</w:t>
       </w:r>
       <w:r>
         <w:rPr>
+          <w:rFonts w:ascii="Times New Roman" w:hAnsi="Times New Roman" w:cs="Times New Roman"/>
           <w:sz w:val="24"/>
         </w:rPr>
         <w:t xml:space="preserve">s; a lease must be </w:t>
       </w:r>
       <w:r>
         <w:rPr>
+          <w:rFonts w:ascii="Times New Roman" w:hAnsi="Times New Roman" w:cs="Times New Roman"/>
           <w:sz w:val="24"/>
         </w:rPr>
         <w:t xml:space="preserve">approved by one manager, but a manger can approve many leases in their tenure; hence the approval relationship in the ERD. Secondly, a manager manages at least one apartment in a building or range of buildings as it can be assumed that an apartment requires one and only one manager. Hence a manger may manage one or many apartments while employed. </w:t>
       </w:r>
       <w:r>
         <w:rPr>
+          <w:rFonts w:ascii="Times New Roman" w:hAnsi="Times New Roman" w:cs="Times New Roman"/>
           <w:sz w:val="24"/>
         </w:rPr>
         <w:t>A perk of being a manger means you have an office</w:t>
       </w:r>
       <w:r>
         <w:rPr>
+          <w:rFonts w:ascii="Times New Roman" w:hAnsi="Times New Roman" w:cs="Times New Roman"/>
           <w:sz w:val="24"/>
         </w:rPr>
         <w:t xml:space="preserve"> in one of the buildings</w:t>
       </w:r>
       <w:r>
         <w:rPr>
+          <w:rFonts w:ascii="Times New Roman" w:hAnsi="Times New Roman" w:cs="Times New Roman"/>
           <w:sz w:val="24"/>
         </w:rPr>
         <w:t xml:space="preserve"> according to the assignment</w:t>
       </w:r>
       <w:r>
         <w:rPr>
+          <w:rFonts w:ascii="Times New Roman" w:hAnsi="Times New Roman" w:cs="Times New Roman"/>
           <w:sz w:val="24"/>
         </w:rPr>
         <w:t>. So</w:t>
       </w:r>
       <w:r>
         <w:rPr>
+          <w:rFonts w:ascii="Times New Roman" w:hAnsi="Times New Roman" w:cs="Times New Roman"/>
           <w:sz w:val="24"/>
         </w:rPr>
         <w:t>,</w:t>
       </w:r>
       <w:r>
         <w:rPr>
+          <w:rFonts w:ascii="Times New Roman" w:hAnsi="Times New Roman" w:cs="Times New Roman"/>
           <w:sz w:val="24"/>
         </w:rPr>
         <w:t xml:space="preserve"> a manager will have one office and an office will belong to one manager at any one time. </w:t>
       </w:r>
       <w:r>
         <w:rPr>
+          <w:rFonts w:ascii="Times New Roman" w:hAnsi="Times New Roman" w:cs="Times New Roman"/>
           <w:sz w:val="24"/>
         </w:rPr>
         <w:t xml:space="preserve">Since </w:t>
@@ -955,6 +1039,7 @@
       <w:proofErr w:type="gramStart"/>
       <w:r>
         <w:rPr>
+          <w:rFonts w:ascii="Times New Roman" w:hAnsi="Times New Roman" w:cs="Times New Roman"/>
           <w:sz w:val="24"/>
         </w:rPr>
         <w:t>a</w:t>
@@ -962,6 +1047,7 @@
       <w:proofErr w:type="gramEnd"/>
       <w:r>
         <w:rPr>
+          <w:rFonts w:ascii="Times New Roman" w:hAnsi="Times New Roman" w:cs="Times New Roman"/>
           <w:sz w:val="24"/>
         </w:rPr>
         <w:t xml:space="preserve"> office is one of the apartments then an office is one apartment and one apartment can be an office. </w:t>
@@ -970,53 +1056,62 @@
     <w:p>
       <w:pPr>
         <w:rPr>
+          <w:rFonts w:ascii="Times New Roman" w:hAnsi="Times New Roman" w:cs="Times New Roman"/>
           <w:sz w:val="24"/>
         </w:rPr>
       </w:pPr>
       <w:r>
         <w:rPr>
+          <w:rFonts w:ascii="Times New Roman" w:hAnsi="Times New Roman" w:cs="Times New Roman"/>
           <w:sz w:val="24"/>
         </w:rPr>
         <w:t>In relation to the role of tenants in the database, when a tenant moves into an apartment, they must sign a lease. A tenant can assign zero or many leases if they wish to rent multiple facilities.</w:t>
       </w:r>
       <w:r>
         <w:rPr>
+          <w:rFonts w:ascii="Times New Roman" w:hAnsi="Times New Roman" w:cs="Times New Roman"/>
           <w:sz w:val="24"/>
         </w:rPr>
         <w:t xml:space="preserve"> </w:t>
       </w:r>
       <w:r>
         <w:rPr>
+          <w:rFonts w:ascii="Times New Roman" w:hAnsi="Times New Roman" w:cs="Times New Roman"/>
           <w:sz w:val="24"/>
         </w:rPr>
         <w:t xml:space="preserve">A lease must be assigned by a minimum of one tenant. Leases will belong to one and only one </w:t>
       </w:r>
       <w:r>
         <w:rPr>
+          <w:rFonts w:ascii="Times New Roman" w:hAnsi="Times New Roman" w:cs="Times New Roman"/>
           <w:sz w:val="24"/>
         </w:rPr>
         <w:t>apartment,</w:t>
       </w:r>
       <w:r>
         <w:rPr>
+          <w:rFonts w:ascii="Times New Roman" w:hAnsi="Times New Roman" w:cs="Times New Roman"/>
           <w:sz w:val="24"/>
         </w:rPr>
         <w:t xml:space="preserve"> but it can be assumed over time multiple leases will be taken out for an apartment therefore an apartment can have </w:t>
       </w:r>
       <w:r>
         <w:rPr>
+          <w:rFonts w:ascii="Times New Roman" w:hAnsi="Times New Roman" w:cs="Times New Roman"/>
           <w:sz w:val="24"/>
         </w:rPr>
         <w:t xml:space="preserve">no </w:t>
       </w:r>
       <w:r>
         <w:rPr>
+          <w:rFonts w:ascii="Times New Roman" w:hAnsi="Times New Roman" w:cs="Times New Roman"/>
           <w:sz w:val="24"/>
         </w:rPr>
         <w:t>leases,</w:t>
       </w:r>
       <w:r>
         <w:rPr>
+          <w:rFonts w:ascii="Times New Roman" w:hAnsi="Times New Roman" w:cs="Times New Roman"/>
           <w:sz w:val="24"/>
         </w:rPr>
         <w:t xml:space="preserve"> or many leases linked to it. </w:t>
@@ -1025,68 +1120,109 @@
     <w:p>
       <w:pPr>
         <w:rPr>
+          <w:rFonts w:ascii="Times New Roman" w:hAnsi="Times New Roman" w:cs="Times New Roman"/>
           <w:sz w:val="24"/>
         </w:rPr>
       </w:pPr>
       <w:r>
         <w:rPr>
+          <w:rFonts w:ascii="Times New Roman" w:hAnsi="Times New Roman" w:cs="Times New Roman"/>
           <w:sz w:val="24"/>
         </w:rPr>
         <w:t>Such is the relational structure of this database system.</w:t>
       </w:r>
     </w:p>
     <w:p>
-      <w:r>
+      <w:pPr>
+        <w:rPr>
+          <w:rFonts w:ascii="Times New Roman" w:hAnsi="Times New Roman" w:cs="Times New Roman"/>
+        </w:rPr>
+      </w:pPr>
+      <w:r>
+        <w:rPr>
+          <w:rFonts w:ascii="Times New Roman" w:hAnsi="Times New Roman" w:cs="Times New Roman"/>
+        </w:rPr>
         <w:br w:type="page"/>
       </w:r>
     </w:p>
     <w:p>
       <w:pPr>
         <w:pStyle w:val="Heading1"/>
-      </w:pPr>
-      <w:r>
+        <w:rPr>
+          <w:rFonts w:ascii="Times New Roman" w:hAnsi="Times New Roman" w:cs="Times New Roman"/>
+        </w:rPr>
+      </w:pPr>
+      <w:r>
+        <w:rPr>
+          <w:rFonts w:ascii="Times New Roman" w:hAnsi="Times New Roman" w:cs="Times New Roman"/>
+        </w:rPr>
         <w:lastRenderedPageBreak/>
         <w:t xml:space="preserve">Database Design </w:t>
       </w:r>
     </w:p>
-    <w:p/>
-    <w:p>
-      <w:r>
+    <w:p>
+      <w:pPr>
+        <w:rPr>
+          <w:rFonts w:ascii="Times New Roman" w:hAnsi="Times New Roman" w:cs="Times New Roman"/>
+        </w:rPr>
+      </w:pPr>
+    </w:p>
+    <w:p>
+      <w:pPr>
+        <w:rPr>
+          <w:rFonts w:ascii="Times New Roman" w:hAnsi="Times New Roman" w:cs="Times New Roman"/>
+        </w:rPr>
+      </w:pPr>
+      <w:r>
+        <w:rPr>
+          <w:rFonts w:ascii="Times New Roman" w:hAnsi="Times New Roman" w:cs="Times New Roman"/>
+        </w:rPr>
         <w:t>Building(</w:t>
       </w:r>
       <w:r>
         <w:rPr>
+          <w:rFonts w:ascii="Times New Roman" w:hAnsi="Times New Roman" w:cs="Times New Roman"/>
           <w:b/>
           <w:bCs/>
         </w:rPr>
         <w:t>BuildingID</w:t>
       </w:r>
       <w:r>
-        <w:t xml:space="preserve">, </w:t>
-      </w:r>
-      <w:r>
-        <w:t>Address</w:t>
-      </w:r>
-      <w:r>
-        <w:t>, Postcode)</w:t>
-      </w:r>
-    </w:p>
-    <w:p>
-      <w:r>
+        <w:rPr>
+          <w:rFonts w:ascii="Times New Roman" w:hAnsi="Times New Roman" w:cs="Times New Roman"/>
+        </w:rPr>
+        <w:t>, Address, Postcode)</w:t>
+      </w:r>
+    </w:p>
+    <w:p>
+      <w:pPr>
+        <w:rPr>
+          <w:rFonts w:ascii="Times New Roman" w:hAnsi="Times New Roman" w:cs="Times New Roman"/>
+        </w:rPr>
+      </w:pPr>
+      <w:r>
+        <w:rPr>
+          <w:rFonts w:ascii="Times New Roman" w:hAnsi="Times New Roman" w:cs="Times New Roman"/>
+        </w:rPr>
         <w:t>Apartment(</w:t>
       </w:r>
       <w:r>
         <w:rPr>
+          <w:rFonts w:ascii="Times New Roman" w:hAnsi="Times New Roman" w:cs="Times New Roman"/>
           <w:u w:val="single"/>
         </w:rPr>
         <w:t>Apt. ID</w:t>
       </w:r>
       <w:r>
+        <w:rPr>
+          <w:rFonts w:ascii="Times New Roman" w:hAnsi="Times New Roman" w:cs="Times New Roman"/>
+        </w:rPr>
         <w:t xml:space="preserve">, Apt. No, Bedrooms, Bathrooms, Total Area, </w:t>
       </w:r>
       <w:proofErr w:type="spellStart"/>
       <w:r>
         <w:rPr>
+          <w:rFonts w:ascii="Times New Roman" w:hAnsi="Times New Roman" w:cs="Times New Roman"/>
           <w:b/>
           <w:bCs/>
         </w:rPr>
@@ -1094,73 +1230,120 @@
       </w:r>
       <w:proofErr w:type="spellEnd"/>
       <w:r>
+        <w:rPr>
+          <w:rFonts w:ascii="Times New Roman" w:hAnsi="Times New Roman" w:cs="Times New Roman"/>
+        </w:rPr>
         <w:t>)</w:t>
       </w:r>
     </w:p>
     <w:p>
       <w:pPr>
         <w:spacing w:before="240"/>
+        <w:rPr>
+          <w:rFonts w:ascii="Times New Roman" w:hAnsi="Times New Roman" w:cs="Times New Roman"/>
+        </w:rPr>
       </w:pPr>
       <w:proofErr w:type="spellStart"/>
       <w:r>
+        <w:rPr>
+          <w:rFonts w:ascii="Times New Roman" w:hAnsi="Times New Roman" w:cs="Times New Roman"/>
+        </w:rPr>
         <w:t>ApartmentBuilding</w:t>
       </w:r>
       <w:proofErr w:type="spellEnd"/>
       <w:r>
+        <w:rPr>
+          <w:rFonts w:ascii="Times New Roman" w:hAnsi="Times New Roman" w:cs="Times New Roman"/>
+        </w:rPr>
         <w:t>(</w:t>
       </w:r>
       <w:r>
         <w:rPr>
+          <w:rFonts w:ascii="Times New Roman" w:hAnsi="Times New Roman" w:cs="Times New Roman"/>
           <w:b/>
           <w:bCs/>
         </w:rPr>
         <w:t>AptID, BuildingID</w:t>
       </w:r>
       <w:r>
+        <w:rPr>
+          <w:rFonts w:ascii="Times New Roman" w:hAnsi="Times New Roman" w:cs="Times New Roman"/>
+        </w:rPr>
         <w:t>)</w:t>
       </w:r>
     </w:p>
     <w:p>
-      <w:r>
+      <w:pPr>
+        <w:rPr>
+          <w:rFonts w:ascii="Times New Roman" w:hAnsi="Times New Roman" w:cs="Times New Roman"/>
+        </w:rPr>
+      </w:pPr>
+      <w:r>
+        <w:rPr>
+          <w:rFonts w:ascii="Times New Roman" w:hAnsi="Times New Roman" w:cs="Times New Roman"/>
+        </w:rPr>
         <w:t>Office(</w:t>
       </w:r>
       <w:proofErr w:type="spellStart"/>
       <w:r>
         <w:rPr>
+          <w:rFonts w:ascii="Times New Roman" w:hAnsi="Times New Roman" w:cs="Times New Roman"/>
           <w:u w:val="single"/>
         </w:rPr>
         <w:t>OfficeID</w:t>
       </w:r>
       <w:proofErr w:type="spellEnd"/>
       <w:r>
+        <w:rPr>
+          <w:rFonts w:ascii="Times New Roman" w:hAnsi="Times New Roman" w:cs="Times New Roman"/>
+        </w:rPr>
         <w:t xml:space="preserve">, </w:t>
       </w:r>
       <w:r>
         <w:rPr>
+          <w:rFonts w:ascii="Times New Roman" w:hAnsi="Times New Roman" w:cs="Times New Roman"/>
           <w:b/>
           <w:bCs/>
         </w:rPr>
         <w:t>AptID</w:t>
       </w:r>
       <w:r>
+        <w:rPr>
+          <w:rFonts w:ascii="Times New Roman" w:hAnsi="Times New Roman" w:cs="Times New Roman"/>
+        </w:rPr>
         <w:t>)</w:t>
       </w:r>
     </w:p>
     <w:p>
+      <w:pPr>
+        <w:rPr>
+          <w:rFonts w:ascii="Times New Roman" w:hAnsi="Times New Roman" w:cs="Times New Roman"/>
+        </w:rPr>
+      </w:pPr>
       <w:proofErr w:type="spellStart"/>
       <w:r>
+        <w:rPr>
+          <w:rFonts w:ascii="Times New Roman" w:hAnsi="Times New Roman" w:cs="Times New Roman"/>
+        </w:rPr>
         <w:t>ManagerOffic</w:t>
       </w:r>
       <w:r>
+        <w:rPr>
+          <w:rFonts w:ascii="Times New Roman" w:hAnsi="Times New Roman" w:cs="Times New Roman"/>
+        </w:rPr>
         <w:t>e</w:t>
       </w:r>
       <w:proofErr w:type="spellEnd"/>
       <w:r>
+        <w:rPr>
+          <w:rFonts w:ascii="Times New Roman" w:hAnsi="Times New Roman" w:cs="Times New Roman"/>
+        </w:rPr>
         <w:t>(</w:t>
       </w:r>
       <w:proofErr w:type="spellStart"/>
       <w:r>
         <w:rPr>
+          <w:rFonts w:ascii="Times New Roman" w:hAnsi="Times New Roman" w:cs="Times New Roman"/>
           <w:b/>
           <w:bCs/>
         </w:rPr>
@@ -1169,6 +1352,7 @@
       <w:proofErr w:type="spellEnd"/>
       <w:r>
         <w:rPr>
+          <w:rFonts w:ascii="Times New Roman" w:hAnsi="Times New Roman" w:cs="Times New Roman"/>
           <w:b/>
           <w:bCs/>
         </w:rPr>
@@ -1177,6 +1361,7 @@
       <w:proofErr w:type="spellStart"/>
       <w:r>
         <w:rPr>
+          <w:rFonts w:ascii="Times New Roman" w:hAnsi="Times New Roman" w:cs="Times New Roman"/>
           <w:b/>
           <w:bCs/>
         </w:rPr>
@@ -1185,6 +1370,7 @@
       <w:proofErr w:type="spellEnd"/>
       <w:r>
         <w:rPr>
+          <w:rFonts w:ascii="Times New Roman" w:hAnsi="Times New Roman" w:cs="Times New Roman"/>
           <w:b/>
           <w:bCs/>
         </w:rPr>
@@ -1192,16 +1378,28 @@
       </w:r>
     </w:p>
     <w:p>
+      <w:pPr>
+        <w:rPr>
+          <w:rFonts w:ascii="Times New Roman" w:hAnsi="Times New Roman" w:cs="Times New Roman"/>
+        </w:rPr>
+      </w:pPr>
       <w:proofErr w:type="spellStart"/>
       <w:r>
+        <w:rPr>
+          <w:rFonts w:ascii="Times New Roman" w:hAnsi="Times New Roman" w:cs="Times New Roman"/>
+        </w:rPr>
         <w:t>ApartmentManager</w:t>
       </w:r>
       <w:proofErr w:type="spellEnd"/>
       <w:r>
+        <w:rPr>
+          <w:rFonts w:ascii="Times New Roman" w:hAnsi="Times New Roman" w:cs="Times New Roman"/>
+        </w:rPr>
         <w:t>(</w:t>
       </w:r>
       <w:r>
         <w:rPr>
+          <w:rFonts w:ascii="Times New Roman" w:hAnsi="Times New Roman" w:cs="Times New Roman"/>
           <w:b/>
           <w:bCs/>
         </w:rPr>
@@ -1210,6 +1408,7 @@
       <w:proofErr w:type="spellStart"/>
       <w:r>
         <w:rPr>
+          <w:rFonts w:ascii="Times New Roman" w:hAnsi="Times New Roman" w:cs="Times New Roman"/>
           <w:b/>
           <w:bCs/>
         </w:rPr>
@@ -1217,6 +1416,9 @@
       </w:r>
       <w:proofErr w:type="spellEnd"/>
       <w:r>
+        <w:rPr>
+          <w:rFonts w:ascii="Times New Roman" w:hAnsi="Times New Roman" w:cs="Times New Roman"/>
+        </w:rPr>
         <w:t>)</w:t>
       </w:r>
     </w:p>
@@ -1225,65 +1427,109 @@
         <w:tabs>
           <w:tab w:val="left" w:pos="7320"/>
         </w:tabs>
-      </w:pPr>
-      <w:r>
+        <w:rPr>
+          <w:rFonts w:ascii="Times New Roman" w:hAnsi="Times New Roman" w:cs="Times New Roman"/>
+        </w:rPr>
+      </w:pPr>
+      <w:r>
+        <w:rPr>
+          <w:rFonts w:ascii="Times New Roman" w:hAnsi="Times New Roman" w:cs="Times New Roman"/>
+        </w:rPr>
         <w:t>Person(</w:t>
       </w:r>
       <w:proofErr w:type="spellStart"/>
       <w:r>
         <w:rPr>
+          <w:rFonts w:ascii="Times New Roman" w:hAnsi="Times New Roman" w:cs="Times New Roman"/>
           <w:u w:val="single"/>
         </w:rPr>
         <w:t>PersonID</w:t>
       </w:r>
       <w:proofErr w:type="spellEnd"/>
       <w:r>
+        <w:rPr>
+          <w:rFonts w:ascii="Times New Roman" w:hAnsi="Times New Roman" w:cs="Times New Roman"/>
+        </w:rPr>
         <w:t xml:space="preserve">, FirstName, Surname, Emergency Contact Name, Emergency </w:t>
       </w:r>
       <w:proofErr w:type="spellStart"/>
       <w:r>
+        <w:rPr>
+          <w:rFonts w:ascii="Times New Roman" w:hAnsi="Times New Roman" w:cs="Times New Roman"/>
+        </w:rPr>
         <w:t>Conatct</w:t>
       </w:r>
       <w:proofErr w:type="spellEnd"/>
       <w:r>
+        <w:rPr>
+          <w:rFonts w:ascii="Times New Roman" w:hAnsi="Times New Roman" w:cs="Times New Roman"/>
+        </w:rPr>
         <w:t xml:space="preserve"> </w:t>
       </w:r>
       <w:proofErr w:type="spellStart"/>
       <w:r>
+        <w:rPr>
+          <w:rFonts w:ascii="Times New Roman" w:hAnsi="Times New Roman" w:cs="Times New Roman"/>
+        </w:rPr>
         <w:t>Numer</w:t>
       </w:r>
       <w:proofErr w:type="spellEnd"/>
       <w:r>
+        <w:rPr>
+          <w:rFonts w:ascii="Times New Roman" w:hAnsi="Times New Roman" w:cs="Times New Roman"/>
+        </w:rPr>
         <w:t xml:space="preserve">, Emergency Contact Relation, </w:t>
       </w:r>
       <w:proofErr w:type="spellStart"/>
       <w:r>
+        <w:rPr>
+          <w:rFonts w:ascii="Times New Roman" w:hAnsi="Times New Roman" w:cs="Times New Roman"/>
+        </w:rPr>
         <w:t>BankAccNo</w:t>
       </w:r>
       <w:proofErr w:type="spellEnd"/>
       <w:r>
+        <w:rPr>
+          <w:rFonts w:ascii="Times New Roman" w:hAnsi="Times New Roman" w:cs="Times New Roman"/>
+        </w:rPr>
         <w:t>)</w:t>
       </w:r>
       <w:r>
+        <w:rPr>
+          <w:rFonts w:ascii="Times New Roman" w:hAnsi="Times New Roman" w:cs="Times New Roman"/>
+        </w:rPr>
         <w:tab/>
       </w:r>
     </w:p>
     <w:p>
-      <w:r>
+      <w:pPr>
+        <w:rPr>
+          <w:rFonts w:ascii="Times New Roman" w:hAnsi="Times New Roman" w:cs="Times New Roman"/>
+        </w:rPr>
+      </w:pPr>
+      <w:r>
+        <w:rPr>
+          <w:rFonts w:ascii="Times New Roman" w:hAnsi="Times New Roman" w:cs="Times New Roman"/>
+        </w:rPr>
         <w:t>Tenant(</w:t>
       </w:r>
       <w:r>
         <w:rPr>
+          <w:rFonts w:ascii="Times New Roman" w:hAnsi="Times New Roman" w:cs="Times New Roman"/>
           <w:u w:val="single"/>
         </w:rPr>
         <w:t>TenantID</w:t>
       </w:r>
       <w:r>
+        <w:rPr>
+          <w:rFonts w:ascii="Times New Roman" w:hAnsi="Times New Roman" w:cs="Times New Roman"/>
+        </w:rPr>
         <w:t xml:space="preserve">, </w:t>
       </w:r>
       <w:proofErr w:type="spellStart"/>
       <w:r>
         <w:rPr>
+          <w:rFonts w:ascii="Times New Roman" w:hAnsi="Times New Roman" w:cs="Times New Roman"/>
           <w:b/>
           <w:bCs/>
         </w:rPr>
@@ -1291,27 +1537,41 @@
       </w:r>
       <w:proofErr w:type="spellEnd"/>
       <w:r>
+        <w:rPr>
+          <w:rFonts w:ascii="Times New Roman" w:hAnsi="Times New Roman" w:cs="Times New Roman"/>
+        </w:rPr>
         <w:t>)</w:t>
       </w:r>
     </w:p>
     <w:p>
-      <w:r>
+      <w:pPr>
+        <w:rPr>
+          <w:rFonts w:ascii="Times New Roman" w:hAnsi="Times New Roman" w:cs="Times New Roman"/>
+        </w:rPr>
+      </w:pPr>
+      <w:r>
+        <w:rPr>
+          <w:rFonts w:ascii="Times New Roman" w:hAnsi="Times New Roman" w:cs="Times New Roman"/>
+        </w:rPr>
         <w:t>Employee(</w:t>
       </w:r>
+      <w:r>
+        <w:rPr>
+          <w:rFonts w:ascii="Times New Roman" w:hAnsi="Times New Roman" w:cs="Times New Roman"/>
+          <w:u w:val="single"/>
+        </w:rPr>
+        <w:t>EmployeeID</w:t>
+      </w:r>
+      <w:r>
+        <w:rPr>
+          <w:rFonts w:ascii="Times New Roman" w:hAnsi="Times New Roman" w:cs="Times New Roman"/>
+        </w:rPr>
+        <w:t xml:space="preserve">, </w:t>
+      </w:r>
       <w:proofErr w:type="spellStart"/>
       <w:r>
         <w:rPr>
-          <w:u w:val="single"/>
-        </w:rPr>
-        <w:t>EmployeeID</w:t>
-      </w:r>
-      <w:proofErr w:type="spellEnd"/>
-      <w:r>
-        <w:t xml:space="preserve">, </w:t>
-      </w:r>
-      <w:proofErr w:type="spellStart"/>
-      <w:r>
-        <w:rPr>
+          <w:rFonts w:ascii="Times New Roman" w:hAnsi="Times New Roman" w:cs="Times New Roman"/>
           <w:b/>
           <w:bCs/>
         </w:rPr>
@@ -1319,198 +1579,291 @@
       </w:r>
       <w:proofErr w:type="spellEnd"/>
       <w:r>
+        <w:rPr>
+          <w:rFonts w:ascii="Times New Roman" w:hAnsi="Times New Roman" w:cs="Times New Roman"/>
+        </w:rPr>
         <w:t>, Pay)</w:t>
       </w:r>
     </w:p>
     <w:p>
-      <w:r>
+      <w:pPr>
+        <w:rPr>
+          <w:rFonts w:ascii="Times New Roman" w:hAnsi="Times New Roman" w:cs="Times New Roman"/>
+        </w:rPr>
+      </w:pPr>
+      <w:r>
+        <w:rPr>
+          <w:rFonts w:ascii="Times New Roman" w:hAnsi="Times New Roman" w:cs="Times New Roman"/>
+        </w:rPr>
         <w:t>Manager(</w:t>
       </w:r>
       <w:proofErr w:type="spellStart"/>
       <w:r>
         <w:rPr>
+          <w:rFonts w:ascii="Times New Roman" w:hAnsi="Times New Roman" w:cs="Times New Roman"/>
           <w:u w:val="single"/>
         </w:rPr>
         <w:t>ManagerID</w:t>
       </w:r>
       <w:proofErr w:type="spellEnd"/>
       <w:r>
+        <w:rPr>
+          <w:rFonts w:ascii="Times New Roman" w:hAnsi="Times New Roman" w:cs="Times New Roman"/>
+        </w:rPr>
         <w:t xml:space="preserve">, </w:t>
       </w:r>
-      <w:proofErr w:type="spellStart"/>
-      <w:r>
-        <w:rPr>
+      <w:r>
+        <w:rPr>
+          <w:rFonts w:ascii="Times New Roman" w:hAnsi="Times New Roman" w:cs="Times New Roman"/>
           <w:b/>
           <w:bCs/>
         </w:rPr>
         <w:t>EmployeeID</w:t>
       </w:r>
+      <w:r>
+        <w:rPr>
+          <w:rFonts w:ascii="Times New Roman" w:hAnsi="Times New Roman" w:cs="Times New Roman"/>
+        </w:rPr>
+        <w:t>)</w:t>
+      </w:r>
+    </w:p>
+    <w:p>
+      <w:pPr>
+        <w:rPr>
+          <w:rFonts w:ascii="Times New Roman" w:hAnsi="Times New Roman" w:cs="Times New Roman"/>
+        </w:rPr>
+      </w:pPr>
+      <w:proofErr w:type="spellStart"/>
+      <w:r>
+        <w:rPr>
+          <w:rFonts w:ascii="Times New Roman" w:hAnsi="Times New Roman" w:cs="Times New Roman"/>
+        </w:rPr>
+        <w:t>TechnicianSkill</w:t>
+      </w:r>
       <w:proofErr w:type="spellEnd"/>
       <w:r>
-        <w:t>)</w:t>
-      </w:r>
-    </w:p>
-    <w:p>
-      <w:proofErr w:type="spellStart"/>
-      <w:r>
-        <w:t>TechnicianSkill</w:t>
-      </w:r>
-      <w:proofErr w:type="spellEnd"/>
-      <w:r>
+        <w:rPr>
+          <w:rFonts w:ascii="Times New Roman" w:hAnsi="Times New Roman" w:cs="Times New Roman"/>
+        </w:rPr>
         <w:t>(</w:t>
       </w:r>
-      <w:proofErr w:type="spellStart"/>
-      <w:r>
-        <w:rPr>
+      <w:r>
+        <w:rPr>
+          <w:rFonts w:ascii="Times New Roman" w:hAnsi="Times New Roman" w:cs="Times New Roman"/>
           <w:b/>
           <w:bCs/>
         </w:rPr>
         <w:t>EmployeeID</w:t>
       </w:r>
-      <w:proofErr w:type="spellEnd"/>
-      <w:r>
+      <w:r>
+        <w:rPr>
+          <w:rFonts w:ascii="Times New Roman" w:hAnsi="Times New Roman" w:cs="Times New Roman"/>
+        </w:rPr>
         <w:t xml:space="preserve">, </w:t>
       </w:r>
       <w:r>
         <w:rPr>
+          <w:rFonts w:ascii="Times New Roman" w:hAnsi="Times New Roman" w:cs="Times New Roman"/>
           <w:b/>
           <w:bCs/>
         </w:rPr>
-        <w:t>SkillID</w:t>
-      </w:r>
-      <w:r>
-        <w:rPr>
+        <w:t>SkillID)</w:t>
+      </w:r>
+    </w:p>
+    <w:p>
+      <w:pPr>
+        <w:rPr>
+          <w:rFonts w:ascii="Times New Roman" w:hAnsi="Times New Roman" w:cs="Times New Roman"/>
+        </w:rPr>
+      </w:pPr>
+      <w:r>
+        <w:rPr>
+          <w:rFonts w:ascii="Times New Roman" w:hAnsi="Times New Roman" w:cs="Times New Roman"/>
+        </w:rPr>
+        <w:t>Skill(</w:t>
+      </w:r>
+      <w:r>
+        <w:rPr>
+          <w:rFonts w:ascii="Times New Roman" w:hAnsi="Times New Roman" w:cs="Times New Roman"/>
           <w:b/>
           <w:bCs/>
         </w:rPr>
+        <w:t>SkillID</w:t>
+      </w:r>
+      <w:r>
+        <w:rPr>
+          <w:rFonts w:ascii="Times New Roman" w:hAnsi="Times New Roman" w:cs="Times New Roman"/>
+        </w:rPr>
+        <w:t xml:space="preserve">, </w:t>
+      </w:r>
+      <w:proofErr w:type="spellStart"/>
+      <w:r>
+        <w:rPr>
+          <w:rFonts w:ascii="Times New Roman" w:hAnsi="Times New Roman" w:cs="Times New Roman"/>
+        </w:rPr>
+        <w:t>SkillName</w:t>
+      </w:r>
+      <w:proofErr w:type="spellEnd"/>
+      <w:r>
+        <w:rPr>
+          <w:rFonts w:ascii="Times New Roman" w:hAnsi="Times New Roman" w:cs="Times New Roman"/>
+        </w:rPr>
         <w:t>)</w:t>
       </w:r>
     </w:p>
     <w:p>
-      <w:r>
-        <w:t>Skill(</w:t>
-      </w:r>
-      <w:r>
-        <w:rPr>
+      <w:pPr>
+        <w:rPr>
+          <w:rFonts w:ascii="Times New Roman" w:hAnsi="Times New Roman" w:cs="Times New Roman"/>
+        </w:rPr>
+      </w:pPr>
+      <w:r>
+        <w:rPr>
+          <w:rFonts w:ascii="Times New Roman" w:hAnsi="Times New Roman" w:cs="Times New Roman"/>
+        </w:rPr>
+        <w:t>Lease(</w:t>
+      </w:r>
+      <w:r>
+        <w:rPr>
+          <w:rFonts w:ascii="Times New Roman" w:hAnsi="Times New Roman" w:cs="Times New Roman"/>
+          <w:u w:val="single"/>
+        </w:rPr>
+        <w:t>LeaseID</w:t>
+      </w:r>
+      <w:r>
+        <w:rPr>
+          <w:rFonts w:ascii="Times New Roman" w:hAnsi="Times New Roman" w:cs="Times New Roman"/>
+        </w:rPr>
+        <w:t xml:space="preserve">, </w:t>
+      </w:r>
+      <w:r>
+        <w:rPr>
+          <w:rFonts w:ascii="Times New Roman" w:hAnsi="Times New Roman" w:cs="Times New Roman"/>
           <w:b/>
           <w:bCs/>
         </w:rPr>
-        <w:t>SkillID</w:t>
-      </w:r>
-      <w:r>
-        <w:t xml:space="preserve">, </w:t>
+        <w:t>AptID</w:t>
+      </w:r>
+      <w:r>
+        <w:rPr>
+          <w:rFonts w:ascii="Times New Roman" w:hAnsi="Times New Roman" w:cs="Times New Roman"/>
+        </w:rPr>
+        <w:t>, StartDate, Duration, Rent)</w:t>
+      </w:r>
+    </w:p>
+    <w:p>
+      <w:pPr>
+        <w:rPr>
+          <w:rFonts w:ascii="Times New Roman" w:hAnsi="Times New Roman" w:cs="Times New Roman"/>
+        </w:rPr>
+      </w:pPr>
+      <w:r>
+        <w:rPr>
+          <w:rFonts w:ascii="Times New Roman" w:hAnsi="Times New Roman" w:cs="Times New Roman"/>
+        </w:rPr>
+        <w:t>LeaseTenant(</w:t>
       </w:r>
       <w:proofErr w:type="spellStart"/>
       <w:r>
-        <w:t>SkillName</w:t>
+        <w:rPr>
+          <w:rFonts w:ascii="Times New Roman" w:hAnsi="Times New Roman" w:cs="Times New Roman"/>
+        </w:rPr>
+        <w:t>LeaseTenantID</w:t>
       </w:r>
       <w:proofErr w:type="spellEnd"/>
       <w:r>
-        <w:t>)</w:t>
-      </w:r>
-    </w:p>
-    <w:p>
-      <w:r>
-        <w:t>Lease(</w:t>
-      </w:r>
-      <w:r>
-        <w:rPr>
-          <w:u w:val="single"/>
-        </w:rPr>
-        <w:t>LeaseID</w:t>
-      </w:r>
-      <w:r>
-        <w:t xml:space="preserve">, </w:t>
-      </w:r>
-      <w:r>
-        <w:rPr>
+        <w:rPr>
+          <w:rFonts w:ascii="Times New Roman" w:hAnsi="Times New Roman" w:cs="Times New Roman"/>
           <w:b/>
           <w:bCs/>
         </w:rPr>
-        <w:t>AptID</w:t>
-      </w:r>
-      <w:r>
-        <w:t>, StartDate, Duration, Rent)</w:t>
-      </w:r>
-    </w:p>
-    <w:p>
-      <w:r>
-        <w:t>LeaseTenant(</w:t>
-      </w:r>
-      <w:proofErr w:type="spellStart"/>
-      <w:r>
-        <w:t>LeaseTenantID</w:t>
-      </w:r>
-      <w:proofErr w:type="spellEnd"/>
-      <w:r>
-        <w:rPr>
+        <w:t>, LeaseID</w:t>
+      </w:r>
+      <w:r>
+        <w:rPr>
+          <w:rFonts w:ascii="Times New Roman" w:hAnsi="Times New Roman" w:cs="Times New Roman"/>
+        </w:rPr>
+        <w:t xml:space="preserve">, </w:t>
+      </w:r>
+      <w:r>
+        <w:rPr>
+          <w:rFonts w:ascii="Times New Roman" w:hAnsi="Times New Roman" w:cs="Times New Roman"/>
           <w:b/>
           <w:bCs/>
         </w:rPr>
-        <w:t>, LeaseID</w:t>
-      </w:r>
-      <w:r>
-        <w:t xml:space="preserve">, </w:t>
-      </w:r>
-      <w:r>
-        <w:rPr>
+        <w:t>TenantID</w:t>
+      </w:r>
+      <w:r>
+        <w:rPr>
+          <w:rFonts w:ascii="Times New Roman" w:hAnsi="Times New Roman" w:cs="Times New Roman"/>
+        </w:rPr>
+        <w:t>)</w:t>
+      </w:r>
+    </w:p>
+    <w:p>
+      <w:pPr>
+        <w:spacing w:before="240"/>
+        <w:rPr>
+          <w:rFonts w:ascii="Times New Roman" w:hAnsi="Times New Roman" w:cs="Times New Roman"/>
           <w:b/>
           <w:bCs/>
         </w:rPr>
-        <w:t>TenantID</w:t>
-      </w:r>
-      <w:r>
-        <w:t>)</w:t>
-      </w:r>
-    </w:p>
-    <w:p>
-      <w:pPr>
-        <w:spacing w:before="240"/>
-        <w:rPr>
+      </w:pPr>
+      <w:proofErr w:type="spellStart"/>
+      <w:r>
+        <w:rPr>
+          <w:rFonts w:ascii="Times New Roman" w:hAnsi="Times New Roman" w:cs="Times New Roman"/>
+        </w:rPr>
+        <w:t>LeaseManager</w:t>
+      </w:r>
+      <w:proofErr w:type="spellEnd"/>
+      <w:r>
+        <w:rPr>
+          <w:rFonts w:ascii="Times New Roman" w:hAnsi="Times New Roman" w:cs="Times New Roman"/>
+        </w:rPr>
+        <w:t>(</w:t>
+      </w:r>
+      <w:r>
+        <w:rPr>
+          <w:rFonts w:ascii="Times New Roman" w:hAnsi="Times New Roman" w:cs="Times New Roman"/>
           <w:b/>
           <w:bCs/>
         </w:rPr>
-      </w:pPr>
+        <w:t xml:space="preserve">LeaseID, </w:t>
+      </w:r>
       <w:proofErr w:type="spellStart"/>
       <w:r>
-        <w:t>LeaseManager</w:t>
-      </w:r>
-      <w:proofErr w:type="spellEnd"/>
-      <w:r>
-        <w:t>(</w:t>
-      </w:r>
-      <w:r>
-        <w:rPr>
+        <w:rPr>
+          <w:rFonts w:ascii="Times New Roman" w:hAnsi="Times New Roman" w:cs="Times New Roman"/>
           <w:b/>
           <w:bCs/>
         </w:rPr>
-        <w:t xml:space="preserve">LeaseID, </w:t>
-      </w:r>
-      <w:proofErr w:type="spellStart"/>
-      <w:r>
-        <w:rPr>
+        <w:t>ManagerID</w:t>
+      </w:r>
+      <w:proofErr w:type="spellEnd"/>
+      <w:r>
+        <w:rPr>
+          <w:rFonts w:ascii="Times New Roman" w:hAnsi="Times New Roman" w:cs="Times New Roman"/>
           <w:b/>
           <w:bCs/>
         </w:rPr>
-        <w:t>ManagerID</w:t>
-      </w:r>
-      <w:proofErr w:type="spellEnd"/>
-      <w:r>
-        <w:rPr>
-          <w:b/>
-          <w:bCs/>
-        </w:rPr>
         <w:t>)</w:t>
       </w:r>
     </w:p>
     <w:p>
       <w:pPr>
         <w:ind w:left="720" w:hanging="720"/>
+        <w:rPr>
+          <w:rFonts w:ascii="Times New Roman" w:hAnsi="Times New Roman" w:cs="Times New Roman"/>
+        </w:rPr>
       </w:pPr>
     </w:p>
     <w:p>
       <w:pPr>
         <w:ind w:left="720" w:hanging="720"/>
+        <w:rPr>
+          <w:rFonts w:ascii="Times New Roman" w:hAnsi="Times New Roman" w:cs="Times New Roman"/>
+        </w:rPr>
       </w:pPr>
     </w:p>
     <w:p>
@@ -1521,11 +1874,13 @@
           <w:numId w:val="1"/>
         </w:numPr>
         <w:rPr>
+          <w:rFonts w:ascii="Times New Roman" w:hAnsi="Times New Roman" w:cs="Times New Roman"/>
           <w:u w:val="single"/>
         </w:rPr>
       </w:pPr>
       <w:r>
         <w:rPr>
+          <w:rFonts w:ascii="Times New Roman" w:hAnsi="Times New Roman" w:cs="Times New Roman"/>
           <w:u w:val="single"/>
         </w:rPr>
         <w:t>Primary Key</w:t>
@@ -1538,9 +1893,13 @@
           <w:ilvl w:val="0"/>
           <w:numId w:val="1"/>
         </w:numPr>
-      </w:pPr>
-      <w:r>
-        <w:rPr>
+        <w:rPr>
+          <w:rFonts w:ascii="Times New Roman" w:hAnsi="Times New Roman" w:cs="Times New Roman"/>
+        </w:rPr>
+      </w:pPr>
+      <w:r>
+        <w:rPr>
+          <w:rFonts w:ascii="Times New Roman" w:hAnsi="Times New Roman" w:cs="Times New Roman"/>
           <w:b/>
           <w:bCs/>
         </w:rPr>
@@ -1548,15 +1907,29 @@
       </w:r>
     </w:p>
     <w:p>
-      <w:r>
+      <w:pPr>
+        <w:rPr>
+          <w:rFonts w:ascii="Times New Roman" w:hAnsi="Times New Roman" w:cs="Times New Roman"/>
+        </w:rPr>
+      </w:pPr>
+      <w:r>
+        <w:rPr>
+          <w:rFonts w:ascii="Times New Roman" w:hAnsi="Times New Roman" w:cs="Times New Roman"/>
+        </w:rPr>
         <w:br w:type="page"/>
       </w:r>
     </w:p>
     <w:p>
       <w:pPr>
         <w:pStyle w:val="Heading1"/>
-      </w:pPr>
-      <w:r>
+        <w:rPr>
+          <w:rFonts w:ascii="Times New Roman" w:hAnsi="Times New Roman" w:cs="Times New Roman"/>
+        </w:rPr>
+      </w:pPr>
+      <w:r>
+        <w:rPr>
+          <w:rFonts w:ascii="Times New Roman" w:hAnsi="Times New Roman" w:cs="Times New Roman"/>
+        </w:rPr>
         <w:lastRenderedPageBreak/>
         <w:t>SQL Queries</w:t>
       </w:r>
@@ -1564,25 +1937,41 @@
     <w:p>
       <w:pPr>
         <w:pStyle w:val="Heading2"/>
-      </w:pPr>
-      <w:r>
+        <w:rPr>
+          <w:rFonts w:ascii="Times New Roman" w:hAnsi="Times New Roman" w:cs="Times New Roman"/>
+        </w:rPr>
+      </w:pPr>
+      <w:r>
+        <w:rPr>
+          <w:rFonts w:ascii="Times New Roman" w:hAnsi="Times New Roman" w:cs="Times New Roman"/>
+        </w:rPr>
         <w:t xml:space="preserve">Query 1: </w:t>
       </w:r>
       <w:r>
+        <w:rPr>
+          <w:rFonts w:ascii="Times New Roman" w:hAnsi="Times New Roman" w:cs="Times New Roman"/>
+        </w:rPr>
         <w:t>Find the number of apartments with/without ensuites and the total apartments in the building.</w:t>
       </w:r>
     </w:p>
     <w:p>
       <w:pPr>
         <w:pStyle w:val="Heading2"/>
+        <w:rPr>
+          <w:rFonts w:ascii="Times New Roman" w:hAnsi="Times New Roman" w:cs="Times New Roman"/>
+        </w:rPr>
       </w:pPr>
     </w:p>
     <w:p>
       <w:pPr>
         <w:jc w:val="center"/>
-      </w:pPr>
-      <w:r>
-        <w:rPr>
+        <w:rPr>
+          <w:rFonts w:ascii="Times New Roman" w:hAnsi="Times New Roman" w:cs="Times New Roman"/>
+        </w:rPr>
+      </w:pPr>
+      <w:r>
+        <w:rPr>
+          <w:rFonts w:ascii="Times New Roman" w:hAnsi="Times New Roman" w:cs="Times New Roman"/>
           <w:noProof/>
         </w:rPr>
         <w:drawing>
@@ -1623,33 +2012,70 @@
       </w:r>
     </w:p>
     <w:p>
-      <w:r>
+      <w:pPr>
+        <w:rPr>
+          <w:rFonts w:ascii="Times New Roman" w:hAnsi="Times New Roman" w:cs="Times New Roman"/>
+        </w:rPr>
+      </w:pPr>
+      <w:r>
+        <w:rPr>
+          <w:rFonts w:ascii="Times New Roman" w:hAnsi="Times New Roman" w:cs="Times New Roman"/>
+        </w:rPr>
         <w:t xml:space="preserve"> </w:t>
       </w:r>
     </w:p>
     <w:p>
-      <w:r>
+      <w:pPr>
+        <w:rPr>
+          <w:rFonts w:ascii="Times New Roman" w:hAnsi="Times New Roman" w:cs="Times New Roman"/>
+        </w:rPr>
+      </w:pPr>
+      <w:r>
+        <w:rPr>
+          <w:rFonts w:ascii="Times New Roman" w:hAnsi="Times New Roman" w:cs="Times New Roman"/>
+        </w:rPr>
         <w:t xml:space="preserve">This query will return </w:t>
       </w:r>
       <w:r>
+        <w:rPr>
+          <w:rFonts w:ascii="Times New Roman" w:hAnsi="Times New Roman" w:cs="Times New Roman"/>
+        </w:rPr>
         <w:t>five</w:t>
       </w:r>
       <w:r>
+        <w:rPr>
+          <w:rFonts w:ascii="Times New Roman" w:hAnsi="Times New Roman" w:cs="Times New Roman"/>
+        </w:rPr>
         <w:t xml:space="preserve"> separate columns. </w:t>
       </w:r>
       <w:r>
+        <w:rPr>
+          <w:rFonts w:ascii="Times New Roman" w:hAnsi="Times New Roman" w:cs="Times New Roman"/>
+        </w:rPr>
         <w:t xml:space="preserve">Firstly, the ID of the building being queried as “Building”. </w:t>
       </w:r>
       <w:r>
+        <w:rPr>
+          <w:rFonts w:ascii="Times New Roman" w:hAnsi="Times New Roman" w:cs="Times New Roman"/>
+        </w:rPr>
         <w:t>The address of the building as</w:t>
       </w:r>
       <w:r>
+        <w:rPr>
+          <w:rFonts w:ascii="Times New Roman" w:hAnsi="Times New Roman" w:cs="Times New Roman"/>
+        </w:rPr>
         <w:t xml:space="preserve"> to confirm the location. Along with this identifying information, the next three columns return separate conditional counts based on assumptions about the system.</w:t>
       </w:r>
       <w:r>
+        <w:rPr>
+          <w:rFonts w:ascii="Times New Roman" w:hAnsi="Times New Roman" w:cs="Times New Roman"/>
+        </w:rPr>
         <w:t xml:space="preserve"> Numbered 1 – 3 below explains each count case in order</w:t>
       </w:r>
       <w:r>
+        <w:rPr>
+          <w:rFonts w:ascii="Times New Roman" w:hAnsi="Times New Roman" w:cs="Times New Roman"/>
+        </w:rPr>
         <w:t xml:space="preserve"> :</w:t>
       </w:r>
     </w:p>
@@ -1660,20 +2086,38 @@
           <w:ilvl w:val="0"/>
           <w:numId w:val="3"/>
         </w:numPr>
-      </w:pPr>
-      <w:r>
+        <w:rPr>
+          <w:rFonts w:ascii="Times New Roman" w:hAnsi="Times New Roman" w:cs="Times New Roman"/>
+        </w:rPr>
+      </w:pPr>
+      <w:r>
+        <w:rPr>
+          <w:rFonts w:ascii="Times New Roman" w:hAnsi="Times New Roman" w:cs="Times New Roman"/>
+        </w:rPr>
         <w:t xml:space="preserve">In the case where the number of bedrooms is equal to the number of bathrooms it can be assumed that </w:t>
       </w:r>
       <w:r>
+        <w:rPr>
+          <w:rFonts w:ascii="Times New Roman" w:hAnsi="Times New Roman" w:cs="Times New Roman"/>
+        </w:rPr>
         <w:t xml:space="preserve">the apartment is an ensuite apartment, </w:t>
       </w:r>
       <w:r>
+        <w:rPr>
+          <w:rFonts w:ascii="Times New Roman" w:hAnsi="Times New Roman" w:cs="Times New Roman"/>
+        </w:rPr>
         <w:t xml:space="preserve">as in reality apartments may have x number of bedrooms and possibly two/three shared bathrooms. Along with this in real life if x number of bedrooms </w:t>
       </w:r>
       <w:r>
+        <w:rPr>
+          <w:rFonts w:ascii="Times New Roman" w:hAnsi="Times New Roman" w:cs="Times New Roman"/>
+        </w:rPr>
         <w:t>is the same as the bathrooms then each bedroom has a bathroom.</w:t>
       </w:r>
       <w:r>
+        <w:rPr>
+          <w:rFonts w:ascii="Times New Roman" w:hAnsi="Times New Roman" w:cs="Times New Roman"/>
+        </w:rPr>
         <w:tab/>
       </w:r>
     </w:p>
@@ -1684,11 +2128,20 @@
           <w:ilvl w:val="0"/>
           <w:numId w:val="3"/>
         </w:numPr>
-      </w:pPr>
-      <w:r>
+        <w:rPr>
+          <w:rFonts w:ascii="Times New Roman" w:hAnsi="Times New Roman" w:cs="Times New Roman"/>
+        </w:rPr>
+      </w:pPr>
+      <w:r>
+        <w:rPr>
+          <w:rFonts w:ascii="Times New Roman" w:hAnsi="Times New Roman" w:cs="Times New Roman"/>
+        </w:rPr>
         <w:t xml:space="preserve">The second count case is the reverse of the above count case assuming where the number of bedrooms does not equal the number of bathrooms; it can be inferred that </w:t>
       </w:r>
       <w:r>
+        <w:rPr>
+          <w:rFonts w:ascii="Times New Roman" w:hAnsi="Times New Roman" w:cs="Times New Roman"/>
+        </w:rPr>
         <w:t>the apartment is without ensuites.</w:t>
       </w:r>
     </w:p>
@@ -1699,36 +2152,76 @@
           <w:ilvl w:val="0"/>
           <w:numId w:val="3"/>
         </w:numPr>
-      </w:pPr>
-      <w:r>
+        <w:rPr>
+          <w:rFonts w:ascii="Times New Roman" w:hAnsi="Times New Roman" w:cs="Times New Roman"/>
+        </w:rPr>
+      </w:pPr>
+      <w:r>
+        <w:rPr>
+          <w:rFonts w:ascii="Times New Roman" w:hAnsi="Times New Roman" w:cs="Times New Roman"/>
+        </w:rPr>
         <w:t>The final count simply returns an unconditional value returning the total apartments in the queried building.</w:t>
       </w:r>
     </w:p>
     <w:p>
-      <w:r>
+      <w:pPr>
+        <w:rPr>
+          <w:rFonts w:ascii="Times New Roman" w:hAnsi="Times New Roman" w:cs="Times New Roman"/>
+        </w:rPr>
+      </w:pPr>
+      <w:r>
+        <w:rPr>
+          <w:rFonts w:ascii="Times New Roman" w:hAnsi="Times New Roman" w:cs="Times New Roman"/>
+        </w:rPr>
         <w:t xml:space="preserve">The query does make certain assumptions that based on the Elms Village layout of apartments </w:t>
       </w:r>
       <w:r>
+        <w:rPr>
+          <w:rFonts w:ascii="Times New Roman" w:hAnsi="Times New Roman" w:cs="Times New Roman"/>
+        </w:rPr>
         <w:t xml:space="preserve">that there is either a matching number of ensuites </w:t>
       </w:r>
       <w:r>
+        <w:rPr>
+          <w:rFonts w:ascii="Times New Roman" w:hAnsi="Times New Roman" w:cs="Times New Roman"/>
+        </w:rPr>
         <w:t xml:space="preserve">to bedrooms, and if there are not then </w:t>
       </w:r>
       <w:r>
+        <w:rPr>
+          <w:rFonts w:ascii="Times New Roman" w:hAnsi="Times New Roman" w:cs="Times New Roman"/>
+        </w:rPr>
         <w:t xml:space="preserve">there is a shared bathroom between tenants. </w:t>
       </w:r>
       <w:r>
+        <w:rPr>
+          <w:rFonts w:ascii="Times New Roman" w:hAnsi="Times New Roman" w:cs="Times New Roman"/>
+        </w:rPr>
         <w:t xml:space="preserve"> </w:t>
       </w:r>
       <w:r>
+        <w:rPr>
+          <w:rFonts w:ascii="Times New Roman" w:hAnsi="Times New Roman" w:cs="Times New Roman"/>
+        </w:rPr>
         <w:t xml:space="preserve">A query like this may benefit from changes to the system going forward, for example perhaps </w:t>
       </w:r>
       <w:r>
+        <w:rPr>
+          <w:rFonts w:ascii="Times New Roman" w:hAnsi="Times New Roman" w:cs="Times New Roman"/>
+        </w:rPr>
         <w:t>bedrooms themselves should have their own tables determining if there is or is not an ensuite in this room. The query however functionally works based on the previous assumptions.</w:t>
       </w:r>
     </w:p>
     <w:p>
-      <w:r>
+      <w:pPr>
+        <w:rPr>
+          <w:rFonts w:ascii="Times New Roman" w:hAnsi="Times New Roman" w:cs="Times New Roman"/>
+        </w:rPr>
+      </w:pPr>
+      <w:r>
+        <w:rPr>
+          <w:rFonts w:ascii="Times New Roman" w:hAnsi="Times New Roman" w:cs="Times New Roman"/>
+        </w:rPr>
         <w:t>The inner joins join the tables :</w:t>
       </w:r>
     </w:p>
@@ -1739,8 +2232,14 @@
           <w:ilvl w:val="0"/>
           <w:numId w:val="4"/>
         </w:numPr>
-      </w:pPr>
-      <w:r>
+        <w:rPr>
+          <w:rFonts w:ascii="Times New Roman" w:hAnsi="Times New Roman" w:cs="Times New Roman"/>
+        </w:rPr>
+      </w:pPr>
+      <w:r>
+        <w:rPr>
+          <w:rFonts w:ascii="Times New Roman" w:hAnsi="Times New Roman" w:cs="Times New Roman"/>
+        </w:rPr>
         <w:t xml:space="preserve">apartment to apartmentbuilding through the “aptID” foreign key in apartmentbuilding and primary key in apartment. </w:t>
       </w:r>
     </w:p>
@@ -1751,38 +2250,67 @@
           <w:ilvl w:val="0"/>
           <w:numId w:val="4"/>
         </w:numPr>
-      </w:pPr>
-      <w:r>
+        <w:rPr>
+          <w:rFonts w:ascii="Times New Roman" w:hAnsi="Times New Roman" w:cs="Times New Roman"/>
+        </w:rPr>
+      </w:pPr>
+      <w:r>
+        <w:rPr>
+          <w:rFonts w:ascii="Times New Roman" w:hAnsi="Times New Roman" w:cs="Times New Roman"/>
+        </w:rPr>
         <w:t>apartmentbuilding to t building through “buildingID” foreign key in apartmentbuilding and primary key in building.</w:t>
       </w:r>
     </w:p>
     <w:p>
-      <w:r>
+      <w:pPr>
+        <w:rPr>
+          <w:rFonts w:ascii="Times New Roman" w:hAnsi="Times New Roman" w:cs="Times New Roman"/>
+        </w:rPr>
+      </w:pPr>
+      <w:r>
+        <w:rPr>
+          <w:rFonts w:ascii="Times New Roman" w:hAnsi="Times New Roman" w:cs="Times New Roman"/>
+        </w:rPr>
         <w:t>Finally, the query will group each record by “building</w:t>
       </w:r>
       <w:r>
+        <w:rPr>
+          <w:rFonts w:ascii="Times New Roman" w:hAnsi="Times New Roman" w:cs="Times New Roman"/>
+        </w:rPr>
         <w:t>ID”</w:t>
       </w:r>
       <w:r>
+        <w:rPr>
+          <w:rFonts w:ascii="Times New Roman" w:hAnsi="Times New Roman" w:cs="Times New Roman"/>
+        </w:rPr>
         <w:t>.</w:t>
       </w:r>
       <w:r>
+        <w:rPr>
+          <w:rFonts w:ascii="Times New Roman" w:hAnsi="Times New Roman" w:cs="Times New Roman"/>
+        </w:rPr>
         <w:br w:type="page"/>
       </w:r>
     </w:p>
     <w:p>
       <w:pPr>
         <w:pStyle w:val="Heading2"/>
-      </w:pPr>
-      <w:r>
+        <w:rPr>
+          <w:rFonts w:ascii="Times New Roman" w:hAnsi="Times New Roman" w:cs="Times New Roman"/>
+        </w:rPr>
+      </w:pPr>
+      <w:r>
+        <w:rPr>
+          <w:rFonts w:ascii="Times New Roman" w:hAnsi="Times New Roman" w:cs="Times New Roman"/>
+        </w:rPr>
         <w:lastRenderedPageBreak/>
         <w:t>Query 2 :</w:t>
       </w:r>
       <w:r>
-        <w:t xml:space="preserve"> </w:t>
-      </w:r>
-      <w:r>
-        <w:t>Find managers managing multiple apartments over multiple buildings.</w:t>
+        <w:rPr>
+          <w:rFonts w:ascii="Times New Roman" w:hAnsi="Times New Roman" w:cs="Times New Roman"/>
+        </w:rPr>
+        <w:t xml:space="preserve"> Find managers managing multiple apartments over multiple buildings.</w:t>
       </w:r>
     </w:p>
     <w:p>
@@ -1810,10 +2338,22 @@
         <w:t xml:space="preserve">Queen’s Accommodation wish to find out which managers are managing apartments that are in different buildings to each other. With this information they would be able to keep track of how difficult it is for the manager to manage their designated apartments and redistribute the management of apartments accordingly to ease the workload of their staff. </w:t>
       </w:r>
     </w:p>
-    <w:p/>
-    <w:p>
-      <w:r>
-        <w:rPr>
+    <w:p>
+      <w:pPr>
+        <w:rPr>
+          <w:rFonts w:ascii="Times New Roman" w:hAnsi="Times New Roman" w:cs="Times New Roman"/>
+        </w:rPr>
+      </w:pPr>
+    </w:p>
+    <w:p>
+      <w:pPr>
+        <w:rPr>
+          <w:rFonts w:ascii="Times New Roman" w:hAnsi="Times New Roman" w:cs="Times New Roman"/>
+        </w:rPr>
+      </w:pPr>
+      <w:r>
+        <w:rPr>
+          <w:rFonts w:ascii="Times New Roman" w:hAnsi="Times New Roman" w:cs="Times New Roman"/>
           <w:noProof/>
         </w:rPr>
         <w:drawing>
@@ -1894,53 +2434,66 @@
         <w:t xml:space="preserve">The nested query returns a table with managers’ IDs, and a numerical value, which is the number of buildings, across which, they manage apartments. </w:t>
       </w:r>
     </w:p>
-    <w:p/>
-    <w:p>
-      <w:pPr>
-        <w:rPr>
-          <w:rFonts w:asciiTheme="majorHAnsi" w:eastAsiaTheme="majorEastAsia" w:hAnsiTheme="majorHAnsi" w:cstheme="majorBidi"/>
+    <w:p>
+      <w:pPr>
+        <w:rPr>
+          <w:rFonts w:ascii="Times New Roman" w:hAnsi="Times New Roman" w:cs="Times New Roman"/>
+        </w:rPr>
+      </w:pPr>
+    </w:p>
+    <w:p>
+      <w:pPr>
+        <w:rPr>
+          <w:rFonts w:ascii="Times New Roman" w:eastAsiaTheme="majorEastAsia" w:hAnsi="Times New Roman" w:cs="Times New Roman"/>
           <w:color w:val="535356" w:themeColor="accent1" w:themeShade="BF"/>
           <w:sz w:val="32"/>
           <w:szCs w:val="32"/>
         </w:rPr>
       </w:pPr>
       <w:r>
+        <w:rPr>
+          <w:rFonts w:ascii="Times New Roman" w:hAnsi="Times New Roman" w:cs="Times New Roman"/>
+        </w:rPr>
         <w:t xml:space="preserve">The two tables are then joined to provide an output of only the managers’ first names, last names, and manager IDs who manage apartments across more than one building. </w:t>
       </w:r>
       <w:r>
+        <w:rPr>
+          <w:rFonts w:ascii="Times New Roman" w:hAnsi="Times New Roman" w:cs="Times New Roman"/>
+        </w:rPr>
         <w:br w:type="page"/>
       </w:r>
     </w:p>
     <w:p>
       <w:pPr>
         <w:pStyle w:val="Heading2"/>
-      </w:pPr>
-      <w:r>
+        <w:rPr>
+          <w:rFonts w:ascii="Times New Roman" w:hAnsi="Times New Roman" w:cs="Times New Roman"/>
+        </w:rPr>
+      </w:pPr>
+      <w:r>
+        <w:rPr>
+          <w:rFonts w:ascii="Times New Roman" w:hAnsi="Times New Roman" w:cs="Times New Roman"/>
+        </w:rPr>
         <w:lastRenderedPageBreak/>
-        <w:t xml:space="preserve">Query 3 : </w:t>
-      </w:r>
-      <w:r>
-        <w:t>Find employees with two or more skills and increase their pay appropriately.</w:t>
-      </w:r>
-    </w:p>
-    <w:p>
-      <w:pPr>
-        <w:rPr>
-          <w:rFonts w:asciiTheme="majorHAnsi" w:eastAsiaTheme="majorEastAsia" w:hAnsiTheme="majorHAnsi" w:cstheme="majorBidi"/>
-          <w:color w:val="535356" w:themeColor="accent1" w:themeShade="BF"/>
-          <w:sz w:val="32"/>
-          <w:szCs w:val="32"/>
-        </w:rPr>
-      </w:pPr>
-      <w:r>
-        <w:rPr>
+        <w:t>Query 3 : Find employees with two or more skills and increase their pay appropriately.</w:t>
+      </w:r>
+    </w:p>
+    <w:p>
+      <w:pPr>
+        <w:rPr>
+          <w:rFonts w:ascii="Times New Roman" w:hAnsi="Times New Roman" w:cs="Times New Roman"/>
+        </w:rPr>
+      </w:pPr>
+      <w:r>
+        <w:rPr>
+          <w:rFonts w:ascii="Times New Roman" w:hAnsi="Times New Roman" w:cs="Times New Roman"/>
           <w:noProof/>
         </w:rPr>
         <w:drawing>
-          <wp:inline distT="0" distB="0" distL="0" distR="0" wp14:anchorId="7CEDBAA7" wp14:editId="471EA190">
-            <wp:extent cx="4663844" cy="1859441"/>
-            <wp:effectExtent l="0" t="0" r="3810" b="7620"/>
-            <wp:docPr id="4" name="Picture 4"/>
+          <wp:inline distT="0" distB="0" distL="0" distR="0" wp14:anchorId="27FEB3FF" wp14:editId="7624FE3B">
+            <wp:extent cx="5506328" cy="2346960"/>
+            <wp:effectExtent l="0" t="0" r="0" b="0"/>
+            <wp:docPr id="2" name="Picture 2"/>
             <wp:cNvGraphicFramePr>
               <a:graphicFrameLocks xmlns:a="http://schemas.openxmlformats.org/drawingml/2006/main" noChangeAspect="1"/>
             </wp:cNvGraphicFramePr>
@@ -1960,7 +2513,7 @@
                   <pic:spPr>
                     <a:xfrm>
                       <a:off x="0" y="0"/>
-                      <a:ext cx="4663844" cy="1859441"/>
+                      <a:ext cx="5515504" cy="2350871"/>
                     </a:xfrm>
                     <a:prstGeom prst="rect">
                       <a:avLst/>
@@ -1972,151 +2525,590 @@
           </wp:inline>
         </w:drawing>
       </w:r>
-      <w:r>
-        <w:br w:type="page"/>
-      </w:r>
-    </w:p>
-    <w:p>
-      <w:pPr>
-        <w:pStyle w:val="Heading1"/>
-      </w:pPr>
-    </w:p>
-    <w:p>
-      <w:pPr>
-        <w:rPr>
-          <w:rFonts w:asciiTheme="majorHAnsi" w:eastAsiaTheme="majorEastAsia" w:hAnsiTheme="majorHAnsi" w:cstheme="majorBidi"/>
+    </w:p>
+    <w:p>
+      <w:pPr>
+        <w:rPr>
+          <w:rFonts w:ascii="Times New Roman" w:hAnsi="Times New Roman" w:cs="Times New Roman"/>
+        </w:rPr>
+      </w:pPr>
+      <w:r>
+        <w:rPr>
+          <w:rFonts w:ascii="Times New Roman" w:hAnsi="Times New Roman" w:cs="Times New Roman"/>
+        </w:rPr>
+        <w:t>This Query is used in order to adjust the pay of Employees with 2 or more skills in order to reward more skilled employees and raise morale and give reason for employees to expand their skill sets</w:t>
+      </w:r>
+    </w:p>
+    <w:p>
+      <w:pPr>
+        <w:rPr>
+          <w:rFonts w:ascii="Times New Roman" w:hAnsi="Times New Roman" w:cs="Times New Roman"/>
+        </w:rPr>
+      </w:pPr>
+      <w:r>
+        <w:rPr>
+          <w:rFonts w:ascii="Times New Roman" w:hAnsi="Times New Roman" w:cs="Times New Roman"/>
+        </w:rPr>
+        <w:t>The first line is used to disable safe update mode in order to allow changes to be made to the tables</w:t>
+      </w:r>
+    </w:p>
+    <w:p>
+      <w:pPr>
+        <w:rPr>
+          <w:rFonts w:ascii="Times New Roman" w:hAnsi="Times New Roman" w:cs="Times New Roman"/>
+        </w:rPr>
+      </w:pPr>
+      <w:r>
+        <w:rPr>
+          <w:rFonts w:ascii="Times New Roman" w:hAnsi="Times New Roman" w:cs="Times New Roman"/>
+        </w:rPr>
+        <w:t>it updates the pay field in the employee table for employees who fit the criteria where the code in the brackets is used to find the EmployeeIDs that have more than 1 technical skill by selecting the EmployeeIDs from the technicianskill which is left joined with the employee table using the shared field of EmployeeID the line</w:t>
+      </w:r>
+    </w:p>
+    <w:p>
+      <w:pPr>
+        <w:rPr>
+          <w:rFonts w:ascii="Times New Roman" w:hAnsi="Times New Roman" w:cs="Times New Roman"/>
+        </w:rPr>
+      </w:pPr>
+      <w:r>
+        <w:rPr>
+          <w:rFonts w:ascii="Times New Roman" w:hAnsi="Times New Roman" w:cs="Times New Roman"/>
+        </w:rPr>
+        <w:t xml:space="preserve"> Group BY EmployeeID is used to ensure that more than one result is returned and make sure the select statement doesn’t only return one result and the line that follows is used to Count the skills that each employee has using the SkillID</w:t>
+      </w:r>
+    </w:p>
+    <w:p>
+      <w:pPr>
+        <w:rPr>
+          <w:rFonts w:ascii="Times New Roman" w:eastAsiaTheme="majorEastAsia" w:hAnsi="Times New Roman" w:cs="Times New Roman"/>
           <w:color w:val="535356" w:themeColor="accent1" w:themeShade="BF"/>
           <w:sz w:val="32"/>
           <w:szCs w:val="32"/>
         </w:rPr>
       </w:pPr>
       <w:r>
+        <w:rPr>
+          <w:rFonts w:ascii="Times New Roman" w:hAnsi="Times New Roman" w:cs="Times New Roman"/>
+        </w:rPr>
+        <w:t>The  SELECT * FROM()tblTmp is a Used in order to allow the statement to function in MYSQL</w:t>
+      </w:r>
+      <w:r>
+        <w:rPr>
+          <w:rFonts w:ascii="Times New Roman" w:hAnsi="Times New Roman" w:cs="Times New Roman"/>
+        </w:rPr>
         <w:br w:type="page"/>
       </w:r>
     </w:p>
     <w:p>
       <w:pPr>
         <w:pStyle w:val="Heading1"/>
-      </w:pPr>
-      <w:r>
+        <w:rPr>
+          <w:rFonts w:ascii="Times New Roman" w:hAnsi="Times New Roman" w:cs="Times New Roman"/>
+        </w:rPr>
+      </w:pPr>
+      <w:r>
+        <w:rPr>
+          <w:rFonts w:ascii="Times New Roman" w:hAnsi="Times New Roman" w:cs="Times New Roman"/>
+        </w:rPr>
         <w:lastRenderedPageBreak/>
-        <w:t>Coping with Changes</w:t>
-      </w:r>
-    </w:p>
-    <w:p>
-      <w:pPr>
-        <w:rPr>
-          <w:u w:val="single"/>
-        </w:rPr>
-      </w:pPr>
-      <w:r>
-        <w:rPr>
-          <w:u w:val="single"/>
-        </w:rPr>
-        <w:t xml:space="preserve">Expansion Plan: </w:t>
-      </w:r>
-    </w:p>
-    <w:p>
-      <w:r>
-        <w:t xml:space="preserve">Queens Accommodation </w:t>
-      </w:r>
-      <w:r>
-        <w:t xml:space="preserve">has a requirement for better management of their </w:t>
-      </w:r>
-      <w:r>
-        <w:t>employees</w:t>
+        <w:t>Query 4 :</w:t>
       </w:r>
       <w:r>
         <w:t xml:space="preserve"> </w:t>
       </w:r>
       <w:r>
-        <w:t xml:space="preserve">, </w:t>
-      </w:r>
-      <w:proofErr w:type="gramStart"/>
-      <w:r>
-        <w:t xml:space="preserve">in particular, </w:t>
-      </w:r>
-      <w:r>
-        <w:t>the</w:t>
-      </w:r>
-      <w:proofErr w:type="gramEnd"/>
-      <w:r>
-        <w:t xml:space="preserve"> managers.</w:t>
-      </w:r>
-      <w:r>
-        <w:t xml:space="preserve"> </w:t>
-      </w:r>
-      <w:r>
-        <w:t xml:space="preserve">Seeking for ways to distinguish different roles within the company more clearly than the current system provides. </w:t>
-      </w:r>
-      <w:r>
-        <w:t>Therefore,</w:t>
-      </w:r>
-      <w:r>
-        <w:t xml:space="preserve"> they can place people in the correct roles, </w:t>
-      </w:r>
-      <w:r>
-        <w:t xml:space="preserve">more suited to their ability and experience. QA are also in search of </w:t>
-      </w:r>
-      <w:r>
-        <w:t xml:space="preserve">more experienced staff with broader skill sets and in conjunction; a system to track such experience and manage </w:t>
-      </w:r>
-      <w:r>
-        <w:t xml:space="preserve">it </w:t>
-      </w:r>
-      <w:r>
-        <w:t>appropriately.</w:t>
-      </w:r>
-      <w:r>
-        <w:t xml:space="preserve"> A system to better determine who is fit management positions based on relevant skills, tenure and various other quantifiers that will be explained later.</w:t>
-      </w:r>
-      <w:r>
-        <w:t xml:space="preserve"> </w:t>
-      </w:r>
-      <w:r>
-        <w:t xml:space="preserve">The may also be required to keep </w:t>
-      </w:r>
-      <w:r>
-        <w:t>track of staff conduct, rewarding or disciplining accordingly.</w:t>
-      </w:r>
-    </w:p>
-    <w:p>
-      <w:pPr>
-        <w:rPr>
-          <w:u w:val="single"/>
-        </w:rPr>
-      </w:pPr>
-      <w:r>
-        <w:rPr>
-          <w:u w:val="single"/>
-        </w:rPr>
-        <w:t>System Changes:</w:t>
-      </w:r>
-    </w:p>
-    <w:p/>
-    <w:p>
-      <w:pPr>
-        <w:rPr>
-          <w:rFonts w:asciiTheme="majorHAnsi" w:eastAsiaTheme="majorEastAsia" w:hAnsiTheme="majorHAnsi" w:cstheme="majorBidi"/>
+        <w:rPr>
+          <w:rFonts w:ascii="Times New Roman" w:hAnsi="Times New Roman" w:cs="Times New Roman"/>
+        </w:rPr>
+        <w:t>Increase rent based on size of apartments.</w:t>
+      </w:r>
+    </w:p>
+    <w:p>
+      <w:pPr>
+        <w:rPr>
+          <w:rFonts w:ascii="Times New Roman" w:hAnsi="Times New Roman" w:cs="Times New Roman"/>
+        </w:rPr>
+      </w:pPr>
+    </w:p>
+    <w:p>
+      <w:pPr>
+        <w:rPr>
+          <w:rFonts w:ascii="Times New Roman" w:hAnsi="Times New Roman" w:cs="Times New Roman"/>
+        </w:rPr>
+      </w:pPr>
+      <w:r>
+        <w:rPr>
+          <w:rFonts w:ascii="Times New Roman" w:hAnsi="Times New Roman" w:cs="Times New Roman"/>
+        </w:rPr>
+        <w:drawing>
+          <wp:inline distT="0" distB="0" distL="0" distR="0" wp14:anchorId="79869827" wp14:editId="49CCA0DE">
+            <wp:extent cx="5406360" cy="1501140"/>
+            <wp:effectExtent l="0" t="0" r="4445" b="3810"/>
+            <wp:docPr id="4" name="Picture 4"/>
+            <wp:cNvGraphicFramePr>
+              <a:graphicFrameLocks xmlns:a="http://schemas.openxmlformats.org/drawingml/2006/main" noChangeAspect="1"/>
+            </wp:cNvGraphicFramePr>
+            <a:graphic xmlns:a="http://schemas.openxmlformats.org/drawingml/2006/main">
+              <a:graphicData uri="http://schemas.openxmlformats.org/drawingml/2006/picture">
+                <pic:pic xmlns:pic="http://schemas.openxmlformats.org/drawingml/2006/picture">
+                  <pic:nvPicPr>
+                    <pic:cNvPr id="1" name=""/>
+                    <pic:cNvPicPr/>
+                  </pic:nvPicPr>
+                  <pic:blipFill>
+                    <a:blip r:embed="rId11"/>
+                    <a:stretch>
+                      <a:fillRect/>
+                    </a:stretch>
+                  </pic:blipFill>
+                  <pic:spPr>
+                    <a:xfrm>
+                      <a:off x="0" y="0"/>
+                      <a:ext cx="5415659" cy="1503722"/>
+                    </a:xfrm>
+                    <a:prstGeom prst="rect">
+                      <a:avLst/>
+                    </a:prstGeom>
+                  </pic:spPr>
+                </pic:pic>
+              </a:graphicData>
+            </a:graphic>
+          </wp:inline>
+        </w:drawing>
+      </w:r>
+    </w:p>
+    <w:p>
+      <w:pPr>
+        <w:rPr>
+          <w:rFonts w:ascii="Times New Roman" w:eastAsiaTheme="majorEastAsia" w:hAnsi="Times New Roman" w:cs="Times New Roman"/>
           <w:color w:val="535356" w:themeColor="accent1" w:themeShade="BF"/>
           <w:sz w:val="32"/>
           <w:szCs w:val="32"/>
         </w:rPr>
       </w:pPr>
       <w:r>
+        <w:rPr>
+          <w:rFonts w:ascii="Times New Roman" w:hAnsi="Times New Roman" w:cs="Times New Roman"/>
+        </w:rPr>
         <w:br w:type="page"/>
       </w:r>
     </w:p>
     <w:p>
       <w:pPr>
         <w:pStyle w:val="Heading1"/>
-      </w:pPr>
-      <w:r>
+        <w:rPr>
+          <w:rFonts w:ascii="Times New Roman" w:hAnsi="Times New Roman" w:cs="Times New Roman"/>
+        </w:rPr>
+      </w:pPr>
+      <w:r>
+        <w:rPr>
+          <w:rFonts w:ascii="Times New Roman" w:hAnsi="Times New Roman" w:cs="Times New Roman"/>
+        </w:rPr>
+        <w:lastRenderedPageBreak/>
+        <w:t>Coping with Changes</w:t>
+      </w:r>
+    </w:p>
+    <w:p>
+      <w:pPr>
+        <w:pStyle w:val="NormalWeb"/>
+        <w:rPr>
+          <w:i/>
+          <w:color w:val="000000"/>
+          <w:sz w:val="22"/>
+          <w:szCs w:val="27"/>
+          <w:u w:val="single"/>
+        </w:rPr>
+      </w:pPr>
+      <w:r>
+        <w:rPr>
+          <w:i/>
+          <w:color w:val="000000"/>
+          <w:sz w:val="22"/>
+          <w:szCs w:val="27"/>
+          <w:u w:val="single"/>
+        </w:rPr>
+        <w:t>Expansion Plan</w:t>
+      </w:r>
+      <w:r>
+        <w:rPr>
+          <w:i/>
+          <w:color w:val="000000"/>
+          <w:sz w:val="22"/>
+          <w:szCs w:val="27"/>
+          <w:u w:val="single"/>
+        </w:rPr>
+        <w:t>:</w:t>
+      </w:r>
+    </w:p>
+    <w:p>
+      <w:pPr>
+        <w:pStyle w:val="NormalWeb"/>
+        <w:rPr>
+          <w:color w:val="000000"/>
+          <w:sz w:val="22"/>
+          <w:szCs w:val="27"/>
+        </w:rPr>
+      </w:pPr>
+      <w:r>
+        <w:rPr>
+          <w:color w:val="000000"/>
+          <w:sz w:val="22"/>
+          <w:szCs w:val="27"/>
+        </w:rPr>
+        <w:t>In designing our system, whilst important to meet the user requirements it is also a priority to design the database in such a way that it can adapt to both a change in business process as while as allowing room for expansion. As a result, we will detail how we approached this challenge. Queens Accommodation has a requirement for better management of their employees</w:t>
+      </w:r>
+      <w:r>
+        <w:rPr>
+          <w:color w:val="000000"/>
+          <w:sz w:val="22"/>
+          <w:szCs w:val="27"/>
+        </w:rPr>
+        <w:t xml:space="preserve"> </w:t>
+      </w:r>
+      <w:r>
+        <w:rPr>
+          <w:color w:val="000000"/>
+          <w:sz w:val="22"/>
+          <w:szCs w:val="27"/>
+        </w:rPr>
+        <w:t xml:space="preserve">in particular, </w:t>
+      </w:r>
+      <w:r>
+        <w:rPr>
+          <w:color w:val="000000"/>
+          <w:sz w:val="22"/>
+          <w:szCs w:val="27"/>
+        </w:rPr>
+        <w:t>the</w:t>
+      </w:r>
+      <w:r>
+        <w:rPr>
+          <w:color w:val="000000"/>
+          <w:sz w:val="22"/>
+          <w:szCs w:val="27"/>
+        </w:rPr>
+        <w:t xml:space="preserve"> managers. </w:t>
+      </w:r>
+      <w:r>
+        <w:rPr>
+          <w:color w:val="000000"/>
+          <w:sz w:val="22"/>
+          <w:szCs w:val="27"/>
+        </w:rPr>
+        <w:t xml:space="preserve">Through easy tracking of employees QA can identify </w:t>
+      </w:r>
+      <w:r>
+        <w:rPr>
+          <w:color w:val="000000"/>
+          <w:sz w:val="22"/>
+          <w:szCs w:val="27"/>
+        </w:rPr>
+        <w:t xml:space="preserve">employees who have </w:t>
+      </w:r>
+      <w:r>
+        <w:rPr>
+          <w:color w:val="000000"/>
+          <w:sz w:val="22"/>
+          <w:szCs w:val="27"/>
+        </w:rPr>
+        <w:t>shown commitment to work and handling jobs with considerable responsibility</w:t>
+      </w:r>
+      <w:r>
+        <w:rPr>
+          <w:color w:val="000000"/>
+          <w:sz w:val="22"/>
+          <w:szCs w:val="27"/>
+        </w:rPr>
+        <w:t>. A</w:t>
+      </w:r>
+      <w:r>
+        <w:rPr>
+          <w:color w:val="000000"/>
+          <w:sz w:val="22"/>
+          <w:szCs w:val="27"/>
+        </w:rPr>
+        <w:t>llowing</w:t>
+      </w:r>
+      <w:r>
+        <w:rPr>
+          <w:color w:val="000000"/>
+          <w:sz w:val="22"/>
+          <w:szCs w:val="27"/>
+        </w:rPr>
+        <w:t xml:space="preserve"> for</w:t>
+      </w:r>
+      <w:r>
+        <w:rPr>
+          <w:color w:val="000000"/>
+          <w:sz w:val="22"/>
+          <w:szCs w:val="27"/>
+        </w:rPr>
+        <w:t xml:space="preserve"> them to be considered for a managerial role, similarly mangers who are performing particularly well should have their current pay band evaluated based off their tracked statistics. </w:t>
+      </w:r>
+    </w:p>
+    <w:p>
+      <w:pPr>
+        <w:pStyle w:val="NormalWeb"/>
+        <w:rPr>
+          <w:color w:val="000000"/>
+          <w:sz w:val="22"/>
+          <w:szCs w:val="27"/>
+        </w:rPr>
+      </w:pPr>
+      <w:r>
+        <w:rPr>
+          <w:color w:val="000000"/>
+          <w:sz w:val="22"/>
+          <w:szCs w:val="27"/>
+        </w:rPr>
+        <w:t xml:space="preserve">One other possible area for expansion is seeking for ways to distinguish different roles within the company more clearly than the current system provides, for example, currently employees skill </w:t>
+      </w:r>
+      <w:r>
+        <w:rPr>
+          <w:color w:val="000000"/>
+          <w:sz w:val="22"/>
+          <w:szCs w:val="27"/>
+        </w:rPr>
+        <w:t>is</w:t>
+      </w:r>
+      <w:r>
+        <w:rPr>
+          <w:color w:val="000000"/>
+          <w:sz w:val="22"/>
+          <w:szCs w:val="27"/>
+        </w:rPr>
+        <w:t xml:space="preserve"> separated by 3 skill types, as a result this would provide a more accurate representation </w:t>
+      </w:r>
+      <w:r>
+        <w:rPr>
+          <w:color w:val="000000"/>
+          <w:sz w:val="22"/>
+          <w:szCs w:val="27"/>
+        </w:rPr>
+        <w:t>of the</w:t>
+      </w:r>
+      <w:r>
+        <w:rPr>
+          <w:color w:val="000000"/>
+          <w:sz w:val="22"/>
+          <w:szCs w:val="27"/>
+        </w:rPr>
+        <w:t xml:space="preserve"> admi</w:t>
+      </w:r>
+      <w:r>
+        <w:rPr>
+          <w:color w:val="000000"/>
+          <w:sz w:val="22"/>
+          <w:szCs w:val="27"/>
+        </w:rPr>
+        <w:t>nistr</w:t>
+      </w:r>
+      <w:r>
+        <w:rPr>
+          <w:color w:val="000000"/>
+          <w:sz w:val="22"/>
+          <w:szCs w:val="27"/>
+        </w:rPr>
+        <w:t>ation roles and customer/tenant service. Therefore, they can place people in the correct roles, more suited to their ability and experience. QA are also in search of more experienced staff with broader skill sets and in conjunction; a system to track such experience and manage it appropriately. The system may also be required to keep track of staff conduct, rewarding or disciplining accordingly.</w:t>
+      </w:r>
+    </w:p>
+    <w:p>
+      <w:pPr>
+        <w:pStyle w:val="NormalWeb"/>
+        <w:rPr>
+          <w:i/>
+          <w:color w:val="000000"/>
+          <w:sz w:val="22"/>
+          <w:szCs w:val="27"/>
+          <w:u w:val="single"/>
+        </w:rPr>
+      </w:pPr>
+      <w:r>
+        <w:rPr>
+          <w:i/>
+          <w:color w:val="000000"/>
+          <w:sz w:val="22"/>
+          <w:szCs w:val="27"/>
+          <w:u w:val="single"/>
+        </w:rPr>
+        <w:t>System Changes:</w:t>
+      </w:r>
+    </w:p>
+    <w:p>
+      <w:pPr>
+        <w:pStyle w:val="NormalWeb"/>
+        <w:rPr>
+          <w:color w:val="000000"/>
+          <w:sz w:val="22"/>
+          <w:szCs w:val="27"/>
+        </w:rPr>
+      </w:pPr>
+      <w:r>
+        <w:rPr>
+          <w:color w:val="000000"/>
+          <w:sz w:val="22"/>
+          <w:szCs w:val="27"/>
+        </w:rPr>
+        <w:t xml:space="preserve">After careful consideration we will outline how our system can adapt to these possible areas of expansion by not only meeting the requirements but also future proofing the system. Our first area of change is regarding the employees, including managers. To do </w:t>
+      </w:r>
+      <w:r>
+        <w:rPr>
+          <w:color w:val="000000"/>
+          <w:sz w:val="22"/>
+          <w:szCs w:val="27"/>
+        </w:rPr>
+        <w:t xml:space="preserve">we will </w:t>
+      </w:r>
+      <w:r>
+        <w:rPr>
+          <w:color w:val="000000"/>
+          <w:sz w:val="22"/>
+          <w:szCs w:val="27"/>
+        </w:rPr>
+        <w:t xml:space="preserve">add a separate table relating the roles of employees separate to the skill they possess such as administration and service. </w:t>
+      </w:r>
+    </w:p>
+    <w:p>
+      <w:pPr>
+        <w:pStyle w:val="NormalWeb"/>
+        <w:rPr>
+          <w:color w:val="000000"/>
+          <w:sz w:val="22"/>
+          <w:szCs w:val="27"/>
+        </w:rPr>
+      </w:pPr>
+      <w:r>
+        <w:rPr>
+          <w:color w:val="000000"/>
+          <w:sz w:val="22"/>
+          <w:szCs w:val="27"/>
+        </w:rPr>
+        <w:t>For managers we can take a similar approach by using a field which lists the number of apartments they manage and the number of leases they have signed and overview as it is assumed if a manager signs a lease it is their responsibility to supervise it. This method copes with two separate areas of expansion as it fully encapsulates the management of staff by rewarding both employees and managers for good performance as well as considering their skill type as a contributing factor.</w:t>
+      </w:r>
+    </w:p>
+    <w:p>
+      <w:pPr>
+        <w:pStyle w:val="NormalWeb"/>
+        <w:rPr>
+          <w:color w:val="000000"/>
+          <w:sz w:val="22"/>
+          <w:szCs w:val="27"/>
+        </w:rPr>
+      </w:pPr>
+      <w:r>
+        <w:rPr>
+          <w:color w:val="000000"/>
+          <w:sz w:val="22"/>
+          <w:szCs w:val="27"/>
+        </w:rPr>
+        <w:t>Another change in the system is</w:t>
+      </w:r>
+      <w:r>
+        <w:rPr>
+          <w:color w:val="000000"/>
+          <w:sz w:val="22"/>
+          <w:szCs w:val="27"/>
+        </w:rPr>
+        <w:t xml:space="preserve"> in</w:t>
+      </w:r>
+      <w:r>
+        <w:rPr>
+          <w:color w:val="000000"/>
+          <w:sz w:val="22"/>
+          <w:szCs w:val="27"/>
+        </w:rPr>
+        <w:t xml:space="preserve"> </w:t>
+      </w:r>
+      <w:r>
+        <w:rPr>
+          <w:color w:val="000000"/>
+          <w:sz w:val="22"/>
+          <w:szCs w:val="27"/>
+        </w:rPr>
+        <w:t>relation to the</w:t>
+      </w:r>
+      <w:r>
+        <w:rPr>
+          <w:color w:val="000000"/>
+          <w:sz w:val="22"/>
+          <w:szCs w:val="27"/>
+        </w:rPr>
+        <w:t xml:space="preserve"> experience employees have regarding their role. Rather than a </w:t>
+      </w:r>
+      <w:r>
+        <w:rPr>
+          <w:color w:val="000000"/>
+          <w:sz w:val="22"/>
+          <w:szCs w:val="27"/>
+        </w:rPr>
+        <w:t>linking</w:t>
+      </w:r>
+      <w:r>
+        <w:rPr>
+          <w:color w:val="000000"/>
+          <w:sz w:val="22"/>
+          <w:szCs w:val="27"/>
+        </w:rPr>
+        <w:t xml:space="preserve"> table it should be considered that a field with years’ experience with an auto incrementing formula based off the time served should be included in order to reduce complexity of the database. Diving in to the more complex system changes we evaluate the requirements of the appropriate assigning of employees to jobs based off their expanded skill set and roles as previously stated. Using the added fields and relationships we must construct a template query which accurately searches the most appropriate employee based off variables which are chosen by the user. This can be done via user interface with lab</w:t>
+      </w:r>
+      <w:r>
+        <w:rPr>
+          <w:color w:val="000000"/>
+          <w:sz w:val="22"/>
+          <w:szCs w:val="27"/>
+        </w:rPr>
+        <w:t>el</w:t>
+      </w:r>
+      <w:r>
+        <w:rPr>
+          <w:color w:val="000000"/>
+          <w:sz w:val="22"/>
+          <w:szCs w:val="27"/>
+        </w:rPr>
+        <w:t xml:space="preserve">led text boxes whereby a member of staff can fill in the boxes to yield the most appropriate results. </w:t>
+      </w:r>
+    </w:p>
+    <w:p>
+      <w:pPr>
+        <w:pStyle w:val="NormalWeb"/>
+        <w:rPr>
+          <w:color w:val="000000"/>
+          <w:sz w:val="22"/>
+          <w:szCs w:val="27"/>
+        </w:rPr>
+      </w:pPr>
+      <w:r>
+        <w:rPr>
+          <w:color w:val="000000"/>
+          <w:sz w:val="22"/>
+          <w:szCs w:val="27"/>
+        </w:rPr>
+        <w:t>The last area of expansion listed was the tracking and management of staff conduct. To cope with this within a database we can introduce a small int field which acts as a score based off conduct and possibly performance if deemed appropriate. A member of staff with complaints and a history of poor performance will have a lower number in this field, meanwhile staff with good reviews and performance will score higher. This not only helps rewarding/disciplining staff but can contribute towards the promotion of roles and pay bands. The primary focus of these changes is the management of staff rather than the tenants. However, these changes to administration process has a direct impact on tenant satisfaction making QA a professional and more organised business</w:t>
+      </w:r>
+    </w:p>
+    <w:p>
+      <w:pPr>
+        <w:pStyle w:val="Heading1"/>
+        <w:rPr>
+          <w:rFonts w:ascii="Times New Roman" w:hAnsi="Times New Roman" w:cs="Times New Roman"/>
+        </w:rPr>
+      </w:pPr>
+      <w:r>
+        <w:rPr>
+          <w:rFonts w:ascii="Times New Roman" w:hAnsi="Times New Roman" w:cs="Times New Roman"/>
+        </w:rPr>
         <w:lastRenderedPageBreak/>
         <w:t>Individual Contributions Record</w:t>
       </w:r>
     </w:p>
-    <w:p/>
+    <w:p>
+      <w:pPr>
+        <w:rPr>
+          <w:rFonts w:ascii="Times New Roman" w:hAnsi="Times New Roman" w:cs="Times New Roman"/>
+        </w:rPr>
+      </w:pPr>
+    </w:p>
     <w:tbl>
       <w:tblPr>
         <w:tblStyle w:val="TableGrid"/>
@@ -2137,7 +3129,15 @@
             <w:tcW w:w="1502" w:type="dxa"/>
           </w:tcPr>
           <w:p>
-            <w:r>
+            <w:pPr>
+              <w:rPr>
+                <w:rFonts w:ascii="Times New Roman" w:hAnsi="Times New Roman" w:cs="Times New Roman"/>
+              </w:rPr>
+            </w:pPr>
+            <w:r>
+              <w:rPr>
+                <w:rFonts w:ascii="Times New Roman" w:hAnsi="Times New Roman" w:cs="Times New Roman"/>
+              </w:rPr>
               <w:t>Group Member St. Number</w:t>
             </w:r>
           </w:p>
@@ -2147,13 +3147,27 @@
             <w:tcW w:w="1502" w:type="dxa"/>
           </w:tcPr>
           <w:p>
-            <w:r>
+            <w:pPr>
+              <w:rPr>
+                <w:rFonts w:ascii="Times New Roman" w:hAnsi="Times New Roman" w:cs="Times New Roman"/>
+              </w:rPr>
+            </w:pPr>
+            <w:r>
+              <w:rPr>
+                <w:rFonts w:ascii="Times New Roman" w:hAnsi="Times New Roman" w:cs="Times New Roman"/>
+              </w:rPr>
               <w:t>Tas</w:t>
             </w:r>
             <w:r>
+              <w:rPr>
+                <w:rFonts w:ascii="Times New Roman" w:hAnsi="Times New Roman" w:cs="Times New Roman"/>
+              </w:rPr>
               <w:t>k</w:t>
             </w:r>
             <w:r>
+              <w:rPr>
+                <w:rFonts w:ascii="Times New Roman" w:hAnsi="Times New Roman" w:cs="Times New Roman"/>
+              </w:rPr>
               <w:t>(i)</w:t>
             </w:r>
           </w:p>
@@ -2163,7 +3177,15 @@
             <w:tcW w:w="1503" w:type="dxa"/>
           </w:tcPr>
           <w:p>
-            <w:r>
+            <w:pPr>
+              <w:rPr>
+                <w:rFonts w:ascii="Times New Roman" w:hAnsi="Times New Roman" w:cs="Times New Roman"/>
+              </w:rPr>
+            </w:pPr>
+            <w:r>
+              <w:rPr>
+                <w:rFonts w:ascii="Times New Roman" w:hAnsi="Times New Roman" w:cs="Times New Roman"/>
+              </w:rPr>
               <w:t>Task(ii)</w:t>
             </w:r>
           </w:p>
@@ -2173,7 +3195,15 @@
             <w:tcW w:w="1503" w:type="dxa"/>
           </w:tcPr>
           <w:p>
-            <w:r>
+            <w:pPr>
+              <w:rPr>
+                <w:rFonts w:ascii="Times New Roman" w:hAnsi="Times New Roman" w:cs="Times New Roman"/>
+              </w:rPr>
+            </w:pPr>
+            <w:r>
+              <w:rPr>
+                <w:rFonts w:ascii="Times New Roman" w:hAnsi="Times New Roman" w:cs="Times New Roman"/>
+              </w:rPr>
               <w:t>Task(iii)</w:t>
             </w:r>
           </w:p>
@@ -2183,7 +3213,15 @@
             <w:tcW w:w="1503" w:type="dxa"/>
           </w:tcPr>
           <w:p>
-            <w:r>
+            <w:pPr>
+              <w:rPr>
+                <w:rFonts w:ascii="Times New Roman" w:hAnsi="Times New Roman" w:cs="Times New Roman"/>
+              </w:rPr>
+            </w:pPr>
+            <w:r>
+              <w:rPr>
+                <w:rFonts w:ascii="Times New Roman" w:hAnsi="Times New Roman" w:cs="Times New Roman"/>
+              </w:rPr>
               <w:t>Task(iv)</w:t>
             </w:r>
           </w:p>
@@ -2193,7 +3231,15 @@
             <w:tcW w:w="1503" w:type="dxa"/>
           </w:tcPr>
           <w:p>
-            <w:r>
+            <w:pPr>
+              <w:rPr>
+                <w:rFonts w:ascii="Times New Roman" w:hAnsi="Times New Roman" w:cs="Times New Roman"/>
+              </w:rPr>
+            </w:pPr>
+            <w:r>
+              <w:rPr>
+                <w:rFonts w:ascii="Times New Roman" w:hAnsi="Times New Roman" w:cs="Times New Roman"/>
+              </w:rPr>
               <w:t>Group Member Totals</w:t>
             </w:r>
           </w:p>
@@ -2205,7 +3251,15 @@
             <w:tcW w:w="1502" w:type="dxa"/>
           </w:tcPr>
           <w:p>
-            <w:r>
+            <w:pPr>
+              <w:rPr>
+                <w:rFonts w:ascii="Times New Roman" w:hAnsi="Times New Roman" w:cs="Times New Roman"/>
+              </w:rPr>
+            </w:pPr>
+            <w:r>
+              <w:rPr>
+                <w:rFonts w:ascii="Times New Roman" w:hAnsi="Times New Roman" w:cs="Times New Roman"/>
+              </w:rPr>
               <w:t>40226787</w:t>
             </w:r>
           </w:p>
@@ -2215,7 +3269,15 @@
             <w:tcW w:w="1502" w:type="dxa"/>
           </w:tcPr>
           <w:p>
-            <w:r>
+            <w:pPr>
+              <w:rPr>
+                <w:rFonts w:ascii="Times New Roman" w:hAnsi="Times New Roman" w:cs="Times New Roman"/>
+              </w:rPr>
+            </w:pPr>
+            <w:r>
+              <w:rPr>
+                <w:rFonts w:ascii="Times New Roman" w:hAnsi="Times New Roman" w:cs="Times New Roman"/>
+              </w:rPr>
               <w:t>60</w:t>
             </w:r>
           </w:p>
@@ -2225,7 +3287,15 @@
             <w:tcW w:w="1503" w:type="dxa"/>
           </w:tcPr>
           <w:p>
-            <w:r>
+            <w:pPr>
+              <w:rPr>
+                <w:rFonts w:ascii="Times New Roman" w:hAnsi="Times New Roman" w:cs="Times New Roman"/>
+              </w:rPr>
+            </w:pPr>
+            <w:r>
+              <w:rPr>
+                <w:rFonts w:ascii="Times New Roman" w:hAnsi="Times New Roman" w:cs="Times New Roman"/>
+              </w:rPr>
               <w:t>5</w:t>
             </w:r>
           </w:p>
@@ -2235,13 +3305,27 @@
             <w:tcW w:w="1503" w:type="dxa"/>
           </w:tcPr>
           <w:p>
-            <w:r>
+            <w:pPr>
+              <w:rPr>
+                <w:rFonts w:ascii="Times New Roman" w:hAnsi="Times New Roman" w:cs="Times New Roman"/>
+              </w:rPr>
+            </w:pPr>
+            <w:r>
+              <w:rPr>
+                <w:rFonts w:ascii="Times New Roman" w:hAnsi="Times New Roman" w:cs="Times New Roman"/>
+              </w:rPr>
               <w:t>1</w:t>
             </w:r>
             <w:r>
+              <w:rPr>
+                <w:rFonts w:ascii="Times New Roman" w:hAnsi="Times New Roman" w:cs="Times New Roman"/>
+              </w:rPr>
               <w:t>7</w:t>
             </w:r>
             <w:r>
+              <w:rPr>
+                <w:rFonts w:ascii="Times New Roman" w:hAnsi="Times New Roman" w:cs="Times New Roman"/>
+              </w:rPr>
               <w:t>.5</w:t>
             </w:r>
           </w:p>
@@ -2251,7 +3335,15 @@
             <w:tcW w:w="1503" w:type="dxa"/>
           </w:tcPr>
           <w:p>
-            <w:r>
+            <w:pPr>
+              <w:rPr>
+                <w:rFonts w:ascii="Times New Roman" w:hAnsi="Times New Roman" w:cs="Times New Roman"/>
+              </w:rPr>
+            </w:pPr>
+            <w:r>
+              <w:rPr>
+                <w:rFonts w:ascii="Times New Roman" w:hAnsi="Times New Roman" w:cs="Times New Roman"/>
+              </w:rPr>
               <w:t>15</w:t>
             </w:r>
           </w:p>
@@ -2261,7 +3353,15 @@
             <w:tcW w:w="1503" w:type="dxa"/>
           </w:tcPr>
           <w:p>
-            <w:r>
+            <w:pPr>
+              <w:rPr>
+                <w:rFonts w:ascii="Times New Roman" w:hAnsi="Times New Roman" w:cs="Times New Roman"/>
+              </w:rPr>
+            </w:pPr>
+            <w:r>
+              <w:rPr>
+                <w:rFonts w:ascii="Times New Roman" w:hAnsi="Times New Roman" w:cs="Times New Roman"/>
+              </w:rPr>
               <w:t>97.5</w:t>
             </w:r>
           </w:p>
@@ -2273,7 +3373,15 @@
             <w:tcW w:w="1502" w:type="dxa"/>
           </w:tcPr>
           <w:p>
-            <w:r>
+            <w:pPr>
+              <w:rPr>
+                <w:rFonts w:ascii="Times New Roman" w:hAnsi="Times New Roman" w:cs="Times New Roman"/>
+              </w:rPr>
+            </w:pPr>
+            <w:r>
+              <w:rPr>
+                <w:rFonts w:ascii="Times New Roman" w:hAnsi="Times New Roman" w:cs="Times New Roman"/>
+              </w:rPr>
               <w:t>40231585</w:t>
             </w:r>
           </w:p>
@@ -2283,7 +3391,15 @@
             <w:tcW w:w="1502" w:type="dxa"/>
           </w:tcPr>
           <w:p>
-            <w:r>
+            <w:pPr>
+              <w:rPr>
+                <w:rFonts w:ascii="Times New Roman" w:hAnsi="Times New Roman" w:cs="Times New Roman"/>
+              </w:rPr>
+            </w:pPr>
+            <w:r>
+              <w:rPr>
+                <w:rFonts w:ascii="Times New Roman" w:hAnsi="Times New Roman" w:cs="Times New Roman"/>
+              </w:rPr>
               <w:t>10</w:t>
             </w:r>
           </w:p>
@@ -2293,7 +3409,15 @@
             <w:tcW w:w="1503" w:type="dxa"/>
           </w:tcPr>
           <w:p>
-            <w:r>
+            <w:pPr>
+              <w:rPr>
+                <w:rFonts w:ascii="Times New Roman" w:hAnsi="Times New Roman" w:cs="Times New Roman"/>
+              </w:rPr>
+            </w:pPr>
+            <w:r>
+              <w:rPr>
+                <w:rFonts w:ascii="Times New Roman" w:hAnsi="Times New Roman" w:cs="Times New Roman"/>
+              </w:rPr>
               <w:t>37.5</w:t>
             </w:r>
           </w:p>
@@ -2303,13 +3427,27 @@
             <w:tcW w:w="1503" w:type="dxa"/>
           </w:tcPr>
           <w:p>
-            <w:r>
+            <w:pPr>
+              <w:rPr>
+                <w:rFonts w:ascii="Times New Roman" w:hAnsi="Times New Roman" w:cs="Times New Roman"/>
+              </w:rPr>
+            </w:pPr>
+            <w:r>
+              <w:rPr>
+                <w:rFonts w:ascii="Times New Roman" w:hAnsi="Times New Roman" w:cs="Times New Roman"/>
+              </w:rPr>
               <w:t>1</w:t>
             </w:r>
             <w:r>
+              <w:rPr>
+                <w:rFonts w:ascii="Times New Roman" w:hAnsi="Times New Roman" w:cs="Times New Roman"/>
+              </w:rPr>
               <w:t>7</w:t>
             </w:r>
             <w:r>
+              <w:rPr>
+                <w:rFonts w:ascii="Times New Roman" w:hAnsi="Times New Roman" w:cs="Times New Roman"/>
+              </w:rPr>
               <w:t>.5</w:t>
             </w:r>
           </w:p>
@@ -2319,7 +3457,15 @@
             <w:tcW w:w="1503" w:type="dxa"/>
           </w:tcPr>
           <w:p>
-            <w:r>
+            <w:pPr>
+              <w:rPr>
+                <w:rFonts w:ascii="Times New Roman" w:hAnsi="Times New Roman" w:cs="Times New Roman"/>
+              </w:rPr>
+            </w:pPr>
+            <w:r>
+              <w:rPr>
+                <w:rFonts w:ascii="Times New Roman" w:hAnsi="Times New Roman" w:cs="Times New Roman"/>
+              </w:rPr>
               <w:t>15</w:t>
             </w:r>
           </w:p>
@@ -2329,7 +3475,15 @@
             <w:tcW w:w="1503" w:type="dxa"/>
           </w:tcPr>
           <w:p>
-            <w:r>
+            <w:pPr>
+              <w:rPr>
+                <w:rFonts w:ascii="Times New Roman" w:hAnsi="Times New Roman" w:cs="Times New Roman"/>
+              </w:rPr>
+            </w:pPr>
+            <w:r>
+              <w:rPr>
+                <w:rFonts w:ascii="Times New Roman" w:hAnsi="Times New Roman" w:cs="Times New Roman"/>
+              </w:rPr>
               <w:t>80</w:t>
             </w:r>
           </w:p>
@@ -2341,7 +3495,15 @@
             <w:tcW w:w="1502" w:type="dxa"/>
           </w:tcPr>
           <w:p>
-            <w:r>
+            <w:pPr>
+              <w:rPr>
+                <w:rFonts w:ascii="Times New Roman" w:hAnsi="Times New Roman" w:cs="Times New Roman"/>
+              </w:rPr>
+            </w:pPr>
+            <w:r>
+              <w:rPr>
+                <w:rFonts w:ascii="Times New Roman" w:hAnsi="Times New Roman" w:cs="Times New Roman"/>
+              </w:rPr>
               <w:t>40247459</w:t>
             </w:r>
           </w:p>
@@ -2351,7 +3513,15 @@
             <w:tcW w:w="1502" w:type="dxa"/>
           </w:tcPr>
           <w:p>
-            <w:r>
+            <w:pPr>
+              <w:rPr>
+                <w:rFonts w:ascii="Times New Roman" w:hAnsi="Times New Roman" w:cs="Times New Roman"/>
+              </w:rPr>
+            </w:pPr>
+            <w:r>
+              <w:rPr>
+                <w:rFonts w:ascii="Times New Roman" w:hAnsi="Times New Roman" w:cs="Times New Roman"/>
+              </w:rPr>
               <w:t>10</w:t>
             </w:r>
           </w:p>
@@ -2361,10 +3531,21 @@
             <w:tcW w:w="1503" w:type="dxa"/>
           </w:tcPr>
           <w:p>
-            <w:r>
+            <w:pPr>
+              <w:rPr>
+                <w:rFonts w:ascii="Times New Roman" w:hAnsi="Times New Roman" w:cs="Times New Roman"/>
+              </w:rPr>
+            </w:pPr>
+            <w:r>
+              <w:rPr>
+                <w:rFonts w:ascii="Times New Roman" w:hAnsi="Times New Roman" w:cs="Times New Roman"/>
+              </w:rPr>
               <w:t>3</w:t>
             </w:r>
             <w:r>
+              <w:rPr>
+                <w:rFonts w:ascii="Times New Roman" w:hAnsi="Times New Roman" w:cs="Times New Roman"/>
+              </w:rPr>
               <w:t>0</w:t>
             </w:r>
           </w:p>
@@ -2374,13 +3555,27 @@
             <w:tcW w:w="1503" w:type="dxa"/>
           </w:tcPr>
           <w:p>
-            <w:r>
+            <w:pPr>
+              <w:rPr>
+                <w:rFonts w:ascii="Times New Roman" w:hAnsi="Times New Roman" w:cs="Times New Roman"/>
+              </w:rPr>
+            </w:pPr>
+            <w:r>
+              <w:rPr>
+                <w:rFonts w:ascii="Times New Roman" w:hAnsi="Times New Roman" w:cs="Times New Roman"/>
+              </w:rPr>
               <w:t>1</w:t>
             </w:r>
             <w:r>
+              <w:rPr>
+                <w:rFonts w:ascii="Times New Roman" w:hAnsi="Times New Roman" w:cs="Times New Roman"/>
+              </w:rPr>
               <w:t>7</w:t>
             </w:r>
             <w:r>
+              <w:rPr>
+                <w:rFonts w:ascii="Times New Roman" w:hAnsi="Times New Roman" w:cs="Times New Roman"/>
+              </w:rPr>
               <w:t>.5</w:t>
             </w:r>
           </w:p>
@@ -2390,7 +3585,15 @@
             <w:tcW w:w="1503" w:type="dxa"/>
           </w:tcPr>
           <w:p>
-            <w:r>
+            <w:pPr>
+              <w:rPr>
+                <w:rFonts w:ascii="Times New Roman" w:hAnsi="Times New Roman" w:cs="Times New Roman"/>
+              </w:rPr>
+            </w:pPr>
+            <w:r>
+              <w:rPr>
+                <w:rFonts w:ascii="Times New Roman" w:hAnsi="Times New Roman" w:cs="Times New Roman"/>
+              </w:rPr>
               <w:t>15</w:t>
             </w:r>
           </w:p>
@@ -2400,7 +3603,15 @@
             <w:tcW w:w="1503" w:type="dxa"/>
           </w:tcPr>
           <w:p>
-            <w:r>
+            <w:pPr>
+              <w:rPr>
+                <w:rFonts w:ascii="Times New Roman" w:hAnsi="Times New Roman" w:cs="Times New Roman"/>
+              </w:rPr>
+            </w:pPr>
+            <w:r>
+              <w:rPr>
+                <w:rFonts w:ascii="Times New Roman" w:hAnsi="Times New Roman" w:cs="Times New Roman"/>
+              </w:rPr>
               <w:t>72.5</w:t>
             </w:r>
           </w:p>
@@ -2412,7 +3623,15 @@
             <w:tcW w:w="1502" w:type="dxa"/>
           </w:tcPr>
           <w:p>
-            <w:r>
+            <w:pPr>
+              <w:rPr>
+                <w:rFonts w:ascii="Times New Roman" w:hAnsi="Times New Roman" w:cs="Times New Roman"/>
+              </w:rPr>
+            </w:pPr>
+            <w:r>
+              <w:rPr>
+                <w:rFonts w:ascii="Times New Roman" w:hAnsi="Times New Roman" w:cs="Times New Roman"/>
+              </w:rPr>
               <w:t>40204680</w:t>
             </w:r>
           </w:p>
@@ -2422,7 +3641,15 @@
             <w:tcW w:w="1502" w:type="dxa"/>
           </w:tcPr>
           <w:p>
-            <w:r>
+            <w:pPr>
+              <w:rPr>
+                <w:rFonts w:ascii="Times New Roman" w:hAnsi="Times New Roman" w:cs="Times New Roman"/>
+              </w:rPr>
+            </w:pPr>
+            <w:r>
+              <w:rPr>
+                <w:rFonts w:ascii="Times New Roman" w:hAnsi="Times New Roman" w:cs="Times New Roman"/>
+              </w:rPr>
               <w:t>10</w:t>
             </w:r>
           </w:p>
@@ -2432,7 +3659,15 @@
             <w:tcW w:w="1503" w:type="dxa"/>
           </w:tcPr>
           <w:p>
-            <w:r>
+            <w:pPr>
+              <w:rPr>
+                <w:rFonts w:ascii="Times New Roman" w:hAnsi="Times New Roman" w:cs="Times New Roman"/>
+              </w:rPr>
+            </w:pPr>
+            <w:r>
+              <w:rPr>
+                <w:rFonts w:ascii="Times New Roman" w:hAnsi="Times New Roman" w:cs="Times New Roman"/>
+              </w:rPr>
               <w:t>0</w:t>
             </w:r>
           </w:p>
@@ -2442,7 +3677,15 @@
             <w:tcW w:w="1503" w:type="dxa"/>
           </w:tcPr>
           <w:p>
-            <w:r>
+            <w:pPr>
+              <w:rPr>
+                <w:rFonts w:ascii="Times New Roman" w:hAnsi="Times New Roman" w:cs="Times New Roman"/>
+              </w:rPr>
+            </w:pPr>
+            <w:r>
+              <w:rPr>
+                <w:rFonts w:ascii="Times New Roman" w:hAnsi="Times New Roman" w:cs="Times New Roman"/>
+              </w:rPr>
               <w:t>30</w:t>
             </w:r>
           </w:p>
@@ -2452,7 +3695,15 @@
             <w:tcW w:w="1503" w:type="dxa"/>
           </w:tcPr>
           <w:p>
-            <w:r>
+            <w:pPr>
+              <w:rPr>
+                <w:rFonts w:ascii="Times New Roman" w:hAnsi="Times New Roman" w:cs="Times New Roman"/>
+              </w:rPr>
+            </w:pPr>
+            <w:r>
+              <w:rPr>
+                <w:rFonts w:ascii="Times New Roman" w:hAnsi="Times New Roman" w:cs="Times New Roman"/>
+              </w:rPr>
               <w:t>40</w:t>
             </w:r>
           </w:p>
@@ -2462,7 +3713,15 @@
             <w:tcW w:w="1503" w:type="dxa"/>
           </w:tcPr>
           <w:p>
-            <w:r>
+            <w:pPr>
+              <w:rPr>
+                <w:rFonts w:ascii="Times New Roman" w:hAnsi="Times New Roman" w:cs="Times New Roman"/>
+              </w:rPr>
+            </w:pPr>
+            <w:r>
+              <w:rPr>
+                <w:rFonts w:ascii="Times New Roman" w:hAnsi="Times New Roman" w:cs="Times New Roman"/>
+              </w:rPr>
               <w:t>80</w:t>
             </w:r>
           </w:p>
@@ -2476,8 +3735,14 @@
           <w:p>
             <w:pPr>
               <w:pStyle w:val="NoSpacing"/>
+              <w:rPr>
+                <w:rFonts w:ascii="Times New Roman" w:hAnsi="Times New Roman" w:cs="Times New Roman"/>
+              </w:rPr>
             </w:pPr>
             <w:r>
+              <w:rPr>
+                <w:rFonts w:ascii="Times New Roman" w:hAnsi="Times New Roman" w:cs="Times New Roman"/>
+              </w:rPr>
               <w:t>40227918</w:t>
             </w:r>
           </w:p>
@@ -2487,7 +3752,15 @@
             <w:tcW w:w="1502" w:type="dxa"/>
           </w:tcPr>
           <w:p>
-            <w:r>
+            <w:pPr>
+              <w:rPr>
+                <w:rFonts w:ascii="Times New Roman" w:hAnsi="Times New Roman" w:cs="Times New Roman"/>
+              </w:rPr>
+            </w:pPr>
+            <w:r>
+              <w:rPr>
+                <w:rFonts w:ascii="Times New Roman" w:hAnsi="Times New Roman" w:cs="Times New Roman"/>
+              </w:rPr>
               <w:t>10</w:t>
             </w:r>
           </w:p>
@@ -2497,10 +3770,21 @@
             <w:tcW w:w="1503" w:type="dxa"/>
           </w:tcPr>
           <w:p>
-            <w:r>
+            <w:pPr>
+              <w:rPr>
+                <w:rFonts w:ascii="Times New Roman" w:hAnsi="Times New Roman" w:cs="Times New Roman"/>
+              </w:rPr>
+            </w:pPr>
+            <w:r>
+              <w:rPr>
+                <w:rFonts w:ascii="Times New Roman" w:hAnsi="Times New Roman" w:cs="Times New Roman"/>
+              </w:rPr>
               <w:t>2</w:t>
             </w:r>
             <w:r>
+              <w:rPr>
+                <w:rFonts w:ascii="Times New Roman" w:hAnsi="Times New Roman" w:cs="Times New Roman"/>
+              </w:rPr>
               <w:t>7.5</w:t>
             </w:r>
           </w:p>
@@ -2510,13 +3794,27 @@
             <w:tcW w:w="1503" w:type="dxa"/>
           </w:tcPr>
           <w:p>
-            <w:r>
+            <w:pPr>
+              <w:rPr>
+                <w:rFonts w:ascii="Times New Roman" w:hAnsi="Times New Roman" w:cs="Times New Roman"/>
+              </w:rPr>
+            </w:pPr>
+            <w:r>
+              <w:rPr>
+                <w:rFonts w:ascii="Times New Roman" w:hAnsi="Times New Roman" w:cs="Times New Roman"/>
+              </w:rPr>
               <w:t>1</w:t>
             </w:r>
             <w:r>
+              <w:rPr>
+                <w:rFonts w:ascii="Times New Roman" w:hAnsi="Times New Roman" w:cs="Times New Roman"/>
+              </w:rPr>
               <w:t>7</w:t>
             </w:r>
             <w:r>
+              <w:rPr>
+                <w:rFonts w:ascii="Times New Roman" w:hAnsi="Times New Roman" w:cs="Times New Roman"/>
+              </w:rPr>
               <w:t>.5</w:t>
             </w:r>
           </w:p>
@@ -2526,7 +3824,15 @@
             <w:tcW w:w="1503" w:type="dxa"/>
           </w:tcPr>
           <w:p>
-            <w:r>
+            <w:pPr>
+              <w:rPr>
+                <w:rFonts w:ascii="Times New Roman" w:hAnsi="Times New Roman" w:cs="Times New Roman"/>
+              </w:rPr>
+            </w:pPr>
+            <w:r>
+              <w:rPr>
+                <w:rFonts w:ascii="Times New Roman" w:hAnsi="Times New Roman" w:cs="Times New Roman"/>
+              </w:rPr>
               <w:t>15</w:t>
             </w:r>
           </w:p>
@@ -2536,7 +3842,15 @@
             <w:tcW w:w="1503" w:type="dxa"/>
           </w:tcPr>
           <w:p>
-            <w:r>
+            <w:pPr>
+              <w:rPr>
+                <w:rFonts w:ascii="Times New Roman" w:hAnsi="Times New Roman" w:cs="Times New Roman"/>
+              </w:rPr>
+            </w:pPr>
+            <w:r>
+              <w:rPr>
+                <w:rFonts w:ascii="Times New Roman" w:hAnsi="Times New Roman" w:cs="Times New Roman"/>
+              </w:rPr>
               <w:t>70</w:t>
             </w:r>
           </w:p>
@@ -2548,7 +3862,15 @@
             <w:tcW w:w="1502" w:type="dxa"/>
           </w:tcPr>
           <w:p>
-            <w:r>
+            <w:pPr>
+              <w:rPr>
+                <w:rFonts w:ascii="Times New Roman" w:hAnsi="Times New Roman" w:cs="Times New Roman"/>
+              </w:rPr>
+            </w:pPr>
+            <w:r>
+              <w:rPr>
+                <w:rFonts w:ascii="Times New Roman" w:hAnsi="Times New Roman" w:cs="Times New Roman"/>
+              </w:rPr>
               <w:t>Total</w:t>
             </w:r>
           </w:p>
@@ -2558,7 +3880,15 @@
             <w:tcW w:w="1502" w:type="dxa"/>
           </w:tcPr>
           <w:p>
-            <w:r>
+            <w:pPr>
+              <w:rPr>
+                <w:rFonts w:ascii="Times New Roman" w:hAnsi="Times New Roman" w:cs="Times New Roman"/>
+              </w:rPr>
+            </w:pPr>
+            <w:r>
+              <w:rPr>
+                <w:rFonts w:ascii="Times New Roman" w:hAnsi="Times New Roman" w:cs="Times New Roman"/>
+              </w:rPr>
               <w:t>100</w:t>
             </w:r>
           </w:p>
@@ -2568,7 +3898,15 @@
             <w:tcW w:w="1503" w:type="dxa"/>
           </w:tcPr>
           <w:p>
-            <w:r>
+            <w:pPr>
+              <w:rPr>
+                <w:rFonts w:ascii="Times New Roman" w:hAnsi="Times New Roman" w:cs="Times New Roman"/>
+              </w:rPr>
+            </w:pPr>
+            <w:r>
+              <w:rPr>
+                <w:rFonts w:ascii="Times New Roman" w:hAnsi="Times New Roman" w:cs="Times New Roman"/>
+              </w:rPr>
               <w:t>100</w:t>
             </w:r>
           </w:p>
@@ -2578,7 +3916,15 @@
             <w:tcW w:w="1503" w:type="dxa"/>
           </w:tcPr>
           <w:p>
-            <w:r>
+            <w:pPr>
+              <w:rPr>
+                <w:rFonts w:ascii="Times New Roman" w:hAnsi="Times New Roman" w:cs="Times New Roman"/>
+              </w:rPr>
+            </w:pPr>
+            <w:r>
+              <w:rPr>
+                <w:rFonts w:ascii="Times New Roman" w:hAnsi="Times New Roman" w:cs="Times New Roman"/>
+              </w:rPr>
               <w:t>100</w:t>
             </w:r>
           </w:p>
@@ -2588,7 +3934,15 @@
             <w:tcW w:w="1503" w:type="dxa"/>
           </w:tcPr>
           <w:p>
-            <w:r>
+            <w:pPr>
+              <w:rPr>
+                <w:rFonts w:ascii="Times New Roman" w:hAnsi="Times New Roman" w:cs="Times New Roman"/>
+              </w:rPr>
+            </w:pPr>
+            <w:r>
+              <w:rPr>
+                <w:rFonts w:ascii="Times New Roman" w:hAnsi="Times New Roman" w:cs="Times New Roman"/>
+              </w:rPr>
               <w:t>100</w:t>
             </w:r>
           </w:p>
@@ -2598,31 +3952,65 @@
             <w:tcW w:w="1503" w:type="dxa"/>
           </w:tcPr>
           <w:p>
-            <w:r>
+            <w:pPr>
+              <w:rPr>
+                <w:rFonts w:ascii="Times New Roman" w:hAnsi="Times New Roman" w:cs="Times New Roman"/>
+              </w:rPr>
+            </w:pPr>
+            <w:r>
+              <w:rPr>
+                <w:rFonts w:ascii="Times New Roman" w:hAnsi="Times New Roman" w:cs="Times New Roman"/>
+              </w:rPr>
               <w:t>400</w:t>
             </w:r>
           </w:p>
         </w:tc>
       </w:tr>
     </w:tbl>
-    <w:p/>
-    <w:p>
-      <w:r>
+    <w:p>
+      <w:pPr>
+        <w:rPr>
+          <w:rFonts w:ascii="Times New Roman" w:hAnsi="Times New Roman" w:cs="Times New Roman"/>
+        </w:rPr>
+      </w:pPr>
+    </w:p>
+    <w:p>
+      <w:pPr>
+        <w:rPr>
+          <w:rFonts w:ascii="Times New Roman" w:hAnsi="Times New Roman" w:cs="Times New Roman"/>
+        </w:rPr>
+      </w:pPr>
+      <w:r>
+        <w:rPr>
+          <w:rFonts w:ascii="Times New Roman" w:hAnsi="Times New Roman" w:cs="Times New Roman"/>
+        </w:rPr>
         <w:t>The team has agreed on the proportional weighting of this ICR and believe it is reflective of work done.</w:t>
       </w:r>
       <w:r>
+        <w:rPr>
+          <w:rFonts w:ascii="Times New Roman" w:hAnsi="Times New Roman" w:cs="Times New Roman"/>
+        </w:rPr>
         <w:br w:type="page"/>
       </w:r>
     </w:p>
     <w:p>
       <w:pPr>
         <w:pStyle w:val="Heading1"/>
-      </w:pPr>
-      <w:r>
+        <w:rPr>
+          <w:rFonts w:ascii="Times New Roman" w:hAnsi="Times New Roman" w:cs="Times New Roman"/>
+        </w:rPr>
+      </w:pPr>
+      <w:r>
+        <w:rPr>
+          <w:rFonts w:ascii="Times New Roman" w:hAnsi="Times New Roman" w:cs="Times New Roman"/>
+        </w:rPr>
         <w:lastRenderedPageBreak/>
         <w:t xml:space="preserve">Individual </w:t>
       </w:r>
       <w:r>
+        <w:rPr>
+          <w:rFonts w:ascii="Times New Roman" w:hAnsi="Times New Roman" w:cs="Times New Roman"/>
+        </w:rPr>
         <w:t>Contributions Narrative</w:t>
       </w:r>
     </w:p>
@@ -2641,26 +4029,55 @@
             <w:tcW w:w="9016" w:type="dxa"/>
           </w:tcPr>
           <w:p>
-            <w:r>
+            <w:pPr>
+              <w:rPr>
+                <w:rFonts w:ascii="Times New Roman" w:hAnsi="Times New Roman" w:cs="Times New Roman"/>
+              </w:rPr>
+            </w:pPr>
+            <w:r>
+              <w:rPr>
+                <w:rFonts w:ascii="Times New Roman" w:hAnsi="Times New Roman" w:cs="Times New Roman"/>
+              </w:rPr>
               <w:t xml:space="preserve">Rowan Adair: </w:t>
             </w:r>
             <w:r>
+              <w:rPr>
+                <w:rFonts w:ascii="Times New Roman" w:hAnsi="Times New Roman" w:cs="Times New Roman"/>
+              </w:rPr>
               <w:t xml:space="preserve">My primary role within the project was as team lead. Organizing the work done by team members using a Kanban through Trello to track stories. I also set up a private Git repository with extensive information on the syntax we would use, software used and anything else that needs to be known. Making sure everyone had the same scripts, report version and relevant resources. Along with this I organized and coordinated team meetings weekly, with stand-up meetings and more extensive 2-hour group work meetings. I designed the entity relationship diagram and established the different constraints within the system documenting all relevant assumptions. </w:t>
             </w:r>
             <w:r>
+              <w:rPr>
+                <w:rFonts w:ascii="Times New Roman" w:hAnsi="Times New Roman" w:cs="Times New Roman"/>
+              </w:rPr>
               <w:t xml:space="preserve">I was also responsible for completing query </w:t>
             </w:r>
             <w:r>
+              <w:rPr>
+                <w:rFonts w:ascii="Times New Roman" w:hAnsi="Times New Roman" w:cs="Times New Roman"/>
+              </w:rPr>
               <w:t>1</w:t>
             </w:r>
             <w:r>
+              <w:rPr>
+                <w:rFonts w:ascii="Times New Roman" w:hAnsi="Times New Roman" w:cs="Times New Roman"/>
+              </w:rPr>
               <w:t xml:space="preserve"> in our group’s querydb48.sql file. </w:t>
             </w:r>
             <w:r>
+              <w:rPr>
+                <w:rFonts w:ascii="Times New Roman" w:hAnsi="Times New Roman" w:cs="Times New Roman"/>
+              </w:rPr>
               <w:t>Along with writing my own script I tested the rest of the team’s scripts and corrected any bugs as they arose. In summary my primary role was team lead and organization, my secondary role was system design and query script writing. My tertiary role was testing and debugging any scripts pushed to the master branch.</w:t>
             </w:r>
           </w:p>
-          <w:p/>
+          <w:p>
+            <w:pPr>
+              <w:rPr>
+                <w:rFonts w:ascii="Times New Roman" w:hAnsi="Times New Roman" w:cs="Times New Roman"/>
+              </w:rPr>
+            </w:pPr>
+          </w:p>
         </w:tc>
       </w:tr>
       <w:tr>
@@ -2669,14 +4086,31 @@
             <w:tcW w:w="9016" w:type="dxa"/>
           </w:tcPr>
           <w:p>
-            <w:r>
-              <w:t>Connall Carlin:</w:t>
-            </w:r>
-            <w:r>
+            <w:pPr>
+              <w:rPr>
+                <w:rFonts w:ascii="Times New Roman" w:hAnsi="Times New Roman" w:cs="Times New Roman"/>
+              </w:rPr>
+            </w:pPr>
+            <w:r>
+              <w:rPr>
+                <w:rFonts w:ascii="Times New Roman" w:hAnsi="Times New Roman" w:cs="Times New Roman"/>
+              </w:rPr>
+              <w:t>Conall Carlin:</w:t>
+            </w:r>
+            <w:r>
+              <w:rPr>
+                <w:rFonts w:ascii="Times New Roman" w:hAnsi="Times New Roman" w:cs="Times New Roman"/>
+              </w:rPr>
               <w:t xml:space="preserve"> My roles within this project range from assisting group members in tasks listed for this project where appropriate. My specific roles in which I invested the largest amount of time was in creating the insert script for the database which I quickly learned this was a long task if done insufficiently. As a result, I designed small java programs to generate random values based off a defined array or random numbers in order to speed up the creation process and ensure accurate yet plentiful test data. Once finalised we as a group discussed coping with changes within the database as well as allowing for/looking in to possible areas for expansion and it was my role to bring these ideas together into a coherent analysis for future proofing.</w:t>
             </w:r>
           </w:p>
-          <w:p/>
+          <w:p>
+            <w:pPr>
+              <w:rPr>
+                <w:rFonts w:ascii="Times New Roman" w:hAnsi="Times New Roman" w:cs="Times New Roman"/>
+              </w:rPr>
+            </w:pPr>
+          </w:p>
         </w:tc>
       </w:tr>
       <w:tr>
@@ -2685,17 +4119,31 @@
             <w:tcW w:w="9016" w:type="dxa"/>
           </w:tcPr>
           <w:p>
-            <w:r>
+            <w:pPr>
+              <w:rPr>
+                <w:rFonts w:ascii="Times New Roman" w:hAnsi="Times New Roman" w:cs="Times New Roman"/>
+              </w:rPr>
+            </w:pPr>
+            <w:r>
+              <w:rPr>
+                <w:rFonts w:ascii="Times New Roman" w:hAnsi="Times New Roman" w:cs="Times New Roman"/>
+              </w:rPr>
               <w:t>Barney Young:</w:t>
             </w:r>
             <w:r>
-              <w:t xml:space="preserve"> </w:t>
-            </w:r>
-            <w:r>
-              <w:t>The most significant part of my contribution was the createdb48.sql file, which I wrote, based on the ERD and schema. I was also responsible for completing query 2 in our group’s querydb48.sql file. Like the other group members, I helped in other ways by attending and contributing to the group meetings and correcting and assisting with some errors in group files.</w:t>
+              <w:rPr>
+                <w:rFonts w:ascii="Times New Roman" w:hAnsi="Times New Roman" w:cs="Times New Roman"/>
+              </w:rPr>
+              <w:t xml:space="preserve"> The most significant part of my contribution was the createdb48.sql file, which I wrote, based on the ERD and schema. I was also responsible for completing query 2 in our group’s querydb48.sql file. Like the other group members, I helped in other ways by attending and contributing to the group meetings and correcting and assisting with some errors in group files.</w:t>
             </w:r>
           </w:p>
-          <w:p/>
+          <w:p>
+            <w:pPr>
+              <w:rPr>
+                <w:rFonts w:ascii="Times New Roman" w:hAnsi="Times New Roman" w:cs="Times New Roman"/>
+              </w:rPr>
+            </w:pPr>
+          </w:p>
         </w:tc>
       </w:tr>
       <w:tr>
@@ -2704,28 +4152,43 @@
             <w:tcW w:w="9016" w:type="dxa"/>
           </w:tcPr>
           <w:p>
-            <w:r>
+            <w:pPr>
+              <w:rPr>
+                <w:rFonts w:ascii="Times New Roman" w:hAnsi="Times New Roman" w:cs="Times New Roman"/>
+              </w:rPr>
+            </w:pPr>
+            <w:r>
+              <w:rPr>
+                <w:rFonts w:ascii="Times New Roman" w:hAnsi="Times New Roman" w:cs="Times New Roman"/>
+              </w:rPr>
               <w:t>Yous</w:t>
             </w:r>
             <w:r>
+              <w:rPr>
+                <w:rFonts w:ascii="Times New Roman" w:hAnsi="Times New Roman" w:cs="Times New Roman"/>
+              </w:rPr>
               <w:t>s</w:t>
             </w:r>
             <w:r>
+              <w:rPr>
+                <w:rFonts w:ascii="Times New Roman" w:hAnsi="Times New Roman" w:cs="Times New Roman"/>
+              </w:rPr>
               <w:t>ef Emam:</w:t>
             </w:r>
             <w:r>
-              <w:t xml:space="preserve"> </w:t>
-            </w:r>
-            <w:r>
-              <w:t>I contributed to the project by writing the cleaning script as well as writing the 3rd SQL Query which is used to raise the pay of employees with 2 or more skills in addition I contributed to the other tasks by helping with the planning for those tasks alongside the other members of the team</w:t>
-            </w:r>
-            <w:r>
-              <w:t>.</w:t>
-            </w:r>
-            <w:bookmarkStart w:id="0" w:name="_GoBack"/>
-            <w:bookmarkEnd w:id="0"/>
+              <w:rPr>
+                <w:rFonts w:ascii="Times New Roman" w:hAnsi="Times New Roman" w:cs="Times New Roman"/>
+              </w:rPr>
+              <w:t xml:space="preserve"> I contributed to the project by writing the cleaning script as well as writing the 3rd SQL Query which is used to raise the pay of employees with 2 or more skills in addition I contributed to the other tasks by helping with the planning for those tasks alongside the other members of the team.</w:t>
+            </w:r>
           </w:p>
-          <w:p/>
+          <w:p>
+            <w:pPr>
+              <w:rPr>
+                <w:rFonts w:ascii="Times New Roman" w:hAnsi="Times New Roman" w:cs="Times New Roman"/>
+              </w:rPr>
+            </w:pPr>
+          </w:p>
         </w:tc>
       </w:tr>
       <w:tr>
@@ -2734,17 +4197,97 @@
             <w:tcW w:w="9016" w:type="dxa"/>
           </w:tcPr>
           <w:p>
-            <w:r>
+            <w:pPr>
+              <w:rPr>
+                <w:rFonts w:ascii="Times New Roman" w:hAnsi="Times New Roman" w:cs="Times New Roman"/>
+              </w:rPr>
+            </w:pPr>
+            <w:r>
+              <w:rPr>
+                <w:rFonts w:ascii="Times New Roman" w:hAnsi="Times New Roman" w:cs="Times New Roman"/>
+              </w:rPr>
               <w:t>Scott Lam:</w:t>
             </w:r>
+            <w:r>
+              <w:rPr>
+                <w:rFonts w:ascii="Times New Roman" w:hAnsi="Times New Roman" w:cs="Times New Roman"/>
+              </w:rPr>
+              <w:t xml:space="preserve"> </w:t>
+            </w:r>
+            <w:r>
+              <w:rPr>
+                <w:rFonts w:ascii="Times New Roman" w:hAnsi="Times New Roman" w:cs="Times New Roman"/>
+              </w:rPr>
+              <w:t xml:space="preserve">I designed our teams table schema, providing the core basis and backbone upon which to base the </w:t>
+            </w:r>
+            <w:r>
+              <w:rPr>
+                <w:rFonts w:ascii="Times New Roman" w:hAnsi="Times New Roman" w:cs="Times New Roman"/>
+              </w:rPr>
+              <w:t>implementation</w:t>
+            </w:r>
+            <w:r>
+              <w:rPr>
+                <w:rFonts w:ascii="Times New Roman" w:hAnsi="Times New Roman" w:cs="Times New Roman"/>
+              </w:rPr>
+              <w:t xml:space="preserve"> and creation of the database. I was able to create the schema based </w:t>
+            </w:r>
+            <w:r>
+              <w:rPr>
+                <w:rFonts w:ascii="Times New Roman" w:hAnsi="Times New Roman" w:cs="Times New Roman"/>
+              </w:rPr>
+              <w:t>off</w:t>
+            </w:r>
+            <w:r>
+              <w:rPr>
+                <w:rFonts w:ascii="Times New Roman" w:hAnsi="Times New Roman" w:cs="Times New Roman"/>
+              </w:rPr>
+              <w:t xml:space="preserve"> the E-R Diagram provided earlier. I created query 4, as well as attended team meetings and gave </w:t>
+            </w:r>
+            <w:r>
+              <w:rPr>
+                <w:rFonts w:ascii="Times New Roman" w:hAnsi="Times New Roman" w:cs="Times New Roman"/>
+              </w:rPr>
+              <w:t>assistance</w:t>
+            </w:r>
+            <w:r>
+              <w:rPr>
+                <w:rFonts w:ascii="Times New Roman" w:hAnsi="Times New Roman" w:cs="Times New Roman"/>
+              </w:rPr>
+              <w:t xml:space="preserve"> wherever possible.</w:t>
+            </w:r>
           </w:p>
-          <w:p/>
+          <w:p>
+            <w:pPr>
+              <w:rPr>
+                <w:rFonts w:ascii="Times New Roman" w:hAnsi="Times New Roman" w:cs="Times New Roman"/>
+              </w:rPr>
+            </w:pPr>
+          </w:p>
         </w:tc>
       </w:tr>
     </w:tbl>
-    <w:p/>
-    <w:p/>
-    <w:p/>
+    <w:p>
+      <w:pPr>
+        <w:rPr>
+          <w:rFonts w:ascii="Times New Roman" w:hAnsi="Times New Roman" w:cs="Times New Roman"/>
+        </w:rPr>
+      </w:pPr>
+    </w:p>
+    <w:p>
+      <w:pPr>
+        <w:rPr>
+          <w:rFonts w:ascii="Times New Roman" w:hAnsi="Times New Roman" w:cs="Times New Roman"/>
+        </w:rPr>
+      </w:pPr>
+    </w:p>
+    <w:p>
+      <w:pPr>
+        <w:rPr>
+          <w:rFonts w:ascii="Times New Roman" w:hAnsi="Times New Roman" w:cs="Times New Roman"/>
+        </w:rPr>
+      </w:pPr>
+    </w:p>
     <w:sectPr>
       <w:pgSz w:w="11906" w:h="16838"/>
       <w:pgMar w:top="1440" w:right="1440" w:bottom="1440" w:left="1440" w:header="708" w:footer="708" w:gutter="0"/>
@@ -3811,6 +5354,22 @@
       <w:szCs w:val="24"/>
     </w:rPr>
   </w:style>
+  <w:style w:type="paragraph" w:styleId="NormalWeb">
+    <w:name w:val="Normal (Web)"/>
+    <w:basedOn w:val="Normal"/>
+    <w:uiPriority w:val="99"/>
+    <w:unhideWhenUsed/>
+    <w:rsid w:val="00C71173"/>
+    <w:pPr>
+      <w:spacing w:before="100" w:beforeAutospacing="1" w:after="100" w:afterAutospacing="1" w:line="240" w:lineRule="auto"/>
+    </w:pPr>
+    <w:rPr>
+      <w:rFonts w:ascii="Times New Roman" w:eastAsia="Times New Roman" w:hAnsi="Times New Roman" w:cs="Times New Roman"/>
+      <w:sz w:val="24"/>
+      <w:szCs w:val="24"/>
+      <w:lang w:eastAsia="en-GB"/>
+    </w:rPr>
+  </w:style>
 </w:styles>
 </file>
 
@@ -4091,7 +5650,7 @@
 </file>
 
 <file path=customXml/itemProps2.xml><?xml version="1.0" encoding="utf-8"?>
-<ds:datastoreItem xmlns:ds="http://schemas.openxmlformats.org/officeDocument/2006/customXml" ds:itemID="{10991FB0-8AF3-4F06-ABF0-DCE82EE3B146}">
+<ds:datastoreItem xmlns:ds="http://schemas.openxmlformats.org/officeDocument/2006/customXml" ds:itemID="{39428B84-39CC-4801-A26A-7559D1A19928}">
   <ds:schemaRefs>
     <ds:schemaRef ds:uri="http://schemas.openxmlformats.org/officeDocument/2006/bibliography"/>
   </ds:schemaRefs>

</xml_diff>

<commit_message>
Update description of query 2
</commit_message>
<xml_diff>
--- a/Documentation/report48.docx
+++ b/Documentation/report48.docx
@@ -103,8 +103,8 @@
                                   <w:tblLook w:val="04A0" w:firstRow="1" w:lastRow="0" w:firstColumn="1" w:lastColumn="0" w:noHBand="0" w:noVBand="1"/>
                                 </w:tblPr>
                                 <w:tblGrid>
-                                  <w:gridCol w:w="2920"/>
-                                  <w:gridCol w:w="4538"/>
+                                  <w:gridCol w:w="5748"/>
+                                  <w:gridCol w:w="5444"/>
                                 </w:tblGrid>
                                 <w:tr>
                                   <w:trPr>
@@ -281,34 +281,55 @@
                                     <w:p>
                                       <w:pPr>
                                         <w:pStyle w:val="NoSpacing"/>
+                                        <w:rPr>
+                                          <w:lang w:val="de-DE"/>
+                                        </w:rPr>
                                       </w:pPr>
                                       <w:r>
+                                        <w:rPr>
+                                          <w:lang w:val="de-DE"/>
+                                        </w:rPr>
                                         <w:t>You</w:t>
                                       </w:r>
                                       <w:r>
+                                        <w:rPr>
+                                          <w:lang w:val="de-DE"/>
+                                        </w:rPr>
                                         <w:t>ss</w:t>
                                       </w:r>
                                       <w:r>
+                                        <w:rPr>
+                                          <w:lang w:val="de-DE"/>
+                                        </w:rPr>
                                         <w:t>ef Emam</w:t>
                                       </w:r>
                                       <w:r>
-                                        <w:t xml:space="preserve"> </w:t>
-                                      </w:r>
-                                      <w:r>
-                                        <w:t>40247459</w:t>
+                                        <w:rPr>
+                                          <w:lang w:val="de-DE"/>
+                                        </w:rPr>
+                                        <w:t xml:space="preserve"> 40247459</w:t>
                                       </w:r>
                                     </w:p>
                                     <w:p>
                                       <w:pPr>
                                         <w:pStyle w:val="NoSpacing"/>
+                                        <w:rPr>
+                                          <w:lang w:val="de-DE"/>
+                                        </w:rPr>
                                       </w:pPr>
                                       <w:r>
+                                        <w:rPr>
+                                          <w:lang w:val="de-DE"/>
+                                        </w:rPr>
                                         <w:t>yemanmohammedsaber01@qub.ac.uk</w:t>
                                       </w:r>
                                     </w:p>
                                     <w:p>
                                       <w:pPr>
                                         <w:pStyle w:val="NoSpacing"/>
+                                        <w:rPr>
+                                          <w:lang w:val="de-DE"/>
+                                        </w:rPr>
                                       </w:pPr>
                                     </w:p>
                                     <w:p>
@@ -316,12 +337,7 @@
                                         <w:pStyle w:val="NoSpacing"/>
                                       </w:pPr>
                                       <w:r>
-                                        <w:t>Co</w:t>
-                                      </w:r>
-                                      <w:bookmarkStart w:id="0" w:name="_GoBack"/>
-                                      <w:bookmarkEnd w:id="0"/>
-                                      <w:r>
-                                        <w:t>nal</w:t>
+                                        <w:t>Conal</w:t>
                                       </w:r>
                                       <w:r>
                                         <w:t>l Carlin</w:t>
@@ -396,8 +412,8 @@
                             <w:tblLook w:val="04A0" w:firstRow="1" w:lastRow="0" w:firstColumn="1" w:lastColumn="0" w:noHBand="0" w:noVBand="1"/>
                           </w:tblPr>
                           <w:tblGrid>
-                            <w:gridCol w:w="2920"/>
-                            <w:gridCol w:w="4538"/>
+                            <w:gridCol w:w="5748"/>
+                            <w:gridCol w:w="5444"/>
                           </w:tblGrid>
                           <w:tr>
                             <w:trPr>
@@ -574,34 +590,55 @@
                               <w:p>
                                 <w:pPr>
                                   <w:pStyle w:val="NoSpacing"/>
+                                  <w:rPr>
+                                    <w:lang w:val="de-DE"/>
+                                  </w:rPr>
                                 </w:pPr>
                                 <w:r>
+                                  <w:rPr>
+                                    <w:lang w:val="de-DE"/>
+                                  </w:rPr>
                                   <w:t>You</w:t>
                                 </w:r>
                                 <w:r>
+                                  <w:rPr>
+                                    <w:lang w:val="de-DE"/>
+                                  </w:rPr>
                                   <w:t>ss</w:t>
                                 </w:r>
                                 <w:r>
+                                  <w:rPr>
+                                    <w:lang w:val="de-DE"/>
+                                  </w:rPr>
                                   <w:t>ef Emam</w:t>
                                 </w:r>
                                 <w:r>
-                                  <w:t xml:space="preserve"> </w:t>
-                                </w:r>
-                                <w:r>
-                                  <w:t>40247459</w:t>
+                                  <w:rPr>
+                                    <w:lang w:val="de-DE"/>
+                                  </w:rPr>
+                                  <w:t xml:space="preserve"> 40247459</w:t>
                                 </w:r>
                               </w:p>
                               <w:p>
                                 <w:pPr>
                                   <w:pStyle w:val="NoSpacing"/>
+                                  <w:rPr>
+                                    <w:lang w:val="de-DE"/>
+                                  </w:rPr>
                                 </w:pPr>
                                 <w:r>
+                                  <w:rPr>
+                                    <w:lang w:val="de-DE"/>
+                                  </w:rPr>
                                   <w:t>yemanmohammedsaber01@qub.ac.uk</w:t>
                                 </w:r>
                               </w:p>
                               <w:p>
                                 <w:pPr>
                                   <w:pStyle w:val="NoSpacing"/>
+                                  <w:rPr>
+                                    <w:lang w:val="de-DE"/>
+                                  </w:rPr>
                                 </w:pPr>
                               </w:p>
                               <w:p>
@@ -609,12 +646,7 @@
                                   <w:pStyle w:val="NoSpacing"/>
                                 </w:pPr>
                                 <w:r>
-                                  <w:t>Co</w:t>
-                                </w:r>
-                                <w:bookmarkStart w:id="1" w:name="_GoBack"/>
-                                <w:bookmarkEnd w:id="1"/>
-                                <w:r>
-                                  <w:t>nal</w:t>
+                                  <w:t>Conal</w:t>
                                 </w:r>
                                 <w:r>
                                   <w:t>l Carlin</w:t>
@@ -1034,17 +1066,15 @@
           <w:rFonts w:ascii="Times New Roman" w:hAnsi="Times New Roman" w:cs="Times New Roman"/>
           <w:sz w:val="24"/>
         </w:rPr>
-        <w:t xml:space="preserve">Since </w:t>
-      </w:r>
-      <w:proofErr w:type="gramStart"/>
+        <w:t>Since a</w:t>
+      </w:r>
       <w:r>
         <w:rPr>
           <w:rFonts w:ascii="Times New Roman" w:hAnsi="Times New Roman" w:cs="Times New Roman"/>
           <w:sz w:val="24"/>
         </w:rPr>
-        <w:t>a</w:t>
-      </w:r>
-      <w:proofErr w:type="gramEnd"/>
+        <w:t>n</w:t>
+      </w:r>
       <w:r>
         <w:rPr>
           <w:rFonts w:ascii="Times New Roman" w:hAnsi="Times New Roman" w:cs="Times New Roman"/>
@@ -1257,88 +1287,23 @@
         </w:rPr>
         <w:t>(</w:t>
       </w:r>
+      <w:proofErr w:type="spellStart"/>
       <w:r>
         <w:rPr>
           <w:rFonts w:ascii="Times New Roman" w:hAnsi="Times New Roman" w:cs="Times New Roman"/>
           <w:b/>
           <w:bCs/>
         </w:rPr>
-        <w:t>AptID, BuildingID</w:t>
-      </w:r>
-      <w:r>
-        <w:rPr>
-          <w:rFonts w:ascii="Times New Roman" w:hAnsi="Times New Roman" w:cs="Times New Roman"/>
-        </w:rPr>
-        <w:t>)</w:t>
-      </w:r>
-    </w:p>
-    <w:p>
-      <w:pPr>
-        <w:rPr>
-          <w:rFonts w:ascii="Times New Roman" w:hAnsi="Times New Roman" w:cs="Times New Roman"/>
-        </w:rPr>
-      </w:pPr>
-      <w:r>
-        <w:rPr>
-          <w:rFonts w:ascii="Times New Roman" w:hAnsi="Times New Roman" w:cs="Times New Roman"/>
-        </w:rPr>
-        <w:t>Office(</w:t>
-      </w:r>
-      <w:proofErr w:type="spellStart"/>
-      <w:r>
-        <w:rPr>
-          <w:rFonts w:ascii="Times New Roman" w:hAnsi="Times New Roman" w:cs="Times New Roman"/>
-          <w:u w:val="single"/>
-        </w:rPr>
-        <w:t>OfficeID</w:t>
+        <w:t>AptID</w:t>
       </w:r>
       <w:proofErr w:type="spellEnd"/>
-      <w:r>
-        <w:rPr>
-          <w:rFonts w:ascii="Times New Roman" w:hAnsi="Times New Roman" w:cs="Times New Roman"/>
-        </w:rPr>
-        <w:t xml:space="preserve">, </w:t>
-      </w:r>
       <w:r>
         <w:rPr>
           <w:rFonts w:ascii="Times New Roman" w:hAnsi="Times New Roman" w:cs="Times New Roman"/>
           <w:b/>
           <w:bCs/>
         </w:rPr>
-        <w:t>AptID</w:t>
-      </w:r>
-      <w:r>
-        <w:rPr>
-          <w:rFonts w:ascii="Times New Roman" w:hAnsi="Times New Roman" w:cs="Times New Roman"/>
-        </w:rPr>
-        <w:t>)</w:t>
-      </w:r>
-    </w:p>
-    <w:p>
-      <w:pPr>
-        <w:rPr>
-          <w:rFonts w:ascii="Times New Roman" w:hAnsi="Times New Roman" w:cs="Times New Roman"/>
-        </w:rPr>
-      </w:pPr>
-      <w:proofErr w:type="spellStart"/>
-      <w:r>
-        <w:rPr>
-          <w:rFonts w:ascii="Times New Roman" w:hAnsi="Times New Roman" w:cs="Times New Roman"/>
-        </w:rPr>
-        <w:t>ManagerOffic</w:t>
-      </w:r>
-      <w:r>
-        <w:rPr>
-          <w:rFonts w:ascii="Times New Roman" w:hAnsi="Times New Roman" w:cs="Times New Roman"/>
-        </w:rPr>
-        <w:t>e</w:t>
-      </w:r>
-      <w:proofErr w:type="spellEnd"/>
-      <w:r>
-        <w:rPr>
-          <w:rFonts w:ascii="Times New Roman" w:hAnsi="Times New Roman" w:cs="Times New Roman"/>
-        </w:rPr>
-        <w:t>(</w:t>
+        <w:t xml:space="preserve">, </w:t>
       </w:r>
       <w:proofErr w:type="spellStart"/>
       <w:r>
@@ -1347,16 +1312,85 @@
           <w:b/>
           <w:bCs/>
         </w:rPr>
-        <w:t>ManagerID</w:t>
+        <w:t>BuildingID</w:t>
       </w:r>
       <w:proofErr w:type="spellEnd"/>
+      <w:r>
+        <w:rPr>
+          <w:rFonts w:ascii="Times New Roman" w:hAnsi="Times New Roman" w:cs="Times New Roman"/>
+        </w:rPr>
+        <w:t>)</w:t>
+      </w:r>
+    </w:p>
+    <w:p>
+      <w:pPr>
+        <w:rPr>
+          <w:rFonts w:ascii="Times New Roman" w:hAnsi="Times New Roman" w:cs="Times New Roman"/>
+        </w:rPr>
+      </w:pPr>
+      <w:r>
+        <w:rPr>
+          <w:rFonts w:ascii="Times New Roman" w:hAnsi="Times New Roman" w:cs="Times New Roman"/>
+        </w:rPr>
+        <w:t>Office(</w:t>
+      </w:r>
+      <w:proofErr w:type="spellStart"/>
+      <w:r>
+        <w:rPr>
+          <w:rFonts w:ascii="Times New Roman" w:hAnsi="Times New Roman" w:cs="Times New Roman"/>
+          <w:u w:val="single"/>
+        </w:rPr>
+        <w:t>OfficeID</w:t>
+      </w:r>
+      <w:proofErr w:type="spellEnd"/>
+      <w:r>
+        <w:rPr>
+          <w:rFonts w:ascii="Times New Roman" w:hAnsi="Times New Roman" w:cs="Times New Roman"/>
+        </w:rPr>
+        <w:t xml:space="preserve">, </w:t>
+      </w:r>
+      <w:proofErr w:type="spellStart"/>
       <w:r>
         <w:rPr>
           <w:rFonts w:ascii="Times New Roman" w:hAnsi="Times New Roman" w:cs="Times New Roman"/>
           <w:b/>
           <w:bCs/>
         </w:rPr>
-        <w:t xml:space="preserve">, </w:t>
+        <w:t>AptID</w:t>
+      </w:r>
+      <w:proofErr w:type="spellEnd"/>
+      <w:r>
+        <w:rPr>
+          <w:rFonts w:ascii="Times New Roman" w:hAnsi="Times New Roman" w:cs="Times New Roman"/>
+        </w:rPr>
+        <w:t>)</w:t>
+      </w:r>
+    </w:p>
+    <w:p>
+      <w:pPr>
+        <w:rPr>
+          <w:rFonts w:ascii="Times New Roman" w:hAnsi="Times New Roman" w:cs="Times New Roman"/>
+        </w:rPr>
+      </w:pPr>
+      <w:proofErr w:type="spellStart"/>
+      <w:r>
+        <w:rPr>
+          <w:rFonts w:ascii="Times New Roman" w:hAnsi="Times New Roman" w:cs="Times New Roman"/>
+        </w:rPr>
+        <w:t>ManagerOffic</w:t>
+      </w:r>
+      <w:r>
+        <w:rPr>
+          <w:rFonts w:ascii="Times New Roman" w:hAnsi="Times New Roman" w:cs="Times New Roman"/>
+        </w:rPr>
+        <w:t>e</w:t>
+      </w:r>
+      <w:proofErr w:type="spellEnd"/>
+      <w:r>
+        <w:rPr>
+          <w:rFonts w:ascii="Times New Roman" w:hAnsi="Times New Roman" w:cs="Times New Roman"/>
+        </w:rPr>
+        <w:t>(</w:t>
       </w:r>
       <w:proofErr w:type="spellStart"/>
       <w:r>
@@ -1365,7 +1399,7 @@
           <w:b/>
           <w:bCs/>
         </w:rPr>
-        <w:t>OfficeID</w:t>
+        <w:t>ManagerID</w:t>
       </w:r>
       <w:proofErr w:type="spellEnd"/>
       <w:r>
@@ -1374,36 +1408,64 @@
           <w:b/>
           <w:bCs/>
         </w:rPr>
-        <w:t>)</w:t>
-      </w:r>
-    </w:p>
-    <w:p>
-      <w:pPr>
-        <w:rPr>
-          <w:rFonts w:ascii="Times New Roman" w:hAnsi="Times New Roman" w:cs="Times New Roman"/>
-        </w:rPr>
-      </w:pPr>
+        <w:t xml:space="preserve">, </w:t>
+      </w:r>
       <w:proofErr w:type="spellStart"/>
-      <w:r>
-        <w:rPr>
-          <w:rFonts w:ascii="Times New Roman" w:hAnsi="Times New Roman" w:cs="Times New Roman"/>
-        </w:rPr>
-        <w:t>ApartmentManager</w:t>
-      </w:r>
-      <w:proofErr w:type="spellEnd"/>
-      <w:r>
-        <w:rPr>
-          <w:rFonts w:ascii="Times New Roman" w:hAnsi="Times New Roman" w:cs="Times New Roman"/>
-        </w:rPr>
-        <w:t>(</w:t>
-      </w:r>
       <w:r>
         <w:rPr>
           <w:rFonts w:ascii="Times New Roman" w:hAnsi="Times New Roman" w:cs="Times New Roman"/>
           <w:b/>
           <w:bCs/>
         </w:rPr>
-        <w:t xml:space="preserve">AptID, </w:t>
+        <w:t>OfficeID</w:t>
+      </w:r>
+      <w:proofErr w:type="spellEnd"/>
+      <w:r>
+        <w:rPr>
+          <w:rFonts w:ascii="Times New Roman" w:hAnsi="Times New Roman" w:cs="Times New Roman"/>
+          <w:b/>
+          <w:bCs/>
+        </w:rPr>
+        <w:t>)</w:t>
+      </w:r>
+    </w:p>
+    <w:p>
+      <w:pPr>
+        <w:rPr>
+          <w:rFonts w:ascii="Times New Roman" w:hAnsi="Times New Roman" w:cs="Times New Roman"/>
+        </w:rPr>
+      </w:pPr>
+      <w:proofErr w:type="spellStart"/>
+      <w:r>
+        <w:rPr>
+          <w:rFonts w:ascii="Times New Roman" w:hAnsi="Times New Roman" w:cs="Times New Roman"/>
+        </w:rPr>
+        <w:t>ApartmentManager</w:t>
+      </w:r>
+      <w:proofErr w:type="spellEnd"/>
+      <w:r>
+        <w:rPr>
+          <w:rFonts w:ascii="Times New Roman" w:hAnsi="Times New Roman" w:cs="Times New Roman"/>
+        </w:rPr>
+        <w:t>(</w:t>
+      </w:r>
+      <w:proofErr w:type="spellStart"/>
+      <w:r>
+        <w:rPr>
+          <w:rFonts w:ascii="Times New Roman" w:hAnsi="Times New Roman" w:cs="Times New Roman"/>
+          <w:b/>
+          <w:bCs/>
+        </w:rPr>
+        <w:t>AptID</w:t>
+      </w:r>
+      <w:proofErr w:type="spellEnd"/>
+      <w:r>
+        <w:rPr>
+          <w:rFonts w:ascii="Times New Roman" w:hAnsi="Times New Roman" w:cs="Times New Roman"/>
+          <w:b/>
+          <w:bCs/>
+        </w:rPr>
+        <w:t xml:space="preserve">, </w:t>
       </w:r>
       <w:proofErr w:type="spellStart"/>
       <w:r>
@@ -1513,6 +1575,7 @@
         </w:rPr>
         <w:t>Tenant(</w:t>
       </w:r>
+      <w:proofErr w:type="spellStart"/>
       <w:r>
         <w:rPr>
           <w:rFonts w:ascii="Times New Roman" w:hAnsi="Times New Roman" w:cs="Times New Roman"/>
@@ -1520,6 +1583,7 @@
         </w:rPr>
         <w:t>TenantID</w:t>
       </w:r>
+      <w:proofErr w:type="spellEnd"/>
       <w:r>
         <w:rPr>
           <w:rFonts w:ascii="Times New Roman" w:hAnsi="Times New Roman" w:cs="Times New Roman"/>
@@ -1555,6 +1619,7 @@
         </w:rPr>
         <w:t>Employee(</w:t>
       </w:r>
+      <w:proofErr w:type="spellStart"/>
       <w:r>
         <w:rPr>
           <w:rFonts w:ascii="Times New Roman" w:hAnsi="Times New Roman" w:cs="Times New Roman"/>
@@ -1562,6 +1627,7 @@
         </w:rPr>
         <w:t>EmployeeID</w:t>
       </w:r>
+      <w:proofErr w:type="spellEnd"/>
       <w:r>
         <w:rPr>
           <w:rFonts w:ascii="Times New Roman" w:hAnsi="Times New Roman" w:cs="Times New Roman"/>
@@ -1612,6 +1678,7 @@
         </w:rPr>
         <w:t xml:space="preserve">, </w:t>
       </w:r>
+      <w:proofErr w:type="spellStart"/>
       <w:r>
         <w:rPr>
           <w:rFonts w:ascii="Times New Roman" w:hAnsi="Times New Roman" w:cs="Times New Roman"/>
@@ -1620,6 +1687,7 @@
         </w:rPr>
         <w:t>EmployeeID</w:t>
       </w:r>
+      <w:proofErr w:type="spellEnd"/>
       <w:r>
         <w:rPr>
           <w:rFonts w:ascii="Times New Roman" w:hAnsi="Times New Roman" w:cs="Times New Roman"/>
@@ -1647,6 +1715,7 @@
         </w:rPr>
         <w:t>(</w:t>
       </w:r>
+      <w:proofErr w:type="spellStart"/>
       <w:r>
         <w:rPr>
           <w:rFonts w:ascii="Times New Roman" w:hAnsi="Times New Roman" w:cs="Times New Roman"/>
@@ -1655,181 +1724,224 @@
         </w:rPr>
         <w:t>EmployeeID</w:t>
       </w:r>
+      <w:proofErr w:type="spellEnd"/>
       <w:r>
         <w:rPr>
           <w:rFonts w:ascii="Times New Roman" w:hAnsi="Times New Roman" w:cs="Times New Roman"/>
         </w:rPr>
         <w:t xml:space="preserve">, </w:t>
       </w:r>
+      <w:proofErr w:type="spellStart"/>
       <w:r>
         <w:rPr>
           <w:rFonts w:ascii="Times New Roman" w:hAnsi="Times New Roman" w:cs="Times New Roman"/>
           <w:b/>
           <w:bCs/>
         </w:rPr>
-        <w:t>SkillID)</w:t>
-      </w:r>
-    </w:p>
-    <w:p>
-      <w:pPr>
-        <w:rPr>
-          <w:rFonts w:ascii="Times New Roman" w:hAnsi="Times New Roman" w:cs="Times New Roman"/>
-        </w:rPr>
-      </w:pPr>
-      <w:r>
-        <w:rPr>
-          <w:rFonts w:ascii="Times New Roman" w:hAnsi="Times New Roman" w:cs="Times New Roman"/>
-        </w:rPr>
-        <w:t>Skill(</w:t>
-      </w:r>
+        <w:t>SkillID</w:t>
+      </w:r>
+      <w:proofErr w:type="spellEnd"/>
       <w:r>
         <w:rPr>
           <w:rFonts w:ascii="Times New Roman" w:hAnsi="Times New Roman" w:cs="Times New Roman"/>
           <w:b/>
           <w:bCs/>
         </w:rPr>
-        <w:t>SkillID</w:t>
-      </w:r>
-      <w:r>
-        <w:rPr>
-          <w:rFonts w:ascii="Times New Roman" w:hAnsi="Times New Roman" w:cs="Times New Roman"/>
-        </w:rPr>
-        <w:t xml:space="preserve">, </w:t>
+        <w:t>)</w:t>
+      </w:r>
+    </w:p>
+    <w:p>
+      <w:pPr>
+        <w:rPr>
+          <w:rFonts w:ascii="Times New Roman" w:hAnsi="Times New Roman" w:cs="Times New Roman"/>
+        </w:rPr>
+      </w:pPr>
+      <w:r>
+        <w:rPr>
+          <w:rFonts w:ascii="Times New Roman" w:hAnsi="Times New Roman" w:cs="Times New Roman"/>
+        </w:rPr>
+        <w:t>Skill(</w:t>
       </w:r>
       <w:proofErr w:type="spellStart"/>
-      <w:r>
-        <w:rPr>
-          <w:rFonts w:ascii="Times New Roman" w:hAnsi="Times New Roman" w:cs="Times New Roman"/>
-        </w:rPr>
-        <w:t>SkillName</w:t>
-      </w:r>
-      <w:proofErr w:type="spellEnd"/>
-      <w:r>
-        <w:rPr>
-          <w:rFonts w:ascii="Times New Roman" w:hAnsi="Times New Roman" w:cs="Times New Roman"/>
-        </w:rPr>
-        <w:t>)</w:t>
-      </w:r>
-    </w:p>
-    <w:p>
-      <w:pPr>
-        <w:rPr>
-          <w:rFonts w:ascii="Times New Roman" w:hAnsi="Times New Roman" w:cs="Times New Roman"/>
-        </w:rPr>
-      </w:pPr>
-      <w:r>
-        <w:rPr>
-          <w:rFonts w:ascii="Times New Roman" w:hAnsi="Times New Roman" w:cs="Times New Roman"/>
-        </w:rPr>
-        <w:t>Lease(</w:t>
-      </w:r>
-      <w:r>
-        <w:rPr>
-          <w:rFonts w:ascii="Times New Roman" w:hAnsi="Times New Roman" w:cs="Times New Roman"/>
-          <w:u w:val="single"/>
-        </w:rPr>
-        <w:t>LeaseID</w:t>
-      </w:r>
-      <w:r>
-        <w:rPr>
-          <w:rFonts w:ascii="Times New Roman" w:hAnsi="Times New Roman" w:cs="Times New Roman"/>
-        </w:rPr>
-        <w:t xml:space="preserve">, </w:t>
-      </w:r>
       <w:r>
         <w:rPr>
           <w:rFonts w:ascii="Times New Roman" w:hAnsi="Times New Roman" w:cs="Times New Roman"/>
           <w:b/>
           <w:bCs/>
         </w:rPr>
-        <w:t>AptID</w:t>
-      </w:r>
-      <w:r>
-        <w:rPr>
-          <w:rFonts w:ascii="Times New Roman" w:hAnsi="Times New Roman" w:cs="Times New Roman"/>
-        </w:rPr>
-        <w:t>, StartDate, Duration, Rent)</w:t>
-      </w:r>
-    </w:p>
-    <w:p>
-      <w:pPr>
-        <w:rPr>
-          <w:rFonts w:ascii="Times New Roman" w:hAnsi="Times New Roman" w:cs="Times New Roman"/>
-        </w:rPr>
-      </w:pPr>
-      <w:r>
-        <w:rPr>
-          <w:rFonts w:ascii="Times New Roman" w:hAnsi="Times New Roman" w:cs="Times New Roman"/>
-        </w:rPr>
-        <w:t>LeaseTenant(</w:t>
+        <w:t>SkillID</w:t>
+      </w:r>
+      <w:proofErr w:type="spellEnd"/>
+      <w:r>
+        <w:rPr>
+          <w:rFonts w:ascii="Times New Roman" w:hAnsi="Times New Roman" w:cs="Times New Roman"/>
+        </w:rPr>
+        <w:t xml:space="preserve">, </w:t>
       </w:r>
       <w:proofErr w:type="spellStart"/>
       <w:r>
         <w:rPr>
           <w:rFonts w:ascii="Times New Roman" w:hAnsi="Times New Roman" w:cs="Times New Roman"/>
         </w:rPr>
-        <w:t>LeaseTenantID</w:t>
+        <w:t>SkillName</w:t>
       </w:r>
       <w:proofErr w:type="spellEnd"/>
+      <w:r>
+        <w:rPr>
+          <w:rFonts w:ascii="Times New Roman" w:hAnsi="Times New Roman" w:cs="Times New Roman"/>
+        </w:rPr>
+        <w:t>)</w:t>
+      </w:r>
+    </w:p>
+    <w:p>
+      <w:pPr>
+        <w:rPr>
+          <w:rFonts w:ascii="Times New Roman" w:hAnsi="Times New Roman" w:cs="Times New Roman"/>
+        </w:rPr>
+      </w:pPr>
+      <w:r>
+        <w:rPr>
+          <w:rFonts w:ascii="Times New Roman" w:hAnsi="Times New Roman" w:cs="Times New Roman"/>
+        </w:rPr>
+        <w:t>Lease(</w:t>
+      </w:r>
+      <w:r>
+        <w:rPr>
+          <w:rFonts w:ascii="Times New Roman" w:hAnsi="Times New Roman" w:cs="Times New Roman"/>
+          <w:u w:val="single"/>
+        </w:rPr>
+        <w:t>LeaseID</w:t>
+      </w:r>
+      <w:r>
+        <w:rPr>
+          <w:rFonts w:ascii="Times New Roman" w:hAnsi="Times New Roman" w:cs="Times New Roman"/>
+        </w:rPr>
+        <w:t xml:space="preserve">, </w:t>
+      </w:r>
       <w:r>
         <w:rPr>
           <w:rFonts w:ascii="Times New Roman" w:hAnsi="Times New Roman" w:cs="Times New Roman"/>
           <w:b/>
           <w:bCs/>
         </w:rPr>
-        <w:t>, LeaseID</w:t>
-      </w:r>
-      <w:r>
-        <w:rPr>
-          <w:rFonts w:ascii="Times New Roman" w:hAnsi="Times New Roman" w:cs="Times New Roman"/>
-        </w:rPr>
-        <w:t xml:space="preserve">, </w:t>
-      </w:r>
+        <w:t>AptID</w:t>
+      </w:r>
+      <w:r>
+        <w:rPr>
+          <w:rFonts w:ascii="Times New Roman" w:hAnsi="Times New Roman" w:cs="Times New Roman"/>
+        </w:rPr>
+        <w:t>, StartDate, Duration, Rent)</w:t>
+      </w:r>
+    </w:p>
+    <w:p>
+      <w:pPr>
+        <w:rPr>
+          <w:rFonts w:ascii="Times New Roman" w:hAnsi="Times New Roman" w:cs="Times New Roman"/>
+        </w:rPr>
+      </w:pPr>
+      <w:proofErr w:type="spellStart"/>
+      <w:r>
+        <w:rPr>
+          <w:rFonts w:ascii="Times New Roman" w:hAnsi="Times New Roman" w:cs="Times New Roman"/>
+        </w:rPr>
+        <w:t>LeaseTenant</w:t>
+      </w:r>
+      <w:proofErr w:type="spellEnd"/>
+      <w:r>
+        <w:rPr>
+          <w:rFonts w:ascii="Times New Roman" w:hAnsi="Times New Roman" w:cs="Times New Roman"/>
+        </w:rPr>
+        <w:t>(</w:t>
+      </w:r>
+      <w:proofErr w:type="spellStart"/>
+      <w:r>
+        <w:rPr>
+          <w:rFonts w:ascii="Times New Roman" w:hAnsi="Times New Roman" w:cs="Times New Roman"/>
+        </w:rPr>
+        <w:t>LeaseTenantID</w:t>
+      </w:r>
+      <w:proofErr w:type="spellEnd"/>
       <w:r>
         <w:rPr>
           <w:rFonts w:ascii="Times New Roman" w:hAnsi="Times New Roman" w:cs="Times New Roman"/>
           <w:b/>
           <w:bCs/>
         </w:rPr>
-        <w:t>TenantID</w:t>
-      </w:r>
-      <w:r>
-        <w:rPr>
-          <w:rFonts w:ascii="Times New Roman" w:hAnsi="Times New Roman" w:cs="Times New Roman"/>
-        </w:rPr>
-        <w:t>)</w:t>
-      </w:r>
-    </w:p>
-    <w:p>
-      <w:pPr>
-        <w:spacing w:before="240"/>
+        <w:t xml:space="preserve">, </w:t>
+      </w:r>
+      <w:proofErr w:type="spellStart"/>
+      <w:r>
         <w:rPr>
           <w:rFonts w:ascii="Times New Roman" w:hAnsi="Times New Roman" w:cs="Times New Roman"/>
           <w:b/>
           <w:bCs/>
         </w:rPr>
-      </w:pPr>
+        <w:t>LeaseID</w:t>
+      </w:r>
+      <w:proofErr w:type="spellEnd"/>
+      <w:r>
+        <w:rPr>
+          <w:rFonts w:ascii="Times New Roman" w:hAnsi="Times New Roman" w:cs="Times New Roman"/>
+        </w:rPr>
+        <w:t xml:space="preserve">, </w:t>
+      </w:r>
       <w:proofErr w:type="spellStart"/>
-      <w:r>
-        <w:rPr>
-          <w:rFonts w:ascii="Times New Roman" w:hAnsi="Times New Roman" w:cs="Times New Roman"/>
-        </w:rPr>
-        <w:t>LeaseManager</w:t>
-      </w:r>
-      <w:proofErr w:type="spellEnd"/>
-      <w:r>
-        <w:rPr>
-          <w:rFonts w:ascii="Times New Roman" w:hAnsi="Times New Roman" w:cs="Times New Roman"/>
-        </w:rPr>
-        <w:t>(</w:t>
-      </w:r>
       <w:r>
         <w:rPr>
           <w:rFonts w:ascii="Times New Roman" w:hAnsi="Times New Roman" w:cs="Times New Roman"/>
           <w:b/>
           <w:bCs/>
         </w:rPr>
-        <w:t xml:space="preserve">LeaseID, </w:t>
+        <w:t>TenantID</w:t>
+      </w:r>
+      <w:proofErr w:type="spellEnd"/>
+      <w:r>
+        <w:rPr>
+          <w:rFonts w:ascii="Times New Roman" w:hAnsi="Times New Roman" w:cs="Times New Roman"/>
+        </w:rPr>
+        <w:t>)</w:t>
+      </w:r>
+    </w:p>
+    <w:p>
+      <w:pPr>
+        <w:spacing w:before="240"/>
+        <w:rPr>
+          <w:rFonts w:ascii="Times New Roman" w:hAnsi="Times New Roman" w:cs="Times New Roman"/>
+          <w:b/>
+          <w:bCs/>
+        </w:rPr>
+      </w:pPr>
+      <w:proofErr w:type="spellStart"/>
+      <w:r>
+        <w:rPr>
+          <w:rFonts w:ascii="Times New Roman" w:hAnsi="Times New Roman" w:cs="Times New Roman"/>
+        </w:rPr>
+        <w:t>LeaseManager</w:t>
+      </w:r>
+      <w:proofErr w:type="spellEnd"/>
+      <w:r>
+        <w:rPr>
+          <w:rFonts w:ascii="Times New Roman" w:hAnsi="Times New Roman" w:cs="Times New Roman"/>
+        </w:rPr>
+        <w:t>(</w:t>
+      </w:r>
+      <w:proofErr w:type="spellStart"/>
+      <w:r>
+        <w:rPr>
+          <w:rFonts w:ascii="Times New Roman" w:hAnsi="Times New Roman" w:cs="Times New Roman"/>
+          <w:b/>
+          <w:bCs/>
+        </w:rPr>
+        <w:t>LeaseID</w:t>
+      </w:r>
+      <w:proofErr w:type="spellEnd"/>
+      <w:r>
+        <w:rPr>
+          <w:rFonts w:ascii="Times New Roman" w:hAnsi="Times New Roman" w:cs="Times New Roman"/>
+          <w:b/>
+          <w:bCs/>
+        </w:rPr>
+        <w:t xml:space="preserve">, </w:t>
       </w:r>
       <w:proofErr w:type="spellStart"/>
       <w:r>
@@ -2324,29 +2436,6 @@
     </w:p>
     <w:p>
       <w:pPr>
-        <w:pStyle w:val="Default"/>
-        <w:rPr>
-          <w:sz w:val="22"/>
-          <w:szCs w:val="22"/>
-        </w:rPr>
-      </w:pPr>
-      <w:r>
-        <w:rPr>
-          <w:sz w:val="22"/>
-          <w:szCs w:val="22"/>
-        </w:rPr>
-        <w:t xml:space="preserve">Queen’s Accommodation wish to find out which managers are managing apartments that are in different buildings to each other. With this information they would be able to keep track of how difficult it is for the manager to manage their designated apartments and redistribute the management of apartments accordingly to ease the workload of their staff. </w:t>
-      </w:r>
-    </w:p>
-    <w:p>
-      <w:pPr>
-        <w:rPr>
-          <w:rFonts w:ascii="Times New Roman" w:hAnsi="Times New Roman" w:cs="Times New Roman"/>
-        </w:rPr>
-      </w:pPr>
-    </w:p>
-    <w:p>
-      <w:pPr>
         <w:rPr>
           <w:rFonts w:ascii="Times New Roman" w:hAnsi="Times New Roman" w:cs="Times New Roman"/>
         </w:rPr>
@@ -2396,15 +2485,38 @@
     <w:p>
       <w:pPr>
         <w:pStyle w:val="Default"/>
+        <w:spacing w:after="240"/>
         <w:rPr>
           <w:sz w:val="22"/>
           <w:szCs w:val="22"/>
         </w:rPr>
       </w:pPr>
+      <w:r>
+        <w:rPr>
+          <w:sz w:val="22"/>
+          <w:szCs w:val="22"/>
+        </w:rPr>
+        <w:t xml:space="preserve">Queen’s Accommodation </w:t>
+      </w:r>
+      <w:r>
+        <w:rPr>
+          <w:sz w:val="22"/>
+          <w:szCs w:val="22"/>
+        </w:rPr>
+        <w:t xml:space="preserve">(QA) </w:t>
+      </w:r>
+      <w:r>
+        <w:rPr>
+          <w:sz w:val="22"/>
+          <w:szCs w:val="22"/>
+        </w:rPr>
+        <w:t>wish to find out which managers are managing apartments that are in different buildings to each other. With this information they would be able to keep track of how difficult it is for the manager to manage their designated apartments and redistribute the management of apartments accordingly to ease the workload of their staff.</w:t>
+      </w:r>
     </w:p>
     <w:p>
       <w:pPr>
         <w:pStyle w:val="Default"/>
+        <w:spacing w:after="240"/>
         <w:rPr>
           <w:sz w:val="22"/>
           <w:szCs w:val="22"/>
@@ -2415,12 +2527,50 @@
           <w:sz w:val="22"/>
           <w:szCs w:val="22"/>
         </w:rPr>
-        <w:t xml:space="preserve">The first SQL query will return a table of all managers’ first names, last names, and manager IDs. </w:t>
+        <w:t xml:space="preserve">This query will provide QA with a list of managers who manage apartments over multiple buildings. The query returns a table with </w:t>
+      </w:r>
+      <w:r>
+        <w:rPr>
+          <w:sz w:val="22"/>
+          <w:szCs w:val="22"/>
+        </w:rPr>
+        <w:t>columns labelled; “First name”, “Last name”, and “</w:t>
+      </w:r>
+      <w:proofErr w:type="spellStart"/>
+      <w:r>
+        <w:rPr>
+          <w:sz w:val="22"/>
+          <w:szCs w:val="22"/>
+        </w:rPr>
+        <w:t>ManagerID</w:t>
+      </w:r>
+      <w:proofErr w:type="spellEnd"/>
+      <w:r>
+        <w:rPr>
+          <w:sz w:val="22"/>
+          <w:szCs w:val="22"/>
+        </w:rPr>
+        <w:t xml:space="preserve">”. </w:t>
+      </w:r>
+      <w:r>
+        <w:rPr>
+          <w:sz w:val="22"/>
+          <w:szCs w:val="22"/>
+        </w:rPr>
+        <w:t>The first two columns relate to the entry in the person table, who</w:t>
+      </w:r>
+      <w:r>
+        <w:rPr>
+          <w:sz w:val="22"/>
+          <w:szCs w:val="22"/>
+        </w:rPr>
+        <w:t>m the manager ID relates to.</w:t>
       </w:r>
     </w:p>
     <w:p>
       <w:pPr>
         <w:pStyle w:val="Default"/>
+        <w:spacing w:after="240"/>
         <w:rPr>
           <w:sz w:val="22"/>
           <w:szCs w:val="22"/>
@@ -2431,15 +2581,216 @@
           <w:sz w:val="22"/>
           <w:szCs w:val="22"/>
         </w:rPr>
-        <w:t xml:space="preserve">The nested query returns a table with managers’ IDs, and a numerical value, which is the number of buildings, across which, they manage apartments. </w:t>
-      </w:r>
-    </w:p>
-    <w:p>
-      <w:pPr>
-        <w:rPr>
-          <w:rFonts w:ascii="Times New Roman" w:hAnsi="Times New Roman" w:cs="Times New Roman"/>
-        </w:rPr>
-      </w:pPr>
+        <w:t xml:space="preserve">The query works by first, returning a table </w:t>
+      </w:r>
+      <w:r>
+        <w:rPr>
+          <w:sz w:val="22"/>
+          <w:szCs w:val="22"/>
+        </w:rPr>
+        <w:t xml:space="preserve">with the </w:t>
+      </w:r>
+      <w:proofErr w:type="gramStart"/>
+      <w:r>
+        <w:rPr>
+          <w:sz w:val="22"/>
+          <w:szCs w:val="22"/>
+        </w:rPr>
+        <w:t>aforementioned columns</w:t>
+      </w:r>
+      <w:proofErr w:type="gramEnd"/>
+      <w:r>
+        <w:rPr>
+          <w:sz w:val="22"/>
+          <w:szCs w:val="22"/>
+        </w:rPr>
+        <w:t xml:space="preserve"> and data, then it runs a second query, which</w:t>
+      </w:r>
+      <w:r>
+        <w:rPr>
+          <w:sz w:val="22"/>
+          <w:szCs w:val="22"/>
+        </w:rPr>
+        <w:t xml:space="preserve"> the second returned table </w:t>
+      </w:r>
+      <w:r>
+        <w:rPr>
+          <w:sz w:val="22"/>
+          <w:szCs w:val="22"/>
+        </w:rPr>
+        <w:t xml:space="preserve">is then joined </w:t>
+      </w:r>
+      <w:r>
+        <w:rPr>
+          <w:sz w:val="22"/>
+          <w:szCs w:val="22"/>
+        </w:rPr>
+        <w:t>to the first. They are joined</w:t>
+      </w:r>
+      <w:r>
+        <w:rPr>
+          <w:sz w:val="22"/>
+          <w:szCs w:val="22"/>
+        </w:rPr>
+        <w:t xml:space="preserve"> using the Manager ID field, as this is a similar field in each table.</w:t>
+      </w:r>
+    </w:p>
+    <w:p>
+      <w:pPr>
+        <w:rPr>
+          <w:rFonts w:ascii="Times New Roman" w:hAnsi="Times New Roman" w:cs="Times New Roman"/>
+        </w:rPr>
+      </w:pPr>
+      <w:r>
+        <w:rPr>
+          <w:rFonts w:ascii="Times New Roman" w:hAnsi="Times New Roman" w:cs="Times New Roman"/>
+        </w:rPr>
+        <w:t xml:space="preserve">The sub-query that returns a second table works by </w:t>
+      </w:r>
+      <w:r>
+        <w:rPr>
+          <w:rFonts w:ascii="Times New Roman" w:hAnsi="Times New Roman" w:cs="Times New Roman"/>
+        </w:rPr>
+        <w:t>counting the number of buildings</w:t>
+      </w:r>
+      <w:r>
+        <w:rPr>
+          <w:rFonts w:ascii="Times New Roman" w:hAnsi="Times New Roman" w:cs="Times New Roman"/>
+        </w:rPr>
+        <w:t>, across which</w:t>
+      </w:r>
+      <w:r>
+        <w:rPr>
+          <w:rFonts w:ascii="Times New Roman" w:hAnsi="Times New Roman" w:cs="Times New Roman"/>
+        </w:rPr>
+        <w:t xml:space="preserve">, </w:t>
+      </w:r>
+      <w:r>
+        <w:rPr>
+          <w:rFonts w:ascii="Times New Roman" w:hAnsi="Times New Roman" w:cs="Times New Roman"/>
+        </w:rPr>
+        <w:t>each manager</w:t>
+      </w:r>
+      <w:r>
+        <w:rPr>
+          <w:rFonts w:ascii="Times New Roman" w:hAnsi="Times New Roman" w:cs="Times New Roman"/>
+        </w:rPr>
+        <w:t xml:space="preserve"> </w:t>
+      </w:r>
+      <w:r>
+        <w:rPr>
+          <w:rFonts w:ascii="Times New Roman" w:hAnsi="Times New Roman" w:cs="Times New Roman"/>
+        </w:rPr>
+        <w:t>manage</w:t>
+      </w:r>
+      <w:r>
+        <w:rPr>
+          <w:rFonts w:ascii="Times New Roman" w:hAnsi="Times New Roman" w:cs="Times New Roman"/>
+        </w:rPr>
+        <w:t xml:space="preserve">s </w:t>
+      </w:r>
+      <w:r>
+        <w:rPr>
+          <w:rFonts w:ascii="Times New Roman" w:hAnsi="Times New Roman" w:cs="Times New Roman"/>
+        </w:rPr>
+        <w:t>apartments</w:t>
+      </w:r>
+      <w:r>
+        <w:rPr>
+          <w:rFonts w:ascii="Times New Roman" w:hAnsi="Times New Roman" w:cs="Times New Roman"/>
+        </w:rPr>
+        <w:t>.</w:t>
+      </w:r>
+      <w:r>
+        <w:rPr>
+          <w:rFonts w:ascii="Times New Roman" w:hAnsi="Times New Roman" w:cs="Times New Roman"/>
+        </w:rPr>
+        <w:t xml:space="preserve"> If we group the columns by the </w:t>
+      </w:r>
+      <w:proofErr w:type="spellStart"/>
+      <w:r>
+        <w:rPr>
+          <w:rFonts w:ascii="Times New Roman" w:hAnsi="Times New Roman" w:cs="Times New Roman"/>
+        </w:rPr>
+        <w:t>ManagerID</w:t>
+      </w:r>
+      <w:proofErr w:type="spellEnd"/>
+      <w:r>
+        <w:rPr>
+          <w:rFonts w:ascii="Times New Roman" w:hAnsi="Times New Roman" w:cs="Times New Roman"/>
+        </w:rPr>
+        <w:t xml:space="preserve">, we </w:t>
+      </w:r>
+      <w:r>
+        <w:rPr>
+          <w:rFonts w:ascii="Times New Roman" w:hAnsi="Times New Roman" w:cs="Times New Roman"/>
+        </w:rPr>
+        <w:t xml:space="preserve">remove the repeated entries of each manager, and we know that if the number of buildings that the manager operates in is greater than one, then we wish to </w:t>
+      </w:r>
+      <w:r>
+        <w:rPr>
+          <w:rFonts w:ascii="Times New Roman" w:hAnsi="Times New Roman" w:cs="Times New Roman"/>
+        </w:rPr>
+        <w:t xml:space="preserve">include </w:t>
+      </w:r>
+      <w:r>
+        <w:rPr>
+          <w:rFonts w:ascii="Times New Roman" w:hAnsi="Times New Roman" w:cs="Times New Roman"/>
+        </w:rPr>
+        <w:t>that manager</w:t>
+      </w:r>
+      <w:r>
+        <w:rPr>
+          <w:rFonts w:ascii="Times New Roman" w:hAnsi="Times New Roman" w:cs="Times New Roman"/>
+        </w:rPr>
+        <w:t xml:space="preserve"> in the table</w:t>
+      </w:r>
+      <w:r>
+        <w:rPr>
+          <w:rFonts w:ascii="Times New Roman" w:hAnsi="Times New Roman" w:cs="Times New Roman"/>
+        </w:rPr>
+        <w:t>.</w:t>
+      </w:r>
+    </w:p>
+    <w:p>
+      <w:pPr>
+        <w:spacing w:before="240"/>
+        <w:rPr>
+          <w:rFonts w:ascii="Times New Roman" w:hAnsi="Times New Roman" w:cs="Times New Roman"/>
+        </w:rPr>
+      </w:pPr>
+      <w:r>
+        <w:rPr>
+          <w:rFonts w:ascii="Times New Roman" w:hAnsi="Times New Roman" w:cs="Times New Roman"/>
+        </w:rPr>
+        <w:t>Finally,</w:t>
+      </w:r>
+      <w:r>
+        <w:rPr>
+          <w:rFonts w:ascii="Times New Roman" w:hAnsi="Times New Roman" w:cs="Times New Roman"/>
+        </w:rPr>
+        <w:t xml:space="preserve"> this second table is joined to the first, which, when using an inner join, </w:t>
+      </w:r>
+      <w:r>
+        <w:rPr>
+          <w:rFonts w:ascii="Times New Roman" w:hAnsi="Times New Roman" w:cs="Times New Roman"/>
+        </w:rPr>
+        <w:t>will only output the managers that are present in the second table</w:t>
+      </w:r>
+      <w:r>
+        <w:rPr>
+          <w:rFonts w:ascii="Times New Roman" w:hAnsi="Times New Roman" w:cs="Times New Roman"/>
+        </w:rPr>
+        <w:t>, providing QA with the required information</w:t>
+      </w:r>
+      <w:r>
+        <w:rPr>
+          <w:rFonts w:ascii="Times New Roman" w:hAnsi="Times New Roman" w:cs="Times New Roman"/>
+        </w:rPr>
+        <w:t>.</w:t>
+      </w:r>
+      <w:bookmarkStart w:id="0" w:name="_GoBack"/>
+      <w:bookmarkEnd w:id="0"/>
     </w:p>
     <w:p>
       <w:pPr>
@@ -2454,12 +2805,6 @@
         <w:rPr>
           <w:rFonts w:ascii="Times New Roman" w:hAnsi="Times New Roman" w:cs="Times New Roman"/>
         </w:rPr>
-        <w:t xml:space="preserve">The two tables are then joined to provide an output of only the managers’ first names, last names, and manager IDs who manage apartments across more than one building. </w:t>
-      </w:r>
-      <w:r>
-        <w:rPr>
-          <w:rFonts w:ascii="Times New Roman" w:hAnsi="Times New Roman" w:cs="Times New Roman"/>
-        </w:rPr>
         <w:br w:type="page"/>
       </w:r>
     </w:p>
@@ -2475,7 +2820,21 @@
           <w:rFonts w:ascii="Times New Roman" w:hAnsi="Times New Roman" w:cs="Times New Roman"/>
         </w:rPr>
         <w:lastRenderedPageBreak/>
-        <w:t>Query 3 : Find employees with two or more skills and increase their pay appropriately.</w:t>
+        <w:t xml:space="preserve">Query </w:t>
+      </w:r>
+      <w:proofErr w:type="gramStart"/>
+      <w:r>
+        <w:rPr>
+          <w:rFonts w:ascii="Times New Roman" w:hAnsi="Times New Roman" w:cs="Times New Roman"/>
+        </w:rPr>
+        <w:t>3 :</w:t>
+      </w:r>
+      <w:proofErr w:type="gramEnd"/>
+      <w:r>
+        <w:rPr>
+          <w:rFonts w:ascii="Times New Roman" w:hAnsi="Times New Roman" w:cs="Times New Roman"/>
+        </w:rPr>
+        <w:t xml:space="preserve"> Find employees with two or more skills and increase their pay appropriately.</w:t>
       </w:r>
     </w:p>
     <w:p>
@@ -2640,6 +2999,7 @@
       <w:r>
         <w:rPr>
           <w:rFonts w:ascii="Times New Roman" w:hAnsi="Times New Roman" w:cs="Times New Roman"/>
+          <w:noProof/>
         </w:rPr>
         <w:drawing>
           <wp:inline distT="0" distB="0" distL="0" distR="0" wp14:anchorId="79869827" wp14:editId="49CCA0DE">
@@ -4218,43 +4578,7 @@
               <w:rPr>
                 <w:rFonts w:ascii="Times New Roman" w:hAnsi="Times New Roman" w:cs="Times New Roman"/>
               </w:rPr>
-              <w:t xml:space="preserve">I designed our teams table schema, providing the core basis and backbone upon which to base the </w:t>
-            </w:r>
-            <w:r>
-              <w:rPr>
-                <w:rFonts w:ascii="Times New Roman" w:hAnsi="Times New Roman" w:cs="Times New Roman"/>
-              </w:rPr>
-              <w:t>implementation</w:t>
-            </w:r>
-            <w:r>
-              <w:rPr>
-                <w:rFonts w:ascii="Times New Roman" w:hAnsi="Times New Roman" w:cs="Times New Roman"/>
-              </w:rPr>
-              <w:t xml:space="preserve"> and creation of the database. I was able to create the schema based </w:t>
-            </w:r>
-            <w:r>
-              <w:rPr>
-                <w:rFonts w:ascii="Times New Roman" w:hAnsi="Times New Roman" w:cs="Times New Roman"/>
-              </w:rPr>
-              <w:t>off</w:t>
-            </w:r>
-            <w:r>
-              <w:rPr>
-                <w:rFonts w:ascii="Times New Roman" w:hAnsi="Times New Roman" w:cs="Times New Roman"/>
-              </w:rPr>
-              <w:t xml:space="preserve"> the E-R Diagram provided earlier. I created query 4, as well as attended team meetings and gave </w:t>
-            </w:r>
-            <w:r>
-              <w:rPr>
-                <w:rFonts w:ascii="Times New Roman" w:hAnsi="Times New Roman" w:cs="Times New Roman"/>
-              </w:rPr>
-              <w:t>assistance</w:t>
-            </w:r>
-            <w:r>
-              <w:rPr>
-                <w:rFonts w:ascii="Times New Roman" w:hAnsi="Times New Roman" w:cs="Times New Roman"/>
-              </w:rPr>
-              <w:t xml:space="preserve"> wherever possible.</w:t>
+              <w:t>I designed our teams table schema, providing the core basis and backbone upon which to base the implementation and creation of the database. I was able to create the schema based off the E-R Diagram provided earlier. I created query 4, as well as attended team meetings and gave assistance wherever possible.</w:t>
             </w:r>
           </w:p>
           <w:p>
@@ -5650,7 +5974,7 @@
 </file>
 
 <file path=customXml/itemProps2.xml><?xml version="1.0" encoding="utf-8"?>
-<ds:datastoreItem xmlns:ds="http://schemas.openxmlformats.org/officeDocument/2006/customXml" ds:itemID="{39428B84-39CC-4801-A26A-7559D1A19928}">
+<ds:datastoreItem xmlns:ds="http://schemas.openxmlformats.org/officeDocument/2006/customXml" ds:itemID="{FCA83A93-A4AA-45A3-A214-42D687D0E4C6}">
   <ds:schemaRefs>
     <ds:schemaRef ds:uri="http://schemas.openxmlformats.org/officeDocument/2006/bibliography"/>
   </ds:schemaRefs>

</xml_diff>